<commit_message>
Moved on to working on with MySQL. Created data on MySQL, started fetching the data from index.php and started outputting it through the html code.
</commit_message>
<xml_diff>
--- a/Net_Ninja/notes.docx
+++ b/Net_Ninja/notes.docx
@@ -17635,7 +17635,617 @@
       </w:r>
     </w:p>
     <w:p/>
-    <w:p>
+    <w:p/>
+    <w:p>
+      <w:pPr>
+        <w:shd w:val="clear" w:color="auto" w:fill="1E1E1E"/>
+        <w:spacing w:after="0" w:line="285" w:lineRule="atLeast"/>
+        <w:rPr>
+          <w:rFonts w:ascii="Consolas" w:eastAsia="Times New Roman" w:hAnsi="Consolas" w:cs="Times New Roman"/>
+          <w:color w:val="D4D4D4"/>
+          <w:sz w:val="21"/>
+          <w:szCs w:val="21"/>
+          <w:lang w:eastAsia="en-CA"/>
+        </w:rPr>
+      </w:pPr>
+      <w:r>
+        <w:rPr>
+          <w:rFonts w:ascii="Consolas" w:eastAsia="Times New Roman" w:hAnsi="Consolas" w:cs="Times New Roman"/>
+          <w:color w:val="569CD6"/>
+          <w:sz w:val="21"/>
+          <w:szCs w:val="21"/>
+          <w:lang w:eastAsia="en-CA"/>
+        </w:rPr>
+        <w:t>&lt;?php</w:t>
+      </w:r>
+    </w:p>
+    <w:p>
+      <w:pPr>
+        <w:shd w:val="clear" w:color="auto" w:fill="1E1E1E"/>
+        <w:spacing w:after="0" w:line="285" w:lineRule="atLeast"/>
+        <w:rPr>
+          <w:rFonts w:ascii="Consolas" w:eastAsia="Times New Roman" w:hAnsi="Consolas" w:cs="Times New Roman"/>
+          <w:color w:val="D4D4D4"/>
+          <w:sz w:val="21"/>
+          <w:szCs w:val="21"/>
+          <w:lang w:eastAsia="en-CA"/>
+        </w:rPr>
+      </w:pPr>
+      <w:r>
+        <w:rPr>
+          <w:rFonts w:ascii="Consolas" w:eastAsia="Times New Roman" w:hAnsi="Consolas" w:cs="Times New Roman"/>
+          <w:color w:val="D4D4D4"/>
+          <w:sz w:val="21"/>
+          <w:szCs w:val="21"/>
+          <w:lang w:eastAsia="en-CA"/>
+        </w:rPr>
+        <w:t>    </w:t>
+      </w:r>
+      <w:r>
+        <w:rPr>
+          <w:rFonts w:ascii="Consolas" w:eastAsia="Times New Roman" w:hAnsi="Consolas" w:cs="Times New Roman"/>
+          <w:color w:val="6A9955"/>
+          <w:sz w:val="21"/>
+          <w:szCs w:val="21"/>
+          <w:lang w:eastAsia="en-CA"/>
+        </w:rPr>
+        <w:t>// HTML chars that we have used below will protect the user from going on </w:t>
+      </w:r>
+    </w:p>
+    <w:p>
+      <w:pPr>
+        <w:shd w:val="clear" w:color="auto" w:fill="1E1E1E"/>
+        <w:spacing w:after="0" w:line="285" w:lineRule="atLeast"/>
+        <w:rPr>
+          <w:rFonts w:ascii="Consolas" w:eastAsia="Times New Roman" w:hAnsi="Consolas" w:cs="Times New Roman"/>
+          <w:color w:val="D4D4D4"/>
+          <w:sz w:val="21"/>
+          <w:szCs w:val="21"/>
+          <w:lang w:eastAsia="en-CA"/>
+        </w:rPr>
+      </w:pPr>
+      <w:r>
+        <w:rPr>
+          <w:rFonts w:ascii="Consolas" w:eastAsia="Times New Roman" w:hAnsi="Consolas" w:cs="Times New Roman"/>
+          <w:color w:val="D4D4D4"/>
+          <w:sz w:val="21"/>
+          <w:szCs w:val="21"/>
+          <w:lang w:eastAsia="en-CA"/>
+        </w:rPr>
+        <w:t>    </w:t>
+      </w:r>
+      <w:r>
+        <w:rPr>
+          <w:rFonts w:ascii="Consolas" w:eastAsia="Times New Roman" w:hAnsi="Consolas" w:cs="Times New Roman"/>
+          <w:color w:val="6A9955"/>
+          <w:sz w:val="21"/>
+          <w:szCs w:val="21"/>
+          <w:lang w:eastAsia="en-CA"/>
+        </w:rPr>
+        <w:t>// to a malicious website which may carry viruses:</w:t>
+      </w:r>
+    </w:p>
+    <w:p>
+      <w:pPr>
+        <w:shd w:val="clear" w:color="auto" w:fill="1E1E1E"/>
+        <w:spacing w:after="0" w:line="285" w:lineRule="atLeast"/>
+        <w:rPr>
+          <w:rFonts w:ascii="Consolas" w:eastAsia="Times New Roman" w:hAnsi="Consolas" w:cs="Times New Roman"/>
+          <w:color w:val="D4D4D4"/>
+          <w:sz w:val="21"/>
+          <w:szCs w:val="21"/>
+          <w:lang w:eastAsia="en-CA"/>
+        </w:rPr>
+      </w:pPr>
+      <w:r>
+        <w:rPr>
+          <w:rFonts w:ascii="Consolas" w:eastAsia="Times New Roman" w:hAnsi="Consolas" w:cs="Times New Roman"/>
+          <w:color w:val="D4D4D4"/>
+          <w:sz w:val="21"/>
+          <w:szCs w:val="21"/>
+          <w:lang w:eastAsia="en-CA"/>
+        </w:rPr>
+        <w:t>    </w:t>
+      </w:r>
+    </w:p>
+    <w:p>
+      <w:pPr>
+        <w:shd w:val="clear" w:color="auto" w:fill="1E1E1E"/>
+        <w:spacing w:after="0" w:line="285" w:lineRule="atLeast"/>
+        <w:rPr>
+          <w:rFonts w:ascii="Consolas" w:eastAsia="Times New Roman" w:hAnsi="Consolas" w:cs="Times New Roman"/>
+          <w:color w:val="D4D4D4"/>
+          <w:sz w:val="21"/>
+          <w:szCs w:val="21"/>
+          <w:lang w:eastAsia="en-CA"/>
+        </w:rPr>
+      </w:pPr>
+      <w:r>
+        <w:rPr>
+          <w:rFonts w:ascii="Consolas" w:eastAsia="Times New Roman" w:hAnsi="Consolas" w:cs="Times New Roman"/>
+          <w:color w:val="D4D4D4"/>
+          <w:sz w:val="21"/>
+          <w:szCs w:val="21"/>
+          <w:lang w:eastAsia="en-CA"/>
+        </w:rPr>
+        <w:t>    </w:t>
+      </w:r>
+      <w:r>
+        <w:rPr>
+          <w:rFonts w:ascii="Consolas" w:eastAsia="Times New Roman" w:hAnsi="Consolas" w:cs="Times New Roman"/>
+          <w:color w:val="C586C0"/>
+          <w:sz w:val="21"/>
+          <w:szCs w:val="21"/>
+          <w:lang w:eastAsia="en-CA"/>
+        </w:rPr>
+        <w:t>if</w:t>
+      </w:r>
+      <w:r>
+        <w:rPr>
+          <w:rFonts w:ascii="Consolas" w:eastAsia="Times New Roman" w:hAnsi="Consolas" w:cs="Times New Roman"/>
+          <w:color w:val="D4D4D4"/>
+          <w:sz w:val="21"/>
+          <w:szCs w:val="21"/>
+          <w:lang w:eastAsia="en-CA"/>
+        </w:rPr>
+        <w:t>(</w:t>
+      </w:r>
+      <w:r>
+        <w:rPr>
+          <w:rFonts w:ascii="Consolas" w:eastAsia="Times New Roman" w:hAnsi="Consolas" w:cs="Times New Roman"/>
+          <w:color w:val="DCDCAA"/>
+          <w:sz w:val="21"/>
+          <w:szCs w:val="21"/>
+          <w:lang w:eastAsia="en-CA"/>
+        </w:rPr>
+        <w:t>isset</w:t>
+      </w:r>
+      <w:r>
+        <w:rPr>
+          <w:rFonts w:ascii="Consolas" w:eastAsia="Times New Roman" w:hAnsi="Consolas" w:cs="Times New Roman"/>
+          <w:color w:val="D4D4D4"/>
+          <w:sz w:val="21"/>
+          <w:szCs w:val="21"/>
+          <w:lang w:eastAsia="en-CA"/>
+        </w:rPr>
+        <w:t>(</w:t>
+      </w:r>
+      <w:r>
+        <w:rPr>
+          <w:rFonts w:ascii="Consolas" w:eastAsia="Times New Roman" w:hAnsi="Consolas" w:cs="Times New Roman"/>
+          <w:color w:val="9CDCFE"/>
+          <w:sz w:val="21"/>
+          <w:szCs w:val="21"/>
+          <w:lang w:eastAsia="en-CA"/>
+        </w:rPr>
+        <w:t>$_POST</w:t>
+      </w:r>
+      <w:r>
+        <w:rPr>
+          <w:rFonts w:ascii="Consolas" w:eastAsia="Times New Roman" w:hAnsi="Consolas" w:cs="Times New Roman"/>
+          <w:color w:val="D4D4D4"/>
+          <w:sz w:val="21"/>
+          <w:szCs w:val="21"/>
+          <w:lang w:eastAsia="en-CA"/>
+        </w:rPr>
+        <w:t>[</w:t>
+      </w:r>
+      <w:r>
+        <w:rPr>
+          <w:rFonts w:ascii="Consolas" w:eastAsia="Times New Roman" w:hAnsi="Consolas" w:cs="Times New Roman"/>
+          <w:color w:val="CE9178"/>
+          <w:sz w:val="21"/>
+          <w:szCs w:val="21"/>
+          <w:lang w:eastAsia="en-CA"/>
+        </w:rPr>
+        <w:t>'submit'</w:t>
+      </w:r>
+      <w:r>
+        <w:rPr>
+          <w:rFonts w:ascii="Consolas" w:eastAsia="Times New Roman" w:hAnsi="Consolas" w:cs="Times New Roman"/>
+          <w:color w:val="D4D4D4"/>
+          <w:sz w:val="21"/>
+          <w:szCs w:val="21"/>
+          <w:lang w:eastAsia="en-CA"/>
+        </w:rPr>
+        <w:t>])){</w:t>
+      </w:r>
+    </w:p>
+    <w:p>
+      <w:pPr>
+        <w:shd w:val="clear" w:color="auto" w:fill="1E1E1E"/>
+        <w:spacing w:after="0" w:line="285" w:lineRule="atLeast"/>
+        <w:rPr>
+          <w:rFonts w:ascii="Consolas" w:eastAsia="Times New Roman" w:hAnsi="Consolas" w:cs="Times New Roman"/>
+          <w:color w:val="D4D4D4"/>
+          <w:sz w:val="21"/>
+          <w:szCs w:val="21"/>
+          <w:lang w:eastAsia="en-CA"/>
+        </w:rPr>
+      </w:pPr>
+      <w:r>
+        <w:rPr>
+          <w:rFonts w:ascii="Consolas" w:eastAsia="Times New Roman" w:hAnsi="Consolas" w:cs="Times New Roman"/>
+          <w:color w:val="D4D4D4"/>
+          <w:sz w:val="21"/>
+          <w:szCs w:val="21"/>
+          <w:lang w:eastAsia="en-CA"/>
+        </w:rPr>
+        <w:t>        </w:t>
+      </w:r>
+      <w:r>
+        <w:rPr>
+          <w:rFonts w:ascii="Consolas" w:eastAsia="Times New Roman" w:hAnsi="Consolas" w:cs="Times New Roman"/>
+          <w:color w:val="DCDCAA"/>
+          <w:sz w:val="21"/>
+          <w:szCs w:val="21"/>
+          <w:lang w:eastAsia="en-CA"/>
+        </w:rPr>
+        <w:t>echo</w:t>
+      </w:r>
+      <w:r>
+        <w:rPr>
+          <w:rFonts w:ascii="Consolas" w:eastAsia="Times New Roman" w:hAnsi="Consolas" w:cs="Times New Roman"/>
+          <w:color w:val="D4D4D4"/>
+          <w:sz w:val="21"/>
+          <w:szCs w:val="21"/>
+          <w:lang w:eastAsia="en-CA"/>
+        </w:rPr>
+        <w:t> </w:t>
+      </w:r>
+      <w:r>
+        <w:rPr>
+          <w:rFonts w:ascii="Consolas" w:eastAsia="Times New Roman" w:hAnsi="Consolas" w:cs="Times New Roman"/>
+          <w:color w:val="DCDCAA"/>
+          <w:sz w:val="21"/>
+          <w:szCs w:val="21"/>
+          <w:lang w:eastAsia="en-CA"/>
+        </w:rPr>
+        <w:t>htmlspecialchars</w:t>
+      </w:r>
+      <w:r>
+        <w:rPr>
+          <w:rFonts w:ascii="Consolas" w:eastAsia="Times New Roman" w:hAnsi="Consolas" w:cs="Times New Roman"/>
+          <w:color w:val="D4D4D4"/>
+          <w:sz w:val="21"/>
+          <w:szCs w:val="21"/>
+          <w:lang w:eastAsia="en-CA"/>
+        </w:rPr>
+        <w:t>(</w:t>
+      </w:r>
+      <w:r>
+        <w:rPr>
+          <w:rFonts w:ascii="Consolas" w:eastAsia="Times New Roman" w:hAnsi="Consolas" w:cs="Times New Roman"/>
+          <w:color w:val="9CDCFE"/>
+          <w:sz w:val="21"/>
+          <w:szCs w:val="21"/>
+          <w:lang w:eastAsia="en-CA"/>
+        </w:rPr>
+        <w:t>$_POST</w:t>
+      </w:r>
+      <w:r>
+        <w:rPr>
+          <w:rFonts w:ascii="Consolas" w:eastAsia="Times New Roman" w:hAnsi="Consolas" w:cs="Times New Roman"/>
+          <w:color w:val="D4D4D4"/>
+          <w:sz w:val="21"/>
+          <w:szCs w:val="21"/>
+          <w:lang w:eastAsia="en-CA"/>
+        </w:rPr>
+        <w:t>[</w:t>
+      </w:r>
+      <w:r>
+        <w:rPr>
+          <w:rFonts w:ascii="Consolas" w:eastAsia="Times New Roman" w:hAnsi="Consolas" w:cs="Times New Roman"/>
+          <w:color w:val="CE9178"/>
+          <w:sz w:val="21"/>
+          <w:szCs w:val="21"/>
+          <w:lang w:eastAsia="en-CA"/>
+        </w:rPr>
+        <w:t>'email'</w:t>
+      </w:r>
+      <w:r>
+        <w:rPr>
+          <w:rFonts w:ascii="Consolas" w:eastAsia="Times New Roman" w:hAnsi="Consolas" w:cs="Times New Roman"/>
+          <w:color w:val="D4D4D4"/>
+          <w:sz w:val="21"/>
+          <w:szCs w:val="21"/>
+          <w:lang w:eastAsia="en-CA"/>
+        </w:rPr>
+        <w:t>]);</w:t>
+      </w:r>
+    </w:p>
+    <w:p>
+      <w:pPr>
+        <w:shd w:val="clear" w:color="auto" w:fill="1E1E1E"/>
+        <w:spacing w:after="0" w:line="285" w:lineRule="atLeast"/>
+        <w:rPr>
+          <w:rFonts w:ascii="Consolas" w:eastAsia="Times New Roman" w:hAnsi="Consolas" w:cs="Times New Roman"/>
+          <w:color w:val="D4D4D4"/>
+          <w:sz w:val="21"/>
+          <w:szCs w:val="21"/>
+          <w:lang w:eastAsia="en-CA"/>
+        </w:rPr>
+      </w:pPr>
+      <w:r>
+        <w:rPr>
+          <w:rFonts w:ascii="Consolas" w:eastAsia="Times New Roman" w:hAnsi="Consolas" w:cs="Times New Roman"/>
+          <w:color w:val="D4D4D4"/>
+          <w:sz w:val="21"/>
+          <w:szCs w:val="21"/>
+          <w:lang w:eastAsia="en-CA"/>
+        </w:rPr>
+        <w:t>        </w:t>
+      </w:r>
+      <w:r>
+        <w:rPr>
+          <w:rFonts w:ascii="Consolas" w:eastAsia="Times New Roman" w:hAnsi="Consolas" w:cs="Times New Roman"/>
+          <w:color w:val="DCDCAA"/>
+          <w:sz w:val="21"/>
+          <w:szCs w:val="21"/>
+          <w:lang w:eastAsia="en-CA"/>
+        </w:rPr>
+        <w:t>echo</w:t>
+      </w:r>
+      <w:r>
+        <w:rPr>
+          <w:rFonts w:ascii="Consolas" w:eastAsia="Times New Roman" w:hAnsi="Consolas" w:cs="Times New Roman"/>
+          <w:color w:val="D4D4D4"/>
+          <w:sz w:val="21"/>
+          <w:szCs w:val="21"/>
+          <w:lang w:eastAsia="en-CA"/>
+        </w:rPr>
+        <w:t> </w:t>
+      </w:r>
+      <w:r>
+        <w:rPr>
+          <w:rFonts w:ascii="Consolas" w:eastAsia="Times New Roman" w:hAnsi="Consolas" w:cs="Times New Roman"/>
+          <w:color w:val="DCDCAA"/>
+          <w:sz w:val="21"/>
+          <w:szCs w:val="21"/>
+          <w:lang w:eastAsia="en-CA"/>
+        </w:rPr>
+        <w:t>htmlspecialchars</w:t>
+      </w:r>
+      <w:r>
+        <w:rPr>
+          <w:rFonts w:ascii="Consolas" w:eastAsia="Times New Roman" w:hAnsi="Consolas" w:cs="Times New Roman"/>
+          <w:color w:val="D4D4D4"/>
+          <w:sz w:val="21"/>
+          <w:szCs w:val="21"/>
+          <w:lang w:eastAsia="en-CA"/>
+        </w:rPr>
+        <w:t>(</w:t>
+      </w:r>
+      <w:r>
+        <w:rPr>
+          <w:rFonts w:ascii="Consolas" w:eastAsia="Times New Roman" w:hAnsi="Consolas" w:cs="Times New Roman"/>
+          <w:color w:val="9CDCFE"/>
+          <w:sz w:val="21"/>
+          <w:szCs w:val="21"/>
+          <w:lang w:eastAsia="en-CA"/>
+        </w:rPr>
+        <w:t>$_POST</w:t>
+      </w:r>
+      <w:r>
+        <w:rPr>
+          <w:rFonts w:ascii="Consolas" w:eastAsia="Times New Roman" w:hAnsi="Consolas" w:cs="Times New Roman"/>
+          <w:color w:val="D4D4D4"/>
+          <w:sz w:val="21"/>
+          <w:szCs w:val="21"/>
+          <w:lang w:eastAsia="en-CA"/>
+        </w:rPr>
+        <w:t>[</w:t>
+      </w:r>
+      <w:r>
+        <w:rPr>
+          <w:rFonts w:ascii="Consolas" w:eastAsia="Times New Roman" w:hAnsi="Consolas" w:cs="Times New Roman"/>
+          <w:color w:val="CE9178"/>
+          <w:sz w:val="21"/>
+          <w:szCs w:val="21"/>
+          <w:lang w:eastAsia="en-CA"/>
+        </w:rPr>
+        <w:t>'title'</w:t>
+      </w:r>
+      <w:r>
+        <w:rPr>
+          <w:rFonts w:ascii="Consolas" w:eastAsia="Times New Roman" w:hAnsi="Consolas" w:cs="Times New Roman"/>
+          <w:color w:val="D4D4D4"/>
+          <w:sz w:val="21"/>
+          <w:szCs w:val="21"/>
+          <w:lang w:eastAsia="en-CA"/>
+        </w:rPr>
+        <w:t>]);</w:t>
+      </w:r>
+    </w:p>
+    <w:p>
+      <w:pPr>
+        <w:shd w:val="clear" w:color="auto" w:fill="1E1E1E"/>
+        <w:spacing w:after="0" w:line="285" w:lineRule="atLeast"/>
+        <w:rPr>
+          <w:rFonts w:ascii="Consolas" w:eastAsia="Times New Roman" w:hAnsi="Consolas" w:cs="Times New Roman"/>
+          <w:color w:val="D4D4D4"/>
+          <w:sz w:val="21"/>
+          <w:szCs w:val="21"/>
+          <w:lang w:eastAsia="en-CA"/>
+        </w:rPr>
+      </w:pPr>
+      <w:r>
+        <w:rPr>
+          <w:rFonts w:ascii="Consolas" w:eastAsia="Times New Roman" w:hAnsi="Consolas" w:cs="Times New Roman"/>
+          <w:color w:val="D4D4D4"/>
+          <w:sz w:val="21"/>
+          <w:szCs w:val="21"/>
+          <w:lang w:eastAsia="en-CA"/>
+        </w:rPr>
+        <w:t>        </w:t>
+      </w:r>
+      <w:r>
+        <w:rPr>
+          <w:rFonts w:ascii="Consolas" w:eastAsia="Times New Roman" w:hAnsi="Consolas" w:cs="Times New Roman"/>
+          <w:color w:val="DCDCAA"/>
+          <w:sz w:val="21"/>
+          <w:szCs w:val="21"/>
+          <w:lang w:eastAsia="en-CA"/>
+        </w:rPr>
+        <w:t>echo</w:t>
+      </w:r>
+      <w:r>
+        <w:rPr>
+          <w:rFonts w:ascii="Consolas" w:eastAsia="Times New Roman" w:hAnsi="Consolas" w:cs="Times New Roman"/>
+          <w:color w:val="D4D4D4"/>
+          <w:sz w:val="21"/>
+          <w:szCs w:val="21"/>
+          <w:lang w:eastAsia="en-CA"/>
+        </w:rPr>
+        <w:t> </w:t>
+      </w:r>
+      <w:r>
+        <w:rPr>
+          <w:rFonts w:ascii="Consolas" w:eastAsia="Times New Roman" w:hAnsi="Consolas" w:cs="Times New Roman"/>
+          <w:color w:val="DCDCAA"/>
+          <w:sz w:val="21"/>
+          <w:szCs w:val="21"/>
+          <w:lang w:eastAsia="en-CA"/>
+        </w:rPr>
+        <w:t>htmlspecialchars</w:t>
+      </w:r>
+      <w:r>
+        <w:rPr>
+          <w:rFonts w:ascii="Consolas" w:eastAsia="Times New Roman" w:hAnsi="Consolas" w:cs="Times New Roman"/>
+          <w:color w:val="D4D4D4"/>
+          <w:sz w:val="21"/>
+          <w:szCs w:val="21"/>
+          <w:lang w:eastAsia="en-CA"/>
+        </w:rPr>
+        <w:t>(</w:t>
+      </w:r>
+      <w:r>
+        <w:rPr>
+          <w:rFonts w:ascii="Consolas" w:eastAsia="Times New Roman" w:hAnsi="Consolas" w:cs="Times New Roman"/>
+          <w:color w:val="9CDCFE"/>
+          <w:sz w:val="21"/>
+          <w:szCs w:val="21"/>
+          <w:lang w:eastAsia="en-CA"/>
+        </w:rPr>
+        <w:t>$_POST</w:t>
+      </w:r>
+      <w:r>
+        <w:rPr>
+          <w:rFonts w:ascii="Consolas" w:eastAsia="Times New Roman" w:hAnsi="Consolas" w:cs="Times New Roman"/>
+          <w:color w:val="D4D4D4"/>
+          <w:sz w:val="21"/>
+          <w:szCs w:val="21"/>
+          <w:lang w:eastAsia="en-CA"/>
+        </w:rPr>
+        <w:t>[</w:t>
+      </w:r>
+      <w:r>
+        <w:rPr>
+          <w:rFonts w:ascii="Consolas" w:eastAsia="Times New Roman" w:hAnsi="Consolas" w:cs="Times New Roman"/>
+          <w:color w:val="CE9178"/>
+          <w:sz w:val="21"/>
+          <w:szCs w:val="21"/>
+          <w:lang w:eastAsia="en-CA"/>
+        </w:rPr>
+        <w:t>'ingredients'</w:t>
+      </w:r>
+      <w:r>
+        <w:rPr>
+          <w:rFonts w:ascii="Consolas" w:eastAsia="Times New Roman" w:hAnsi="Consolas" w:cs="Times New Roman"/>
+          <w:color w:val="D4D4D4"/>
+          <w:sz w:val="21"/>
+          <w:szCs w:val="21"/>
+          <w:lang w:eastAsia="en-CA"/>
+        </w:rPr>
+        <w:t>]);</w:t>
+      </w:r>
+    </w:p>
+    <w:p>
+      <w:pPr>
+        <w:shd w:val="clear" w:color="auto" w:fill="1E1E1E"/>
+        <w:spacing w:after="0" w:line="285" w:lineRule="atLeast"/>
+        <w:rPr>
+          <w:rFonts w:ascii="Consolas" w:eastAsia="Times New Roman" w:hAnsi="Consolas" w:cs="Times New Roman"/>
+          <w:color w:val="D4D4D4"/>
+          <w:sz w:val="21"/>
+          <w:szCs w:val="21"/>
+          <w:lang w:eastAsia="en-CA"/>
+        </w:rPr>
+      </w:pPr>
+      <w:r>
+        <w:rPr>
+          <w:rFonts w:ascii="Consolas" w:eastAsia="Times New Roman" w:hAnsi="Consolas" w:cs="Times New Roman"/>
+          <w:color w:val="D4D4D4"/>
+          <w:sz w:val="21"/>
+          <w:szCs w:val="21"/>
+          <w:lang w:eastAsia="en-CA"/>
+        </w:rPr>
+        <w:t>    }</w:t>
+      </w:r>
+    </w:p>
+    <w:p>
+      <w:pPr>
+        <w:shd w:val="clear" w:color="auto" w:fill="1E1E1E"/>
+        <w:spacing w:after="0" w:line="285" w:lineRule="atLeast"/>
+        <w:rPr>
+          <w:rFonts w:ascii="Consolas" w:eastAsia="Times New Roman" w:hAnsi="Consolas" w:cs="Times New Roman"/>
+          <w:color w:val="D4D4D4"/>
+          <w:sz w:val="21"/>
+          <w:szCs w:val="21"/>
+          <w:lang w:eastAsia="en-CA"/>
+        </w:rPr>
+      </w:pPr>
+    </w:p>
+    <w:p>
+      <w:pPr>
+        <w:shd w:val="clear" w:color="auto" w:fill="1E1E1E"/>
+        <w:spacing w:after="0" w:line="285" w:lineRule="atLeast"/>
+        <w:rPr>
+          <w:rFonts w:ascii="Consolas" w:eastAsia="Times New Roman" w:hAnsi="Consolas" w:cs="Times New Roman"/>
+          <w:color w:val="D4D4D4"/>
+          <w:sz w:val="21"/>
+          <w:szCs w:val="21"/>
+          <w:lang w:eastAsia="en-CA"/>
+        </w:rPr>
+      </w:pPr>
+      <w:r>
+        <w:rPr>
+          <w:rFonts w:ascii="Consolas" w:eastAsia="Times New Roman" w:hAnsi="Consolas" w:cs="Times New Roman"/>
+          <w:color w:val="569CD6"/>
+          <w:sz w:val="21"/>
+          <w:szCs w:val="21"/>
+          <w:lang w:eastAsia="en-CA"/>
+        </w:rPr>
+        <w:t>?&gt;</w:t>
+      </w:r>
+    </w:p>
+    <w:p>
+      <w:pPr>
+        <w:ind w:left="360"/>
+      </w:pPr>
+    </w:p>
+    <w:p>
+      <w:pPr>
+        <w:shd w:val="clear" w:color="auto" w:fill="1E1E1E"/>
+        <w:spacing w:after="0" w:line="285" w:lineRule="atLeast"/>
+        <w:rPr>
+          <w:rFonts w:ascii="Consolas" w:eastAsia="Times New Roman" w:hAnsi="Consolas" w:cs="Times New Roman"/>
+          <w:color w:val="D4D4D4"/>
+          <w:sz w:val="21"/>
+          <w:szCs w:val="21"/>
+          <w:lang w:eastAsia="en-CA"/>
+        </w:rPr>
+      </w:pPr>
+      <w:r>
+        <w:rPr>
+          <w:rFonts w:ascii="Consolas" w:eastAsia="Times New Roman" w:hAnsi="Consolas" w:cs="Times New Roman"/>
+          <w:color w:val="569CD6"/>
+          <w:sz w:val="21"/>
+          <w:szCs w:val="21"/>
+          <w:lang w:eastAsia="en-CA"/>
+        </w:rPr>
+        <w:t>&lt;?php</w:t>
+      </w:r>
       <w:bookmarkStart w:id="0" w:name="_GoBack"/>
       <w:bookmarkEnd w:id="0"/>
     </w:p>
@@ -17654,578 +18264,1530 @@
       <w:r>
         <w:rPr>
           <w:rFonts w:ascii="Consolas" w:eastAsia="Times New Roman" w:hAnsi="Consolas" w:cs="Times New Roman"/>
+          <w:color w:val="D4D4D4"/>
+          <w:sz w:val="21"/>
+          <w:szCs w:val="21"/>
+          <w:lang w:eastAsia="en-CA"/>
+        </w:rPr>
+        <w:t>    </w:t>
+      </w:r>
+    </w:p>
+    <w:p>
+      <w:pPr>
+        <w:shd w:val="clear" w:color="auto" w:fill="1E1E1E"/>
+        <w:spacing w:after="0" w:line="285" w:lineRule="atLeast"/>
+        <w:rPr>
+          <w:rFonts w:ascii="Consolas" w:eastAsia="Times New Roman" w:hAnsi="Consolas" w:cs="Times New Roman"/>
+          <w:color w:val="D4D4D4"/>
+          <w:sz w:val="21"/>
+          <w:szCs w:val="21"/>
+          <w:lang w:eastAsia="en-CA"/>
+        </w:rPr>
+      </w:pPr>
+      <w:r>
+        <w:rPr>
+          <w:rFonts w:ascii="Consolas" w:eastAsia="Times New Roman" w:hAnsi="Consolas" w:cs="Times New Roman"/>
+          <w:color w:val="D4D4D4"/>
+          <w:sz w:val="21"/>
+          <w:szCs w:val="21"/>
+          <w:lang w:eastAsia="en-CA"/>
+        </w:rPr>
+        <w:t>    </w:t>
+      </w:r>
+      <w:r>
+        <w:rPr>
+          <w:rFonts w:ascii="Consolas" w:eastAsia="Times New Roman" w:hAnsi="Consolas" w:cs="Times New Roman"/>
+          <w:color w:val="6A9955"/>
+          <w:sz w:val="21"/>
+          <w:szCs w:val="21"/>
+          <w:lang w:eastAsia="en-CA"/>
+        </w:rPr>
+        <w:t>// Here, we have added validations so that the use can't leave any of the fields</w:t>
+      </w:r>
+    </w:p>
+    <w:p>
+      <w:pPr>
+        <w:shd w:val="clear" w:color="auto" w:fill="1E1E1E"/>
+        <w:spacing w:after="0" w:line="285" w:lineRule="atLeast"/>
+        <w:rPr>
+          <w:rFonts w:ascii="Consolas" w:eastAsia="Times New Roman" w:hAnsi="Consolas" w:cs="Times New Roman"/>
+          <w:color w:val="D4D4D4"/>
+          <w:sz w:val="21"/>
+          <w:szCs w:val="21"/>
+          <w:lang w:eastAsia="en-CA"/>
+        </w:rPr>
+      </w:pPr>
+      <w:r>
+        <w:rPr>
+          <w:rFonts w:ascii="Consolas" w:eastAsia="Times New Roman" w:hAnsi="Consolas" w:cs="Times New Roman"/>
+          <w:color w:val="D4D4D4"/>
+          <w:sz w:val="21"/>
+          <w:szCs w:val="21"/>
+          <w:lang w:eastAsia="en-CA"/>
+        </w:rPr>
+        <w:t>    </w:t>
+      </w:r>
+      <w:r>
+        <w:rPr>
+          <w:rFonts w:ascii="Consolas" w:eastAsia="Times New Roman" w:hAnsi="Consolas" w:cs="Times New Roman"/>
+          <w:color w:val="6A9955"/>
+          <w:sz w:val="21"/>
+          <w:szCs w:val="21"/>
+          <w:lang w:eastAsia="en-CA"/>
+        </w:rPr>
+        <w:t>// empty.</w:t>
+      </w:r>
+    </w:p>
+    <w:p>
+      <w:pPr>
+        <w:shd w:val="clear" w:color="auto" w:fill="1E1E1E"/>
+        <w:spacing w:after="0" w:line="285" w:lineRule="atLeast"/>
+        <w:rPr>
+          <w:rFonts w:ascii="Consolas" w:eastAsia="Times New Roman" w:hAnsi="Consolas" w:cs="Times New Roman"/>
+          <w:color w:val="D4D4D4"/>
+          <w:sz w:val="21"/>
+          <w:szCs w:val="21"/>
+          <w:lang w:eastAsia="en-CA"/>
+        </w:rPr>
+      </w:pPr>
+    </w:p>
+    <w:p>
+      <w:pPr>
+        <w:shd w:val="clear" w:color="auto" w:fill="1E1E1E"/>
+        <w:spacing w:after="0" w:line="285" w:lineRule="atLeast"/>
+        <w:rPr>
+          <w:rFonts w:ascii="Consolas" w:eastAsia="Times New Roman" w:hAnsi="Consolas" w:cs="Times New Roman"/>
+          <w:color w:val="D4D4D4"/>
+          <w:sz w:val="21"/>
+          <w:szCs w:val="21"/>
+          <w:lang w:eastAsia="en-CA"/>
+        </w:rPr>
+      </w:pPr>
+      <w:r>
+        <w:rPr>
+          <w:rFonts w:ascii="Consolas" w:eastAsia="Times New Roman" w:hAnsi="Consolas" w:cs="Times New Roman"/>
+          <w:color w:val="D4D4D4"/>
+          <w:sz w:val="21"/>
+          <w:szCs w:val="21"/>
+          <w:lang w:eastAsia="en-CA"/>
+        </w:rPr>
+        <w:t>    </w:t>
+      </w:r>
+      <w:r>
+        <w:rPr>
+          <w:rFonts w:ascii="Consolas" w:eastAsia="Times New Roman" w:hAnsi="Consolas" w:cs="Times New Roman"/>
+          <w:color w:val="C586C0"/>
+          <w:sz w:val="21"/>
+          <w:szCs w:val="21"/>
+          <w:lang w:eastAsia="en-CA"/>
+        </w:rPr>
+        <w:t>if</w:t>
+      </w:r>
+      <w:r>
+        <w:rPr>
+          <w:rFonts w:ascii="Consolas" w:eastAsia="Times New Roman" w:hAnsi="Consolas" w:cs="Times New Roman"/>
+          <w:color w:val="D4D4D4"/>
+          <w:sz w:val="21"/>
+          <w:szCs w:val="21"/>
+          <w:lang w:eastAsia="en-CA"/>
+        </w:rPr>
+        <w:t>(</w:t>
+      </w:r>
+      <w:r>
+        <w:rPr>
+          <w:rFonts w:ascii="Consolas" w:eastAsia="Times New Roman" w:hAnsi="Consolas" w:cs="Times New Roman"/>
+          <w:color w:val="DCDCAA"/>
+          <w:sz w:val="21"/>
+          <w:szCs w:val="21"/>
+          <w:lang w:eastAsia="en-CA"/>
+        </w:rPr>
+        <w:t>isset</w:t>
+      </w:r>
+      <w:r>
+        <w:rPr>
+          <w:rFonts w:ascii="Consolas" w:eastAsia="Times New Roman" w:hAnsi="Consolas" w:cs="Times New Roman"/>
+          <w:color w:val="D4D4D4"/>
+          <w:sz w:val="21"/>
+          <w:szCs w:val="21"/>
+          <w:lang w:eastAsia="en-CA"/>
+        </w:rPr>
+        <w:t>(</w:t>
+      </w:r>
+      <w:r>
+        <w:rPr>
+          <w:rFonts w:ascii="Consolas" w:eastAsia="Times New Roman" w:hAnsi="Consolas" w:cs="Times New Roman"/>
+          <w:color w:val="9CDCFE"/>
+          <w:sz w:val="21"/>
+          <w:szCs w:val="21"/>
+          <w:lang w:eastAsia="en-CA"/>
+        </w:rPr>
+        <w:t>$_POST</w:t>
+      </w:r>
+      <w:r>
+        <w:rPr>
+          <w:rFonts w:ascii="Consolas" w:eastAsia="Times New Roman" w:hAnsi="Consolas" w:cs="Times New Roman"/>
+          <w:color w:val="D4D4D4"/>
+          <w:sz w:val="21"/>
+          <w:szCs w:val="21"/>
+          <w:lang w:eastAsia="en-CA"/>
+        </w:rPr>
+        <w:t>[</w:t>
+      </w:r>
+      <w:r>
+        <w:rPr>
+          <w:rFonts w:ascii="Consolas" w:eastAsia="Times New Roman" w:hAnsi="Consolas" w:cs="Times New Roman"/>
+          <w:color w:val="CE9178"/>
+          <w:sz w:val="21"/>
+          <w:szCs w:val="21"/>
+          <w:lang w:eastAsia="en-CA"/>
+        </w:rPr>
+        <w:t>'submit'</w:t>
+      </w:r>
+      <w:r>
+        <w:rPr>
+          <w:rFonts w:ascii="Consolas" w:eastAsia="Times New Roman" w:hAnsi="Consolas" w:cs="Times New Roman"/>
+          <w:color w:val="D4D4D4"/>
+          <w:sz w:val="21"/>
+          <w:szCs w:val="21"/>
+          <w:lang w:eastAsia="en-CA"/>
+        </w:rPr>
+        <w:t>])){</w:t>
+      </w:r>
+    </w:p>
+    <w:p>
+      <w:pPr>
+        <w:shd w:val="clear" w:color="auto" w:fill="1E1E1E"/>
+        <w:spacing w:after="0" w:line="285" w:lineRule="atLeast"/>
+        <w:rPr>
+          <w:rFonts w:ascii="Consolas" w:eastAsia="Times New Roman" w:hAnsi="Consolas" w:cs="Times New Roman"/>
+          <w:color w:val="D4D4D4"/>
+          <w:sz w:val="21"/>
+          <w:szCs w:val="21"/>
+          <w:lang w:eastAsia="en-CA"/>
+        </w:rPr>
+      </w:pPr>
+      <w:r>
+        <w:rPr>
+          <w:rFonts w:ascii="Consolas" w:eastAsia="Times New Roman" w:hAnsi="Consolas" w:cs="Times New Roman"/>
+          <w:color w:val="D4D4D4"/>
+          <w:sz w:val="21"/>
+          <w:szCs w:val="21"/>
+          <w:lang w:eastAsia="en-CA"/>
+        </w:rPr>
+        <w:t>        </w:t>
+      </w:r>
+      <w:r>
+        <w:rPr>
+          <w:rFonts w:ascii="Consolas" w:eastAsia="Times New Roman" w:hAnsi="Consolas" w:cs="Times New Roman"/>
+          <w:color w:val="6A9955"/>
+          <w:sz w:val="21"/>
+          <w:szCs w:val="21"/>
+          <w:lang w:eastAsia="en-CA"/>
+        </w:rPr>
+        <w:t>// echo htmlspecialchars($_POST['email']);</w:t>
+      </w:r>
+    </w:p>
+    <w:p>
+      <w:pPr>
+        <w:shd w:val="clear" w:color="auto" w:fill="1E1E1E"/>
+        <w:spacing w:after="0" w:line="285" w:lineRule="atLeast"/>
+        <w:rPr>
+          <w:rFonts w:ascii="Consolas" w:eastAsia="Times New Roman" w:hAnsi="Consolas" w:cs="Times New Roman"/>
+          <w:color w:val="D4D4D4"/>
+          <w:sz w:val="21"/>
+          <w:szCs w:val="21"/>
+          <w:lang w:eastAsia="en-CA"/>
+        </w:rPr>
+      </w:pPr>
+      <w:r>
+        <w:rPr>
+          <w:rFonts w:ascii="Consolas" w:eastAsia="Times New Roman" w:hAnsi="Consolas" w:cs="Times New Roman"/>
+          <w:color w:val="D4D4D4"/>
+          <w:sz w:val="21"/>
+          <w:szCs w:val="21"/>
+          <w:lang w:eastAsia="en-CA"/>
+        </w:rPr>
+        <w:t>        </w:t>
+      </w:r>
+      <w:r>
+        <w:rPr>
+          <w:rFonts w:ascii="Consolas" w:eastAsia="Times New Roman" w:hAnsi="Consolas" w:cs="Times New Roman"/>
+          <w:color w:val="6A9955"/>
+          <w:sz w:val="21"/>
+          <w:szCs w:val="21"/>
+          <w:lang w:eastAsia="en-CA"/>
+        </w:rPr>
+        <w:t>// echo htmlspecialchars($_POST['title']);</w:t>
+      </w:r>
+    </w:p>
+    <w:p>
+      <w:pPr>
+        <w:shd w:val="clear" w:color="auto" w:fill="1E1E1E"/>
+        <w:spacing w:after="0" w:line="285" w:lineRule="atLeast"/>
+        <w:rPr>
+          <w:rFonts w:ascii="Consolas" w:eastAsia="Times New Roman" w:hAnsi="Consolas" w:cs="Times New Roman"/>
+          <w:color w:val="D4D4D4"/>
+          <w:sz w:val="21"/>
+          <w:szCs w:val="21"/>
+          <w:lang w:eastAsia="en-CA"/>
+        </w:rPr>
+      </w:pPr>
+      <w:r>
+        <w:rPr>
+          <w:rFonts w:ascii="Consolas" w:eastAsia="Times New Roman" w:hAnsi="Consolas" w:cs="Times New Roman"/>
+          <w:color w:val="D4D4D4"/>
+          <w:sz w:val="21"/>
+          <w:szCs w:val="21"/>
+          <w:lang w:eastAsia="en-CA"/>
+        </w:rPr>
+        <w:t>        </w:t>
+      </w:r>
+      <w:r>
+        <w:rPr>
+          <w:rFonts w:ascii="Consolas" w:eastAsia="Times New Roman" w:hAnsi="Consolas" w:cs="Times New Roman"/>
+          <w:color w:val="6A9955"/>
+          <w:sz w:val="21"/>
+          <w:szCs w:val="21"/>
+          <w:lang w:eastAsia="en-CA"/>
+        </w:rPr>
+        <w:t>// echo htmlspecialchars($_POST['ingredients']);</w:t>
+      </w:r>
+    </w:p>
+    <w:p>
+      <w:pPr>
+        <w:shd w:val="clear" w:color="auto" w:fill="1E1E1E"/>
+        <w:spacing w:after="0" w:line="285" w:lineRule="atLeast"/>
+        <w:rPr>
+          <w:rFonts w:ascii="Consolas" w:eastAsia="Times New Roman" w:hAnsi="Consolas" w:cs="Times New Roman"/>
+          <w:color w:val="D4D4D4"/>
+          <w:sz w:val="21"/>
+          <w:szCs w:val="21"/>
+          <w:lang w:eastAsia="en-CA"/>
+        </w:rPr>
+      </w:pPr>
+      <w:r>
+        <w:rPr>
+          <w:rFonts w:ascii="Consolas" w:eastAsia="Times New Roman" w:hAnsi="Consolas" w:cs="Times New Roman"/>
+          <w:color w:val="D4D4D4"/>
+          <w:sz w:val="21"/>
+          <w:szCs w:val="21"/>
+          <w:lang w:eastAsia="en-CA"/>
+        </w:rPr>
+        <w:t>    </w:t>
+      </w:r>
+    </w:p>
+    <w:p>
+      <w:pPr>
+        <w:shd w:val="clear" w:color="auto" w:fill="1E1E1E"/>
+        <w:spacing w:after="0" w:line="285" w:lineRule="atLeast"/>
+        <w:rPr>
+          <w:rFonts w:ascii="Consolas" w:eastAsia="Times New Roman" w:hAnsi="Consolas" w:cs="Times New Roman"/>
+          <w:color w:val="D4D4D4"/>
+          <w:sz w:val="21"/>
+          <w:szCs w:val="21"/>
+          <w:lang w:eastAsia="en-CA"/>
+        </w:rPr>
+      </w:pPr>
+    </w:p>
+    <w:p>
+      <w:pPr>
+        <w:shd w:val="clear" w:color="auto" w:fill="1E1E1E"/>
+        <w:spacing w:after="0" w:line="285" w:lineRule="atLeast"/>
+        <w:rPr>
+          <w:rFonts w:ascii="Consolas" w:eastAsia="Times New Roman" w:hAnsi="Consolas" w:cs="Times New Roman"/>
+          <w:color w:val="D4D4D4"/>
+          <w:sz w:val="21"/>
+          <w:szCs w:val="21"/>
+          <w:lang w:eastAsia="en-CA"/>
+        </w:rPr>
+      </w:pPr>
+      <w:r>
+        <w:rPr>
+          <w:rFonts w:ascii="Consolas" w:eastAsia="Times New Roman" w:hAnsi="Consolas" w:cs="Times New Roman"/>
+          <w:color w:val="D4D4D4"/>
+          <w:sz w:val="21"/>
+          <w:szCs w:val="21"/>
+          <w:lang w:eastAsia="en-CA"/>
+        </w:rPr>
+        <w:t>    </w:t>
+      </w:r>
+      <w:r>
+        <w:rPr>
+          <w:rFonts w:ascii="Consolas" w:eastAsia="Times New Roman" w:hAnsi="Consolas" w:cs="Times New Roman"/>
+          <w:color w:val="6A9955"/>
+          <w:sz w:val="21"/>
+          <w:szCs w:val="21"/>
+          <w:lang w:eastAsia="en-CA"/>
+        </w:rPr>
+        <w:t>// Check if there is an email entered or if that field's empty</w:t>
+      </w:r>
+    </w:p>
+    <w:p>
+      <w:pPr>
+        <w:shd w:val="clear" w:color="auto" w:fill="1E1E1E"/>
+        <w:spacing w:after="0" w:line="285" w:lineRule="atLeast"/>
+        <w:rPr>
+          <w:rFonts w:ascii="Consolas" w:eastAsia="Times New Roman" w:hAnsi="Consolas" w:cs="Times New Roman"/>
+          <w:color w:val="D4D4D4"/>
+          <w:sz w:val="21"/>
+          <w:szCs w:val="21"/>
+          <w:lang w:eastAsia="en-CA"/>
+        </w:rPr>
+      </w:pPr>
+      <w:r>
+        <w:rPr>
+          <w:rFonts w:ascii="Consolas" w:eastAsia="Times New Roman" w:hAnsi="Consolas" w:cs="Times New Roman"/>
+          <w:color w:val="D4D4D4"/>
+          <w:sz w:val="21"/>
+          <w:szCs w:val="21"/>
+          <w:lang w:eastAsia="en-CA"/>
+        </w:rPr>
+        <w:t>    </w:t>
+      </w:r>
+      <w:r>
+        <w:rPr>
+          <w:rFonts w:ascii="Consolas" w:eastAsia="Times New Roman" w:hAnsi="Consolas" w:cs="Times New Roman"/>
+          <w:color w:val="C586C0"/>
+          <w:sz w:val="21"/>
+          <w:szCs w:val="21"/>
+          <w:lang w:eastAsia="en-CA"/>
+        </w:rPr>
+        <w:t>if</w:t>
+      </w:r>
+      <w:r>
+        <w:rPr>
+          <w:rFonts w:ascii="Consolas" w:eastAsia="Times New Roman" w:hAnsi="Consolas" w:cs="Times New Roman"/>
+          <w:color w:val="D4D4D4"/>
+          <w:sz w:val="21"/>
+          <w:szCs w:val="21"/>
+          <w:lang w:eastAsia="en-CA"/>
+        </w:rPr>
+        <w:t>(</w:t>
+      </w:r>
+      <w:r>
+        <w:rPr>
+          <w:rFonts w:ascii="Consolas" w:eastAsia="Times New Roman" w:hAnsi="Consolas" w:cs="Times New Roman"/>
+          <w:color w:val="DCDCAA"/>
+          <w:sz w:val="21"/>
+          <w:szCs w:val="21"/>
+          <w:lang w:eastAsia="en-CA"/>
+        </w:rPr>
+        <w:t>empty</w:t>
+      </w:r>
+      <w:r>
+        <w:rPr>
+          <w:rFonts w:ascii="Consolas" w:eastAsia="Times New Roman" w:hAnsi="Consolas" w:cs="Times New Roman"/>
+          <w:color w:val="D4D4D4"/>
+          <w:sz w:val="21"/>
+          <w:szCs w:val="21"/>
+          <w:lang w:eastAsia="en-CA"/>
+        </w:rPr>
+        <w:t>(</w:t>
+      </w:r>
+      <w:r>
+        <w:rPr>
+          <w:rFonts w:ascii="Consolas" w:eastAsia="Times New Roman" w:hAnsi="Consolas" w:cs="Times New Roman"/>
+          <w:color w:val="9CDCFE"/>
+          <w:sz w:val="21"/>
+          <w:szCs w:val="21"/>
+          <w:lang w:eastAsia="en-CA"/>
+        </w:rPr>
+        <w:t>$_POST</w:t>
+      </w:r>
+      <w:r>
+        <w:rPr>
+          <w:rFonts w:ascii="Consolas" w:eastAsia="Times New Roman" w:hAnsi="Consolas" w:cs="Times New Roman"/>
+          <w:color w:val="D4D4D4"/>
+          <w:sz w:val="21"/>
+          <w:szCs w:val="21"/>
+          <w:lang w:eastAsia="en-CA"/>
+        </w:rPr>
+        <w:t>[</w:t>
+      </w:r>
+      <w:r>
+        <w:rPr>
+          <w:rFonts w:ascii="Consolas" w:eastAsia="Times New Roman" w:hAnsi="Consolas" w:cs="Times New Roman"/>
+          <w:color w:val="CE9178"/>
+          <w:sz w:val="21"/>
+          <w:szCs w:val="21"/>
+          <w:lang w:eastAsia="en-CA"/>
+        </w:rPr>
+        <w:t>'email'</w:t>
+      </w:r>
+      <w:r>
+        <w:rPr>
+          <w:rFonts w:ascii="Consolas" w:eastAsia="Times New Roman" w:hAnsi="Consolas" w:cs="Times New Roman"/>
+          <w:color w:val="D4D4D4"/>
+          <w:sz w:val="21"/>
+          <w:szCs w:val="21"/>
+          <w:lang w:eastAsia="en-CA"/>
+        </w:rPr>
+        <w:t>])){</w:t>
+      </w:r>
+    </w:p>
+    <w:p>
+      <w:pPr>
+        <w:shd w:val="clear" w:color="auto" w:fill="1E1E1E"/>
+        <w:spacing w:after="0" w:line="285" w:lineRule="atLeast"/>
+        <w:rPr>
+          <w:rFonts w:ascii="Consolas" w:eastAsia="Times New Roman" w:hAnsi="Consolas" w:cs="Times New Roman"/>
+          <w:color w:val="D4D4D4"/>
+          <w:sz w:val="21"/>
+          <w:szCs w:val="21"/>
+          <w:lang w:eastAsia="en-CA"/>
+        </w:rPr>
+      </w:pPr>
+      <w:r>
+        <w:rPr>
+          <w:rFonts w:ascii="Consolas" w:eastAsia="Times New Roman" w:hAnsi="Consolas" w:cs="Times New Roman"/>
+          <w:color w:val="D4D4D4"/>
+          <w:sz w:val="21"/>
+          <w:szCs w:val="21"/>
+          <w:lang w:eastAsia="en-CA"/>
+        </w:rPr>
+        <w:t>        </w:t>
+      </w:r>
+      <w:r>
+        <w:rPr>
+          <w:rFonts w:ascii="Consolas" w:eastAsia="Times New Roman" w:hAnsi="Consolas" w:cs="Times New Roman"/>
+          <w:color w:val="DCDCAA"/>
+          <w:sz w:val="21"/>
+          <w:szCs w:val="21"/>
+          <w:lang w:eastAsia="en-CA"/>
+        </w:rPr>
+        <w:t>echo</w:t>
+      </w:r>
+      <w:r>
+        <w:rPr>
+          <w:rFonts w:ascii="Consolas" w:eastAsia="Times New Roman" w:hAnsi="Consolas" w:cs="Times New Roman"/>
+          <w:color w:val="D4D4D4"/>
+          <w:sz w:val="21"/>
+          <w:szCs w:val="21"/>
+          <w:lang w:eastAsia="en-CA"/>
+        </w:rPr>
+        <w:t> </w:t>
+      </w:r>
+      <w:r>
+        <w:rPr>
+          <w:rFonts w:ascii="Consolas" w:eastAsia="Times New Roman" w:hAnsi="Consolas" w:cs="Times New Roman"/>
+          <w:color w:val="CE9178"/>
+          <w:sz w:val="21"/>
+          <w:szCs w:val="21"/>
+          <w:lang w:eastAsia="en-CA"/>
+        </w:rPr>
+        <w:t>'An email is required &lt;br/&gt;'</w:t>
+      </w:r>
+      <w:r>
+        <w:rPr>
+          <w:rFonts w:ascii="Consolas" w:eastAsia="Times New Roman" w:hAnsi="Consolas" w:cs="Times New Roman"/>
+          <w:color w:val="D4D4D4"/>
+          <w:sz w:val="21"/>
+          <w:szCs w:val="21"/>
+          <w:lang w:eastAsia="en-CA"/>
+        </w:rPr>
+        <w:t>;</w:t>
+      </w:r>
+    </w:p>
+    <w:p>
+      <w:pPr>
+        <w:shd w:val="clear" w:color="auto" w:fill="1E1E1E"/>
+        <w:spacing w:after="0" w:line="285" w:lineRule="atLeast"/>
+        <w:rPr>
+          <w:rFonts w:ascii="Consolas" w:eastAsia="Times New Roman" w:hAnsi="Consolas" w:cs="Times New Roman"/>
+          <w:color w:val="D4D4D4"/>
+          <w:sz w:val="21"/>
+          <w:szCs w:val="21"/>
+          <w:lang w:eastAsia="en-CA"/>
+        </w:rPr>
+      </w:pPr>
+      <w:r>
+        <w:rPr>
+          <w:rFonts w:ascii="Consolas" w:eastAsia="Times New Roman" w:hAnsi="Consolas" w:cs="Times New Roman"/>
+          <w:color w:val="D4D4D4"/>
+          <w:sz w:val="21"/>
+          <w:szCs w:val="21"/>
+          <w:lang w:eastAsia="en-CA"/>
+        </w:rPr>
+        <w:t>    } </w:t>
+      </w:r>
+      <w:r>
+        <w:rPr>
+          <w:rFonts w:ascii="Consolas" w:eastAsia="Times New Roman" w:hAnsi="Consolas" w:cs="Times New Roman"/>
+          <w:color w:val="C586C0"/>
+          <w:sz w:val="21"/>
+          <w:szCs w:val="21"/>
+          <w:lang w:eastAsia="en-CA"/>
+        </w:rPr>
+        <w:t>else</w:t>
+      </w:r>
+      <w:r>
+        <w:rPr>
+          <w:rFonts w:ascii="Consolas" w:eastAsia="Times New Roman" w:hAnsi="Consolas" w:cs="Times New Roman"/>
+          <w:color w:val="D4D4D4"/>
+          <w:sz w:val="21"/>
+          <w:szCs w:val="21"/>
+          <w:lang w:eastAsia="en-CA"/>
+        </w:rPr>
+        <w:t> {</w:t>
+      </w:r>
+    </w:p>
+    <w:p>
+      <w:pPr>
+        <w:shd w:val="clear" w:color="auto" w:fill="1E1E1E"/>
+        <w:spacing w:after="0" w:line="285" w:lineRule="atLeast"/>
+        <w:rPr>
+          <w:rFonts w:ascii="Consolas" w:eastAsia="Times New Roman" w:hAnsi="Consolas" w:cs="Times New Roman"/>
+          <w:color w:val="D4D4D4"/>
+          <w:sz w:val="21"/>
+          <w:szCs w:val="21"/>
+          <w:lang w:eastAsia="en-CA"/>
+        </w:rPr>
+      </w:pPr>
+      <w:r>
+        <w:rPr>
+          <w:rFonts w:ascii="Consolas" w:eastAsia="Times New Roman" w:hAnsi="Consolas" w:cs="Times New Roman"/>
+          <w:color w:val="D4D4D4"/>
+          <w:sz w:val="21"/>
+          <w:szCs w:val="21"/>
+          <w:lang w:eastAsia="en-CA"/>
+        </w:rPr>
+        <w:t>        </w:t>
+      </w:r>
+      <w:r>
+        <w:rPr>
+          <w:rFonts w:ascii="Consolas" w:eastAsia="Times New Roman" w:hAnsi="Consolas" w:cs="Times New Roman"/>
+          <w:color w:val="DCDCAA"/>
+          <w:sz w:val="21"/>
+          <w:szCs w:val="21"/>
+          <w:lang w:eastAsia="en-CA"/>
+        </w:rPr>
+        <w:t>echo</w:t>
+      </w:r>
+      <w:r>
+        <w:rPr>
+          <w:rFonts w:ascii="Consolas" w:eastAsia="Times New Roman" w:hAnsi="Consolas" w:cs="Times New Roman"/>
+          <w:color w:val="D4D4D4"/>
+          <w:sz w:val="21"/>
+          <w:szCs w:val="21"/>
+          <w:lang w:eastAsia="en-CA"/>
+        </w:rPr>
+        <w:t> </w:t>
+      </w:r>
+      <w:r>
+        <w:rPr>
+          <w:rFonts w:ascii="Consolas" w:eastAsia="Times New Roman" w:hAnsi="Consolas" w:cs="Times New Roman"/>
+          <w:color w:val="DCDCAA"/>
+          <w:sz w:val="21"/>
+          <w:szCs w:val="21"/>
+          <w:lang w:eastAsia="en-CA"/>
+        </w:rPr>
+        <w:t>htmlspecialchars</w:t>
+      </w:r>
+      <w:r>
+        <w:rPr>
+          <w:rFonts w:ascii="Consolas" w:eastAsia="Times New Roman" w:hAnsi="Consolas" w:cs="Times New Roman"/>
+          <w:color w:val="D4D4D4"/>
+          <w:sz w:val="21"/>
+          <w:szCs w:val="21"/>
+          <w:lang w:eastAsia="en-CA"/>
+        </w:rPr>
+        <w:t>(</w:t>
+      </w:r>
+      <w:r>
+        <w:rPr>
+          <w:rFonts w:ascii="Consolas" w:eastAsia="Times New Roman" w:hAnsi="Consolas" w:cs="Times New Roman"/>
+          <w:color w:val="9CDCFE"/>
+          <w:sz w:val="21"/>
+          <w:szCs w:val="21"/>
+          <w:lang w:eastAsia="en-CA"/>
+        </w:rPr>
+        <w:t>$_POST</w:t>
+      </w:r>
+      <w:r>
+        <w:rPr>
+          <w:rFonts w:ascii="Consolas" w:eastAsia="Times New Roman" w:hAnsi="Consolas" w:cs="Times New Roman"/>
+          <w:color w:val="D4D4D4"/>
+          <w:sz w:val="21"/>
+          <w:szCs w:val="21"/>
+          <w:lang w:eastAsia="en-CA"/>
+        </w:rPr>
+        <w:t>[</w:t>
+      </w:r>
+      <w:r>
+        <w:rPr>
+          <w:rFonts w:ascii="Consolas" w:eastAsia="Times New Roman" w:hAnsi="Consolas" w:cs="Times New Roman"/>
+          <w:color w:val="CE9178"/>
+          <w:sz w:val="21"/>
+          <w:szCs w:val="21"/>
+          <w:lang w:eastAsia="en-CA"/>
+        </w:rPr>
+        <w:t>'email'</w:t>
+      </w:r>
+      <w:r>
+        <w:rPr>
+          <w:rFonts w:ascii="Consolas" w:eastAsia="Times New Roman" w:hAnsi="Consolas" w:cs="Times New Roman"/>
+          <w:color w:val="D4D4D4"/>
+          <w:sz w:val="21"/>
+          <w:szCs w:val="21"/>
+          <w:lang w:eastAsia="en-CA"/>
+        </w:rPr>
+        <w:t>]);</w:t>
+      </w:r>
+    </w:p>
+    <w:p>
+      <w:pPr>
+        <w:shd w:val="clear" w:color="auto" w:fill="1E1E1E"/>
+        <w:spacing w:after="0" w:line="285" w:lineRule="atLeast"/>
+        <w:rPr>
+          <w:rFonts w:ascii="Consolas" w:eastAsia="Times New Roman" w:hAnsi="Consolas" w:cs="Times New Roman"/>
+          <w:color w:val="D4D4D4"/>
+          <w:sz w:val="21"/>
+          <w:szCs w:val="21"/>
+          <w:lang w:eastAsia="en-CA"/>
+        </w:rPr>
+      </w:pPr>
+      <w:r>
+        <w:rPr>
+          <w:rFonts w:ascii="Consolas" w:eastAsia="Times New Roman" w:hAnsi="Consolas" w:cs="Times New Roman"/>
+          <w:color w:val="D4D4D4"/>
+          <w:sz w:val="21"/>
+          <w:szCs w:val="21"/>
+          <w:lang w:eastAsia="en-CA"/>
+        </w:rPr>
+        <w:t>    }</w:t>
+      </w:r>
+    </w:p>
+    <w:p>
+      <w:pPr>
+        <w:shd w:val="clear" w:color="auto" w:fill="1E1E1E"/>
+        <w:spacing w:after="0" w:line="285" w:lineRule="atLeast"/>
+        <w:rPr>
+          <w:rFonts w:ascii="Consolas" w:eastAsia="Times New Roman" w:hAnsi="Consolas" w:cs="Times New Roman"/>
+          <w:color w:val="D4D4D4"/>
+          <w:sz w:val="21"/>
+          <w:szCs w:val="21"/>
+          <w:lang w:eastAsia="en-CA"/>
+        </w:rPr>
+      </w:pPr>
+      <w:r>
+        <w:rPr>
+          <w:rFonts w:ascii="Consolas" w:eastAsia="Times New Roman" w:hAnsi="Consolas" w:cs="Times New Roman"/>
+          <w:color w:val="D4D4D4"/>
+          <w:sz w:val="21"/>
+          <w:szCs w:val="21"/>
+          <w:lang w:eastAsia="en-CA"/>
+        </w:rPr>
+        <w:t>    </w:t>
+      </w:r>
+    </w:p>
+    <w:p>
+      <w:pPr>
+        <w:shd w:val="clear" w:color="auto" w:fill="1E1E1E"/>
+        <w:spacing w:after="0" w:line="285" w:lineRule="atLeast"/>
+        <w:rPr>
+          <w:rFonts w:ascii="Consolas" w:eastAsia="Times New Roman" w:hAnsi="Consolas" w:cs="Times New Roman"/>
+          <w:color w:val="D4D4D4"/>
+          <w:sz w:val="21"/>
+          <w:szCs w:val="21"/>
+          <w:lang w:eastAsia="en-CA"/>
+        </w:rPr>
+      </w:pPr>
+      <w:r>
+        <w:rPr>
+          <w:rFonts w:ascii="Consolas" w:eastAsia="Times New Roman" w:hAnsi="Consolas" w:cs="Times New Roman"/>
+          <w:color w:val="D4D4D4"/>
+          <w:sz w:val="21"/>
+          <w:szCs w:val="21"/>
+          <w:lang w:eastAsia="en-CA"/>
+        </w:rPr>
+        <w:t>     </w:t>
+      </w:r>
+      <w:r>
+        <w:rPr>
+          <w:rFonts w:ascii="Consolas" w:eastAsia="Times New Roman" w:hAnsi="Consolas" w:cs="Times New Roman"/>
+          <w:color w:val="6A9955"/>
+          <w:sz w:val="21"/>
+          <w:szCs w:val="21"/>
+          <w:lang w:eastAsia="en-CA"/>
+        </w:rPr>
+        <w:t>// Check title field</w:t>
+      </w:r>
+    </w:p>
+    <w:p>
+      <w:pPr>
+        <w:shd w:val="clear" w:color="auto" w:fill="1E1E1E"/>
+        <w:spacing w:after="0" w:line="285" w:lineRule="atLeast"/>
+        <w:rPr>
+          <w:rFonts w:ascii="Consolas" w:eastAsia="Times New Roman" w:hAnsi="Consolas" w:cs="Times New Roman"/>
+          <w:color w:val="D4D4D4"/>
+          <w:sz w:val="21"/>
+          <w:szCs w:val="21"/>
+          <w:lang w:eastAsia="en-CA"/>
+        </w:rPr>
+      </w:pPr>
+      <w:r>
+        <w:rPr>
+          <w:rFonts w:ascii="Consolas" w:eastAsia="Times New Roman" w:hAnsi="Consolas" w:cs="Times New Roman"/>
+          <w:color w:val="D4D4D4"/>
+          <w:sz w:val="21"/>
+          <w:szCs w:val="21"/>
+          <w:lang w:eastAsia="en-CA"/>
+        </w:rPr>
+        <w:t>     </w:t>
+      </w:r>
+      <w:r>
+        <w:rPr>
+          <w:rFonts w:ascii="Consolas" w:eastAsia="Times New Roman" w:hAnsi="Consolas" w:cs="Times New Roman"/>
+          <w:color w:val="C586C0"/>
+          <w:sz w:val="21"/>
+          <w:szCs w:val="21"/>
+          <w:lang w:eastAsia="en-CA"/>
+        </w:rPr>
+        <w:t>if</w:t>
+      </w:r>
+      <w:r>
+        <w:rPr>
+          <w:rFonts w:ascii="Consolas" w:eastAsia="Times New Roman" w:hAnsi="Consolas" w:cs="Times New Roman"/>
+          <w:color w:val="D4D4D4"/>
+          <w:sz w:val="21"/>
+          <w:szCs w:val="21"/>
+          <w:lang w:eastAsia="en-CA"/>
+        </w:rPr>
+        <w:t>(</w:t>
+      </w:r>
+      <w:r>
+        <w:rPr>
+          <w:rFonts w:ascii="Consolas" w:eastAsia="Times New Roman" w:hAnsi="Consolas" w:cs="Times New Roman"/>
+          <w:color w:val="DCDCAA"/>
+          <w:sz w:val="21"/>
+          <w:szCs w:val="21"/>
+          <w:lang w:eastAsia="en-CA"/>
+        </w:rPr>
+        <w:t>empty</w:t>
+      </w:r>
+      <w:r>
+        <w:rPr>
+          <w:rFonts w:ascii="Consolas" w:eastAsia="Times New Roman" w:hAnsi="Consolas" w:cs="Times New Roman"/>
+          <w:color w:val="D4D4D4"/>
+          <w:sz w:val="21"/>
+          <w:szCs w:val="21"/>
+          <w:lang w:eastAsia="en-CA"/>
+        </w:rPr>
+        <w:t>(</w:t>
+      </w:r>
+      <w:r>
+        <w:rPr>
+          <w:rFonts w:ascii="Consolas" w:eastAsia="Times New Roman" w:hAnsi="Consolas" w:cs="Times New Roman"/>
+          <w:color w:val="9CDCFE"/>
+          <w:sz w:val="21"/>
+          <w:szCs w:val="21"/>
+          <w:lang w:eastAsia="en-CA"/>
+        </w:rPr>
+        <w:t>$_POST</w:t>
+      </w:r>
+      <w:r>
+        <w:rPr>
+          <w:rFonts w:ascii="Consolas" w:eastAsia="Times New Roman" w:hAnsi="Consolas" w:cs="Times New Roman"/>
+          <w:color w:val="D4D4D4"/>
+          <w:sz w:val="21"/>
+          <w:szCs w:val="21"/>
+          <w:lang w:eastAsia="en-CA"/>
+        </w:rPr>
+        <w:t>[</w:t>
+      </w:r>
+      <w:r>
+        <w:rPr>
+          <w:rFonts w:ascii="Consolas" w:eastAsia="Times New Roman" w:hAnsi="Consolas" w:cs="Times New Roman"/>
+          <w:color w:val="CE9178"/>
+          <w:sz w:val="21"/>
+          <w:szCs w:val="21"/>
+          <w:lang w:eastAsia="en-CA"/>
+        </w:rPr>
+        <w:t>'title'</w:t>
+      </w:r>
+      <w:r>
+        <w:rPr>
+          <w:rFonts w:ascii="Consolas" w:eastAsia="Times New Roman" w:hAnsi="Consolas" w:cs="Times New Roman"/>
+          <w:color w:val="D4D4D4"/>
+          <w:sz w:val="21"/>
+          <w:szCs w:val="21"/>
+          <w:lang w:eastAsia="en-CA"/>
+        </w:rPr>
+        <w:t>])){</w:t>
+      </w:r>
+    </w:p>
+    <w:p>
+      <w:pPr>
+        <w:shd w:val="clear" w:color="auto" w:fill="1E1E1E"/>
+        <w:spacing w:after="0" w:line="285" w:lineRule="atLeast"/>
+        <w:rPr>
+          <w:rFonts w:ascii="Consolas" w:eastAsia="Times New Roman" w:hAnsi="Consolas" w:cs="Times New Roman"/>
+          <w:color w:val="D4D4D4"/>
+          <w:sz w:val="21"/>
+          <w:szCs w:val="21"/>
+          <w:lang w:eastAsia="en-CA"/>
+        </w:rPr>
+      </w:pPr>
+      <w:r>
+        <w:rPr>
+          <w:rFonts w:ascii="Consolas" w:eastAsia="Times New Roman" w:hAnsi="Consolas" w:cs="Times New Roman"/>
+          <w:color w:val="D4D4D4"/>
+          <w:sz w:val="21"/>
+          <w:szCs w:val="21"/>
+          <w:lang w:eastAsia="en-CA"/>
+        </w:rPr>
+        <w:t>        </w:t>
+      </w:r>
+      <w:r>
+        <w:rPr>
+          <w:rFonts w:ascii="Consolas" w:eastAsia="Times New Roman" w:hAnsi="Consolas" w:cs="Times New Roman"/>
+          <w:color w:val="DCDCAA"/>
+          <w:sz w:val="21"/>
+          <w:szCs w:val="21"/>
+          <w:lang w:eastAsia="en-CA"/>
+        </w:rPr>
+        <w:t>echo</w:t>
+      </w:r>
+      <w:r>
+        <w:rPr>
+          <w:rFonts w:ascii="Consolas" w:eastAsia="Times New Roman" w:hAnsi="Consolas" w:cs="Times New Roman"/>
+          <w:color w:val="D4D4D4"/>
+          <w:sz w:val="21"/>
+          <w:szCs w:val="21"/>
+          <w:lang w:eastAsia="en-CA"/>
+        </w:rPr>
+        <w:t> </w:t>
+      </w:r>
+      <w:r>
+        <w:rPr>
+          <w:rFonts w:ascii="Consolas" w:eastAsia="Times New Roman" w:hAnsi="Consolas" w:cs="Times New Roman"/>
+          <w:color w:val="CE9178"/>
+          <w:sz w:val="21"/>
+          <w:szCs w:val="21"/>
+          <w:lang w:eastAsia="en-CA"/>
+        </w:rPr>
+        <w:t>'A title is required &lt;br/&gt;'</w:t>
+      </w:r>
+      <w:r>
+        <w:rPr>
+          <w:rFonts w:ascii="Consolas" w:eastAsia="Times New Roman" w:hAnsi="Consolas" w:cs="Times New Roman"/>
+          <w:color w:val="D4D4D4"/>
+          <w:sz w:val="21"/>
+          <w:szCs w:val="21"/>
+          <w:lang w:eastAsia="en-CA"/>
+        </w:rPr>
+        <w:t>;</w:t>
+      </w:r>
+    </w:p>
+    <w:p>
+      <w:pPr>
+        <w:shd w:val="clear" w:color="auto" w:fill="1E1E1E"/>
+        <w:spacing w:after="0" w:line="285" w:lineRule="atLeast"/>
+        <w:rPr>
+          <w:rFonts w:ascii="Consolas" w:eastAsia="Times New Roman" w:hAnsi="Consolas" w:cs="Times New Roman"/>
+          <w:color w:val="D4D4D4"/>
+          <w:sz w:val="21"/>
+          <w:szCs w:val="21"/>
+          <w:lang w:eastAsia="en-CA"/>
+        </w:rPr>
+      </w:pPr>
+      <w:r>
+        <w:rPr>
+          <w:rFonts w:ascii="Consolas" w:eastAsia="Times New Roman" w:hAnsi="Consolas" w:cs="Times New Roman"/>
+          <w:color w:val="D4D4D4"/>
+          <w:sz w:val="21"/>
+          <w:szCs w:val="21"/>
+          <w:lang w:eastAsia="en-CA"/>
+        </w:rPr>
+        <w:t>    } </w:t>
+      </w:r>
+      <w:r>
+        <w:rPr>
+          <w:rFonts w:ascii="Consolas" w:eastAsia="Times New Roman" w:hAnsi="Consolas" w:cs="Times New Roman"/>
+          <w:color w:val="C586C0"/>
+          <w:sz w:val="21"/>
+          <w:szCs w:val="21"/>
+          <w:lang w:eastAsia="en-CA"/>
+        </w:rPr>
+        <w:t>else</w:t>
+      </w:r>
+      <w:r>
+        <w:rPr>
+          <w:rFonts w:ascii="Consolas" w:eastAsia="Times New Roman" w:hAnsi="Consolas" w:cs="Times New Roman"/>
+          <w:color w:val="D4D4D4"/>
+          <w:sz w:val="21"/>
+          <w:szCs w:val="21"/>
+          <w:lang w:eastAsia="en-CA"/>
+        </w:rPr>
+        <w:t> {</w:t>
+      </w:r>
+    </w:p>
+    <w:p>
+      <w:pPr>
+        <w:shd w:val="clear" w:color="auto" w:fill="1E1E1E"/>
+        <w:spacing w:after="0" w:line="285" w:lineRule="atLeast"/>
+        <w:rPr>
+          <w:rFonts w:ascii="Consolas" w:eastAsia="Times New Roman" w:hAnsi="Consolas" w:cs="Times New Roman"/>
+          <w:color w:val="D4D4D4"/>
+          <w:sz w:val="21"/>
+          <w:szCs w:val="21"/>
+          <w:lang w:eastAsia="en-CA"/>
+        </w:rPr>
+      </w:pPr>
+      <w:r>
+        <w:rPr>
+          <w:rFonts w:ascii="Consolas" w:eastAsia="Times New Roman" w:hAnsi="Consolas" w:cs="Times New Roman"/>
+          <w:color w:val="D4D4D4"/>
+          <w:sz w:val="21"/>
+          <w:szCs w:val="21"/>
+          <w:lang w:eastAsia="en-CA"/>
+        </w:rPr>
+        <w:t>        </w:t>
+      </w:r>
+      <w:r>
+        <w:rPr>
+          <w:rFonts w:ascii="Consolas" w:eastAsia="Times New Roman" w:hAnsi="Consolas" w:cs="Times New Roman"/>
+          <w:color w:val="DCDCAA"/>
+          <w:sz w:val="21"/>
+          <w:szCs w:val="21"/>
+          <w:lang w:eastAsia="en-CA"/>
+        </w:rPr>
+        <w:t>echo</w:t>
+      </w:r>
+      <w:r>
+        <w:rPr>
+          <w:rFonts w:ascii="Consolas" w:eastAsia="Times New Roman" w:hAnsi="Consolas" w:cs="Times New Roman"/>
+          <w:color w:val="D4D4D4"/>
+          <w:sz w:val="21"/>
+          <w:szCs w:val="21"/>
+          <w:lang w:eastAsia="en-CA"/>
+        </w:rPr>
+        <w:t> </w:t>
+      </w:r>
+      <w:r>
+        <w:rPr>
+          <w:rFonts w:ascii="Consolas" w:eastAsia="Times New Roman" w:hAnsi="Consolas" w:cs="Times New Roman"/>
+          <w:color w:val="DCDCAA"/>
+          <w:sz w:val="21"/>
+          <w:szCs w:val="21"/>
+          <w:lang w:eastAsia="en-CA"/>
+        </w:rPr>
+        <w:t>htmlspecialchars</w:t>
+      </w:r>
+      <w:r>
+        <w:rPr>
+          <w:rFonts w:ascii="Consolas" w:eastAsia="Times New Roman" w:hAnsi="Consolas" w:cs="Times New Roman"/>
+          <w:color w:val="D4D4D4"/>
+          <w:sz w:val="21"/>
+          <w:szCs w:val="21"/>
+          <w:lang w:eastAsia="en-CA"/>
+        </w:rPr>
+        <w:t>(</w:t>
+      </w:r>
+      <w:r>
+        <w:rPr>
+          <w:rFonts w:ascii="Consolas" w:eastAsia="Times New Roman" w:hAnsi="Consolas" w:cs="Times New Roman"/>
+          <w:color w:val="9CDCFE"/>
+          <w:sz w:val="21"/>
+          <w:szCs w:val="21"/>
+          <w:lang w:eastAsia="en-CA"/>
+        </w:rPr>
+        <w:t>$_POST</w:t>
+      </w:r>
+      <w:r>
+        <w:rPr>
+          <w:rFonts w:ascii="Consolas" w:eastAsia="Times New Roman" w:hAnsi="Consolas" w:cs="Times New Roman"/>
+          <w:color w:val="D4D4D4"/>
+          <w:sz w:val="21"/>
+          <w:szCs w:val="21"/>
+          <w:lang w:eastAsia="en-CA"/>
+        </w:rPr>
+        <w:t>[</w:t>
+      </w:r>
+      <w:r>
+        <w:rPr>
+          <w:rFonts w:ascii="Consolas" w:eastAsia="Times New Roman" w:hAnsi="Consolas" w:cs="Times New Roman"/>
+          <w:color w:val="CE9178"/>
+          <w:sz w:val="21"/>
+          <w:szCs w:val="21"/>
+          <w:lang w:eastAsia="en-CA"/>
+        </w:rPr>
+        <w:t>'title'</w:t>
+      </w:r>
+      <w:r>
+        <w:rPr>
+          <w:rFonts w:ascii="Consolas" w:eastAsia="Times New Roman" w:hAnsi="Consolas" w:cs="Times New Roman"/>
+          <w:color w:val="D4D4D4"/>
+          <w:sz w:val="21"/>
+          <w:szCs w:val="21"/>
+          <w:lang w:eastAsia="en-CA"/>
+        </w:rPr>
+        <w:t>]);</w:t>
+      </w:r>
+    </w:p>
+    <w:p>
+      <w:pPr>
+        <w:shd w:val="clear" w:color="auto" w:fill="1E1E1E"/>
+        <w:spacing w:after="0" w:line="285" w:lineRule="atLeast"/>
+        <w:rPr>
+          <w:rFonts w:ascii="Consolas" w:eastAsia="Times New Roman" w:hAnsi="Consolas" w:cs="Times New Roman"/>
+          <w:color w:val="D4D4D4"/>
+          <w:sz w:val="21"/>
+          <w:szCs w:val="21"/>
+          <w:lang w:eastAsia="en-CA"/>
+        </w:rPr>
+      </w:pPr>
+      <w:r>
+        <w:rPr>
+          <w:rFonts w:ascii="Consolas" w:eastAsia="Times New Roman" w:hAnsi="Consolas" w:cs="Times New Roman"/>
+          <w:color w:val="D4D4D4"/>
+          <w:sz w:val="21"/>
+          <w:szCs w:val="21"/>
+          <w:lang w:eastAsia="en-CA"/>
+        </w:rPr>
+        <w:lastRenderedPageBreak/>
+        <w:t>    }</w:t>
+      </w:r>
+    </w:p>
+    <w:p>
+      <w:pPr>
+        <w:shd w:val="clear" w:color="auto" w:fill="1E1E1E"/>
+        <w:spacing w:after="0" w:line="285" w:lineRule="atLeast"/>
+        <w:rPr>
+          <w:rFonts w:ascii="Consolas" w:eastAsia="Times New Roman" w:hAnsi="Consolas" w:cs="Times New Roman"/>
+          <w:color w:val="D4D4D4"/>
+          <w:sz w:val="21"/>
+          <w:szCs w:val="21"/>
+          <w:lang w:eastAsia="en-CA"/>
+        </w:rPr>
+      </w:pPr>
+    </w:p>
+    <w:p>
+      <w:pPr>
+        <w:shd w:val="clear" w:color="auto" w:fill="1E1E1E"/>
+        <w:spacing w:after="0" w:line="285" w:lineRule="atLeast"/>
+        <w:rPr>
+          <w:rFonts w:ascii="Consolas" w:eastAsia="Times New Roman" w:hAnsi="Consolas" w:cs="Times New Roman"/>
+          <w:color w:val="D4D4D4"/>
+          <w:sz w:val="21"/>
+          <w:szCs w:val="21"/>
+          <w:lang w:eastAsia="en-CA"/>
+        </w:rPr>
+      </w:pPr>
+      <w:r>
+        <w:rPr>
+          <w:rFonts w:ascii="Consolas" w:eastAsia="Times New Roman" w:hAnsi="Consolas" w:cs="Times New Roman"/>
+          <w:color w:val="D4D4D4"/>
+          <w:sz w:val="21"/>
+          <w:szCs w:val="21"/>
+          <w:lang w:eastAsia="en-CA"/>
+        </w:rPr>
+        <w:t>     </w:t>
+      </w:r>
+      <w:r>
+        <w:rPr>
+          <w:rFonts w:ascii="Consolas" w:eastAsia="Times New Roman" w:hAnsi="Consolas" w:cs="Times New Roman"/>
+          <w:color w:val="6A9955"/>
+          <w:sz w:val="21"/>
+          <w:szCs w:val="21"/>
+          <w:lang w:eastAsia="en-CA"/>
+        </w:rPr>
+        <w:t>// Check ingredients field</w:t>
+      </w:r>
+    </w:p>
+    <w:p>
+      <w:pPr>
+        <w:shd w:val="clear" w:color="auto" w:fill="1E1E1E"/>
+        <w:spacing w:after="0" w:line="285" w:lineRule="atLeast"/>
+        <w:rPr>
+          <w:rFonts w:ascii="Consolas" w:eastAsia="Times New Roman" w:hAnsi="Consolas" w:cs="Times New Roman"/>
+          <w:color w:val="D4D4D4"/>
+          <w:sz w:val="21"/>
+          <w:szCs w:val="21"/>
+          <w:lang w:eastAsia="en-CA"/>
+        </w:rPr>
+      </w:pPr>
+      <w:r>
+        <w:rPr>
+          <w:rFonts w:ascii="Consolas" w:eastAsia="Times New Roman" w:hAnsi="Consolas" w:cs="Times New Roman"/>
+          <w:color w:val="D4D4D4"/>
+          <w:sz w:val="21"/>
+          <w:szCs w:val="21"/>
+          <w:lang w:eastAsia="en-CA"/>
+        </w:rPr>
+        <w:t>     </w:t>
+      </w:r>
+      <w:r>
+        <w:rPr>
+          <w:rFonts w:ascii="Consolas" w:eastAsia="Times New Roman" w:hAnsi="Consolas" w:cs="Times New Roman"/>
+          <w:color w:val="C586C0"/>
+          <w:sz w:val="21"/>
+          <w:szCs w:val="21"/>
+          <w:lang w:eastAsia="en-CA"/>
+        </w:rPr>
+        <w:t>if</w:t>
+      </w:r>
+      <w:r>
+        <w:rPr>
+          <w:rFonts w:ascii="Consolas" w:eastAsia="Times New Roman" w:hAnsi="Consolas" w:cs="Times New Roman"/>
+          <w:color w:val="D4D4D4"/>
+          <w:sz w:val="21"/>
+          <w:szCs w:val="21"/>
+          <w:lang w:eastAsia="en-CA"/>
+        </w:rPr>
+        <w:t>(</w:t>
+      </w:r>
+      <w:r>
+        <w:rPr>
+          <w:rFonts w:ascii="Consolas" w:eastAsia="Times New Roman" w:hAnsi="Consolas" w:cs="Times New Roman"/>
+          <w:color w:val="DCDCAA"/>
+          <w:sz w:val="21"/>
+          <w:szCs w:val="21"/>
+          <w:lang w:eastAsia="en-CA"/>
+        </w:rPr>
+        <w:t>empty</w:t>
+      </w:r>
+      <w:r>
+        <w:rPr>
+          <w:rFonts w:ascii="Consolas" w:eastAsia="Times New Roman" w:hAnsi="Consolas" w:cs="Times New Roman"/>
+          <w:color w:val="D4D4D4"/>
+          <w:sz w:val="21"/>
+          <w:szCs w:val="21"/>
+          <w:lang w:eastAsia="en-CA"/>
+        </w:rPr>
+        <w:t>(</w:t>
+      </w:r>
+      <w:r>
+        <w:rPr>
+          <w:rFonts w:ascii="Consolas" w:eastAsia="Times New Roman" w:hAnsi="Consolas" w:cs="Times New Roman"/>
+          <w:color w:val="9CDCFE"/>
+          <w:sz w:val="21"/>
+          <w:szCs w:val="21"/>
+          <w:lang w:eastAsia="en-CA"/>
+        </w:rPr>
+        <w:t>$_POST</w:t>
+      </w:r>
+      <w:r>
+        <w:rPr>
+          <w:rFonts w:ascii="Consolas" w:eastAsia="Times New Roman" w:hAnsi="Consolas" w:cs="Times New Roman"/>
+          <w:color w:val="D4D4D4"/>
+          <w:sz w:val="21"/>
+          <w:szCs w:val="21"/>
+          <w:lang w:eastAsia="en-CA"/>
+        </w:rPr>
+        <w:t>[</w:t>
+      </w:r>
+      <w:r>
+        <w:rPr>
+          <w:rFonts w:ascii="Consolas" w:eastAsia="Times New Roman" w:hAnsi="Consolas" w:cs="Times New Roman"/>
+          <w:color w:val="CE9178"/>
+          <w:sz w:val="21"/>
+          <w:szCs w:val="21"/>
+          <w:lang w:eastAsia="en-CA"/>
+        </w:rPr>
+        <w:t>'ingredients'</w:t>
+      </w:r>
+      <w:r>
+        <w:rPr>
+          <w:rFonts w:ascii="Consolas" w:eastAsia="Times New Roman" w:hAnsi="Consolas" w:cs="Times New Roman"/>
+          <w:color w:val="D4D4D4"/>
+          <w:sz w:val="21"/>
+          <w:szCs w:val="21"/>
+          <w:lang w:eastAsia="en-CA"/>
+        </w:rPr>
+        <w:t>])){</w:t>
+      </w:r>
+    </w:p>
+    <w:p>
+      <w:pPr>
+        <w:shd w:val="clear" w:color="auto" w:fill="1E1E1E"/>
+        <w:spacing w:after="0" w:line="285" w:lineRule="atLeast"/>
+        <w:rPr>
+          <w:rFonts w:ascii="Consolas" w:eastAsia="Times New Roman" w:hAnsi="Consolas" w:cs="Times New Roman"/>
+          <w:color w:val="D4D4D4"/>
+          <w:sz w:val="21"/>
+          <w:szCs w:val="21"/>
+          <w:lang w:eastAsia="en-CA"/>
+        </w:rPr>
+      </w:pPr>
+      <w:r>
+        <w:rPr>
+          <w:rFonts w:ascii="Consolas" w:eastAsia="Times New Roman" w:hAnsi="Consolas" w:cs="Times New Roman"/>
+          <w:color w:val="D4D4D4"/>
+          <w:sz w:val="21"/>
+          <w:szCs w:val="21"/>
+          <w:lang w:eastAsia="en-CA"/>
+        </w:rPr>
+        <w:t>        </w:t>
+      </w:r>
+      <w:r>
+        <w:rPr>
+          <w:rFonts w:ascii="Consolas" w:eastAsia="Times New Roman" w:hAnsi="Consolas" w:cs="Times New Roman"/>
+          <w:color w:val="DCDCAA"/>
+          <w:sz w:val="21"/>
+          <w:szCs w:val="21"/>
+          <w:lang w:eastAsia="en-CA"/>
+        </w:rPr>
+        <w:t>echo</w:t>
+      </w:r>
+      <w:r>
+        <w:rPr>
+          <w:rFonts w:ascii="Consolas" w:eastAsia="Times New Roman" w:hAnsi="Consolas" w:cs="Times New Roman"/>
+          <w:color w:val="D4D4D4"/>
+          <w:sz w:val="21"/>
+          <w:szCs w:val="21"/>
+          <w:lang w:eastAsia="en-CA"/>
+        </w:rPr>
+        <w:t> </w:t>
+      </w:r>
+      <w:r>
+        <w:rPr>
+          <w:rFonts w:ascii="Consolas" w:eastAsia="Times New Roman" w:hAnsi="Consolas" w:cs="Times New Roman"/>
+          <w:color w:val="CE9178"/>
+          <w:sz w:val="21"/>
+          <w:szCs w:val="21"/>
+          <w:lang w:eastAsia="en-CA"/>
+        </w:rPr>
+        <w:t>'Atleast one ingredient is required &lt;br/&gt;'</w:t>
+      </w:r>
+      <w:r>
+        <w:rPr>
+          <w:rFonts w:ascii="Consolas" w:eastAsia="Times New Roman" w:hAnsi="Consolas" w:cs="Times New Roman"/>
+          <w:color w:val="D4D4D4"/>
+          <w:sz w:val="21"/>
+          <w:szCs w:val="21"/>
+          <w:lang w:eastAsia="en-CA"/>
+        </w:rPr>
+        <w:t>;</w:t>
+      </w:r>
+    </w:p>
+    <w:p>
+      <w:pPr>
+        <w:shd w:val="clear" w:color="auto" w:fill="1E1E1E"/>
+        <w:spacing w:after="0" w:line="285" w:lineRule="atLeast"/>
+        <w:rPr>
+          <w:rFonts w:ascii="Consolas" w:eastAsia="Times New Roman" w:hAnsi="Consolas" w:cs="Times New Roman"/>
+          <w:color w:val="D4D4D4"/>
+          <w:sz w:val="21"/>
+          <w:szCs w:val="21"/>
+          <w:lang w:eastAsia="en-CA"/>
+        </w:rPr>
+      </w:pPr>
+      <w:r>
+        <w:rPr>
+          <w:rFonts w:ascii="Consolas" w:eastAsia="Times New Roman" w:hAnsi="Consolas" w:cs="Times New Roman"/>
+          <w:color w:val="D4D4D4"/>
+          <w:sz w:val="21"/>
+          <w:szCs w:val="21"/>
+          <w:lang w:eastAsia="en-CA"/>
+        </w:rPr>
+        <w:t>    } </w:t>
+      </w:r>
+      <w:r>
+        <w:rPr>
+          <w:rFonts w:ascii="Consolas" w:eastAsia="Times New Roman" w:hAnsi="Consolas" w:cs="Times New Roman"/>
+          <w:color w:val="C586C0"/>
+          <w:sz w:val="21"/>
+          <w:szCs w:val="21"/>
+          <w:lang w:eastAsia="en-CA"/>
+        </w:rPr>
+        <w:t>else</w:t>
+      </w:r>
+      <w:r>
+        <w:rPr>
+          <w:rFonts w:ascii="Consolas" w:eastAsia="Times New Roman" w:hAnsi="Consolas" w:cs="Times New Roman"/>
+          <w:color w:val="D4D4D4"/>
+          <w:sz w:val="21"/>
+          <w:szCs w:val="21"/>
+          <w:lang w:eastAsia="en-CA"/>
+        </w:rPr>
+        <w:t> {</w:t>
+      </w:r>
+    </w:p>
+    <w:p>
+      <w:pPr>
+        <w:shd w:val="clear" w:color="auto" w:fill="1E1E1E"/>
+        <w:spacing w:after="0" w:line="285" w:lineRule="atLeast"/>
+        <w:rPr>
+          <w:rFonts w:ascii="Consolas" w:eastAsia="Times New Roman" w:hAnsi="Consolas" w:cs="Times New Roman"/>
+          <w:color w:val="D4D4D4"/>
+          <w:sz w:val="21"/>
+          <w:szCs w:val="21"/>
+          <w:lang w:eastAsia="en-CA"/>
+        </w:rPr>
+      </w:pPr>
+      <w:r>
+        <w:rPr>
+          <w:rFonts w:ascii="Consolas" w:eastAsia="Times New Roman" w:hAnsi="Consolas" w:cs="Times New Roman"/>
+          <w:color w:val="D4D4D4"/>
+          <w:sz w:val="21"/>
+          <w:szCs w:val="21"/>
+          <w:lang w:eastAsia="en-CA"/>
+        </w:rPr>
+        <w:t>        </w:t>
+      </w:r>
+      <w:r>
+        <w:rPr>
+          <w:rFonts w:ascii="Consolas" w:eastAsia="Times New Roman" w:hAnsi="Consolas" w:cs="Times New Roman"/>
+          <w:color w:val="DCDCAA"/>
+          <w:sz w:val="21"/>
+          <w:szCs w:val="21"/>
+          <w:lang w:eastAsia="en-CA"/>
+        </w:rPr>
+        <w:t>echo</w:t>
+      </w:r>
+      <w:r>
+        <w:rPr>
+          <w:rFonts w:ascii="Consolas" w:eastAsia="Times New Roman" w:hAnsi="Consolas" w:cs="Times New Roman"/>
+          <w:color w:val="D4D4D4"/>
+          <w:sz w:val="21"/>
+          <w:szCs w:val="21"/>
+          <w:lang w:eastAsia="en-CA"/>
+        </w:rPr>
+        <w:t> </w:t>
+      </w:r>
+      <w:r>
+        <w:rPr>
+          <w:rFonts w:ascii="Consolas" w:eastAsia="Times New Roman" w:hAnsi="Consolas" w:cs="Times New Roman"/>
+          <w:color w:val="DCDCAA"/>
+          <w:sz w:val="21"/>
+          <w:szCs w:val="21"/>
+          <w:lang w:eastAsia="en-CA"/>
+        </w:rPr>
+        <w:t>htmlspecialchars</w:t>
+      </w:r>
+      <w:r>
+        <w:rPr>
+          <w:rFonts w:ascii="Consolas" w:eastAsia="Times New Roman" w:hAnsi="Consolas" w:cs="Times New Roman"/>
+          <w:color w:val="D4D4D4"/>
+          <w:sz w:val="21"/>
+          <w:szCs w:val="21"/>
+          <w:lang w:eastAsia="en-CA"/>
+        </w:rPr>
+        <w:t>(</w:t>
+      </w:r>
+      <w:r>
+        <w:rPr>
+          <w:rFonts w:ascii="Consolas" w:eastAsia="Times New Roman" w:hAnsi="Consolas" w:cs="Times New Roman"/>
+          <w:color w:val="9CDCFE"/>
+          <w:sz w:val="21"/>
+          <w:szCs w:val="21"/>
+          <w:lang w:eastAsia="en-CA"/>
+        </w:rPr>
+        <w:t>$_POST</w:t>
+      </w:r>
+      <w:r>
+        <w:rPr>
+          <w:rFonts w:ascii="Consolas" w:eastAsia="Times New Roman" w:hAnsi="Consolas" w:cs="Times New Roman"/>
+          <w:color w:val="D4D4D4"/>
+          <w:sz w:val="21"/>
+          <w:szCs w:val="21"/>
+          <w:lang w:eastAsia="en-CA"/>
+        </w:rPr>
+        <w:t>[</w:t>
+      </w:r>
+      <w:r>
+        <w:rPr>
+          <w:rFonts w:ascii="Consolas" w:eastAsia="Times New Roman" w:hAnsi="Consolas" w:cs="Times New Roman"/>
+          <w:color w:val="CE9178"/>
+          <w:sz w:val="21"/>
+          <w:szCs w:val="21"/>
+          <w:lang w:eastAsia="en-CA"/>
+        </w:rPr>
+        <w:t>'ingredients'</w:t>
+      </w:r>
+      <w:r>
+        <w:rPr>
+          <w:rFonts w:ascii="Consolas" w:eastAsia="Times New Roman" w:hAnsi="Consolas" w:cs="Times New Roman"/>
+          <w:color w:val="D4D4D4"/>
+          <w:sz w:val="21"/>
+          <w:szCs w:val="21"/>
+          <w:lang w:eastAsia="en-CA"/>
+        </w:rPr>
+        <w:t>]);</w:t>
+      </w:r>
+    </w:p>
+    <w:p>
+      <w:pPr>
+        <w:shd w:val="clear" w:color="auto" w:fill="1E1E1E"/>
+        <w:spacing w:after="0" w:line="285" w:lineRule="atLeast"/>
+        <w:rPr>
+          <w:rFonts w:ascii="Consolas" w:eastAsia="Times New Roman" w:hAnsi="Consolas" w:cs="Times New Roman"/>
+          <w:color w:val="D4D4D4"/>
+          <w:sz w:val="21"/>
+          <w:szCs w:val="21"/>
+          <w:lang w:eastAsia="en-CA"/>
+        </w:rPr>
+      </w:pPr>
+      <w:r>
+        <w:rPr>
+          <w:rFonts w:ascii="Consolas" w:eastAsia="Times New Roman" w:hAnsi="Consolas" w:cs="Times New Roman"/>
+          <w:color w:val="D4D4D4"/>
+          <w:sz w:val="21"/>
+          <w:szCs w:val="21"/>
+          <w:lang w:eastAsia="en-CA"/>
+        </w:rPr>
+        <w:t>    }</w:t>
+      </w:r>
+    </w:p>
+    <w:p>
+      <w:pPr>
+        <w:shd w:val="clear" w:color="auto" w:fill="1E1E1E"/>
+        <w:spacing w:after="0" w:line="285" w:lineRule="atLeast"/>
+        <w:rPr>
+          <w:rFonts w:ascii="Consolas" w:eastAsia="Times New Roman" w:hAnsi="Consolas" w:cs="Times New Roman"/>
+          <w:color w:val="D4D4D4"/>
+          <w:sz w:val="21"/>
+          <w:szCs w:val="21"/>
+          <w:lang w:eastAsia="en-CA"/>
+        </w:rPr>
+      </w:pPr>
+      <w:r>
+        <w:rPr>
+          <w:rFonts w:ascii="Consolas" w:eastAsia="Times New Roman" w:hAnsi="Consolas" w:cs="Times New Roman"/>
+          <w:color w:val="D4D4D4"/>
+          <w:sz w:val="21"/>
+          <w:szCs w:val="21"/>
+          <w:lang w:eastAsia="en-CA"/>
+        </w:rPr>
+        <w:t>}</w:t>
+      </w:r>
+    </w:p>
+    <w:p>
+      <w:pPr>
+        <w:shd w:val="clear" w:color="auto" w:fill="1E1E1E"/>
+        <w:spacing w:after="240" w:line="285" w:lineRule="atLeast"/>
+        <w:rPr>
+          <w:rFonts w:ascii="Consolas" w:eastAsia="Times New Roman" w:hAnsi="Consolas" w:cs="Times New Roman"/>
+          <w:color w:val="D4D4D4"/>
+          <w:sz w:val="21"/>
+          <w:szCs w:val="21"/>
+          <w:lang w:eastAsia="en-CA"/>
+        </w:rPr>
+      </w:pPr>
+    </w:p>
+    <w:p>
+      <w:pPr>
+        <w:shd w:val="clear" w:color="auto" w:fill="1E1E1E"/>
+        <w:spacing w:after="0" w:line="285" w:lineRule="atLeast"/>
+        <w:rPr>
+          <w:rFonts w:ascii="Consolas" w:eastAsia="Times New Roman" w:hAnsi="Consolas" w:cs="Times New Roman"/>
+          <w:color w:val="D4D4D4"/>
+          <w:sz w:val="21"/>
+          <w:szCs w:val="21"/>
+          <w:lang w:eastAsia="en-CA"/>
+        </w:rPr>
+      </w:pPr>
+      <w:r>
+        <w:rPr>
+          <w:rFonts w:ascii="Consolas" w:eastAsia="Times New Roman" w:hAnsi="Consolas" w:cs="Times New Roman"/>
           <w:color w:val="569CD6"/>
           <w:sz w:val="21"/>
           <w:szCs w:val="21"/>
           <w:lang w:eastAsia="en-CA"/>
         </w:rPr>
-        <w:t>&lt;?php</w:t>
-      </w:r>
-    </w:p>
-    <w:p>
-      <w:pPr>
-        <w:shd w:val="clear" w:color="auto" w:fill="1E1E1E"/>
-        <w:spacing w:after="0" w:line="285" w:lineRule="atLeast"/>
-        <w:rPr>
-          <w:rFonts w:ascii="Consolas" w:eastAsia="Times New Roman" w:hAnsi="Consolas" w:cs="Times New Roman"/>
-          <w:color w:val="D4D4D4"/>
-          <w:sz w:val="21"/>
-          <w:szCs w:val="21"/>
-          <w:lang w:eastAsia="en-CA"/>
-        </w:rPr>
-      </w:pPr>
-      <w:r>
-        <w:rPr>
-          <w:rFonts w:ascii="Consolas" w:eastAsia="Times New Roman" w:hAnsi="Consolas" w:cs="Times New Roman"/>
-          <w:color w:val="D4D4D4"/>
-          <w:sz w:val="21"/>
-          <w:szCs w:val="21"/>
-          <w:lang w:eastAsia="en-CA"/>
-        </w:rPr>
-        <w:t>    </w:t>
-      </w:r>
-      <w:r>
-        <w:rPr>
-          <w:rFonts w:ascii="Consolas" w:eastAsia="Times New Roman" w:hAnsi="Consolas" w:cs="Times New Roman"/>
-          <w:color w:val="6A9955"/>
-          <w:sz w:val="21"/>
-          <w:szCs w:val="21"/>
-          <w:lang w:eastAsia="en-CA"/>
-        </w:rPr>
-        <w:t>// HTML chars that we have used below will protect the user from going on </w:t>
-      </w:r>
-    </w:p>
-    <w:p>
-      <w:pPr>
-        <w:shd w:val="clear" w:color="auto" w:fill="1E1E1E"/>
-        <w:spacing w:after="0" w:line="285" w:lineRule="atLeast"/>
-        <w:rPr>
-          <w:rFonts w:ascii="Consolas" w:eastAsia="Times New Roman" w:hAnsi="Consolas" w:cs="Times New Roman"/>
-          <w:color w:val="D4D4D4"/>
-          <w:sz w:val="21"/>
-          <w:szCs w:val="21"/>
-          <w:lang w:eastAsia="en-CA"/>
-        </w:rPr>
-      </w:pPr>
-      <w:r>
-        <w:rPr>
-          <w:rFonts w:ascii="Consolas" w:eastAsia="Times New Roman" w:hAnsi="Consolas" w:cs="Times New Roman"/>
-          <w:color w:val="D4D4D4"/>
-          <w:sz w:val="21"/>
-          <w:szCs w:val="21"/>
-          <w:lang w:eastAsia="en-CA"/>
-        </w:rPr>
-        <w:t>    </w:t>
-      </w:r>
-      <w:r>
-        <w:rPr>
-          <w:rFonts w:ascii="Consolas" w:eastAsia="Times New Roman" w:hAnsi="Consolas" w:cs="Times New Roman"/>
-          <w:color w:val="6A9955"/>
-          <w:sz w:val="21"/>
-          <w:szCs w:val="21"/>
-          <w:lang w:eastAsia="en-CA"/>
-        </w:rPr>
-        <w:t>// to a malicious website which may carry viruses:</w:t>
-      </w:r>
-    </w:p>
-    <w:p>
-      <w:pPr>
-        <w:shd w:val="clear" w:color="auto" w:fill="1E1E1E"/>
-        <w:spacing w:after="0" w:line="285" w:lineRule="atLeast"/>
-        <w:rPr>
-          <w:rFonts w:ascii="Consolas" w:eastAsia="Times New Roman" w:hAnsi="Consolas" w:cs="Times New Roman"/>
-          <w:color w:val="D4D4D4"/>
-          <w:sz w:val="21"/>
-          <w:szCs w:val="21"/>
-          <w:lang w:eastAsia="en-CA"/>
-        </w:rPr>
-      </w:pPr>
-      <w:r>
-        <w:rPr>
-          <w:rFonts w:ascii="Consolas" w:eastAsia="Times New Roman" w:hAnsi="Consolas" w:cs="Times New Roman"/>
-          <w:color w:val="D4D4D4"/>
-          <w:sz w:val="21"/>
-          <w:szCs w:val="21"/>
-          <w:lang w:eastAsia="en-CA"/>
-        </w:rPr>
-        <w:t>    </w:t>
-      </w:r>
-    </w:p>
-    <w:p>
-      <w:pPr>
-        <w:shd w:val="clear" w:color="auto" w:fill="1E1E1E"/>
-        <w:spacing w:after="0" w:line="285" w:lineRule="atLeast"/>
-        <w:rPr>
-          <w:rFonts w:ascii="Consolas" w:eastAsia="Times New Roman" w:hAnsi="Consolas" w:cs="Times New Roman"/>
-          <w:color w:val="D4D4D4"/>
-          <w:sz w:val="21"/>
-          <w:szCs w:val="21"/>
-          <w:lang w:eastAsia="en-CA"/>
-        </w:rPr>
-      </w:pPr>
-      <w:r>
-        <w:rPr>
-          <w:rFonts w:ascii="Consolas" w:eastAsia="Times New Roman" w:hAnsi="Consolas" w:cs="Times New Roman"/>
-          <w:color w:val="D4D4D4"/>
-          <w:sz w:val="21"/>
-          <w:szCs w:val="21"/>
-          <w:lang w:eastAsia="en-CA"/>
-        </w:rPr>
-        <w:t>    </w:t>
-      </w:r>
-      <w:r>
-        <w:rPr>
-          <w:rFonts w:ascii="Consolas" w:eastAsia="Times New Roman" w:hAnsi="Consolas" w:cs="Times New Roman"/>
-          <w:color w:val="C586C0"/>
-          <w:sz w:val="21"/>
-          <w:szCs w:val="21"/>
-          <w:lang w:eastAsia="en-CA"/>
-        </w:rPr>
-        <w:t>if</w:t>
-      </w:r>
-      <w:r>
-        <w:rPr>
-          <w:rFonts w:ascii="Consolas" w:eastAsia="Times New Roman" w:hAnsi="Consolas" w:cs="Times New Roman"/>
-          <w:color w:val="D4D4D4"/>
-          <w:sz w:val="21"/>
-          <w:szCs w:val="21"/>
-          <w:lang w:eastAsia="en-CA"/>
-        </w:rPr>
-        <w:t>(</w:t>
-      </w:r>
-      <w:r>
-        <w:rPr>
-          <w:rFonts w:ascii="Consolas" w:eastAsia="Times New Roman" w:hAnsi="Consolas" w:cs="Times New Roman"/>
-          <w:color w:val="DCDCAA"/>
-          <w:sz w:val="21"/>
-          <w:szCs w:val="21"/>
-          <w:lang w:eastAsia="en-CA"/>
-        </w:rPr>
-        <w:t>isset</w:t>
-      </w:r>
-      <w:r>
-        <w:rPr>
-          <w:rFonts w:ascii="Consolas" w:eastAsia="Times New Roman" w:hAnsi="Consolas" w:cs="Times New Roman"/>
-          <w:color w:val="D4D4D4"/>
-          <w:sz w:val="21"/>
-          <w:szCs w:val="21"/>
-          <w:lang w:eastAsia="en-CA"/>
-        </w:rPr>
-        <w:t>(</w:t>
-      </w:r>
-      <w:r>
-        <w:rPr>
-          <w:rFonts w:ascii="Consolas" w:eastAsia="Times New Roman" w:hAnsi="Consolas" w:cs="Times New Roman"/>
-          <w:color w:val="9CDCFE"/>
-          <w:sz w:val="21"/>
-          <w:szCs w:val="21"/>
-          <w:lang w:eastAsia="en-CA"/>
-        </w:rPr>
-        <w:t>$_POST</w:t>
-      </w:r>
-      <w:r>
-        <w:rPr>
-          <w:rFonts w:ascii="Consolas" w:eastAsia="Times New Roman" w:hAnsi="Consolas" w:cs="Times New Roman"/>
-          <w:color w:val="D4D4D4"/>
-          <w:sz w:val="21"/>
-          <w:szCs w:val="21"/>
-          <w:lang w:eastAsia="en-CA"/>
-        </w:rPr>
-        <w:t>[</w:t>
-      </w:r>
-      <w:r>
-        <w:rPr>
-          <w:rFonts w:ascii="Consolas" w:eastAsia="Times New Roman" w:hAnsi="Consolas" w:cs="Times New Roman"/>
-          <w:color w:val="CE9178"/>
-          <w:sz w:val="21"/>
-          <w:szCs w:val="21"/>
-          <w:lang w:eastAsia="en-CA"/>
-        </w:rPr>
-        <w:t>'submit'</w:t>
-      </w:r>
-      <w:r>
-        <w:rPr>
-          <w:rFonts w:ascii="Consolas" w:eastAsia="Times New Roman" w:hAnsi="Consolas" w:cs="Times New Roman"/>
-          <w:color w:val="D4D4D4"/>
-          <w:sz w:val="21"/>
-          <w:szCs w:val="21"/>
-          <w:lang w:eastAsia="en-CA"/>
-        </w:rPr>
-        <w:t>])){</w:t>
-      </w:r>
-    </w:p>
-    <w:p>
-      <w:pPr>
-        <w:shd w:val="clear" w:color="auto" w:fill="1E1E1E"/>
-        <w:spacing w:after="0" w:line="285" w:lineRule="atLeast"/>
-        <w:rPr>
-          <w:rFonts w:ascii="Consolas" w:eastAsia="Times New Roman" w:hAnsi="Consolas" w:cs="Times New Roman"/>
-          <w:color w:val="D4D4D4"/>
-          <w:sz w:val="21"/>
-          <w:szCs w:val="21"/>
-          <w:lang w:eastAsia="en-CA"/>
-        </w:rPr>
-      </w:pPr>
-      <w:r>
-        <w:rPr>
-          <w:rFonts w:ascii="Consolas" w:eastAsia="Times New Roman" w:hAnsi="Consolas" w:cs="Times New Roman"/>
-          <w:color w:val="D4D4D4"/>
-          <w:sz w:val="21"/>
-          <w:szCs w:val="21"/>
-          <w:lang w:eastAsia="en-CA"/>
-        </w:rPr>
-        <w:t>        </w:t>
-      </w:r>
-      <w:r>
-        <w:rPr>
-          <w:rFonts w:ascii="Consolas" w:eastAsia="Times New Roman" w:hAnsi="Consolas" w:cs="Times New Roman"/>
-          <w:color w:val="DCDCAA"/>
-          <w:sz w:val="21"/>
-          <w:szCs w:val="21"/>
-          <w:lang w:eastAsia="en-CA"/>
-        </w:rPr>
-        <w:t>echo</w:t>
-      </w:r>
-      <w:r>
-        <w:rPr>
-          <w:rFonts w:ascii="Consolas" w:eastAsia="Times New Roman" w:hAnsi="Consolas" w:cs="Times New Roman"/>
-          <w:color w:val="D4D4D4"/>
-          <w:sz w:val="21"/>
-          <w:szCs w:val="21"/>
-          <w:lang w:eastAsia="en-CA"/>
-        </w:rPr>
-        <w:t> </w:t>
-      </w:r>
-      <w:r>
-        <w:rPr>
-          <w:rFonts w:ascii="Consolas" w:eastAsia="Times New Roman" w:hAnsi="Consolas" w:cs="Times New Roman"/>
-          <w:color w:val="DCDCAA"/>
-          <w:sz w:val="21"/>
-          <w:szCs w:val="21"/>
-          <w:lang w:eastAsia="en-CA"/>
-        </w:rPr>
-        <w:t>htmlspecialchars</w:t>
-      </w:r>
-      <w:r>
-        <w:rPr>
-          <w:rFonts w:ascii="Consolas" w:eastAsia="Times New Roman" w:hAnsi="Consolas" w:cs="Times New Roman"/>
-          <w:color w:val="D4D4D4"/>
-          <w:sz w:val="21"/>
-          <w:szCs w:val="21"/>
-          <w:lang w:eastAsia="en-CA"/>
-        </w:rPr>
-        <w:t>(</w:t>
-      </w:r>
-      <w:r>
-        <w:rPr>
-          <w:rFonts w:ascii="Consolas" w:eastAsia="Times New Roman" w:hAnsi="Consolas" w:cs="Times New Roman"/>
-          <w:color w:val="9CDCFE"/>
-          <w:sz w:val="21"/>
-          <w:szCs w:val="21"/>
-          <w:lang w:eastAsia="en-CA"/>
-        </w:rPr>
-        <w:t>$_POST</w:t>
-      </w:r>
-      <w:r>
-        <w:rPr>
-          <w:rFonts w:ascii="Consolas" w:eastAsia="Times New Roman" w:hAnsi="Consolas" w:cs="Times New Roman"/>
-          <w:color w:val="D4D4D4"/>
-          <w:sz w:val="21"/>
-          <w:szCs w:val="21"/>
-          <w:lang w:eastAsia="en-CA"/>
-        </w:rPr>
-        <w:t>[</w:t>
-      </w:r>
-      <w:r>
-        <w:rPr>
-          <w:rFonts w:ascii="Consolas" w:eastAsia="Times New Roman" w:hAnsi="Consolas" w:cs="Times New Roman"/>
-          <w:color w:val="CE9178"/>
-          <w:sz w:val="21"/>
-          <w:szCs w:val="21"/>
-          <w:lang w:eastAsia="en-CA"/>
-        </w:rPr>
-        <w:t>'email'</w:t>
-      </w:r>
-      <w:r>
-        <w:rPr>
-          <w:rFonts w:ascii="Consolas" w:eastAsia="Times New Roman" w:hAnsi="Consolas" w:cs="Times New Roman"/>
-          <w:color w:val="D4D4D4"/>
-          <w:sz w:val="21"/>
-          <w:szCs w:val="21"/>
-          <w:lang w:eastAsia="en-CA"/>
-        </w:rPr>
-        <w:t>]);</w:t>
-      </w:r>
-    </w:p>
-    <w:p>
-      <w:pPr>
-        <w:shd w:val="clear" w:color="auto" w:fill="1E1E1E"/>
-        <w:spacing w:after="0" w:line="285" w:lineRule="atLeast"/>
-        <w:rPr>
-          <w:rFonts w:ascii="Consolas" w:eastAsia="Times New Roman" w:hAnsi="Consolas" w:cs="Times New Roman"/>
-          <w:color w:val="D4D4D4"/>
-          <w:sz w:val="21"/>
-          <w:szCs w:val="21"/>
-          <w:lang w:eastAsia="en-CA"/>
-        </w:rPr>
-      </w:pPr>
-      <w:r>
-        <w:rPr>
-          <w:rFonts w:ascii="Consolas" w:eastAsia="Times New Roman" w:hAnsi="Consolas" w:cs="Times New Roman"/>
-          <w:color w:val="D4D4D4"/>
-          <w:sz w:val="21"/>
-          <w:szCs w:val="21"/>
-          <w:lang w:eastAsia="en-CA"/>
-        </w:rPr>
-        <w:t>        </w:t>
-      </w:r>
-      <w:r>
-        <w:rPr>
-          <w:rFonts w:ascii="Consolas" w:eastAsia="Times New Roman" w:hAnsi="Consolas" w:cs="Times New Roman"/>
-          <w:color w:val="DCDCAA"/>
-          <w:sz w:val="21"/>
-          <w:szCs w:val="21"/>
-          <w:lang w:eastAsia="en-CA"/>
-        </w:rPr>
-        <w:t>echo</w:t>
-      </w:r>
-      <w:r>
-        <w:rPr>
-          <w:rFonts w:ascii="Consolas" w:eastAsia="Times New Roman" w:hAnsi="Consolas" w:cs="Times New Roman"/>
-          <w:color w:val="D4D4D4"/>
-          <w:sz w:val="21"/>
-          <w:szCs w:val="21"/>
-          <w:lang w:eastAsia="en-CA"/>
-        </w:rPr>
-        <w:t> </w:t>
-      </w:r>
-      <w:r>
-        <w:rPr>
-          <w:rFonts w:ascii="Consolas" w:eastAsia="Times New Roman" w:hAnsi="Consolas" w:cs="Times New Roman"/>
-          <w:color w:val="DCDCAA"/>
-          <w:sz w:val="21"/>
-          <w:szCs w:val="21"/>
-          <w:lang w:eastAsia="en-CA"/>
-        </w:rPr>
-        <w:t>htmlspecialchars</w:t>
-      </w:r>
-      <w:r>
-        <w:rPr>
-          <w:rFonts w:ascii="Consolas" w:eastAsia="Times New Roman" w:hAnsi="Consolas" w:cs="Times New Roman"/>
-          <w:color w:val="D4D4D4"/>
-          <w:sz w:val="21"/>
-          <w:szCs w:val="21"/>
-          <w:lang w:eastAsia="en-CA"/>
-        </w:rPr>
-        <w:t>(</w:t>
-      </w:r>
-      <w:r>
-        <w:rPr>
-          <w:rFonts w:ascii="Consolas" w:eastAsia="Times New Roman" w:hAnsi="Consolas" w:cs="Times New Roman"/>
-          <w:color w:val="9CDCFE"/>
-          <w:sz w:val="21"/>
-          <w:szCs w:val="21"/>
-          <w:lang w:eastAsia="en-CA"/>
-        </w:rPr>
-        <w:t>$_POST</w:t>
-      </w:r>
-      <w:r>
-        <w:rPr>
-          <w:rFonts w:ascii="Consolas" w:eastAsia="Times New Roman" w:hAnsi="Consolas" w:cs="Times New Roman"/>
-          <w:color w:val="D4D4D4"/>
-          <w:sz w:val="21"/>
-          <w:szCs w:val="21"/>
-          <w:lang w:eastAsia="en-CA"/>
-        </w:rPr>
-        <w:t>[</w:t>
-      </w:r>
-      <w:r>
-        <w:rPr>
-          <w:rFonts w:ascii="Consolas" w:eastAsia="Times New Roman" w:hAnsi="Consolas" w:cs="Times New Roman"/>
-          <w:color w:val="CE9178"/>
-          <w:sz w:val="21"/>
-          <w:szCs w:val="21"/>
-          <w:lang w:eastAsia="en-CA"/>
-        </w:rPr>
-        <w:t>'title'</w:t>
-      </w:r>
-      <w:r>
-        <w:rPr>
-          <w:rFonts w:ascii="Consolas" w:eastAsia="Times New Roman" w:hAnsi="Consolas" w:cs="Times New Roman"/>
-          <w:color w:val="D4D4D4"/>
-          <w:sz w:val="21"/>
-          <w:szCs w:val="21"/>
-          <w:lang w:eastAsia="en-CA"/>
-        </w:rPr>
-        <w:t>]);</w:t>
-      </w:r>
-    </w:p>
-    <w:p>
-      <w:pPr>
-        <w:shd w:val="clear" w:color="auto" w:fill="1E1E1E"/>
-        <w:spacing w:after="0" w:line="285" w:lineRule="atLeast"/>
-        <w:rPr>
-          <w:rFonts w:ascii="Consolas" w:eastAsia="Times New Roman" w:hAnsi="Consolas" w:cs="Times New Roman"/>
-          <w:color w:val="D4D4D4"/>
-          <w:sz w:val="21"/>
-          <w:szCs w:val="21"/>
-          <w:lang w:eastAsia="en-CA"/>
-        </w:rPr>
-      </w:pPr>
-      <w:r>
-        <w:rPr>
-          <w:rFonts w:ascii="Consolas" w:eastAsia="Times New Roman" w:hAnsi="Consolas" w:cs="Times New Roman"/>
-          <w:color w:val="D4D4D4"/>
-          <w:sz w:val="21"/>
-          <w:szCs w:val="21"/>
-          <w:lang w:eastAsia="en-CA"/>
-        </w:rPr>
-        <w:t>        </w:t>
-      </w:r>
-      <w:r>
-        <w:rPr>
-          <w:rFonts w:ascii="Consolas" w:eastAsia="Times New Roman" w:hAnsi="Consolas" w:cs="Times New Roman"/>
-          <w:color w:val="DCDCAA"/>
-          <w:sz w:val="21"/>
-          <w:szCs w:val="21"/>
-          <w:lang w:eastAsia="en-CA"/>
-        </w:rPr>
-        <w:t>echo</w:t>
-      </w:r>
-      <w:r>
-        <w:rPr>
-          <w:rFonts w:ascii="Consolas" w:eastAsia="Times New Roman" w:hAnsi="Consolas" w:cs="Times New Roman"/>
-          <w:color w:val="D4D4D4"/>
-          <w:sz w:val="21"/>
-          <w:szCs w:val="21"/>
-          <w:lang w:eastAsia="en-CA"/>
-        </w:rPr>
-        <w:t> </w:t>
-      </w:r>
-      <w:r>
-        <w:rPr>
-          <w:rFonts w:ascii="Consolas" w:eastAsia="Times New Roman" w:hAnsi="Consolas" w:cs="Times New Roman"/>
-          <w:color w:val="DCDCAA"/>
-          <w:sz w:val="21"/>
-          <w:szCs w:val="21"/>
-          <w:lang w:eastAsia="en-CA"/>
-        </w:rPr>
-        <w:t>htmlspecialchars</w:t>
-      </w:r>
-      <w:r>
-        <w:rPr>
-          <w:rFonts w:ascii="Consolas" w:eastAsia="Times New Roman" w:hAnsi="Consolas" w:cs="Times New Roman"/>
-          <w:color w:val="D4D4D4"/>
-          <w:sz w:val="21"/>
-          <w:szCs w:val="21"/>
-          <w:lang w:eastAsia="en-CA"/>
-        </w:rPr>
-        <w:t>(</w:t>
-      </w:r>
-      <w:r>
-        <w:rPr>
-          <w:rFonts w:ascii="Consolas" w:eastAsia="Times New Roman" w:hAnsi="Consolas" w:cs="Times New Roman"/>
-          <w:color w:val="9CDCFE"/>
-          <w:sz w:val="21"/>
-          <w:szCs w:val="21"/>
-          <w:lang w:eastAsia="en-CA"/>
-        </w:rPr>
-        <w:t>$_POST</w:t>
-      </w:r>
-      <w:r>
-        <w:rPr>
-          <w:rFonts w:ascii="Consolas" w:eastAsia="Times New Roman" w:hAnsi="Consolas" w:cs="Times New Roman"/>
-          <w:color w:val="D4D4D4"/>
-          <w:sz w:val="21"/>
-          <w:szCs w:val="21"/>
-          <w:lang w:eastAsia="en-CA"/>
-        </w:rPr>
-        <w:t>[</w:t>
-      </w:r>
-      <w:r>
-        <w:rPr>
-          <w:rFonts w:ascii="Consolas" w:eastAsia="Times New Roman" w:hAnsi="Consolas" w:cs="Times New Roman"/>
-          <w:color w:val="CE9178"/>
-          <w:sz w:val="21"/>
-          <w:szCs w:val="21"/>
-          <w:lang w:eastAsia="en-CA"/>
-        </w:rPr>
-        <w:t>'ingredients'</w:t>
-      </w:r>
-      <w:r>
-        <w:rPr>
-          <w:rFonts w:ascii="Consolas" w:eastAsia="Times New Roman" w:hAnsi="Consolas" w:cs="Times New Roman"/>
-          <w:color w:val="D4D4D4"/>
-          <w:sz w:val="21"/>
-          <w:szCs w:val="21"/>
-          <w:lang w:eastAsia="en-CA"/>
-        </w:rPr>
-        <w:t>]);</w:t>
-      </w:r>
-    </w:p>
-    <w:p>
-      <w:pPr>
-        <w:shd w:val="clear" w:color="auto" w:fill="1E1E1E"/>
-        <w:spacing w:after="0" w:line="285" w:lineRule="atLeast"/>
-        <w:rPr>
-          <w:rFonts w:ascii="Consolas" w:eastAsia="Times New Roman" w:hAnsi="Consolas" w:cs="Times New Roman"/>
-          <w:color w:val="D4D4D4"/>
-          <w:sz w:val="21"/>
-          <w:szCs w:val="21"/>
-          <w:lang w:eastAsia="en-CA"/>
-        </w:rPr>
-      </w:pPr>
-      <w:r>
-        <w:rPr>
-          <w:rFonts w:ascii="Consolas" w:eastAsia="Times New Roman" w:hAnsi="Consolas" w:cs="Times New Roman"/>
-          <w:color w:val="D4D4D4"/>
-          <w:sz w:val="21"/>
-          <w:szCs w:val="21"/>
-          <w:lang w:eastAsia="en-CA"/>
-        </w:rPr>
-        <w:t>    }</w:t>
-      </w:r>
-    </w:p>
-    <w:p>
-      <w:pPr>
-        <w:shd w:val="clear" w:color="auto" w:fill="1E1E1E"/>
-        <w:spacing w:after="0" w:line="285" w:lineRule="atLeast"/>
-        <w:rPr>
-          <w:rFonts w:ascii="Consolas" w:eastAsia="Times New Roman" w:hAnsi="Consolas" w:cs="Times New Roman"/>
-          <w:color w:val="D4D4D4"/>
-          <w:sz w:val="21"/>
-          <w:szCs w:val="21"/>
-          <w:lang w:eastAsia="en-CA"/>
-        </w:rPr>
-      </w:pPr>
-    </w:p>
-    <w:p>
-      <w:pPr>
-        <w:shd w:val="clear" w:color="auto" w:fill="1E1E1E"/>
-        <w:spacing w:after="0" w:line="285" w:lineRule="atLeast"/>
-        <w:rPr>
-          <w:rFonts w:ascii="Consolas" w:eastAsia="Times New Roman" w:hAnsi="Consolas" w:cs="Times New Roman"/>
-          <w:color w:val="D4D4D4"/>
-          <w:sz w:val="21"/>
-          <w:szCs w:val="21"/>
-          <w:lang w:eastAsia="en-CA"/>
-        </w:rPr>
-      </w:pPr>
-      <w:r>
-        <w:rPr>
-          <w:rFonts w:ascii="Consolas" w:eastAsia="Times New Roman" w:hAnsi="Consolas" w:cs="Times New Roman"/>
-          <w:color w:val="569CD6"/>
-          <w:sz w:val="21"/>
-          <w:szCs w:val="21"/>
-          <w:lang w:eastAsia="en-CA"/>
-        </w:rPr>
         <w:t>?&gt;</w:t>
       </w:r>
-    </w:p>
-    <w:p>
-      <w:pPr>
-        <w:ind w:left="360"/>
-      </w:pPr>
     </w:p>
     <w:p/>
     <w:sectPr>

</xml_diff>

<commit_message>
Added sessions option to the app so that the user gets greeted with the name they entered.
</commit_message>
<xml_diff>
--- a/Net_Ninja/notes.docx
+++ b/Net_Ninja/notes.docx
@@ -24466,10 +24466,1045 @@
         <w:t>&gt;</w:t>
       </w:r>
     </w:p>
-    <w:p>
+    <w:p/>
+    <w:p>
+      <w:pPr>
+        <w:shd w:val="clear" w:color="auto" w:fill="1E1E1E"/>
+        <w:spacing w:after="0" w:line="285" w:lineRule="atLeast"/>
+        <w:rPr>
+          <w:rFonts w:ascii="Consolas" w:eastAsia="Times New Roman" w:hAnsi="Consolas" w:cs="Times New Roman"/>
+          <w:color w:val="6A9955"/>
+          <w:sz w:val="21"/>
+          <w:szCs w:val="21"/>
+          <w:lang w:eastAsia="en-CA"/>
+        </w:rPr>
+      </w:pPr>
+      <w:r>
+        <w:rPr>
+          <w:rFonts w:ascii="Consolas" w:eastAsia="Times New Roman" w:hAnsi="Consolas" w:cs="Times New Roman"/>
+          <w:color w:val="6A9955"/>
+          <w:sz w:val="21"/>
+          <w:szCs w:val="21"/>
+          <w:lang w:eastAsia="en-CA"/>
+        </w:rPr>
+        <w:t>// Sessions</w:t>
+      </w:r>
+    </w:p>
+    <w:p>
+      <w:pPr>
+        <w:shd w:val="clear" w:color="auto" w:fill="1E1E1E"/>
+        <w:spacing w:after="0" w:line="285" w:lineRule="atLeast"/>
+        <w:rPr>
+          <w:rFonts w:ascii="Consolas" w:eastAsia="Times New Roman" w:hAnsi="Consolas" w:cs="Times New Roman"/>
+          <w:color w:val="6A9955"/>
+          <w:sz w:val="21"/>
+          <w:szCs w:val="21"/>
+          <w:lang w:eastAsia="en-CA"/>
+        </w:rPr>
+      </w:pPr>
+      <w:r>
+        <w:rPr>
+          <w:rFonts w:ascii="Consolas" w:eastAsia="Times New Roman" w:hAnsi="Consolas" w:cs="Times New Roman"/>
+          <w:color w:val="6A9955"/>
+          <w:sz w:val="21"/>
+          <w:szCs w:val="21"/>
+          <w:lang w:eastAsia="en-CA"/>
+        </w:rPr>
+        <w:t>// Here, we have added a page for a user to enter their name.</w:t>
+      </w:r>
+    </w:p>
+    <w:p>
+      <w:pPr>
+        <w:shd w:val="clear" w:color="auto" w:fill="1E1E1E"/>
+        <w:spacing w:after="0" w:line="285" w:lineRule="atLeast"/>
+        <w:rPr>
+          <w:rFonts w:ascii="Consolas" w:eastAsia="Times New Roman" w:hAnsi="Consolas" w:cs="Times New Roman"/>
+          <w:color w:val="D4D4D4"/>
+          <w:sz w:val="21"/>
+          <w:szCs w:val="21"/>
+          <w:lang w:eastAsia="en-CA"/>
+        </w:rPr>
+      </w:pPr>
+      <w:r>
+        <w:rPr>
+          <w:rFonts w:ascii="Consolas" w:eastAsia="Times New Roman" w:hAnsi="Consolas" w:cs="Times New Roman"/>
+          <w:color w:val="6A9955"/>
+          <w:sz w:val="21"/>
+          <w:szCs w:val="21"/>
+          <w:lang w:eastAsia="en-CA"/>
+        </w:rPr>
+        <w:t>// If there is no name, then it will be set to Guest by default.</w:t>
+      </w:r>
       <w:bookmarkStart w:id="0" w:name="_GoBack"/>
       <w:bookmarkEnd w:id="0"/>
     </w:p>
+    <w:p>
+      <w:pPr>
+        <w:shd w:val="clear" w:color="auto" w:fill="1E1E1E"/>
+        <w:spacing w:after="0" w:line="285" w:lineRule="atLeast"/>
+        <w:rPr>
+          <w:rFonts w:ascii="Consolas" w:eastAsia="Times New Roman" w:hAnsi="Consolas" w:cs="Times New Roman"/>
+          <w:color w:val="D4D4D4"/>
+          <w:sz w:val="21"/>
+          <w:szCs w:val="21"/>
+          <w:lang w:eastAsia="en-CA"/>
+        </w:rPr>
+      </w:pPr>
+    </w:p>
+    <w:p>
+      <w:pPr>
+        <w:shd w:val="clear" w:color="auto" w:fill="1E1E1E"/>
+        <w:spacing w:after="0" w:line="285" w:lineRule="atLeast"/>
+        <w:rPr>
+          <w:rFonts w:ascii="Consolas" w:eastAsia="Times New Roman" w:hAnsi="Consolas" w:cs="Times New Roman"/>
+          <w:color w:val="D4D4D4"/>
+          <w:sz w:val="21"/>
+          <w:szCs w:val="21"/>
+          <w:lang w:eastAsia="en-CA"/>
+        </w:rPr>
+      </w:pPr>
+      <w:r>
+        <w:rPr>
+          <w:rFonts w:ascii="Consolas" w:eastAsia="Times New Roman" w:hAnsi="Consolas" w:cs="Times New Roman"/>
+          <w:color w:val="C586C0"/>
+          <w:sz w:val="21"/>
+          <w:szCs w:val="21"/>
+          <w:lang w:eastAsia="en-CA"/>
+        </w:rPr>
+        <w:t>if</w:t>
+      </w:r>
+      <w:r>
+        <w:rPr>
+          <w:rFonts w:ascii="Consolas" w:eastAsia="Times New Roman" w:hAnsi="Consolas" w:cs="Times New Roman"/>
+          <w:color w:val="D4D4D4"/>
+          <w:sz w:val="21"/>
+          <w:szCs w:val="21"/>
+          <w:lang w:eastAsia="en-CA"/>
+        </w:rPr>
+        <w:t>(</w:t>
+      </w:r>
+      <w:r>
+        <w:rPr>
+          <w:rFonts w:ascii="Consolas" w:eastAsia="Times New Roman" w:hAnsi="Consolas" w:cs="Times New Roman"/>
+          <w:color w:val="DCDCAA"/>
+          <w:sz w:val="21"/>
+          <w:szCs w:val="21"/>
+          <w:lang w:eastAsia="en-CA"/>
+        </w:rPr>
+        <w:t>isset</w:t>
+      </w:r>
+      <w:r>
+        <w:rPr>
+          <w:rFonts w:ascii="Consolas" w:eastAsia="Times New Roman" w:hAnsi="Consolas" w:cs="Times New Roman"/>
+          <w:color w:val="D4D4D4"/>
+          <w:sz w:val="21"/>
+          <w:szCs w:val="21"/>
+          <w:lang w:eastAsia="en-CA"/>
+        </w:rPr>
+        <w:t>(</w:t>
+      </w:r>
+      <w:r>
+        <w:rPr>
+          <w:rFonts w:ascii="Consolas" w:eastAsia="Times New Roman" w:hAnsi="Consolas" w:cs="Times New Roman"/>
+          <w:color w:val="9CDCFE"/>
+          <w:sz w:val="21"/>
+          <w:szCs w:val="21"/>
+          <w:lang w:eastAsia="en-CA"/>
+        </w:rPr>
+        <w:t>$_POST</w:t>
+      </w:r>
+      <w:r>
+        <w:rPr>
+          <w:rFonts w:ascii="Consolas" w:eastAsia="Times New Roman" w:hAnsi="Consolas" w:cs="Times New Roman"/>
+          <w:color w:val="D4D4D4"/>
+          <w:sz w:val="21"/>
+          <w:szCs w:val="21"/>
+          <w:lang w:eastAsia="en-CA"/>
+        </w:rPr>
+        <w:t>[</w:t>
+      </w:r>
+      <w:r>
+        <w:rPr>
+          <w:rFonts w:ascii="Consolas" w:eastAsia="Times New Roman" w:hAnsi="Consolas" w:cs="Times New Roman"/>
+          <w:color w:val="CE9178"/>
+          <w:sz w:val="21"/>
+          <w:szCs w:val="21"/>
+          <w:lang w:eastAsia="en-CA"/>
+        </w:rPr>
+        <w:t>'submit'</w:t>
+      </w:r>
+      <w:r>
+        <w:rPr>
+          <w:rFonts w:ascii="Consolas" w:eastAsia="Times New Roman" w:hAnsi="Consolas" w:cs="Times New Roman"/>
+          <w:color w:val="D4D4D4"/>
+          <w:sz w:val="21"/>
+          <w:szCs w:val="21"/>
+          <w:lang w:eastAsia="en-CA"/>
+        </w:rPr>
+        <w:t>])){</w:t>
+      </w:r>
+    </w:p>
+    <w:p>
+      <w:pPr>
+        <w:shd w:val="clear" w:color="auto" w:fill="1E1E1E"/>
+        <w:spacing w:after="0" w:line="285" w:lineRule="atLeast"/>
+        <w:rPr>
+          <w:rFonts w:ascii="Consolas" w:eastAsia="Times New Roman" w:hAnsi="Consolas" w:cs="Times New Roman"/>
+          <w:color w:val="D4D4D4"/>
+          <w:sz w:val="21"/>
+          <w:szCs w:val="21"/>
+          <w:lang w:eastAsia="en-CA"/>
+        </w:rPr>
+      </w:pPr>
+    </w:p>
+    <w:p>
+      <w:pPr>
+        <w:shd w:val="clear" w:color="auto" w:fill="1E1E1E"/>
+        <w:spacing w:after="0" w:line="285" w:lineRule="atLeast"/>
+        <w:rPr>
+          <w:rFonts w:ascii="Consolas" w:eastAsia="Times New Roman" w:hAnsi="Consolas" w:cs="Times New Roman"/>
+          <w:color w:val="D4D4D4"/>
+          <w:sz w:val="21"/>
+          <w:szCs w:val="21"/>
+          <w:lang w:eastAsia="en-CA"/>
+        </w:rPr>
+      </w:pPr>
+      <w:r>
+        <w:rPr>
+          <w:rFonts w:ascii="Consolas" w:eastAsia="Times New Roman" w:hAnsi="Consolas" w:cs="Times New Roman"/>
+          <w:color w:val="D4D4D4"/>
+          <w:sz w:val="21"/>
+          <w:szCs w:val="21"/>
+          <w:lang w:eastAsia="en-CA"/>
+        </w:rPr>
+        <w:t>    </w:t>
+      </w:r>
+      <w:r>
+        <w:rPr>
+          <w:rFonts w:ascii="Consolas" w:eastAsia="Times New Roman" w:hAnsi="Consolas" w:cs="Times New Roman"/>
+          <w:color w:val="DCDCAA"/>
+          <w:sz w:val="21"/>
+          <w:szCs w:val="21"/>
+          <w:lang w:eastAsia="en-CA"/>
+        </w:rPr>
+        <w:t>session_start</w:t>
+      </w:r>
+      <w:r>
+        <w:rPr>
+          <w:rFonts w:ascii="Consolas" w:eastAsia="Times New Roman" w:hAnsi="Consolas" w:cs="Times New Roman"/>
+          <w:color w:val="D4D4D4"/>
+          <w:sz w:val="21"/>
+          <w:szCs w:val="21"/>
+          <w:lang w:eastAsia="en-CA"/>
+        </w:rPr>
+        <w:t>();</w:t>
+      </w:r>
+    </w:p>
+    <w:p>
+      <w:pPr>
+        <w:shd w:val="clear" w:color="auto" w:fill="1E1E1E"/>
+        <w:spacing w:after="0" w:line="285" w:lineRule="atLeast"/>
+        <w:rPr>
+          <w:rFonts w:ascii="Consolas" w:eastAsia="Times New Roman" w:hAnsi="Consolas" w:cs="Times New Roman"/>
+          <w:color w:val="D4D4D4"/>
+          <w:sz w:val="21"/>
+          <w:szCs w:val="21"/>
+          <w:lang w:eastAsia="en-CA"/>
+        </w:rPr>
+      </w:pPr>
+    </w:p>
+    <w:p>
+      <w:pPr>
+        <w:shd w:val="clear" w:color="auto" w:fill="1E1E1E"/>
+        <w:spacing w:after="0" w:line="285" w:lineRule="atLeast"/>
+        <w:rPr>
+          <w:rFonts w:ascii="Consolas" w:eastAsia="Times New Roman" w:hAnsi="Consolas" w:cs="Times New Roman"/>
+          <w:color w:val="D4D4D4"/>
+          <w:sz w:val="21"/>
+          <w:szCs w:val="21"/>
+          <w:lang w:eastAsia="en-CA"/>
+        </w:rPr>
+      </w:pPr>
+      <w:r>
+        <w:rPr>
+          <w:rFonts w:ascii="Consolas" w:eastAsia="Times New Roman" w:hAnsi="Consolas" w:cs="Times New Roman"/>
+          <w:color w:val="D4D4D4"/>
+          <w:sz w:val="21"/>
+          <w:szCs w:val="21"/>
+          <w:lang w:eastAsia="en-CA"/>
+        </w:rPr>
+        <w:t>    </w:t>
+      </w:r>
+      <w:r>
+        <w:rPr>
+          <w:rFonts w:ascii="Consolas" w:eastAsia="Times New Roman" w:hAnsi="Consolas" w:cs="Times New Roman"/>
+          <w:color w:val="9CDCFE"/>
+          <w:sz w:val="21"/>
+          <w:szCs w:val="21"/>
+          <w:lang w:eastAsia="en-CA"/>
+        </w:rPr>
+        <w:t>$_SESSION</w:t>
+      </w:r>
+      <w:r>
+        <w:rPr>
+          <w:rFonts w:ascii="Consolas" w:eastAsia="Times New Roman" w:hAnsi="Consolas" w:cs="Times New Roman"/>
+          <w:color w:val="D4D4D4"/>
+          <w:sz w:val="21"/>
+          <w:szCs w:val="21"/>
+          <w:lang w:eastAsia="en-CA"/>
+        </w:rPr>
+        <w:t>[</w:t>
+      </w:r>
+      <w:r>
+        <w:rPr>
+          <w:rFonts w:ascii="Consolas" w:eastAsia="Times New Roman" w:hAnsi="Consolas" w:cs="Times New Roman"/>
+          <w:color w:val="CE9178"/>
+          <w:sz w:val="21"/>
+          <w:szCs w:val="21"/>
+          <w:lang w:eastAsia="en-CA"/>
+        </w:rPr>
+        <w:t>'name'</w:t>
+      </w:r>
+      <w:r>
+        <w:rPr>
+          <w:rFonts w:ascii="Consolas" w:eastAsia="Times New Roman" w:hAnsi="Consolas" w:cs="Times New Roman"/>
+          <w:color w:val="D4D4D4"/>
+          <w:sz w:val="21"/>
+          <w:szCs w:val="21"/>
+          <w:lang w:eastAsia="en-CA"/>
+        </w:rPr>
+        <w:t>] = </w:t>
+      </w:r>
+      <w:r>
+        <w:rPr>
+          <w:rFonts w:ascii="Consolas" w:eastAsia="Times New Roman" w:hAnsi="Consolas" w:cs="Times New Roman"/>
+          <w:color w:val="9CDCFE"/>
+          <w:sz w:val="21"/>
+          <w:szCs w:val="21"/>
+          <w:lang w:eastAsia="en-CA"/>
+        </w:rPr>
+        <w:t>$_POST</w:t>
+      </w:r>
+      <w:r>
+        <w:rPr>
+          <w:rFonts w:ascii="Consolas" w:eastAsia="Times New Roman" w:hAnsi="Consolas" w:cs="Times New Roman"/>
+          <w:color w:val="D4D4D4"/>
+          <w:sz w:val="21"/>
+          <w:szCs w:val="21"/>
+          <w:lang w:eastAsia="en-CA"/>
+        </w:rPr>
+        <w:t>[</w:t>
+      </w:r>
+      <w:r>
+        <w:rPr>
+          <w:rFonts w:ascii="Consolas" w:eastAsia="Times New Roman" w:hAnsi="Consolas" w:cs="Times New Roman"/>
+          <w:color w:val="CE9178"/>
+          <w:sz w:val="21"/>
+          <w:szCs w:val="21"/>
+          <w:lang w:eastAsia="en-CA"/>
+        </w:rPr>
+        <w:t>'name'</w:t>
+      </w:r>
+      <w:r>
+        <w:rPr>
+          <w:rFonts w:ascii="Consolas" w:eastAsia="Times New Roman" w:hAnsi="Consolas" w:cs="Times New Roman"/>
+          <w:color w:val="D4D4D4"/>
+          <w:sz w:val="21"/>
+          <w:szCs w:val="21"/>
+          <w:lang w:eastAsia="en-CA"/>
+        </w:rPr>
+        <w:t>];</w:t>
+      </w:r>
+    </w:p>
+    <w:p>
+      <w:pPr>
+        <w:shd w:val="clear" w:color="auto" w:fill="1E1E1E"/>
+        <w:spacing w:after="0" w:line="285" w:lineRule="atLeast"/>
+        <w:rPr>
+          <w:rFonts w:ascii="Consolas" w:eastAsia="Times New Roman" w:hAnsi="Consolas" w:cs="Times New Roman"/>
+          <w:color w:val="D4D4D4"/>
+          <w:sz w:val="21"/>
+          <w:szCs w:val="21"/>
+          <w:lang w:eastAsia="en-CA"/>
+        </w:rPr>
+      </w:pPr>
+      <w:r>
+        <w:rPr>
+          <w:rFonts w:ascii="Consolas" w:eastAsia="Times New Roman" w:hAnsi="Consolas" w:cs="Times New Roman"/>
+          <w:color w:val="D4D4D4"/>
+          <w:sz w:val="21"/>
+          <w:szCs w:val="21"/>
+          <w:lang w:eastAsia="en-CA"/>
+        </w:rPr>
+        <w:t>    </w:t>
+      </w:r>
+      <w:r>
+        <w:rPr>
+          <w:rFonts w:ascii="Consolas" w:eastAsia="Times New Roman" w:hAnsi="Consolas" w:cs="Times New Roman"/>
+          <w:color w:val="DCDCAA"/>
+          <w:sz w:val="21"/>
+          <w:szCs w:val="21"/>
+          <w:lang w:eastAsia="en-CA"/>
+        </w:rPr>
+        <w:t>echo</w:t>
+      </w:r>
+      <w:r>
+        <w:rPr>
+          <w:rFonts w:ascii="Consolas" w:eastAsia="Times New Roman" w:hAnsi="Consolas" w:cs="Times New Roman"/>
+          <w:color w:val="D4D4D4"/>
+          <w:sz w:val="21"/>
+          <w:szCs w:val="21"/>
+          <w:lang w:eastAsia="en-CA"/>
+        </w:rPr>
+        <w:t> </w:t>
+      </w:r>
+      <w:r>
+        <w:rPr>
+          <w:rFonts w:ascii="Consolas" w:eastAsia="Times New Roman" w:hAnsi="Consolas" w:cs="Times New Roman"/>
+          <w:color w:val="9CDCFE"/>
+          <w:sz w:val="21"/>
+          <w:szCs w:val="21"/>
+          <w:lang w:eastAsia="en-CA"/>
+        </w:rPr>
+        <w:t>$_SESSION</w:t>
+      </w:r>
+      <w:r>
+        <w:rPr>
+          <w:rFonts w:ascii="Consolas" w:eastAsia="Times New Roman" w:hAnsi="Consolas" w:cs="Times New Roman"/>
+          <w:color w:val="D4D4D4"/>
+          <w:sz w:val="21"/>
+          <w:szCs w:val="21"/>
+          <w:lang w:eastAsia="en-CA"/>
+        </w:rPr>
+        <w:t>[</w:t>
+      </w:r>
+      <w:r>
+        <w:rPr>
+          <w:rFonts w:ascii="Consolas" w:eastAsia="Times New Roman" w:hAnsi="Consolas" w:cs="Times New Roman"/>
+          <w:color w:val="CE9178"/>
+          <w:sz w:val="21"/>
+          <w:szCs w:val="21"/>
+          <w:lang w:eastAsia="en-CA"/>
+        </w:rPr>
+        <w:t>'name'</w:t>
+      </w:r>
+      <w:r>
+        <w:rPr>
+          <w:rFonts w:ascii="Consolas" w:eastAsia="Times New Roman" w:hAnsi="Consolas" w:cs="Times New Roman"/>
+          <w:color w:val="D4D4D4"/>
+          <w:sz w:val="21"/>
+          <w:szCs w:val="21"/>
+          <w:lang w:eastAsia="en-CA"/>
+        </w:rPr>
+        <w:t>];</w:t>
+      </w:r>
+    </w:p>
+    <w:p>
+      <w:pPr>
+        <w:shd w:val="clear" w:color="auto" w:fill="1E1E1E"/>
+        <w:spacing w:after="0" w:line="285" w:lineRule="atLeast"/>
+        <w:rPr>
+          <w:rFonts w:ascii="Consolas" w:eastAsia="Times New Roman" w:hAnsi="Consolas" w:cs="Times New Roman"/>
+          <w:color w:val="D4D4D4"/>
+          <w:sz w:val="21"/>
+          <w:szCs w:val="21"/>
+          <w:lang w:eastAsia="en-CA"/>
+        </w:rPr>
+      </w:pPr>
+    </w:p>
+    <w:p>
+      <w:pPr>
+        <w:shd w:val="clear" w:color="auto" w:fill="1E1E1E"/>
+        <w:spacing w:after="0" w:line="285" w:lineRule="atLeast"/>
+        <w:rPr>
+          <w:rFonts w:ascii="Consolas" w:eastAsia="Times New Roman" w:hAnsi="Consolas" w:cs="Times New Roman"/>
+          <w:color w:val="D4D4D4"/>
+          <w:sz w:val="21"/>
+          <w:szCs w:val="21"/>
+          <w:lang w:eastAsia="en-CA"/>
+        </w:rPr>
+      </w:pPr>
+      <w:r>
+        <w:rPr>
+          <w:rFonts w:ascii="Consolas" w:eastAsia="Times New Roman" w:hAnsi="Consolas" w:cs="Times New Roman"/>
+          <w:color w:val="D4D4D4"/>
+          <w:sz w:val="21"/>
+          <w:szCs w:val="21"/>
+          <w:lang w:eastAsia="en-CA"/>
+        </w:rPr>
+        <w:t>    </w:t>
+      </w:r>
+      <w:r>
+        <w:rPr>
+          <w:rFonts w:ascii="Consolas" w:eastAsia="Times New Roman" w:hAnsi="Consolas" w:cs="Times New Roman"/>
+          <w:color w:val="DCDCAA"/>
+          <w:sz w:val="21"/>
+          <w:szCs w:val="21"/>
+          <w:lang w:eastAsia="en-CA"/>
+        </w:rPr>
+        <w:t>header</w:t>
+      </w:r>
+      <w:r>
+        <w:rPr>
+          <w:rFonts w:ascii="Consolas" w:eastAsia="Times New Roman" w:hAnsi="Consolas" w:cs="Times New Roman"/>
+          <w:color w:val="D4D4D4"/>
+          <w:sz w:val="21"/>
+          <w:szCs w:val="21"/>
+          <w:lang w:eastAsia="en-CA"/>
+        </w:rPr>
+        <w:t>(</w:t>
+      </w:r>
+      <w:r>
+        <w:rPr>
+          <w:rFonts w:ascii="Consolas" w:eastAsia="Times New Roman" w:hAnsi="Consolas" w:cs="Times New Roman"/>
+          <w:color w:val="CE9178"/>
+          <w:sz w:val="21"/>
+          <w:szCs w:val="21"/>
+          <w:lang w:eastAsia="en-CA"/>
+        </w:rPr>
+        <w:t>'Location: index.php'</w:t>
+      </w:r>
+      <w:r>
+        <w:rPr>
+          <w:rFonts w:ascii="Consolas" w:eastAsia="Times New Roman" w:hAnsi="Consolas" w:cs="Times New Roman"/>
+          <w:color w:val="D4D4D4"/>
+          <w:sz w:val="21"/>
+          <w:szCs w:val="21"/>
+          <w:lang w:eastAsia="en-CA"/>
+        </w:rPr>
+        <w:t>);</w:t>
+      </w:r>
+    </w:p>
+    <w:p>
+      <w:pPr>
+        <w:shd w:val="clear" w:color="auto" w:fill="1E1E1E"/>
+        <w:spacing w:after="0" w:line="285" w:lineRule="atLeast"/>
+        <w:rPr>
+          <w:rFonts w:ascii="Consolas" w:eastAsia="Times New Roman" w:hAnsi="Consolas" w:cs="Times New Roman"/>
+          <w:color w:val="D4D4D4"/>
+          <w:sz w:val="21"/>
+          <w:szCs w:val="21"/>
+          <w:lang w:eastAsia="en-CA"/>
+        </w:rPr>
+      </w:pPr>
+      <w:r>
+        <w:rPr>
+          <w:rFonts w:ascii="Consolas" w:eastAsia="Times New Roman" w:hAnsi="Consolas" w:cs="Times New Roman"/>
+          <w:color w:val="D4D4D4"/>
+          <w:sz w:val="21"/>
+          <w:szCs w:val="21"/>
+          <w:lang w:eastAsia="en-CA"/>
+        </w:rPr>
+        <w:t>}</w:t>
+      </w:r>
+    </w:p>
+    <w:p>
+      <w:pPr>
+        <w:shd w:val="clear" w:color="auto" w:fill="1E1E1E"/>
+        <w:spacing w:after="0" w:line="285" w:lineRule="atLeast"/>
+        <w:rPr>
+          <w:rFonts w:ascii="Consolas" w:eastAsia="Times New Roman" w:hAnsi="Consolas" w:cs="Times New Roman"/>
+          <w:color w:val="D4D4D4"/>
+          <w:sz w:val="21"/>
+          <w:szCs w:val="21"/>
+          <w:lang w:eastAsia="en-CA"/>
+        </w:rPr>
+      </w:pPr>
+    </w:p>
+    <w:p/>
+    <w:p>
+      <w:pPr>
+        <w:shd w:val="clear" w:color="auto" w:fill="1E1E1E"/>
+        <w:spacing w:after="0" w:line="285" w:lineRule="atLeast"/>
+        <w:rPr>
+          <w:rFonts w:ascii="Consolas" w:eastAsia="Times New Roman" w:hAnsi="Consolas" w:cs="Times New Roman"/>
+          <w:color w:val="D4D4D4"/>
+          <w:sz w:val="21"/>
+          <w:szCs w:val="21"/>
+          <w:lang w:eastAsia="en-CA"/>
+        </w:rPr>
+      </w:pPr>
+      <w:r>
+        <w:rPr>
+          <w:rFonts w:ascii="Consolas" w:eastAsia="Times New Roman" w:hAnsi="Consolas" w:cs="Times New Roman"/>
+          <w:color w:val="569CD6"/>
+          <w:sz w:val="21"/>
+          <w:szCs w:val="21"/>
+          <w:lang w:eastAsia="en-CA"/>
+        </w:rPr>
+        <w:t>&lt;?php</w:t>
+      </w:r>
+    </w:p>
+    <w:p>
+      <w:pPr>
+        <w:shd w:val="clear" w:color="auto" w:fill="1E1E1E"/>
+        <w:spacing w:after="0" w:line="285" w:lineRule="atLeast"/>
+        <w:rPr>
+          <w:rFonts w:ascii="Consolas" w:eastAsia="Times New Roman" w:hAnsi="Consolas" w:cs="Times New Roman"/>
+          <w:color w:val="D4D4D4"/>
+          <w:sz w:val="21"/>
+          <w:szCs w:val="21"/>
+          <w:lang w:eastAsia="en-CA"/>
+        </w:rPr>
+      </w:pPr>
+    </w:p>
+    <w:p>
+      <w:pPr>
+        <w:shd w:val="clear" w:color="auto" w:fill="1E1E1E"/>
+        <w:spacing w:after="0" w:line="285" w:lineRule="atLeast"/>
+        <w:rPr>
+          <w:rFonts w:ascii="Consolas" w:eastAsia="Times New Roman" w:hAnsi="Consolas" w:cs="Times New Roman"/>
+          <w:color w:val="D4D4D4"/>
+          <w:sz w:val="21"/>
+          <w:szCs w:val="21"/>
+          <w:lang w:eastAsia="en-CA"/>
+        </w:rPr>
+      </w:pPr>
+      <w:r>
+        <w:rPr>
+          <w:rFonts w:ascii="Consolas" w:eastAsia="Times New Roman" w:hAnsi="Consolas" w:cs="Times New Roman"/>
+          <w:color w:val="D4D4D4"/>
+          <w:sz w:val="21"/>
+          <w:szCs w:val="21"/>
+          <w:lang w:eastAsia="en-CA"/>
+        </w:rPr>
+        <w:t>    </w:t>
+      </w:r>
+      <w:r>
+        <w:rPr>
+          <w:rFonts w:ascii="Consolas" w:eastAsia="Times New Roman" w:hAnsi="Consolas" w:cs="Times New Roman"/>
+          <w:color w:val="DCDCAA"/>
+          <w:sz w:val="21"/>
+          <w:szCs w:val="21"/>
+          <w:lang w:eastAsia="en-CA"/>
+        </w:rPr>
+        <w:t>session_start</w:t>
+      </w:r>
+      <w:r>
+        <w:rPr>
+          <w:rFonts w:ascii="Consolas" w:eastAsia="Times New Roman" w:hAnsi="Consolas" w:cs="Times New Roman"/>
+          <w:color w:val="D4D4D4"/>
+          <w:sz w:val="21"/>
+          <w:szCs w:val="21"/>
+          <w:lang w:eastAsia="en-CA"/>
+        </w:rPr>
+        <w:t>();</w:t>
+      </w:r>
+    </w:p>
+    <w:p>
+      <w:pPr>
+        <w:shd w:val="clear" w:color="auto" w:fill="1E1E1E"/>
+        <w:spacing w:after="0" w:line="285" w:lineRule="atLeast"/>
+        <w:rPr>
+          <w:rFonts w:ascii="Consolas" w:eastAsia="Times New Roman" w:hAnsi="Consolas" w:cs="Times New Roman"/>
+          <w:color w:val="D4D4D4"/>
+          <w:sz w:val="21"/>
+          <w:szCs w:val="21"/>
+          <w:lang w:eastAsia="en-CA"/>
+        </w:rPr>
+      </w:pPr>
+    </w:p>
+    <w:p>
+      <w:pPr>
+        <w:shd w:val="clear" w:color="auto" w:fill="1E1E1E"/>
+        <w:spacing w:after="0" w:line="285" w:lineRule="atLeast"/>
+        <w:rPr>
+          <w:rFonts w:ascii="Consolas" w:eastAsia="Times New Roman" w:hAnsi="Consolas" w:cs="Times New Roman"/>
+          <w:color w:val="D4D4D4"/>
+          <w:sz w:val="21"/>
+          <w:szCs w:val="21"/>
+          <w:lang w:eastAsia="en-CA"/>
+        </w:rPr>
+      </w:pPr>
+      <w:r>
+        <w:rPr>
+          <w:rFonts w:ascii="Consolas" w:eastAsia="Times New Roman" w:hAnsi="Consolas" w:cs="Times New Roman"/>
+          <w:color w:val="D4D4D4"/>
+          <w:sz w:val="21"/>
+          <w:szCs w:val="21"/>
+          <w:lang w:eastAsia="en-CA"/>
+        </w:rPr>
+        <w:t>    </w:t>
+      </w:r>
+      <w:r>
+        <w:rPr>
+          <w:rFonts w:ascii="Consolas" w:eastAsia="Times New Roman" w:hAnsi="Consolas" w:cs="Times New Roman"/>
+          <w:color w:val="6A9955"/>
+          <w:sz w:val="21"/>
+          <w:szCs w:val="21"/>
+          <w:lang w:eastAsia="en-CA"/>
+        </w:rPr>
+        <w:t>// $_SESSION['name'] = 'yoshi'; </w:t>
+      </w:r>
+    </w:p>
+    <w:p>
+      <w:pPr>
+        <w:shd w:val="clear" w:color="auto" w:fill="1E1E1E"/>
+        <w:spacing w:after="0" w:line="285" w:lineRule="atLeast"/>
+        <w:rPr>
+          <w:rFonts w:ascii="Consolas" w:eastAsia="Times New Roman" w:hAnsi="Consolas" w:cs="Times New Roman"/>
+          <w:color w:val="D4D4D4"/>
+          <w:sz w:val="21"/>
+          <w:szCs w:val="21"/>
+          <w:lang w:eastAsia="en-CA"/>
+        </w:rPr>
+      </w:pPr>
+    </w:p>
+    <w:p>
+      <w:pPr>
+        <w:shd w:val="clear" w:color="auto" w:fill="1E1E1E"/>
+        <w:spacing w:after="0" w:line="285" w:lineRule="atLeast"/>
+        <w:rPr>
+          <w:rFonts w:ascii="Consolas" w:eastAsia="Times New Roman" w:hAnsi="Consolas" w:cs="Times New Roman"/>
+          <w:color w:val="D4D4D4"/>
+          <w:sz w:val="21"/>
+          <w:szCs w:val="21"/>
+          <w:lang w:eastAsia="en-CA"/>
+        </w:rPr>
+      </w:pPr>
+      <w:r>
+        <w:rPr>
+          <w:rFonts w:ascii="Consolas" w:eastAsia="Times New Roman" w:hAnsi="Consolas" w:cs="Times New Roman"/>
+          <w:color w:val="D4D4D4"/>
+          <w:sz w:val="21"/>
+          <w:szCs w:val="21"/>
+          <w:lang w:eastAsia="en-CA"/>
+        </w:rPr>
+        <w:t>    </w:t>
+      </w:r>
+      <w:r>
+        <w:rPr>
+          <w:rFonts w:ascii="Consolas" w:eastAsia="Times New Roman" w:hAnsi="Consolas" w:cs="Times New Roman"/>
+          <w:color w:val="C586C0"/>
+          <w:sz w:val="21"/>
+          <w:szCs w:val="21"/>
+          <w:lang w:eastAsia="en-CA"/>
+        </w:rPr>
+        <w:t>if</w:t>
+      </w:r>
+      <w:r>
+        <w:rPr>
+          <w:rFonts w:ascii="Consolas" w:eastAsia="Times New Roman" w:hAnsi="Consolas" w:cs="Times New Roman"/>
+          <w:color w:val="D4D4D4"/>
+          <w:sz w:val="21"/>
+          <w:szCs w:val="21"/>
+          <w:lang w:eastAsia="en-CA"/>
+        </w:rPr>
+        <w:t>(</w:t>
+      </w:r>
+      <w:r>
+        <w:rPr>
+          <w:rFonts w:ascii="Consolas" w:eastAsia="Times New Roman" w:hAnsi="Consolas" w:cs="Times New Roman"/>
+          <w:color w:val="9CDCFE"/>
+          <w:sz w:val="21"/>
+          <w:szCs w:val="21"/>
+          <w:lang w:eastAsia="en-CA"/>
+        </w:rPr>
+        <w:t>$_SERVER</w:t>
+      </w:r>
+      <w:r>
+        <w:rPr>
+          <w:rFonts w:ascii="Consolas" w:eastAsia="Times New Roman" w:hAnsi="Consolas" w:cs="Times New Roman"/>
+          <w:color w:val="D4D4D4"/>
+          <w:sz w:val="21"/>
+          <w:szCs w:val="21"/>
+          <w:lang w:eastAsia="en-CA"/>
+        </w:rPr>
+        <w:t>[</w:t>
+      </w:r>
+      <w:r>
+        <w:rPr>
+          <w:rFonts w:ascii="Consolas" w:eastAsia="Times New Roman" w:hAnsi="Consolas" w:cs="Times New Roman"/>
+          <w:color w:val="CE9178"/>
+          <w:sz w:val="21"/>
+          <w:szCs w:val="21"/>
+          <w:lang w:eastAsia="en-CA"/>
+        </w:rPr>
+        <w:t>'QUERY_STRING'</w:t>
+      </w:r>
+      <w:r>
+        <w:rPr>
+          <w:rFonts w:ascii="Consolas" w:eastAsia="Times New Roman" w:hAnsi="Consolas" w:cs="Times New Roman"/>
+          <w:color w:val="D4D4D4"/>
+          <w:sz w:val="21"/>
+          <w:szCs w:val="21"/>
+          <w:lang w:eastAsia="en-CA"/>
+        </w:rPr>
+        <w:t>] == </w:t>
+      </w:r>
+      <w:r>
+        <w:rPr>
+          <w:rFonts w:ascii="Consolas" w:eastAsia="Times New Roman" w:hAnsi="Consolas" w:cs="Times New Roman"/>
+          <w:color w:val="CE9178"/>
+          <w:sz w:val="21"/>
+          <w:szCs w:val="21"/>
+          <w:lang w:eastAsia="en-CA"/>
+        </w:rPr>
+        <w:t>'noname'</w:t>
+      </w:r>
+      <w:r>
+        <w:rPr>
+          <w:rFonts w:ascii="Consolas" w:eastAsia="Times New Roman" w:hAnsi="Consolas" w:cs="Times New Roman"/>
+          <w:color w:val="D4D4D4"/>
+          <w:sz w:val="21"/>
+          <w:szCs w:val="21"/>
+          <w:lang w:eastAsia="en-CA"/>
+        </w:rPr>
+        <w:t>){</w:t>
+      </w:r>
+    </w:p>
+    <w:p>
+      <w:pPr>
+        <w:shd w:val="clear" w:color="auto" w:fill="1E1E1E"/>
+        <w:spacing w:after="0" w:line="285" w:lineRule="atLeast"/>
+        <w:rPr>
+          <w:rFonts w:ascii="Consolas" w:eastAsia="Times New Roman" w:hAnsi="Consolas" w:cs="Times New Roman"/>
+          <w:color w:val="D4D4D4"/>
+          <w:sz w:val="21"/>
+          <w:szCs w:val="21"/>
+          <w:lang w:eastAsia="en-CA"/>
+        </w:rPr>
+      </w:pPr>
+      <w:r>
+        <w:rPr>
+          <w:rFonts w:ascii="Consolas" w:eastAsia="Times New Roman" w:hAnsi="Consolas" w:cs="Times New Roman"/>
+          <w:color w:val="D4D4D4"/>
+          <w:sz w:val="21"/>
+          <w:szCs w:val="21"/>
+          <w:lang w:eastAsia="en-CA"/>
+        </w:rPr>
+        <w:t>        </w:t>
+      </w:r>
+      <w:r>
+        <w:rPr>
+          <w:rFonts w:ascii="Consolas" w:eastAsia="Times New Roman" w:hAnsi="Consolas" w:cs="Times New Roman"/>
+          <w:color w:val="6A9955"/>
+          <w:sz w:val="21"/>
+          <w:szCs w:val="21"/>
+          <w:lang w:eastAsia="en-CA"/>
+        </w:rPr>
+        <w:t>//  </w:t>
+      </w:r>
+    </w:p>
+    <w:p>
+      <w:pPr>
+        <w:shd w:val="clear" w:color="auto" w:fill="1E1E1E"/>
+        <w:spacing w:after="0" w:line="285" w:lineRule="atLeast"/>
+        <w:rPr>
+          <w:rFonts w:ascii="Consolas" w:eastAsia="Times New Roman" w:hAnsi="Consolas" w:cs="Times New Roman"/>
+          <w:color w:val="D4D4D4"/>
+          <w:sz w:val="21"/>
+          <w:szCs w:val="21"/>
+          <w:lang w:eastAsia="en-CA"/>
+        </w:rPr>
+      </w:pPr>
+      <w:r>
+        <w:rPr>
+          <w:rFonts w:ascii="Consolas" w:eastAsia="Times New Roman" w:hAnsi="Consolas" w:cs="Times New Roman"/>
+          <w:color w:val="D4D4D4"/>
+          <w:sz w:val="21"/>
+          <w:szCs w:val="21"/>
+          <w:lang w:eastAsia="en-CA"/>
+        </w:rPr>
+        <w:t>        </w:t>
+      </w:r>
+      <w:r>
+        <w:rPr>
+          <w:rFonts w:ascii="Consolas" w:eastAsia="Times New Roman" w:hAnsi="Consolas" w:cs="Times New Roman"/>
+          <w:color w:val="DCDCAA"/>
+          <w:sz w:val="21"/>
+          <w:szCs w:val="21"/>
+          <w:lang w:eastAsia="en-CA"/>
+        </w:rPr>
+        <w:t>session_unset</w:t>
+      </w:r>
+      <w:r>
+        <w:rPr>
+          <w:rFonts w:ascii="Consolas" w:eastAsia="Times New Roman" w:hAnsi="Consolas" w:cs="Times New Roman"/>
+          <w:color w:val="D4D4D4"/>
+          <w:sz w:val="21"/>
+          <w:szCs w:val="21"/>
+          <w:lang w:eastAsia="en-CA"/>
+        </w:rPr>
+        <w:t>();</w:t>
+      </w:r>
+    </w:p>
+    <w:p>
+      <w:pPr>
+        <w:shd w:val="clear" w:color="auto" w:fill="1E1E1E"/>
+        <w:spacing w:after="0" w:line="285" w:lineRule="atLeast"/>
+        <w:rPr>
+          <w:rFonts w:ascii="Consolas" w:eastAsia="Times New Roman" w:hAnsi="Consolas" w:cs="Times New Roman"/>
+          <w:color w:val="D4D4D4"/>
+          <w:sz w:val="21"/>
+          <w:szCs w:val="21"/>
+          <w:lang w:eastAsia="en-CA"/>
+        </w:rPr>
+      </w:pPr>
+      <w:r>
+        <w:rPr>
+          <w:rFonts w:ascii="Consolas" w:eastAsia="Times New Roman" w:hAnsi="Consolas" w:cs="Times New Roman"/>
+          <w:color w:val="D4D4D4"/>
+          <w:sz w:val="21"/>
+          <w:szCs w:val="21"/>
+          <w:lang w:eastAsia="en-CA"/>
+        </w:rPr>
+        <w:t>    }</w:t>
+      </w:r>
+    </w:p>
+    <w:p>
+      <w:pPr>
+        <w:shd w:val="clear" w:color="auto" w:fill="1E1E1E"/>
+        <w:spacing w:after="0" w:line="285" w:lineRule="atLeast"/>
+        <w:rPr>
+          <w:rFonts w:ascii="Consolas" w:eastAsia="Times New Roman" w:hAnsi="Consolas" w:cs="Times New Roman"/>
+          <w:color w:val="D4D4D4"/>
+          <w:sz w:val="21"/>
+          <w:szCs w:val="21"/>
+          <w:lang w:eastAsia="en-CA"/>
+        </w:rPr>
+      </w:pPr>
+    </w:p>
+    <w:p>
+      <w:pPr>
+        <w:shd w:val="clear" w:color="auto" w:fill="1E1E1E"/>
+        <w:spacing w:after="0" w:line="285" w:lineRule="atLeast"/>
+        <w:rPr>
+          <w:rFonts w:ascii="Consolas" w:eastAsia="Times New Roman" w:hAnsi="Consolas" w:cs="Times New Roman"/>
+          <w:color w:val="D4D4D4"/>
+          <w:sz w:val="21"/>
+          <w:szCs w:val="21"/>
+          <w:lang w:eastAsia="en-CA"/>
+        </w:rPr>
+      </w:pPr>
+      <w:r>
+        <w:rPr>
+          <w:rFonts w:ascii="Consolas" w:eastAsia="Times New Roman" w:hAnsi="Consolas" w:cs="Times New Roman"/>
+          <w:color w:val="D4D4D4"/>
+          <w:sz w:val="21"/>
+          <w:szCs w:val="21"/>
+          <w:lang w:eastAsia="en-CA"/>
+        </w:rPr>
+        <w:t>    </w:t>
+      </w:r>
+      <w:r>
+        <w:rPr>
+          <w:rFonts w:ascii="Consolas" w:eastAsia="Times New Roman" w:hAnsi="Consolas" w:cs="Times New Roman"/>
+          <w:color w:val="9CDCFE"/>
+          <w:sz w:val="21"/>
+          <w:szCs w:val="21"/>
+          <w:lang w:eastAsia="en-CA"/>
+        </w:rPr>
+        <w:t>$name</w:t>
+      </w:r>
+      <w:r>
+        <w:rPr>
+          <w:rFonts w:ascii="Consolas" w:eastAsia="Times New Roman" w:hAnsi="Consolas" w:cs="Times New Roman"/>
+          <w:color w:val="D4D4D4"/>
+          <w:sz w:val="21"/>
+          <w:szCs w:val="21"/>
+          <w:lang w:eastAsia="en-CA"/>
+        </w:rPr>
+        <w:t> = </w:t>
+      </w:r>
+      <w:r>
+        <w:rPr>
+          <w:rFonts w:ascii="Consolas" w:eastAsia="Times New Roman" w:hAnsi="Consolas" w:cs="Times New Roman"/>
+          <w:color w:val="9CDCFE"/>
+          <w:sz w:val="21"/>
+          <w:szCs w:val="21"/>
+          <w:lang w:eastAsia="en-CA"/>
+        </w:rPr>
+        <w:t>$_SESSION</w:t>
+      </w:r>
+      <w:r>
+        <w:rPr>
+          <w:rFonts w:ascii="Consolas" w:eastAsia="Times New Roman" w:hAnsi="Consolas" w:cs="Times New Roman"/>
+          <w:color w:val="D4D4D4"/>
+          <w:sz w:val="21"/>
+          <w:szCs w:val="21"/>
+          <w:lang w:eastAsia="en-CA"/>
+        </w:rPr>
+        <w:t>[</w:t>
+      </w:r>
+      <w:r>
+        <w:rPr>
+          <w:rFonts w:ascii="Consolas" w:eastAsia="Times New Roman" w:hAnsi="Consolas" w:cs="Times New Roman"/>
+          <w:color w:val="CE9178"/>
+          <w:sz w:val="21"/>
+          <w:szCs w:val="21"/>
+          <w:lang w:eastAsia="en-CA"/>
+        </w:rPr>
+        <w:t>'name'</w:t>
+      </w:r>
+      <w:r>
+        <w:rPr>
+          <w:rFonts w:ascii="Consolas" w:eastAsia="Times New Roman" w:hAnsi="Consolas" w:cs="Times New Roman"/>
+          <w:color w:val="D4D4D4"/>
+          <w:sz w:val="21"/>
+          <w:szCs w:val="21"/>
+          <w:lang w:eastAsia="en-CA"/>
+        </w:rPr>
+        <w:t>] ?? </w:t>
+      </w:r>
+      <w:r>
+        <w:rPr>
+          <w:rFonts w:ascii="Consolas" w:eastAsia="Times New Roman" w:hAnsi="Consolas" w:cs="Times New Roman"/>
+          <w:color w:val="CE9178"/>
+          <w:sz w:val="21"/>
+          <w:szCs w:val="21"/>
+          <w:lang w:eastAsia="en-CA"/>
+        </w:rPr>
+        <w:t>'Guest'</w:t>
+      </w:r>
+      <w:r>
+        <w:rPr>
+          <w:rFonts w:ascii="Consolas" w:eastAsia="Times New Roman" w:hAnsi="Consolas" w:cs="Times New Roman"/>
+          <w:color w:val="D4D4D4"/>
+          <w:sz w:val="21"/>
+          <w:szCs w:val="21"/>
+          <w:lang w:eastAsia="en-CA"/>
+        </w:rPr>
+        <w:t>;</w:t>
+      </w:r>
+    </w:p>
+    <w:p>
+      <w:pPr>
+        <w:shd w:val="clear" w:color="auto" w:fill="1E1E1E"/>
+        <w:spacing w:after="0" w:line="285" w:lineRule="atLeast"/>
+        <w:rPr>
+          <w:rFonts w:ascii="Consolas" w:eastAsia="Times New Roman" w:hAnsi="Consolas" w:cs="Times New Roman"/>
+          <w:color w:val="D4D4D4"/>
+          <w:sz w:val="21"/>
+          <w:szCs w:val="21"/>
+          <w:lang w:eastAsia="en-CA"/>
+        </w:rPr>
+      </w:pPr>
+    </w:p>
+    <w:p>
+      <w:pPr>
+        <w:shd w:val="clear" w:color="auto" w:fill="1E1E1E"/>
+        <w:spacing w:after="0" w:line="285" w:lineRule="atLeast"/>
+        <w:rPr>
+          <w:rFonts w:ascii="Consolas" w:eastAsia="Times New Roman" w:hAnsi="Consolas" w:cs="Times New Roman"/>
+          <w:color w:val="D4D4D4"/>
+          <w:sz w:val="21"/>
+          <w:szCs w:val="21"/>
+          <w:lang w:eastAsia="en-CA"/>
+        </w:rPr>
+      </w:pPr>
+      <w:r>
+        <w:rPr>
+          <w:rFonts w:ascii="Consolas" w:eastAsia="Times New Roman" w:hAnsi="Consolas" w:cs="Times New Roman"/>
+          <w:color w:val="569CD6"/>
+          <w:sz w:val="21"/>
+          <w:szCs w:val="21"/>
+          <w:lang w:eastAsia="en-CA"/>
+        </w:rPr>
+        <w:t>?&gt;</w:t>
+      </w:r>
+    </w:p>
+    <w:p/>
     <w:sectPr>
       <w:pgSz w:w="12240" w:h="15840"/>
       <w:pgMar w:top="1440" w:right="1440" w:bottom="1440" w:left="1440" w:header="708" w:footer="708" w:gutter="0"/>

</xml_diff>

<commit_message>
Went over filesystems in php.
</commit_message>
<xml_diff>
--- a/Net_Ninja/notes.docx
+++ b/Net_Ninja/notes.docx
@@ -24535,976 +24535,3751 @@
         </w:rPr>
         <w:t>// If there is no name, then it will be set to Guest by default.</w:t>
       </w:r>
+    </w:p>
+    <w:p>
+      <w:pPr>
+        <w:shd w:val="clear" w:color="auto" w:fill="1E1E1E"/>
+        <w:spacing w:after="0" w:line="285" w:lineRule="atLeast"/>
+        <w:rPr>
+          <w:rFonts w:ascii="Consolas" w:eastAsia="Times New Roman" w:hAnsi="Consolas" w:cs="Times New Roman"/>
+          <w:color w:val="D4D4D4"/>
+          <w:sz w:val="21"/>
+          <w:szCs w:val="21"/>
+          <w:lang w:eastAsia="en-CA"/>
+        </w:rPr>
+      </w:pPr>
+    </w:p>
+    <w:p>
+      <w:pPr>
+        <w:shd w:val="clear" w:color="auto" w:fill="1E1E1E"/>
+        <w:spacing w:after="0" w:line="285" w:lineRule="atLeast"/>
+        <w:rPr>
+          <w:rFonts w:ascii="Consolas" w:eastAsia="Times New Roman" w:hAnsi="Consolas" w:cs="Times New Roman"/>
+          <w:color w:val="D4D4D4"/>
+          <w:sz w:val="21"/>
+          <w:szCs w:val="21"/>
+          <w:lang w:eastAsia="en-CA"/>
+        </w:rPr>
+      </w:pPr>
+      <w:r>
+        <w:rPr>
+          <w:rFonts w:ascii="Consolas" w:eastAsia="Times New Roman" w:hAnsi="Consolas" w:cs="Times New Roman"/>
+          <w:color w:val="C586C0"/>
+          <w:sz w:val="21"/>
+          <w:szCs w:val="21"/>
+          <w:lang w:eastAsia="en-CA"/>
+        </w:rPr>
+        <w:t>if</w:t>
+      </w:r>
+      <w:r>
+        <w:rPr>
+          <w:rFonts w:ascii="Consolas" w:eastAsia="Times New Roman" w:hAnsi="Consolas" w:cs="Times New Roman"/>
+          <w:color w:val="D4D4D4"/>
+          <w:sz w:val="21"/>
+          <w:szCs w:val="21"/>
+          <w:lang w:eastAsia="en-CA"/>
+        </w:rPr>
+        <w:t>(</w:t>
+      </w:r>
+      <w:r>
+        <w:rPr>
+          <w:rFonts w:ascii="Consolas" w:eastAsia="Times New Roman" w:hAnsi="Consolas" w:cs="Times New Roman"/>
+          <w:color w:val="DCDCAA"/>
+          <w:sz w:val="21"/>
+          <w:szCs w:val="21"/>
+          <w:lang w:eastAsia="en-CA"/>
+        </w:rPr>
+        <w:t>isset</w:t>
+      </w:r>
+      <w:r>
+        <w:rPr>
+          <w:rFonts w:ascii="Consolas" w:eastAsia="Times New Roman" w:hAnsi="Consolas" w:cs="Times New Roman"/>
+          <w:color w:val="D4D4D4"/>
+          <w:sz w:val="21"/>
+          <w:szCs w:val="21"/>
+          <w:lang w:eastAsia="en-CA"/>
+        </w:rPr>
+        <w:t>(</w:t>
+      </w:r>
+      <w:r>
+        <w:rPr>
+          <w:rFonts w:ascii="Consolas" w:eastAsia="Times New Roman" w:hAnsi="Consolas" w:cs="Times New Roman"/>
+          <w:color w:val="9CDCFE"/>
+          <w:sz w:val="21"/>
+          <w:szCs w:val="21"/>
+          <w:lang w:eastAsia="en-CA"/>
+        </w:rPr>
+        <w:t>$_POST</w:t>
+      </w:r>
+      <w:r>
+        <w:rPr>
+          <w:rFonts w:ascii="Consolas" w:eastAsia="Times New Roman" w:hAnsi="Consolas" w:cs="Times New Roman"/>
+          <w:color w:val="D4D4D4"/>
+          <w:sz w:val="21"/>
+          <w:szCs w:val="21"/>
+          <w:lang w:eastAsia="en-CA"/>
+        </w:rPr>
+        <w:t>[</w:t>
+      </w:r>
+      <w:r>
+        <w:rPr>
+          <w:rFonts w:ascii="Consolas" w:eastAsia="Times New Roman" w:hAnsi="Consolas" w:cs="Times New Roman"/>
+          <w:color w:val="CE9178"/>
+          <w:sz w:val="21"/>
+          <w:szCs w:val="21"/>
+          <w:lang w:eastAsia="en-CA"/>
+        </w:rPr>
+        <w:t>'submit'</w:t>
+      </w:r>
+      <w:r>
+        <w:rPr>
+          <w:rFonts w:ascii="Consolas" w:eastAsia="Times New Roman" w:hAnsi="Consolas" w:cs="Times New Roman"/>
+          <w:color w:val="D4D4D4"/>
+          <w:sz w:val="21"/>
+          <w:szCs w:val="21"/>
+          <w:lang w:eastAsia="en-CA"/>
+        </w:rPr>
+        <w:t>])){</w:t>
+      </w:r>
+    </w:p>
+    <w:p>
+      <w:pPr>
+        <w:shd w:val="clear" w:color="auto" w:fill="1E1E1E"/>
+        <w:spacing w:after="0" w:line="285" w:lineRule="atLeast"/>
+        <w:rPr>
+          <w:rFonts w:ascii="Consolas" w:eastAsia="Times New Roman" w:hAnsi="Consolas" w:cs="Times New Roman"/>
+          <w:color w:val="D4D4D4"/>
+          <w:sz w:val="21"/>
+          <w:szCs w:val="21"/>
+          <w:lang w:eastAsia="en-CA"/>
+        </w:rPr>
+      </w:pPr>
+    </w:p>
+    <w:p>
+      <w:pPr>
+        <w:shd w:val="clear" w:color="auto" w:fill="1E1E1E"/>
+        <w:spacing w:after="0" w:line="285" w:lineRule="atLeast"/>
+        <w:rPr>
+          <w:rFonts w:ascii="Consolas" w:eastAsia="Times New Roman" w:hAnsi="Consolas" w:cs="Times New Roman"/>
+          <w:color w:val="D4D4D4"/>
+          <w:sz w:val="21"/>
+          <w:szCs w:val="21"/>
+          <w:lang w:eastAsia="en-CA"/>
+        </w:rPr>
+      </w:pPr>
+      <w:r>
+        <w:rPr>
+          <w:rFonts w:ascii="Consolas" w:eastAsia="Times New Roman" w:hAnsi="Consolas" w:cs="Times New Roman"/>
+          <w:color w:val="D4D4D4"/>
+          <w:sz w:val="21"/>
+          <w:szCs w:val="21"/>
+          <w:lang w:eastAsia="en-CA"/>
+        </w:rPr>
+        <w:t>    </w:t>
+      </w:r>
+      <w:r>
+        <w:rPr>
+          <w:rFonts w:ascii="Consolas" w:eastAsia="Times New Roman" w:hAnsi="Consolas" w:cs="Times New Roman"/>
+          <w:color w:val="DCDCAA"/>
+          <w:sz w:val="21"/>
+          <w:szCs w:val="21"/>
+          <w:lang w:eastAsia="en-CA"/>
+        </w:rPr>
+        <w:t>session_start</w:t>
+      </w:r>
+      <w:r>
+        <w:rPr>
+          <w:rFonts w:ascii="Consolas" w:eastAsia="Times New Roman" w:hAnsi="Consolas" w:cs="Times New Roman"/>
+          <w:color w:val="D4D4D4"/>
+          <w:sz w:val="21"/>
+          <w:szCs w:val="21"/>
+          <w:lang w:eastAsia="en-CA"/>
+        </w:rPr>
+        <w:t>();</w:t>
+      </w:r>
+    </w:p>
+    <w:p>
+      <w:pPr>
+        <w:shd w:val="clear" w:color="auto" w:fill="1E1E1E"/>
+        <w:spacing w:after="0" w:line="285" w:lineRule="atLeast"/>
+        <w:rPr>
+          <w:rFonts w:ascii="Consolas" w:eastAsia="Times New Roman" w:hAnsi="Consolas" w:cs="Times New Roman"/>
+          <w:color w:val="D4D4D4"/>
+          <w:sz w:val="21"/>
+          <w:szCs w:val="21"/>
+          <w:lang w:eastAsia="en-CA"/>
+        </w:rPr>
+      </w:pPr>
+    </w:p>
+    <w:p>
+      <w:pPr>
+        <w:shd w:val="clear" w:color="auto" w:fill="1E1E1E"/>
+        <w:spacing w:after="0" w:line="285" w:lineRule="atLeast"/>
+        <w:rPr>
+          <w:rFonts w:ascii="Consolas" w:eastAsia="Times New Roman" w:hAnsi="Consolas" w:cs="Times New Roman"/>
+          <w:color w:val="D4D4D4"/>
+          <w:sz w:val="21"/>
+          <w:szCs w:val="21"/>
+          <w:lang w:eastAsia="en-CA"/>
+        </w:rPr>
+      </w:pPr>
+      <w:r>
+        <w:rPr>
+          <w:rFonts w:ascii="Consolas" w:eastAsia="Times New Roman" w:hAnsi="Consolas" w:cs="Times New Roman"/>
+          <w:color w:val="D4D4D4"/>
+          <w:sz w:val="21"/>
+          <w:szCs w:val="21"/>
+          <w:lang w:eastAsia="en-CA"/>
+        </w:rPr>
+        <w:t>    </w:t>
+      </w:r>
+      <w:r>
+        <w:rPr>
+          <w:rFonts w:ascii="Consolas" w:eastAsia="Times New Roman" w:hAnsi="Consolas" w:cs="Times New Roman"/>
+          <w:color w:val="9CDCFE"/>
+          <w:sz w:val="21"/>
+          <w:szCs w:val="21"/>
+          <w:lang w:eastAsia="en-CA"/>
+        </w:rPr>
+        <w:t>$_SESSION</w:t>
+      </w:r>
+      <w:r>
+        <w:rPr>
+          <w:rFonts w:ascii="Consolas" w:eastAsia="Times New Roman" w:hAnsi="Consolas" w:cs="Times New Roman"/>
+          <w:color w:val="D4D4D4"/>
+          <w:sz w:val="21"/>
+          <w:szCs w:val="21"/>
+          <w:lang w:eastAsia="en-CA"/>
+        </w:rPr>
+        <w:t>[</w:t>
+      </w:r>
+      <w:r>
+        <w:rPr>
+          <w:rFonts w:ascii="Consolas" w:eastAsia="Times New Roman" w:hAnsi="Consolas" w:cs="Times New Roman"/>
+          <w:color w:val="CE9178"/>
+          <w:sz w:val="21"/>
+          <w:szCs w:val="21"/>
+          <w:lang w:eastAsia="en-CA"/>
+        </w:rPr>
+        <w:t>'name'</w:t>
+      </w:r>
+      <w:r>
+        <w:rPr>
+          <w:rFonts w:ascii="Consolas" w:eastAsia="Times New Roman" w:hAnsi="Consolas" w:cs="Times New Roman"/>
+          <w:color w:val="D4D4D4"/>
+          <w:sz w:val="21"/>
+          <w:szCs w:val="21"/>
+          <w:lang w:eastAsia="en-CA"/>
+        </w:rPr>
+        <w:t>] = </w:t>
+      </w:r>
+      <w:r>
+        <w:rPr>
+          <w:rFonts w:ascii="Consolas" w:eastAsia="Times New Roman" w:hAnsi="Consolas" w:cs="Times New Roman"/>
+          <w:color w:val="9CDCFE"/>
+          <w:sz w:val="21"/>
+          <w:szCs w:val="21"/>
+          <w:lang w:eastAsia="en-CA"/>
+        </w:rPr>
+        <w:t>$_POST</w:t>
+      </w:r>
+      <w:r>
+        <w:rPr>
+          <w:rFonts w:ascii="Consolas" w:eastAsia="Times New Roman" w:hAnsi="Consolas" w:cs="Times New Roman"/>
+          <w:color w:val="D4D4D4"/>
+          <w:sz w:val="21"/>
+          <w:szCs w:val="21"/>
+          <w:lang w:eastAsia="en-CA"/>
+        </w:rPr>
+        <w:t>[</w:t>
+      </w:r>
+      <w:r>
+        <w:rPr>
+          <w:rFonts w:ascii="Consolas" w:eastAsia="Times New Roman" w:hAnsi="Consolas" w:cs="Times New Roman"/>
+          <w:color w:val="CE9178"/>
+          <w:sz w:val="21"/>
+          <w:szCs w:val="21"/>
+          <w:lang w:eastAsia="en-CA"/>
+        </w:rPr>
+        <w:t>'name'</w:t>
+      </w:r>
+      <w:r>
+        <w:rPr>
+          <w:rFonts w:ascii="Consolas" w:eastAsia="Times New Roman" w:hAnsi="Consolas" w:cs="Times New Roman"/>
+          <w:color w:val="D4D4D4"/>
+          <w:sz w:val="21"/>
+          <w:szCs w:val="21"/>
+          <w:lang w:eastAsia="en-CA"/>
+        </w:rPr>
+        <w:t>];</w:t>
+      </w:r>
+    </w:p>
+    <w:p>
+      <w:pPr>
+        <w:shd w:val="clear" w:color="auto" w:fill="1E1E1E"/>
+        <w:spacing w:after="0" w:line="285" w:lineRule="atLeast"/>
+        <w:rPr>
+          <w:rFonts w:ascii="Consolas" w:eastAsia="Times New Roman" w:hAnsi="Consolas" w:cs="Times New Roman"/>
+          <w:color w:val="D4D4D4"/>
+          <w:sz w:val="21"/>
+          <w:szCs w:val="21"/>
+          <w:lang w:eastAsia="en-CA"/>
+        </w:rPr>
+      </w:pPr>
+      <w:r>
+        <w:rPr>
+          <w:rFonts w:ascii="Consolas" w:eastAsia="Times New Roman" w:hAnsi="Consolas" w:cs="Times New Roman"/>
+          <w:color w:val="D4D4D4"/>
+          <w:sz w:val="21"/>
+          <w:szCs w:val="21"/>
+          <w:lang w:eastAsia="en-CA"/>
+        </w:rPr>
+        <w:t>    </w:t>
+      </w:r>
+      <w:r>
+        <w:rPr>
+          <w:rFonts w:ascii="Consolas" w:eastAsia="Times New Roman" w:hAnsi="Consolas" w:cs="Times New Roman"/>
+          <w:color w:val="DCDCAA"/>
+          <w:sz w:val="21"/>
+          <w:szCs w:val="21"/>
+          <w:lang w:eastAsia="en-CA"/>
+        </w:rPr>
+        <w:t>echo</w:t>
+      </w:r>
+      <w:r>
+        <w:rPr>
+          <w:rFonts w:ascii="Consolas" w:eastAsia="Times New Roman" w:hAnsi="Consolas" w:cs="Times New Roman"/>
+          <w:color w:val="D4D4D4"/>
+          <w:sz w:val="21"/>
+          <w:szCs w:val="21"/>
+          <w:lang w:eastAsia="en-CA"/>
+        </w:rPr>
+        <w:t> </w:t>
+      </w:r>
+      <w:r>
+        <w:rPr>
+          <w:rFonts w:ascii="Consolas" w:eastAsia="Times New Roman" w:hAnsi="Consolas" w:cs="Times New Roman"/>
+          <w:color w:val="9CDCFE"/>
+          <w:sz w:val="21"/>
+          <w:szCs w:val="21"/>
+          <w:lang w:eastAsia="en-CA"/>
+        </w:rPr>
+        <w:t>$_SESSION</w:t>
+      </w:r>
+      <w:r>
+        <w:rPr>
+          <w:rFonts w:ascii="Consolas" w:eastAsia="Times New Roman" w:hAnsi="Consolas" w:cs="Times New Roman"/>
+          <w:color w:val="D4D4D4"/>
+          <w:sz w:val="21"/>
+          <w:szCs w:val="21"/>
+          <w:lang w:eastAsia="en-CA"/>
+        </w:rPr>
+        <w:t>[</w:t>
+      </w:r>
+      <w:r>
+        <w:rPr>
+          <w:rFonts w:ascii="Consolas" w:eastAsia="Times New Roman" w:hAnsi="Consolas" w:cs="Times New Roman"/>
+          <w:color w:val="CE9178"/>
+          <w:sz w:val="21"/>
+          <w:szCs w:val="21"/>
+          <w:lang w:eastAsia="en-CA"/>
+        </w:rPr>
+        <w:t>'name'</w:t>
+      </w:r>
+      <w:r>
+        <w:rPr>
+          <w:rFonts w:ascii="Consolas" w:eastAsia="Times New Roman" w:hAnsi="Consolas" w:cs="Times New Roman"/>
+          <w:color w:val="D4D4D4"/>
+          <w:sz w:val="21"/>
+          <w:szCs w:val="21"/>
+          <w:lang w:eastAsia="en-CA"/>
+        </w:rPr>
+        <w:t>];</w:t>
+      </w:r>
+    </w:p>
+    <w:p>
+      <w:pPr>
+        <w:shd w:val="clear" w:color="auto" w:fill="1E1E1E"/>
+        <w:spacing w:after="0" w:line="285" w:lineRule="atLeast"/>
+        <w:rPr>
+          <w:rFonts w:ascii="Consolas" w:eastAsia="Times New Roman" w:hAnsi="Consolas" w:cs="Times New Roman"/>
+          <w:color w:val="D4D4D4"/>
+          <w:sz w:val="21"/>
+          <w:szCs w:val="21"/>
+          <w:lang w:eastAsia="en-CA"/>
+        </w:rPr>
+      </w:pPr>
+    </w:p>
+    <w:p>
+      <w:pPr>
+        <w:shd w:val="clear" w:color="auto" w:fill="1E1E1E"/>
+        <w:spacing w:after="0" w:line="285" w:lineRule="atLeast"/>
+        <w:rPr>
+          <w:rFonts w:ascii="Consolas" w:eastAsia="Times New Roman" w:hAnsi="Consolas" w:cs="Times New Roman"/>
+          <w:color w:val="D4D4D4"/>
+          <w:sz w:val="21"/>
+          <w:szCs w:val="21"/>
+          <w:lang w:eastAsia="en-CA"/>
+        </w:rPr>
+      </w:pPr>
+      <w:r>
+        <w:rPr>
+          <w:rFonts w:ascii="Consolas" w:eastAsia="Times New Roman" w:hAnsi="Consolas" w:cs="Times New Roman"/>
+          <w:color w:val="D4D4D4"/>
+          <w:sz w:val="21"/>
+          <w:szCs w:val="21"/>
+          <w:lang w:eastAsia="en-CA"/>
+        </w:rPr>
+        <w:t>    </w:t>
+      </w:r>
+      <w:r>
+        <w:rPr>
+          <w:rFonts w:ascii="Consolas" w:eastAsia="Times New Roman" w:hAnsi="Consolas" w:cs="Times New Roman"/>
+          <w:color w:val="DCDCAA"/>
+          <w:sz w:val="21"/>
+          <w:szCs w:val="21"/>
+          <w:lang w:eastAsia="en-CA"/>
+        </w:rPr>
+        <w:t>header</w:t>
+      </w:r>
+      <w:r>
+        <w:rPr>
+          <w:rFonts w:ascii="Consolas" w:eastAsia="Times New Roman" w:hAnsi="Consolas" w:cs="Times New Roman"/>
+          <w:color w:val="D4D4D4"/>
+          <w:sz w:val="21"/>
+          <w:szCs w:val="21"/>
+          <w:lang w:eastAsia="en-CA"/>
+        </w:rPr>
+        <w:t>(</w:t>
+      </w:r>
+      <w:r>
+        <w:rPr>
+          <w:rFonts w:ascii="Consolas" w:eastAsia="Times New Roman" w:hAnsi="Consolas" w:cs="Times New Roman"/>
+          <w:color w:val="CE9178"/>
+          <w:sz w:val="21"/>
+          <w:szCs w:val="21"/>
+          <w:lang w:eastAsia="en-CA"/>
+        </w:rPr>
+        <w:t>'Location: index.php'</w:t>
+      </w:r>
+      <w:r>
+        <w:rPr>
+          <w:rFonts w:ascii="Consolas" w:eastAsia="Times New Roman" w:hAnsi="Consolas" w:cs="Times New Roman"/>
+          <w:color w:val="D4D4D4"/>
+          <w:sz w:val="21"/>
+          <w:szCs w:val="21"/>
+          <w:lang w:eastAsia="en-CA"/>
+        </w:rPr>
+        <w:t>);</w:t>
+      </w:r>
+    </w:p>
+    <w:p>
+      <w:pPr>
+        <w:shd w:val="clear" w:color="auto" w:fill="1E1E1E"/>
+        <w:spacing w:after="0" w:line="285" w:lineRule="atLeast"/>
+        <w:rPr>
+          <w:rFonts w:ascii="Consolas" w:eastAsia="Times New Roman" w:hAnsi="Consolas" w:cs="Times New Roman"/>
+          <w:color w:val="D4D4D4"/>
+          <w:sz w:val="21"/>
+          <w:szCs w:val="21"/>
+          <w:lang w:eastAsia="en-CA"/>
+        </w:rPr>
+      </w:pPr>
+      <w:r>
+        <w:rPr>
+          <w:rFonts w:ascii="Consolas" w:eastAsia="Times New Roman" w:hAnsi="Consolas" w:cs="Times New Roman"/>
+          <w:color w:val="D4D4D4"/>
+          <w:sz w:val="21"/>
+          <w:szCs w:val="21"/>
+          <w:lang w:eastAsia="en-CA"/>
+        </w:rPr>
+        <w:t>}</w:t>
+      </w:r>
+    </w:p>
+    <w:p>
+      <w:pPr>
+        <w:shd w:val="clear" w:color="auto" w:fill="1E1E1E"/>
+        <w:spacing w:after="0" w:line="285" w:lineRule="atLeast"/>
+        <w:rPr>
+          <w:rFonts w:ascii="Consolas" w:eastAsia="Times New Roman" w:hAnsi="Consolas" w:cs="Times New Roman"/>
+          <w:color w:val="D4D4D4"/>
+          <w:sz w:val="21"/>
+          <w:szCs w:val="21"/>
+          <w:lang w:eastAsia="en-CA"/>
+        </w:rPr>
+      </w:pPr>
+    </w:p>
+    <w:p/>
+    <w:p>
+      <w:pPr>
+        <w:shd w:val="clear" w:color="auto" w:fill="1E1E1E"/>
+        <w:spacing w:after="0" w:line="285" w:lineRule="atLeast"/>
+        <w:rPr>
+          <w:rFonts w:ascii="Consolas" w:eastAsia="Times New Roman" w:hAnsi="Consolas" w:cs="Times New Roman"/>
+          <w:color w:val="D4D4D4"/>
+          <w:sz w:val="21"/>
+          <w:szCs w:val="21"/>
+          <w:lang w:eastAsia="en-CA"/>
+        </w:rPr>
+      </w:pPr>
+      <w:r>
+        <w:rPr>
+          <w:rFonts w:ascii="Consolas" w:eastAsia="Times New Roman" w:hAnsi="Consolas" w:cs="Times New Roman"/>
+          <w:color w:val="569CD6"/>
+          <w:sz w:val="21"/>
+          <w:szCs w:val="21"/>
+          <w:lang w:eastAsia="en-CA"/>
+        </w:rPr>
+        <w:t>&lt;?php</w:t>
+      </w:r>
+    </w:p>
+    <w:p>
+      <w:pPr>
+        <w:shd w:val="clear" w:color="auto" w:fill="1E1E1E"/>
+        <w:spacing w:after="0" w:line="285" w:lineRule="atLeast"/>
+        <w:rPr>
+          <w:rFonts w:ascii="Consolas" w:eastAsia="Times New Roman" w:hAnsi="Consolas" w:cs="Times New Roman"/>
+          <w:color w:val="D4D4D4"/>
+          <w:sz w:val="21"/>
+          <w:szCs w:val="21"/>
+          <w:lang w:eastAsia="en-CA"/>
+        </w:rPr>
+      </w:pPr>
+    </w:p>
+    <w:p>
+      <w:pPr>
+        <w:shd w:val="clear" w:color="auto" w:fill="1E1E1E"/>
+        <w:spacing w:after="0" w:line="285" w:lineRule="atLeast"/>
+        <w:rPr>
+          <w:rFonts w:ascii="Consolas" w:eastAsia="Times New Roman" w:hAnsi="Consolas" w:cs="Times New Roman"/>
+          <w:color w:val="D4D4D4"/>
+          <w:sz w:val="21"/>
+          <w:szCs w:val="21"/>
+          <w:lang w:eastAsia="en-CA"/>
+        </w:rPr>
+      </w:pPr>
+      <w:r>
+        <w:rPr>
+          <w:rFonts w:ascii="Consolas" w:eastAsia="Times New Roman" w:hAnsi="Consolas" w:cs="Times New Roman"/>
+          <w:color w:val="D4D4D4"/>
+          <w:sz w:val="21"/>
+          <w:szCs w:val="21"/>
+          <w:lang w:eastAsia="en-CA"/>
+        </w:rPr>
+        <w:t>    </w:t>
+      </w:r>
+      <w:r>
+        <w:rPr>
+          <w:rFonts w:ascii="Consolas" w:eastAsia="Times New Roman" w:hAnsi="Consolas" w:cs="Times New Roman"/>
+          <w:color w:val="DCDCAA"/>
+          <w:sz w:val="21"/>
+          <w:szCs w:val="21"/>
+          <w:lang w:eastAsia="en-CA"/>
+        </w:rPr>
+        <w:t>session_start</w:t>
+      </w:r>
+      <w:r>
+        <w:rPr>
+          <w:rFonts w:ascii="Consolas" w:eastAsia="Times New Roman" w:hAnsi="Consolas" w:cs="Times New Roman"/>
+          <w:color w:val="D4D4D4"/>
+          <w:sz w:val="21"/>
+          <w:szCs w:val="21"/>
+          <w:lang w:eastAsia="en-CA"/>
+        </w:rPr>
+        <w:t>();</w:t>
+      </w:r>
+    </w:p>
+    <w:p>
+      <w:pPr>
+        <w:shd w:val="clear" w:color="auto" w:fill="1E1E1E"/>
+        <w:spacing w:after="0" w:line="285" w:lineRule="atLeast"/>
+        <w:rPr>
+          <w:rFonts w:ascii="Consolas" w:eastAsia="Times New Roman" w:hAnsi="Consolas" w:cs="Times New Roman"/>
+          <w:color w:val="D4D4D4"/>
+          <w:sz w:val="21"/>
+          <w:szCs w:val="21"/>
+          <w:lang w:eastAsia="en-CA"/>
+        </w:rPr>
+      </w:pPr>
+    </w:p>
+    <w:p>
+      <w:pPr>
+        <w:shd w:val="clear" w:color="auto" w:fill="1E1E1E"/>
+        <w:spacing w:after="0" w:line="285" w:lineRule="atLeast"/>
+        <w:rPr>
+          <w:rFonts w:ascii="Consolas" w:eastAsia="Times New Roman" w:hAnsi="Consolas" w:cs="Times New Roman"/>
+          <w:color w:val="D4D4D4"/>
+          <w:sz w:val="21"/>
+          <w:szCs w:val="21"/>
+          <w:lang w:eastAsia="en-CA"/>
+        </w:rPr>
+      </w:pPr>
+      <w:r>
+        <w:rPr>
+          <w:rFonts w:ascii="Consolas" w:eastAsia="Times New Roman" w:hAnsi="Consolas" w:cs="Times New Roman"/>
+          <w:color w:val="D4D4D4"/>
+          <w:sz w:val="21"/>
+          <w:szCs w:val="21"/>
+          <w:lang w:eastAsia="en-CA"/>
+        </w:rPr>
+        <w:t>    </w:t>
+      </w:r>
+      <w:r>
+        <w:rPr>
+          <w:rFonts w:ascii="Consolas" w:eastAsia="Times New Roman" w:hAnsi="Consolas" w:cs="Times New Roman"/>
+          <w:color w:val="6A9955"/>
+          <w:sz w:val="21"/>
+          <w:szCs w:val="21"/>
+          <w:lang w:eastAsia="en-CA"/>
+        </w:rPr>
+        <w:t>// $_SESSION['name'] = 'yoshi'; </w:t>
+      </w:r>
+    </w:p>
+    <w:p>
+      <w:pPr>
+        <w:shd w:val="clear" w:color="auto" w:fill="1E1E1E"/>
+        <w:spacing w:after="0" w:line="285" w:lineRule="atLeast"/>
+        <w:rPr>
+          <w:rFonts w:ascii="Consolas" w:eastAsia="Times New Roman" w:hAnsi="Consolas" w:cs="Times New Roman"/>
+          <w:color w:val="D4D4D4"/>
+          <w:sz w:val="21"/>
+          <w:szCs w:val="21"/>
+          <w:lang w:eastAsia="en-CA"/>
+        </w:rPr>
+      </w:pPr>
+    </w:p>
+    <w:p>
+      <w:pPr>
+        <w:shd w:val="clear" w:color="auto" w:fill="1E1E1E"/>
+        <w:spacing w:after="0" w:line="285" w:lineRule="atLeast"/>
+        <w:rPr>
+          <w:rFonts w:ascii="Consolas" w:eastAsia="Times New Roman" w:hAnsi="Consolas" w:cs="Times New Roman"/>
+          <w:color w:val="D4D4D4"/>
+          <w:sz w:val="21"/>
+          <w:szCs w:val="21"/>
+          <w:lang w:eastAsia="en-CA"/>
+        </w:rPr>
+      </w:pPr>
+      <w:r>
+        <w:rPr>
+          <w:rFonts w:ascii="Consolas" w:eastAsia="Times New Roman" w:hAnsi="Consolas" w:cs="Times New Roman"/>
+          <w:color w:val="D4D4D4"/>
+          <w:sz w:val="21"/>
+          <w:szCs w:val="21"/>
+          <w:lang w:eastAsia="en-CA"/>
+        </w:rPr>
+        <w:t>    </w:t>
+      </w:r>
+      <w:r>
+        <w:rPr>
+          <w:rFonts w:ascii="Consolas" w:eastAsia="Times New Roman" w:hAnsi="Consolas" w:cs="Times New Roman"/>
+          <w:color w:val="C586C0"/>
+          <w:sz w:val="21"/>
+          <w:szCs w:val="21"/>
+          <w:lang w:eastAsia="en-CA"/>
+        </w:rPr>
+        <w:t>if</w:t>
+      </w:r>
+      <w:r>
+        <w:rPr>
+          <w:rFonts w:ascii="Consolas" w:eastAsia="Times New Roman" w:hAnsi="Consolas" w:cs="Times New Roman"/>
+          <w:color w:val="D4D4D4"/>
+          <w:sz w:val="21"/>
+          <w:szCs w:val="21"/>
+          <w:lang w:eastAsia="en-CA"/>
+        </w:rPr>
+        <w:t>(</w:t>
+      </w:r>
+      <w:r>
+        <w:rPr>
+          <w:rFonts w:ascii="Consolas" w:eastAsia="Times New Roman" w:hAnsi="Consolas" w:cs="Times New Roman"/>
+          <w:color w:val="9CDCFE"/>
+          <w:sz w:val="21"/>
+          <w:szCs w:val="21"/>
+          <w:lang w:eastAsia="en-CA"/>
+        </w:rPr>
+        <w:t>$_SERVER</w:t>
+      </w:r>
+      <w:r>
+        <w:rPr>
+          <w:rFonts w:ascii="Consolas" w:eastAsia="Times New Roman" w:hAnsi="Consolas" w:cs="Times New Roman"/>
+          <w:color w:val="D4D4D4"/>
+          <w:sz w:val="21"/>
+          <w:szCs w:val="21"/>
+          <w:lang w:eastAsia="en-CA"/>
+        </w:rPr>
+        <w:t>[</w:t>
+      </w:r>
+      <w:r>
+        <w:rPr>
+          <w:rFonts w:ascii="Consolas" w:eastAsia="Times New Roman" w:hAnsi="Consolas" w:cs="Times New Roman"/>
+          <w:color w:val="CE9178"/>
+          <w:sz w:val="21"/>
+          <w:szCs w:val="21"/>
+          <w:lang w:eastAsia="en-CA"/>
+        </w:rPr>
+        <w:t>'QUERY_STRING'</w:t>
+      </w:r>
+      <w:r>
+        <w:rPr>
+          <w:rFonts w:ascii="Consolas" w:eastAsia="Times New Roman" w:hAnsi="Consolas" w:cs="Times New Roman"/>
+          <w:color w:val="D4D4D4"/>
+          <w:sz w:val="21"/>
+          <w:szCs w:val="21"/>
+          <w:lang w:eastAsia="en-CA"/>
+        </w:rPr>
+        <w:t>] == </w:t>
+      </w:r>
+      <w:r>
+        <w:rPr>
+          <w:rFonts w:ascii="Consolas" w:eastAsia="Times New Roman" w:hAnsi="Consolas" w:cs="Times New Roman"/>
+          <w:color w:val="CE9178"/>
+          <w:sz w:val="21"/>
+          <w:szCs w:val="21"/>
+          <w:lang w:eastAsia="en-CA"/>
+        </w:rPr>
+        <w:t>'noname'</w:t>
+      </w:r>
+      <w:r>
+        <w:rPr>
+          <w:rFonts w:ascii="Consolas" w:eastAsia="Times New Roman" w:hAnsi="Consolas" w:cs="Times New Roman"/>
+          <w:color w:val="D4D4D4"/>
+          <w:sz w:val="21"/>
+          <w:szCs w:val="21"/>
+          <w:lang w:eastAsia="en-CA"/>
+        </w:rPr>
+        <w:t>){</w:t>
+      </w:r>
+    </w:p>
+    <w:p>
+      <w:pPr>
+        <w:shd w:val="clear" w:color="auto" w:fill="1E1E1E"/>
+        <w:spacing w:after="0" w:line="285" w:lineRule="atLeast"/>
+        <w:rPr>
+          <w:rFonts w:ascii="Consolas" w:eastAsia="Times New Roman" w:hAnsi="Consolas" w:cs="Times New Roman"/>
+          <w:color w:val="D4D4D4"/>
+          <w:sz w:val="21"/>
+          <w:szCs w:val="21"/>
+          <w:lang w:eastAsia="en-CA"/>
+        </w:rPr>
+      </w:pPr>
+      <w:r>
+        <w:rPr>
+          <w:rFonts w:ascii="Consolas" w:eastAsia="Times New Roman" w:hAnsi="Consolas" w:cs="Times New Roman"/>
+          <w:color w:val="D4D4D4"/>
+          <w:sz w:val="21"/>
+          <w:szCs w:val="21"/>
+          <w:lang w:eastAsia="en-CA"/>
+        </w:rPr>
+        <w:t>        </w:t>
+      </w:r>
+      <w:r>
+        <w:rPr>
+          <w:rFonts w:ascii="Consolas" w:eastAsia="Times New Roman" w:hAnsi="Consolas" w:cs="Times New Roman"/>
+          <w:color w:val="6A9955"/>
+          <w:sz w:val="21"/>
+          <w:szCs w:val="21"/>
+          <w:lang w:eastAsia="en-CA"/>
+        </w:rPr>
+        <w:t>//  </w:t>
+      </w:r>
+    </w:p>
+    <w:p>
+      <w:pPr>
+        <w:shd w:val="clear" w:color="auto" w:fill="1E1E1E"/>
+        <w:spacing w:after="0" w:line="285" w:lineRule="atLeast"/>
+        <w:rPr>
+          <w:rFonts w:ascii="Consolas" w:eastAsia="Times New Roman" w:hAnsi="Consolas" w:cs="Times New Roman"/>
+          <w:color w:val="D4D4D4"/>
+          <w:sz w:val="21"/>
+          <w:szCs w:val="21"/>
+          <w:lang w:eastAsia="en-CA"/>
+        </w:rPr>
+      </w:pPr>
+      <w:r>
+        <w:rPr>
+          <w:rFonts w:ascii="Consolas" w:eastAsia="Times New Roman" w:hAnsi="Consolas" w:cs="Times New Roman"/>
+          <w:color w:val="D4D4D4"/>
+          <w:sz w:val="21"/>
+          <w:szCs w:val="21"/>
+          <w:lang w:eastAsia="en-CA"/>
+        </w:rPr>
+        <w:t>        </w:t>
+      </w:r>
+      <w:r>
+        <w:rPr>
+          <w:rFonts w:ascii="Consolas" w:eastAsia="Times New Roman" w:hAnsi="Consolas" w:cs="Times New Roman"/>
+          <w:color w:val="DCDCAA"/>
+          <w:sz w:val="21"/>
+          <w:szCs w:val="21"/>
+          <w:lang w:eastAsia="en-CA"/>
+        </w:rPr>
+        <w:t>session_unset</w:t>
+      </w:r>
+      <w:r>
+        <w:rPr>
+          <w:rFonts w:ascii="Consolas" w:eastAsia="Times New Roman" w:hAnsi="Consolas" w:cs="Times New Roman"/>
+          <w:color w:val="D4D4D4"/>
+          <w:sz w:val="21"/>
+          <w:szCs w:val="21"/>
+          <w:lang w:eastAsia="en-CA"/>
+        </w:rPr>
+        <w:t>();</w:t>
+      </w:r>
+    </w:p>
+    <w:p>
+      <w:pPr>
+        <w:shd w:val="clear" w:color="auto" w:fill="1E1E1E"/>
+        <w:spacing w:after="0" w:line="285" w:lineRule="atLeast"/>
+        <w:rPr>
+          <w:rFonts w:ascii="Consolas" w:eastAsia="Times New Roman" w:hAnsi="Consolas" w:cs="Times New Roman"/>
+          <w:color w:val="D4D4D4"/>
+          <w:sz w:val="21"/>
+          <w:szCs w:val="21"/>
+          <w:lang w:eastAsia="en-CA"/>
+        </w:rPr>
+      </w:pPr>
+      <w:r>
+        <w:rPr>
+          <w:rFonts w:ascii="Consolas" w:eastAsia="Times New Roman" w:hAnsi="Consolas" w:cs="Times New Roman"/>
+          <w:color w:val="D4D4D4"/>
+          <w:sz w:val="21"/>
+          <w:szCs w:val="21"/>
+          <w:lang w:eastAsia="en-CA"/>
+        </w:rPr>
+        <w:t>    }</w:t>
+      </w:r>
+    </w:p>
+    <w:p>
+      <w:pPr>
+        <w:shd w:val="clear" w:color="auto" w:fill="1E1E1E"/>
+        <w:spacing w:after="0" w:line="285" w:lineRule="atLeast"/>
+        <w:rPr>
+          <w:rFonts w:ascii="Consolas" w:eastAsia="Times New Roman" w:hAnsi="Consolas" w:cs="Times New Roman"/>
+          <w:color w:val="D4D4D4"/>
+          <w:sz w:val="21"/>
+          <w:szCs w:val="21"/>
+          <w:lang w:eastAsia="en-CA"/>
+        </w:rPr>
+      </w:pPr>
+    </w:p>
+    <w:p>
+      <w:pPr>
+        <w:shd w:val="clear" w:color="auto" w:fill="1E1E1E"/>
+        <w:spacing w:after="0" w:line="285" w:lineRule="atLeast"/>
+        <w:rPr>
+          <w:rFonts w:ascii="Consolas" w:eastAsia="Times New Roman" w:hAnsi="Consolas" w:cs="Times New Roman"/>
+          <w:color w:val="D4D4D4"/>
+          <w:sz w:val="21"/>
+          <w:szCs w:val="21"/>
+          <w:lang w:eastAsia="en-CA"/>
+        </w:rPr>
+      </w:pPr>
+      <w:r>
+        <w:rPr>
+          <w:rFonts w:ascii="Consolas" w:eastAsia="Times New Roman" w:hAnsi="Consolas" w:cs="Times New Roman"/>
+          <w:color w:val="D4D4D4"/>
+          <w:sz w:val="21"/>
+          <w:szCs w:val="21"/>
+          <w:lang w:eastAsia="en-CA"/>
+        </w:rPr>
+        <w:t>    </w:t>
+      </w:r>
+      <w:r>
+        <w:rPr>
+          <w:rFonts w:ascii="Consolas" w:eastAsia="Times New Roman" w:hAnsi="Consolas" w:cs="Times New Roman"/>
+          <w:color w:val="9CDCFE"/>
+          <w:sz w:val="21"/>
+          <w:szCs w:val="21"/>
+          <w:lang w:eastAsia="en-CA"/>
+        </w:rPr>
+        <w:t>$name</w:t>
+      </w:r>
+      <w:r>
+        <w:rPr>
+          <w:rFonts w:ascii="Consolas" w:eastAsia="Times New Roman" w:hAnsi="Consolas" w:cs="Times New Roman"/>
+          <w:color w:val="D4D4D4"/>
+          <w:sz w:val="21"/>
+          <w:szCs w:val="21"/>
+          <w:lang w:eastAsia="en-CA"/>
+        </w:rPr>
+        <w:t> = </w:t>
+      </w:r>
+      <w:r>
+        <w:rPr>
+          <w:rFonts w:ascii="Consolas" w:eastAsia="Times New Roman" w:hAnsi="Consolas" w:cs="Times New Roman"/>
+          <w:color w:val="9CDCFE"/>
+          <w:sz w:val="21"/>
+          <w:szCs w:val="21"/>
+          <w:lang w:eastAsia="en-CA"/>
+        </w:rPr>
+        <w:t>$_SESSION</w:t>
+      </w:r>
+      <w:r>
+        <w:rPr>
+          <w:rFonts w:ascii="Consolas" w:eastAsia="Times New Roman" w:hAnsi="Consolas" w:cs="Times New Roman"/>
+          <w:color w:val="D4D4D4"/>
+          <w:sz w:val="21"/>
+          <w:szCs w:val="21"/>
+          <w:lang w:eastAsia="en-CA"/>
+        </w:rPr>
+        <w:t>[</w:t>
+      </w:r>
+      <w:r>
+        <w:rPr>
+          <w:rFonts w:ascii="Consolas" w:eastAsia="Times New Roman" w:hAnsi="Consolas" w:cs="Times New Roman"/>
+          <w:color w:val="CE9178"/>
+          <w:sz w:val="21"/>
+          <w:szCs w:val="21"/>
+          <w:lang w:eastAsia="en-CA"/>
+        </w:rPr>
+        <w:t>'name'</w:t>
+      </w:r>
+      <w:r>
+        <w:rPr>
+          <w:rFonts w:ascii="Consolas" w:eastAsia="Times New Roman" w:hAnsi="Consolas" w:cs="Times New Roman"/>
+          <w:color w:val="D4D4D4"/>
+          <w:sz w:val="21"/>
+          <w:szCs w:val="21"/>
+          <w:lang w:eastAsia="en-CA"/>
+        </w:rPr>
+        <w:t>] ?? </w:t>
+      </w:r>
+      <w:r>
+        <w:rPr>
+          <w:rFonts w:ascii="Consolas" w:eastAsia="Times New Roman" w:hAnsi="Consolas" w:cs="Times New Roman"/>
+          <w:color w:val="CE9178"/>
+          <w:sz w:val="21"/>
+          <w:szCs w:val="21"/>
+          <w:lang w:eastAsia="en-CA"/>
+        </w:rPr>
+        <w:t>'Guest'</w:t>
+      </w:r>
+      <w:r>
+        <w:rPr>
+          <w:rFonts w:ascii="Consolas" w:eastAsia="Times New Roman" w:hAnsi="Consolas" w:cs="Times New Roman"/>
+          <w:color w:val="D4D4D4"/>
+          <w:sz w:val="21"/>
+          <w:szCs w:val="21"/>
+          <w:lang w:eastAsia="en-CA"/>
+        </w:rPr>
+        <w:t>;</w:t>
+      </w:r>
+    </w:p>
+    <w:p>
+      <w:pPr>
+        <w:shd w:val="clear" w:color="auto" w:fill="1E1E1E"/>
+        <w:spacing w:after="0" w:line="285" w:lineRule="atLeast"/>
+        <w:rPr>
+          <w:rFonts w:ascii="Consolas" w:eastAsia="Times New Roman" w:hAnsi="Consolas" w:cs="Times New Roman"/>
+          <w:color w:val="D4D4D4"/>
+          <w:sz w:val="21"/>
+          <w:szCs w:val="21"/>
+          <w:lang w:eastAsia="en-CA"/>
+        </w:rPr>
+      </w:pPr>
+    </w:p>
+    <w:p>
+      <w:pPr>
+        <w:shd w:val="clear" w:color="auto" w:fill="1E1E1E"/>
+        <w:spacing w:after="0" w:line="285" w:lineRule="atLeast"/>
+        <w:rPr>
+          <w:rFonts w:ascii="Consolas" w:eastAsia="Times New Roman" w:hAnsi="Consolas" w:cs="Times New Roman"/>
+          <w:color w:val="D4D4D4"/>
+          <w:sz w:val="21"/>
+          <w:szCs w:val="21"/>
+          <w:lang w:eastAsia="en-CA"/>
+        </w:rPr>
+      </w:pPr>
+      <w:r>
+        <w:rPr>
+          <w:rFonts w:ascii="Consolas" w:eastAsia="Times New Roman" w:hAnsi="Consolas" w:cs="Times New Roman"/>
+          <w:color w:val="569CD6"/>
+          <w:sz w:val="21"/>
+          <w:szCs w:val="21"/>
+          <w:lang w:eastAsia="en-CA"/>
+        </w:rPr>
+        <w:t>?&gt;</w:t>
+      </w:r>
+    </w:p>
+    <w:p/>
+    <w:p/>
+    <w:p/>
+    <w:p>
+      <w:pPr>
+        <w:shd w:val="clear" w:color="auto" w:fill="1E1E1E"/>
+        <w:spacing w:after="0" w:line="285" w:lineRule="atLeast"/>
+        <w:rPr>
+          <w:rFonts w:ascii="Consolas" w:eastAsia="Times New Roman" w:hAnsi="Consolas" w:cs="Times New Roman"/>
+          <w:color w:val="D4D4D4"/>
+          <w:sz w:val="21"/>
+          <w:szCs w:val="21"/>
+          <w:lang w:eastAsia="en-CA"/>
+        </w:rPr>
+      </w:pPr>
+      <w:r>
+        <w:rPr>
+          <w:rFonts w:ascii="Consolas" w:eastAsia="Times New Roman" w:hAnsi="Consolas" w:cs="Times New Roman"/>
+          <w:color w:val="6A9955"/>
+          <w:sz w:val="21"/>
+          <w:szCs w:val="21"/>
+          <w:lang w:eastAsia="en-CA"/>
+        </w:rPr>
+        <w:t>// Added cookies to the code.</w:t>
+      </w:r>
+    </w:p>
+    <w:p>
+      <w:pPr>
+        <w:shd w:val="clear" w:color="auto" w:fill="1E1E1E"/>
+        <w:spacing w:after="0" w:line="285" w:lineRule="atLeast"/>
+        <w:rPr>
+          <w:rFonts w:ascii="Consolas" w:eastAsia="Times New Roman" w:hAnsi="Consolas" w:cs="Times New Roman"/>
+          <w:color w:val="D4D4D4"/>
+          <w:sz w:val="21"/>
+          <w:szCs w:val="21"/>
+          <w:lang w:eastAsia="en-CA"/>
+        </w:rPr>
+      </w:pPr>
+      <w:r>
+        <w:rPr>
+          <w:rFonts w:ascii="Consolas" w:eastAsia="Times New Roman" w:hAnsi="Consolas" w:cs="Times New Roman"/>
+          <w:color w:val="C586C0"/>
+          <w:sz w:val="21"/>
+          <w:szCs w:val="21"/>
+          <w:lang w:eastAsia="en-CA"/>
+        </w:rPr>
+        <w:t>if</w:t>
+      </w:r>
+      <w:r>
+        <w:rPr>
+          <w:rFonts w:ascii="Consolas" w:eastAsia="Times New Roman" w:hAnsi="Consolas" w:cs="Times New Roman"/>
+          <w:color w:val="D4D4D4"/>
+          <w:sz w:val="21"/>
+          <w:szCs w:val="21"/>
+          <w:lang w:eastAsia="en-CA"/>
+        </w:rPr>
+        <w:t>(</w:t>
+      </w:r>
+      <w:r>
+        <w:rPr>
+          <w:rFonts w:ascii="Consolas" w:eastAsia="Times New Roman" w:hAnsi="Consolas" w:cs="Times New Roman"/>
+          <w:color w:val="DCDCAA"/>
+          <w:sz w:val="21"/>
+          <w:szCs w:val="21"/>
+          <w:lang w:eastAsia="en-CA"/>
+        </w:rPr>
+        <w:t>isset</w:t>
+      </w:r>
+      <w:r>
+        <w:rPr>
+          <w:rFonts w:ascii="Consolas" w:eastAsia="Times New Roman" w:hAnsi="Consolas" w:cs="Times New Roman"/>
+          <w:color w:val="D4D4D4"/>
+          <w:sz w:val="21"/>
+          <w:szCs w:val="21"/>
+          <w:lang w:eastAsia="en-CA"/>
+        </w:rPr>
+        <w:t>(</w:t>
+      </w:r>
+      <w:r>
+        <w:rPr>
+          <w:rFonts w:ascii="Consolas" w:eastAsia="Times New Roman" w:hAnsi="Consolas" w:cs="Times New Roman"/>
+          <w:color w:val="9CDCFE"/>
+          <w:sz w:val="21"/>
+          <w:szCs w:val="21"/>
+          <w:lang w:eastAsia="en-CA"/>
+        </w:rPr>
+        <w:t>$_POST</w:t>
+      </w:r>
+      <w:r>
+        <w:rPr>
+          <w:rFonts w:ascii="Consolas" w:eastAsia="Times New Roman" w:hAnsi="Consolas" w:cs="Times New Roman"/>
+          <w:color w:val="D4D4D4"/>
+          <w:sz w:val="21"/>
+          <w:szCs w:val="21"/>
+          <w:lang w:eastAsia="en-CA"/>
+        </w:rPr>
+        <w:t>[</w:t>
+      </w:r>
+      <w:r>
+        <w:rPr>
+          <w:rFonts w:ascii="Consolas" w:eastAsia="Times New Roman" w:hAnsi="Consolas" w:cs="Times New Roman"/>
+          <w:color w:val="CE9178"/>
+          <w:sz w:val="21"/>
+          <w:szCs w:val="21"/>
+          <w:lang w:eastAsia="en-CA"/>
+        </w:rPr>
+        <w:t>'submit'</w:t>
+      </w:r>
+      <w:r>
+        <w:rPr>
+          <w:rFonts w:ascii="Consolas" w:eastAsia="Times New Roman" w:hAnsi="Consolas" w:cs="Times New Roman"/>
+          <w:color w:val="D4D4D4"/>
+          <w:sz w:val="21"/>
+          <w:szCs w:val="21"/>
+          <w:lang w:eastAsia="en-CA"/>
+        </w:rPr>
+        <w:t>])){</w:t>
+      </w:r>
+    </w:p>
+    <w:p>
+      <w:pPr>
+        <w:shd w:val="clear" w:color="auto" w:fill="1E1E1E"/>
+        <w:spacing w:after="0" w:line="285" w:lineRule="atLeast"/>
+        <w:rPr>
+          <w:rFonts w:ascii="Consolas" w:eastAsia="Times New Roman" w:hAnsi="Consolas" w:cs="Times New Roman"/>
+          <w:color w:val="D4D4D4"/>
+          <w:sz w:val="21"/>
+          <w:szCs w:val="21"/>
+          <w:lang w:eastAsia="en-CA"/>
+        </w:rPr>
+      </w:pPr>
+    </w:p>
+    <w:p>
+      <w:pPr>
+        <w:shd w:val="clear" w:color="auto" w:fill="1E1E1E"/>
+        <w:spacing w:after="0" w:line="285" w:lineRule="atLeast"/>
+        <w:rPr>
+          <w:rFonts w:ascii="Consolas" w:eastAsia="Times New Roman" w:hAnsi="Consolas" w:cs="Times New Roman"/>
+          <w:color w:val="D4D4D4"/>
+          <w:sz w:val="21"/>
+          <w:szCs w:val="21"/>
+          <w:lang w:eastAsia="en-CA"/>
+        </w:rPr>
+      </w:pPr>
+      <w:r>
+        <w:rPr>
+          <w:rFonts w:ascii="Consolas" w:eastAsia="Times New Roman" w:hAnsi="Consolas" w:cs="Times New Roman"/>
+          <w:color w:val="D4D4D4"/>
+          <w:sz w:val="21"/>
+          <w:szCs w:val="21"/>
+          <w:lang w:eastAsia="en-CA"/>
+        </w:rPr>
+        <w:t>    </w:t>
+      </w:r>
+      <w:r>
+        <w:rPr>
+          <w:rFonts w:ascii="Consolas" w:eastAsia="Times New Roman" w:hAnsi="Consolas" w:cs="Times New Roman"/>
+          <w:color w:val="6A9955"/>
+          <w:sz w:val="21"/>
+          <w:szCs w:val="21"/>
+          <w:lang w:eastAsia="en-CA"/>
+        </w:rPr>
+        <w:t>// The 86400 is the seconds before expiration.</w:t>
+      </w:r>
+    </w:p>
+    <w:p>
+      <w:pPr>
+        <w:shd w:val="clear" w:color="auto" w:fill="1E1E1E"/>
+        <w:spacing w:after="0" w:line="285" w:lineRule="atLeast"/>
+        <w:rPr>
+          <w:rFonts w:ascii="Consolas" w:eastAsia="Times New Roman" w:hAnsi="Consolas" w:cs="Times New Roman"/>
+          <w:color w:val="D4D4D4"/>
+          <w:sz w:val="21"/>
+          <w:szCs w:val="21"/>
+          <w:lang w:eastAsia="en-CA"/>
+        </w:rPr>
+      </w:pPr>
+      <w:r>
+        <w:rPr>
+          <w:rFonts w:ascii="Consolas" w:eastAsia="Times New Roman" w:hAnsi="Consolas" w:cs="Times New Roman"/>
+          <w:color w:val="D4D4D4"/>
+          <w:sz w:val="21"/>
+          <w:szCs w:val="21"/>
+          <w:lang w:eastAsia="en-CA"/>
+        </w:rPr>
+        <w:t>    </w:t>
+      </w:r>
+      <w:r>
+        <w:rPr>
+          <w:rFonts w:ascii="Consolas" w:eastAsia="Times New Roman" w:hAnsi="Consolas" w:cs="Times New Roman"/>
+          <w:color w:val="DCDCAA"/>
+          <w:sz w:val="21"/>
+          <w:szCs w:val="21"/>
+          <w:lang w:eastAsia="en-CA"/>
+        </w:rPr>
+        <w:t>setcookie</w:t>
+      </w:r>
+      <w:r>
+        <w:rPr>
+          <w:rFonts w:ascii="Consolas" w:eastAsia="Times New Roman" w:hAnsi="Consolas" w:cs="Times New Roman"/>
+          <w:color w:val="D4D4D4"/>
+          <w:sz w:val="21"/>
+          <w:szCs w:val="21"/>
+          <w:lang w:eastAsia="en-CA"/>
+        </w:rPr>
+        <w:t>(</w:t>
+      </w:r>
+      <w:r>
+        <w:rPr>
+          <w:rFonts w:ascii="Consolas" w:eastAsia="Times New Roman" w:hAnsi="Consolas" w:cs="Times New Roman"/>
+          <w:color w:val="CE9178"/>
+          <w:sz w:val="21"/>
+          <w:szCs w:val="21"/>
+          <w:lang w:eastAsia="en-CA"/>
+        </w:rPr>
+        <w:t>'gender'</w:t>
+      </w:r>
+      <w:r>
+        <w:rPr>
+          <w:rFonts w:ascii="Consolas" w:eastAsia="Times New Roman" w:hAnsi="Consolas" w:cs="Times New Roman"/>
+          <w:color w:val="D4D4D4"/>
+          <w:sz w:val="21"/>
+          <w:szCs w:val="21"/>
+          <w:lang w:eastAsia="en-CA"/>
+        </w:rPr>
+        <w:t>, </w:t>
+      </w:r>
+      <w:r>
+        <w:rPr>
+          <w:rFonts w:ascii="Consolas" w:eastAsia="Times New Roman" w:hAnsi="Consolas" w:cs="Times New Roman"/>
+          <w:color w:val="9CDCFE"/>
+          <w:sz w:val="21"/>
+          <w:szCs w:val="21"/>
+          <w:lang w:eastAsia="en-CA"/>
+        </w:rPr>
+        <w:t>$_POST</w:t>
+      </w:r>
+      <w:r>
+        <w:rPr>
+          <w:rFonts w:ascii="Consolas" w:eastAsia="Times New Roman" w:hAnsi="Consolas" w:cs="Times New Roman"/>
+          <w:color w:val="D4D4D4"/>
+          <w:sz w:val="21"/>
+          <w:szCs w:val="21"/>
+          <w:lang w:eastAsia="en-CA"/>
+        </w:rPr>
+        <w:t>[</w:t>
+      </w:r>
+      <w:r>
+        <w:rPr>
+          <w:rFonts w:ascii="Consolas" w:eastAsia="Times New Roman" w:hAnsi="Consolas" w:cs="Times New Roman"/>
+          <w:color w:val="CE9178"/>
+          <w:sz w:val="21"/>
+          <w:szCs w:val="21"/>
+          <w:lang w:eastAsia="en-CA"/>
+        </w:rPr>
+        <w:t>'gender'</w:t>
+      </w:r>
+      <w:r>
+        <w:rPr>
+          <w:rFonts w:ascii="Consolas" w:eastAsia="Times New Roman" w:hAnsi="Consolas" w:cs="Times New Roman"/>
+          <w:color w:val="D4D4D4"/>
+          <w:sz w:val="21"/>
+          <w:szCs w:val="21"/>
+          <w:lang w:eastAsia="en-CA"/>
+        </w:rPr>
+        <w:t>], </w:t>
+      </w:r>
+      <w:r>
+        <w:rPr>
+          <w:rFonts w:ascii="Consolas" w:eastAsia="Times New Roman" w:hAnsi="Consolas" w:cs="Times New Roman"/>
+          <w:color w:val="DCDCAA"/>
+          <w:sz w:val="21"/>
+          <w:szCs w:val="21"/>
+          <w:lang w:eastAsia="en-CA"/>
+        </w:rPr>
+        <w:t>time</w:t>
+      </w:r>
+      <w:r>
+        <w:rPr>
+          <w:rFonts w:ascii="Consolas" w:eastAsia="Times New Roman" w:hAnsi="Consolas" w:cs="Times New Roman"/>
+          <w:color w:val="D4D4D4"/>
+          <w:sz w:val="21"/>
+          <w:szCs w:val="21"/>
+          <w:lang w:eastAsia="en-CA"/>
+        </w:rPr>
+        <w:t>() + </w:t>
+      </w:r>
+      <w:r>
+        <w:rPr>
+          <w:rFonts w:ascii="Consolas" w:eastAsia="Times New Roman" w:hAnsi="Consolas" w:cs="Times New Roman"/>
+          <w:color w:val="B5CEA8"/>
+          <w:sz w:val="21"/>
+          <w:szCs w:val="21"/>
+          <w:lang w:eastAsia="en-CA"/>
+        </w:rPr>
+        <w:t>86400</w:t>
+      </w:r>
+      <w:r>
+        <w:rPr>
+          <w:rFonts w:ascii="Consolas" w:eastAsia="Times New Roman" w:hAnsi="Consolas" w:cs="Times New Roman"/>
+          <w:color w:val="D4D4D4"/>
+          <w:sz w:val="21"/>
+          <w:szCs w:val="21"/>
+          <w:lang w:eastAsia="en-CA"/>
+        </w:rPr>
+        <w:t>);</w:t>
+      </w:r>
+    </w:p>
+    <w:p>
+      <w:pPr>
+        <w:shd w:val="clear" w:color="auto" w:fill="1E1E1E"/>
+        <w:spacing w:after="0" w:line="285" w:lineRule="atLeast"/>
+        <w:rPr>
+          <w:rFonts w:ascii="Consolas" w:eastAsia="Times New Roman" w:hAnsi="Consolas" w:cs="Times New Roman"/>
+          <w:color w:val="D4D4D4"/>
+          <w:sz w:val="21"/>
+          <w:szCs w:val="21"/>
+          <w:lang w:eastAsia="en-CA"/>
+        </w:rPr>
+      </w:pPr>
+    </w:p>
+    <w:p>
+      <w:pPr>
+        <w:shd w:val="clear" w:color="auto" w:fill="1E1E1E"/>
+        <w:spacing w:after="0" w:line="285" w:lineRule="atLeast"/>
+        <w:rPr>
+          <w:rFonts w:ascii="Consolas" w:eastAsia="Times New Roman" w:hAnsi="Consolas" w:cs="Times New Roman"/>
+          <w:color w:val="D4D4D4"/>
+          <w:sz w:val="21"/>
+          <w:szCs w:val="21"/>
+          <w:lang w:eastAsia="en-CA"/>
+        </w:rPr>
+      </w:pPr>
+      <w:r>
+        <w:rPr>
+          <w:rFonts w:ascii="Consolas" w:eastAsia="Times New Roman" w:hAnsi="Consolas" w:cs="Times New Roman"/>
+          <w:color w:val="D4D4D4"/>
+          <w:sz w:val="21"/>
+          <w:szCs w:val="21"/>
+          <w:lang w:eastAsia="en-CA"/>
+        </w:rPr>
+        <w:t>    </w:t>
+      </w:r>
+      <w:r>
+        <w:rPr>
+          <w:rFonts w:ascii="Consolas" w:eastAsia="Times New Roman" w:hAnsi="Consolas" w:cs="Times New Roman"/>
+          <w:color w:val="DCDCAA"/>
+          <w:sz w:val="21"/>
+          <w:szCs w:val="21"/>
+          <w:lang w:eastAsia="en-CA"/>
+        </w:rPr>
+        <w:t>session_start</w:t>
+      </w:r>
+      <w:r>
+        <w:rPr>
+          <w:rFonts w:ascii="Consolas" w:eastAsia="Times New Roman" w:hAnsi="Consolas" w:cs="Times New Roman"/>
+          <w:color w:val="D4D4D4"/>
+          <w:sz w:val="21"/>
+          <w:szCs w:val="21"/>
+          <w:lang w:eastAsia="en-CA"/>
+        </w:rPr>
+        <w:t>();</w:t>
+      </w:r>
+    </w:p>
+    <w:p>
+      <w:pPr>
+        <w:shd w:val="clear" w:color="auto" w:fill="1E1E1E"/>
+        <w:spacing w:after="0" w:line="285" w:lineRule="atLeast"/>
+        <w:rPr>
+          <w:rFonts w:ascii="Consolas" w:eastAsia="Times New Roman" w:hAnsi="Consolas" w:cs="Times New Roman"/>
+          <w:color w:val="D4D4D4"/>
+          <w:sz w:val="21"/>
+          <w:szCs w:val="21"/>
+          <w:lang w:eastAsia="en-CA"/>
+        </w:rPr>
+      </w:pPr>
+    </w:p>
+    <w:p>
+      <w:pPr>
+        <w:shd w:val="clear" w:color="auto" w:fill="1E1E1E"/>
+        <w:spacing w:after="0" w:line="285" w:lineRule="atLeast"/>
+        <w:rPr>
+          <w:rFonts w:ascii="Consolas" w:eastAsia="Times New Roman" w:hAnsi="Consolas" w:cs="Times New Roman"/>
+          <w:color w:val="D4D4D4"/>
+          <w:sz w:val="21"/>
+          <w:szCs w:val="21"/>
+          <w:lang w:eastAsia="en-CA"/>
+        </w:rPr>
+      </w:pPr>
+      <w:r>
+        <w:rPr>
+          <w:rFonts w:ascii="Consolas" w:eastAsia="Times New Roman" w:hAnsi="Consolas" w:cs="Times New Roman"/>
+          <w:color w:val="D4D4D4"/>
+          <w:sz w:val="21"/>
+          <w:szCs w:val="21"/>
+          <w:lang w:eastAsia="en-CA"/>
+        </w:rPr>
+        <w:t>    </w:t>
+      </w:r>
+      <w:r>
+        <w:rPr>
+          <w:rFonts w:ascii="Consolas" w:eastAsia="Times New Roman" w:hAnsi="Consolas" w:cs="Times New Roman"/>
+          <w:color w:val="9CDCFE"/>
+          <w:sz w:val="21"/>
+          <w:szCs w:val="21"/>
+          <w:lang w:eastAsia="en-CA"/>
+        </w:rPr>
+        <w:t>$_SESSION</w:t>
+      </w:r>
+      <w:r>
+        <w:rPr>
+          <w:rFonts w:ascii="Consolas" w:eastAsia="Times New Roman" w:hAnsi="Consolas" w:cs="Times New Roman"/>
+          <w:color w:val="D4D4D4"/>
+          <w:sz w:val="21"/>
+          <w:szCs w:val="21"/>
+          <w:lang w:eastAsia="en-CA"/>
+        </w:rPr>
+        <w:t>[</w:t>
+      </w:r>
+      <w:r>
+        <w:rPr>
+          <w:rFonts w:ascii="Consolas" w:eastAsia="Times New Roman" w:hAnsi="Consolas" w:cs="Times New Roman"/>
+          <w:color w:val="CE9178"/>
+          <w:sz w:val="21"/>
+          <w:szCs w:val="21"/>
+          <w:lang w:eastAsia="en-CA"/>
+        </w:rPr>
+        <w:t>'name'</w:t>
+      </w:r>
+      <w:r>
+        <w:rPr>
+          <w:rFonts w:ascii="Consolas" w:eastAsia="Times New Roman" w:hAnsi="Consolas" w:cs="Times New Roman"/>
+          <w:color w:val="D4D4D4"/>
+          <w:sz w:val="21"/>
+          <w:szCs w:val="21"/>
+          <w:lang w:eastAsia="en-CA"/>
+        </w:rPr>
+        <w:t>] = </w:t>
+      </w:r>
+      <w:r>
+        <w:rPr>
+          <w:rFonts w:ascii="Consolas" w:eastAsia="Times New Roman" w:hAnsi="Consolas" w:cs="Times New Roman"/>
+          <w:color w:val="9CDCFE"/>
+          <w:sz w:val="21"/>
+          <w:szCs w:val="21"/>
+          <w:lang w:eastAsia="en-CA"/>
+        </w:rPr>
+        <w:t>$_POST</w:t>
+      </w:r>
+      <w:r>
+        <w:rPr>
+          <w:rFonts w:ascii="Consolas" w:eastAsia="Times New Roman" w:hAnsi="Consolas" w:cs="Times New Roman"/>
+          <w:color w:val="D4D4D4"/>
+          <w:sz w:val="21"/>
+          <w:szCs w:val="21"/>
+          <w:lang w:eastAsia="en-CA"/>
+        </w:rPr>
+        <w:t>[</w:t>
+      </w:r>
+      <w:r>
+        <w:rPr>
+          <w:rFonts w:ascii="Consolas" w:eastAsia="Times New Roman" w:hAnsi="Consolas" w:cs="Times New Roman"/>
+          <w:color w:val="CE9178"/>
+          <w:sz w:val="21"/>
+          <w:szCs w:val="21"/>
+          <w:lang w:eastAsia="en-CA"/>
+        </w:rPr>
+        <w:t>'name'</w:t>
+      </w:r>
+      <w:r>
+        <w:rPr>
+          <w:rFonts w:ascii="Consolas" w:eastAsia="Times New Roman" w:hAnsi="Consolas" w:cs="Times New Roman"/>
+          <w:color w:val="D4D4D4"/>
+          <w:sz w:val="21"/>
+          <w:szCs w:val="21"/>
+          <w:lang w:eastAsia="en-CA"/>
+        </w:rPr>
+        <w:t>];</w:t>
+      </w:r>
+    </w:p>
+    <w:p>
+      <w:pPr>
+        <w:shd w:val="clear" w:color="auto" w:fill="1E1E1E"/>
+        <w:spacing w:after="0" w:line="285" w:lineRule="atLeast"/>
+        <w:rPr>
+          <w:rFonts w:ascii="Consolas" w:eastAsia="Times New Roman" w:hAnsi="Consolas" w:cs="Times New Roman"/>
+          <w:color w:val="D4D4D4"/>
+          <w:sz w:val="21"/>
+          <w:szCs w:val="21"/>
+          <w:lang w:eastAsia="en-CA"/>
+        </w:rPr>
+      </w:pPr>
+      <w:r>
+        <w:rPr>
+          <w:rFonts w:ascii="Consolas" w:eastAsia="Times New Roman" w:hAnsi="Consolas" w:cs="Times New Roman"/>
+          <w:color w:val="D4D4D4"/>
+          <w:sz w:val="21"/>
+          <w:szCs w:val="21"/>
+          <w:lang w:eastAsia="en-CA"/>
+        </w:rPr>
+        <w:t>    </w:t>
+      </w:r>
+      <w:r>
+        <w:rPr>
+          <w:rFonts w:ascii="Consolas" w:eastAsia="Times New Roman" w:hAnsi="Consolas" w:cs="Times New Roman"/>
+          <w:color w:val="DCDCAA"/>
+          <w:sz w:val="21"/>
+          <w:szCs w:val="21"/>
+          <w:lang w:eastAsia="en-CA"/>
+        </w:rPr>
+        <w:t>echo</w:t>
+      </w:r>
+      <w:r>
+        <w:rPr>
+          <w:rFonts w:ascii="Consolas" w:eastAsia="Times New Roman" w:hAnsi="Consolas" w:cs="Times New Roman"/>
+          <w:color w:val="D4D4D4"/>
+          <w:sz w:val="21"/>
+          <w:szCs w:val="21"/>
+          <w:lang w:eastAsia="en-CA"/>
+        </w:rPr>
+        <w:t> </w:t>
+      </w:r>
+      <w:r>
+        <w:rPr>
+          <w:rFonts w:ascii="Consolas" w:eastAsia="Times New Roman" w:hAnsi="Consolas" w:cs="Times New Roman"/>
+          <w:color w:val="9CDCFE"/>
+          <w:sz w:val="21"/>
+          <w:szCs w:val="21"/>
+          <w:lang w:eastAsia="en-CA"/>
+        </w:rPr>
+        <w:t>$_SESSION</w:t>
+      </w:r>
+      <w:r>
+        <w:rPr>
+          <w:rFonts w:ascii="Consolas" w:eastAsia="Times New Roman" w:hAnsi="Consolas" w:cs="Times New Roman"/>
+          <w:color w:val="D4D4D4"/>
+          <w:sz w:val="21"/>
+          <w:szCs w:val="21"/>
+          <w:lang w:eastAsia="en-CA"/>
+        </w:rPr>
+        <w:t>[</w:t>
+      </w:r>
+      <w:r>
+        <w:rPr>
+          <w:rFonts w:ascii="Consolas" w:eastAsia="Times New Roman" w:hAnsi="Consolas" w:cs="Times New Roman"/>
+          <w:color w:val="CE9178"/>
+          <w:sz w:val="21"/>
+          <w:szCs w:val="21"/>
+          <w:lang w:eastAsia="en-CA"/>
+        </w:rPr>
+        <w:t>'name'</w:t>
+      </w:r>
+      <w:r>
+        <w:rPr>
+          <w:rFonts w:ascii="Consolas" w:eastAsia="Times New Roman" w:hAnsi="Consolas" w:cs="Times New Roman"/>
+          <w:color w:val="D4D4D4"/>
+          <w:sz w:val="21"/>
+          <w:szCs w:val="21"/>
+          <w:lang w:eastAsia="en-CA"/>
+        </w:rPr>
+        <w:t>];</w:t>
+      </w:r>
+    </w:p>
+    <w:p>
+      <w:pPr>
+        <w:shd w:val="clear" w:color="auto" w:fill="1E1E1E"/>
+        <w:spacing w:after="0" w:line="285" w:lineRule="atLeast"/>
+        <w:rPr>
+          <w:rFonts w:ascii="Consolas" w:eastAsia="Times New Roman" w:hAnsi="Consolas" w:cs="Times New Roman"/>
+          <w:color w:val="D4D4D4"/>
+          <w:sz w:val="21"/>
+          <w:szCs w:val="21"/>
+          <w:lang w:eastAsia="en-CA"/>
+        </w:rPr>
+      </w:pPr>
+    </w:p>
+    <w:p>
+      <w:pPr>
+        <w:shd w:val="clear" w:color="auto" w:fill="1E1E1E"/>
+        <w:spacing w:after="0" w:line="285" w:lineRule="atLeast"/>
+        <w:rPr>
+          <w:rFonts w:ascii="Consolas" w:eastAsia="Times New Roman" w:hAnsi="Consolas" w:cs="Times New Roman"/>
+          <w:color w:val="D4D4D4"/>
+          <w:sz w:val="21"/>
+          <w:szCs w:val="21"/>
+          <w:lang w:eastAsia="en-CA"/>
+        </w:rPr>
+      </w:pPr>
+      <w:r>
+        <w:rPr>
+          <w:rFonts w:ascii="Consolas" w:eastAsia="Times New Roman" w:hAnsi="Consolas" w:cs="Times New Roman"/>
+          <w:color w:val="D4D4D4"/>
+          <w:sz w:val="21"/>
+          <w:szCs w:val="21"/>
+          <w:lang w:eastAsia="en-CA"/>
+        </w:rPr>
+        <w:t>    </w:t>
+      </w:r>
+      <w:r>
+        <w:rPr>
+          <w:rFonts w:ascii="Consolas" w:eastAsia="Times New Roman" w:hAnsi="Consolas" w:cs="Times New Roman"/>
+          <w:color w:val="DCDCAA"/>
+          <w:sz w:val="21"/>
+          <w:szCs w:val="21"/>
+          <w:lang w:eastAsia="en-CA"/>
+        </w:rPr>
+        <w:t>header</w:t>
+      </w:r>
+      <w:r>
+        <w:rPr>
+          <w:rFonts w:ascii="Consolas" w:eastAsia="Times New Roman" w:hAnsi="Consolas" w:cs="Times New Roman"/>
+          <w:color w:val="D4D4D4"/>
+          <w:sz w:val="21"/>
+          <w:szCs w:val="21"/>
+          <w:lang w:eastAsia="en-CA"/>
+        </w:rPr>
+        <w:t>(</w:t>
+      </w:r>
+      <w:r>
+        <w:rPr>
+          <w:rFonts w:ascii="Consolas" w:eastAsia="Times New Roman" w:hAnsi="Consolas" w:cs="Times New Roman"/>
+          <w:color w:val="CE9178"/>
+          <w:sz w:val="21"/>
+          <w:szCs w:val="21"/>
+          <w:lang w:eastAsia="en-CA"/>
+        </w:rPr>
+        <w:t>'Location: index.php'</w:t>
+      </w:r>
+      <w:r>
+        <w:rPr>
+          <w:rFonts w:ascii="Consolas" w:eastAsia="Times New Roman" w:hAnsi="Consolas" w:cs="Times New Roman"/>
+          <w:color w:val="D4D4D4"/>
+          <w:sz w:val="21"/>
+          <w:szCs w:val="21"/>
+          <w:lang w:eastAsia="en-CA"/>
+        </w:rPr>
+        <w:t>);</w:t>
+      </w:r>
+    </w:p>
+    <w:p>
+      <w:pPr>
+        <w:shd w:val="clear" w:color="auto" w:fill="1E1E1E"/>
+        <w:spacing w:after="0" w:line="285" w:lineRule="atLeast"/>
+        <w:rPr>
+          <w:rFonts w:ascii="Consolas" w:eastAsia="Times New Roman" w:hAnsi="Consolas" w:cs="Times New Roman"/>
+          <w:color w:val="D4D4D4"/>
+          <w:sz w:val="21"/>
+          <w:szCs w:val="21"/>
+          <w:lang w:eastAsia="en-CA"/>
+        </w:rPr>
+      </w:pPr>
+      <w:r>
+        <w:rPr>
+          <w:rFonts w:ascii="Consolas" w:eastAsia="Times New Roman" w:hAnsi="Consolas" w:cs="Times New Roman"/>
+          <w:color w:val="D4D4D4"/>
+          <w:sz w:val="21"/>
+          <w:szCs w:val="21"/>
+          <w:lang w:eastAsia="en-CA"/>
+        </w:rPr>
+        <w:t>}</w:t>
+      </w:r>
+    </w:p>
+    <w:p/>
+    <w:p>
+      <w:pPr>
+        <w:shd w:val="clear" w:color="auto" w:fill="1E1E1E"/>
+        <w:spacing w:after="0" w:line="285" w:lineRule="atLeast"/>
+        <w:rPr>
+          <w:rFonts w:ascii="Consolas" w:eastAsia="Times New Roman" w:hAnsi="Consolas" w:cs="Times New Roman"/>
+          <w:color w:val="D4D4D4"/>
+          <w:sz w:val="21"/>
+          <w:szCs w:val="21"/>
+          <w:lang w:eastAsia="en-CA"/>
+        </w:rPr>
+      </w:pPr>
+      <w:r>
+        <w:rPr>
+          <w:rFonts w:ascii="Consolas" w:eastAsia="Times New Roman" w:hAnsi="Consolas" w:cs="Times New Roman"/>
+          <w:color w:val="569CD6"/>
+          <w:sz w:val="21"/>
+          <w:szCs w:val="21"/>
+          <w:lang w:eastAsia="en-CA"/>
+        </w:rPr>
+        <w:t>&lt;?php</w:t>
+      </w:r>
+    </w:p>
+    <w:p>
+      <w:pPr>
+        <w:shd w:val="clear" w:color="auto" w:fill="1E1E1E"/>
+        <w:spacing w:after="0" w:line="285" w:lineRule="atLeast"/>
+        <w:rPr>
+          <w:rFonts w:ascii="Consolas" w:eastAsia="Times New Roman" w:hAnsi="Consolas" w:cs="Times New Roman"/>
+          <w:color w:val="D4D4D4"/>
+          <w:sz w:val="21"/>
+          <w:szCs w:val="21"/>
+          <w:lang w:eastAsia="en-CA"/>
+        </w:rPr>
+      </w:pPr>
+    </w:p>
+    <w:p>
+      <w:pPr>
+        <w:shd w:val="clear" w:color="auto" w:fill="1E1E1E"/>
+        <w:spacing w:after="0" w:line="285" w:lineRule="atLeast"/>
+        <w:rPr>
+          <w:rFonts w:ascii="Consolas" w:eastAsia="Times New Roman" w:hAnsi="Consolas" w:cs="Times New Roman"/>
+          <w:color w:val="D4D4D4"/>
+          <w:sz w:val="21"/>
+          <w:szCs w:val="21"/>
+          <w:lang w:eastAsia="en-CA"/>
+        </w:rPr>
+      </w:pPr>
+      <w:r>
+        <w:rPr>
+          <w:rFonts w:ascii="Consolas" w:eastAsia="Times New Roman" w:hAnsi="Consolas" w:cs="Times New Roman"/>
+          <w:color w:val="D4D4D4"/>
+          <w:sz w:val="21"/>
+          <w:szCs w:val="21"/>
+          <w:lang w:eastAsia="en-CA"/>
+        </w:rPr>
+        <w:t>    </w:t>
+      </w:r>
+      <w:r>
+        <w:rPr>
+          <w:rFonts w:ascii="Consolas" w:eastAsia="Times New Roman" w:hAnsi="Consolas" w:cs="Times New Roman"/>
+          <w:color w:val="DCDCAA"/>
+          <w:sz w:val="21"/>
+          <w:szCs w:val="21"/>
+          <w:lang w:eastAsia="en-CA"/>
+        </w:rPr>
+        <w:t>session_start</w:t>
+      </w:r>
+      <w:r>
+        <w:rPr>
+          <w:rFonts w:ascii="Consolas" w:eastAsia="Times New Roman" w:hAnsi="Consolas" w:cs="Times New Roman"/>
+          <w:color w:val="D4D4D4"/>
+          <w:sz w:val="21"/>
+          <w:szCs w:val="21"/>
+          <w:lang w:eastAsia="en-CA"/>
+        </w:rPr>
+        <w:t>();</w:t>
+      </w:r>
+    </w:p>
+    <w:p>
+      <w:pPr>
+        <w:shd w:val="clear" w:color="auto" w:fill="1E1E1E"/>
+        <w:spacing w:after="0" w:line="285" w:lineRule="atLeast"/>
+        <w:rPr>
+          <w:rFonts w:ascii="Consolas" w:eastAsia="Times New Roman" w:hAnsi="Consolas" w:cs="Times New Roman"/>
+          <w:color w:val="D4D4D4"/>
+          <w:sz w:val="21"/>
+          <w:szCs w:val="21"/>
+          <w:lang w:eastAsia="en-CA"/>
+        </w:rPr>
+      </w:pPr>
+    </w:p>
+    <w:p>
+      <w:pPr>
+        <w:shd w:val="clear" w:color="auto" w:fill="1E1E1E"/>
+        <w:spacing w:after="0" w:line="285" w:lineRule="atLeast"/>
+        <w:rPr>
+          <w:rFonts w:ascii="Consolas" w:eastAsia="Times New Roman" w:hAnsi="Consolas" w:cs="Times New Roman"/>
+          <w:color w:val="D4D4D4"/>
+          <w:sz w:val="21"/>
+          <w:szCs w:val="21"/>
+          <w:lang w:eastAsia="en-CA"/>
+        </w:rPr>
+      </w:pPr>
+      <w:r>
+        <w:rPr>
+          <w:rFonts w:ascii="Consolas" w:eastAsia="Times New Roman" w:hAnsi="Consolas" w:cs="Times New Roman"/>
+          <w:color w:val="D4D4D4"/>
+          <w:sz w:val="21"/>
+          <w:szCs w:val="21"/>
+          <w:lang w:eastAsia="en-CA"/>
+        </w:rPr>
+        <w:t>    </w:t>
+      </w:r>
+      <w:r>
+        <w:rPr>
+          <w:rFonts w:ascii="Consolas" w:eastAsia="Times New Roman" w:hAnsi="Consolas" w:cs="Times New Roman"/>
+          <w:color w:val="6A9955"/>
+          <w:sz w:val="21"/>
+          <w:szCs w:val="21"/>
+          <w:lang w:eastAsia="en-CA"/>
+        </w:rPr>
+        <w:t>// $_SESSION['name'] = 'yoshi'; </w:t>
+      </w:r>
+    </w:p>
+    <w:p>
+      <w:pPr>
+        <w:shd w:val="clear" w:color="auto" w:fill="1E1E1E"/>
+        <w:spacing w:after="0" w:line="285" w:lineRule="atLeast"/>
+        <w:rPr>
+          <w:rFonts w:ascii="Consolas" w:eastAsia="Times New Roman" w:hAnsi="Consolas" w:cs="Times New Roman"/>
+          <w:color w:val="D4D4D4"/>
+          <w:sz w:val="21"/>
+          <w:szCs w:val="21"/>
+          <w:lang w:eastAsia="en-CA"/>
+        </w:rPr>
+      </w:pPr>
+    </w:p>
+    <w:p>
+      <w:pPr>
+        <w:shd w:val="clear" w:color="auto" w:fill="1E1E1E"/>
+        <w:spacing w:after="0" w:line="285" w:lineRule="atLeast"/>
+        <w:rPr>
+          <w:rFonts w:ascii="Consolas" w:eastAsia="Times New Roman" w:hAnsi="Consolas" w:cs="Times New Roman"/>
+          <w:color w:val="D4D4D4"/>
+          <w:sz w:val="21"/>
+          <w:szCs w:val="21"/>
+          <w:lang w:eastAsia="en-CA"/>
+        </w:rPr>
+      </w:pPr>
+      <w:r>
+        <w:rPr>
+          <w:rFonts w:ascii="Consolas" w:eastAsia="Times New Roman" w:hAnsi="Consolas" w:cs="Times New Roman"/>
+          <w:color w:val="D4D4D4"/>
+          <w:sz w:val="21"/>
+          <w:szCs w:val="21"/>
+          <w:lang w:eastAsia="en-CA"/>
+        </w:rPr>
+        <w:t>    </w:t>
+      </w:r>
+      <w:r>
+        <w:rPr>
+          <w:rFonts w:ascii="Consolas" w:eastAsia="Times New Roman" w:hAnsi="Consolas" w:cs="Times New Roman"/>
+          <w:color w:val="C586C0"/>
+          <w:sz w:val="21"/>
+          <w:szCs w:val="21"/>
+          <w:lang w:eastAsia="en-CA"/>
+        </w:rPr>
+        <w:t>if</w:t>
+      </w:r>
+      <w:r>
+        <w:rPr>
+          <w:rFonts w:ascii="Consolas" w:eastAsia="Times New Roman" w:hAnsi="Consolas" w:cs="Times New Roman"/>
+          <w:color w:val="D4D4D4"/>
+          <w:sz w:val="21"/>
+          <w:szCs w:val="21"/>
+          <w:lang w:eastAsia="en-CA"/>
+        </w:rPr>
+        <w:t>(</w:t>
+      </w:r>
+      <w:r>
+        <w:rPr>
+          <w:rFonts w:ascii="Consolas" w:eastAsia="Times New Roman" w:hAnsi="Consolas" w:cs="Times New Roman"/>
+          <w:color w:val="9CDCFE"/>
+          <w:sz w:val="21"/>
+          <w:szCs w:val="21"/>
+          <w:lang w:eastAsia="en-CA"/>
+        </w:rPr>
+        <w:t>$_SERVER</w:t>
+      </w:r>
+      <w:r>
+        <w:rPr>
+          <w:rFonts w:ascii="Consolas" w:eastAsia="Times New Roman" w:hAnsi="Consolas" w:cs="Times New Roman"/>
+          <w:color w:val="D4D4D4"/>
+          <w:sz w:val="21"/>
+          <w:szCs w:val="21"/>
+          <w:lang w:eastAsia="en-CA"/>
+        </w:rPr>
+        <w:t>[</w:t>
+      </w:r>
+      <w:r>
+        <w:rPr>
+          <w:rFonts w:ascii="Consolas" w:eastAsia="Times New Roman" w:hAnsi="Consolas" w:cs="Times New Roman"/>
+          <w:color w:val="CE9178"/>
+          <w:sz w:val="21"/>
+          <w:szCs w:val="21"/>
+          <w:lang w:eastAsia="en-CA"/>
+        </w:rPr>
+        <w:t>'QUERY_STRING'</w:t>
+      </w:r>
+      <w:r>
+        <w:rPr>
+          <w:rFonts w:ascii="Consolas" w:eastAsia="Times New Roman" w:hAnsi="Consolas" w:cs="Times New Roman"/>
+          <w:color w:val="D4D4D4"/>
+          <w:sz w:val="21"/>
+          <w:szCs w:val="21"/>
+          <w:lang w:eastAsia="en-CA"/>
+        </w:rPr>
+        <w:t>] == </w:t>
+      </w:r>
+      <w:r>
+        <w:rPr>
+          <w:rFonts w:ascii="Consolas" w:eastAsia="Times New Roman" w:hAnsi="Consolas" w:cs="Times New Roman"/>
+          <w:color w:val="CE9178"/>
+          <w:sz w:val="21"/>
+          <w:szCs w:val="21"/>
+          <w:lang w:eastAsia="en-CA"/>
+        </w:rPr>
+        <w:t>'noname'</w:t>
+      </w:r>
+      <w:r>
+        <w:rPr>
+          <w:rFonts w:ascii="Consolas" w:eastAsia="Times New Roman" w:hAnsi="Consolas" w:cs="Times New Roman"/>
+          <w:color w:val="D4D4D4"/>
+          <w:sz w:val="21"/>
+          <w:szCs w:val="21"/>
+          <w:lang w:eastAsia="en-CA"/>
+        </w:rPr>
+        <w:t>){</w:t>
+      </w:r>
+    </w:p>
+    <w:p>
+      <w:pPr>
+        <w:shd w:val="clear" w:color="auto" w:fill="1E1E1E"/>
+        <w:spacing w:after="0" w:line="285" w:lineRule="atLeast"/>
+        <w:rPr>
+          <w:rFonts w:ascii="Consolas" w:eastAsia="Times New Roman" w:hAnsi="Consolas" w:cs="Times New Roman"/>
+          <w:color w:val="D4D4D4"/>
+          <w:sz w:val="21"/>
+          <w:szCs w:val="21"/>
+          <w:lang w:eastAsia="en-CA"/>
+        </w:rPr>
+      </w:pPr>
+      <w:r>
+        <w:rPr>
+          <w:rFonts w:ascii="Consolas" w:eastAsia="Times New Roman" w:hAnsi="Consolas" w:cs="Times New Roman"/>
+          <w:color w:val="D4D4D4"/>
+          <w:sz w:val="21"/>
+          <w:szCs w:val="21"/>
+          <w:lang w:eastAsia="en-CA"/>
+        </w:rPr>
+        <w:t>        </w:t>
+      </w:r>
+      <w:r>
+        <w:rPr>
+          <w:rFonts w:ascii="Consolas" w:eastAsia="Times New Roman" w:hAnsi="Consolas" w:cs="Times New Roman"/>
+          <w:color w:val="6A9955"/>
+          <w:sz w:val="21"/>
+          <w:szCs w:val="21"/>
+          <w:lang w:eastAsia="en-CA"/>
+        </w:rPr>
+        <w:t>//  </w:t>
+      </w:r>
+    </w:p>
+    <w:p>
+      <w:pPr>
+        <w:shd w:val="clear" w:color="auto" w:fill="1E1E1E"/>
+        <w:spacing w:after="0" w:line="285" w:lineRule="atLeast"/>
+        <w:rPr>
+          <w:rFonts w:ascii="Consolas" w:eastAsia="Times New Roman" w:hAnsi="Consolas" w:cs="Times New Roman"/>
+          <w:color w:val="D4D4D4"/>
+          <w:sz w:val="21"/>
+          <w:szCs w:val="21"/>
+          <w:lang w:eastAsia="en-CA"/>
+        </w:rPr>
+      </w:pPr>
+      <w:r>
+        <w:rPr>
+          <w:rFonts w:ascii="Consolas" w:eastAsia="Times New Roman" w:hAnsi="Consolas" w:cs="Times New Roman"/>
+          <w:color w:val="D4D4D4"/>
+          <w:sz w:val="21"/>
+          <w:szCs w:val="21"/>
+          <w:lang w:eastAsia="en-CA"/>
+        </w:rPr>
+        <w:t>        </w:t>
+      </w:r>
+      <w:r>
+        <w:rPr>
+          <w:rFonts w:ascii="Consolas" w:eastAsia="Times New Roman" w:hAnsi="Consolas" w:cs="Times New Roman"/>
+          <w:color w:val="DCDCAA"/>
+          <w:sz w:val="21"/>
+          <w:szCs w:val="21"/>
+          <w:lang w:eastAsia="en-CA"/>
+        </w:rPr>
+        <w:t>session_unset</w:t>
+      </w:r>
+      <w:r>
+        <w:rPr>
+          <w:rFonts w:ascii="Consolas" w:eastAsia="Times New Roman" w:hAnsi="Consolas" w:cs="Times New Roman"/>
+          <w:color w:val="D4D4D4"/>
+          <w:sz w:val="21"/>
+          <w:szCs w:val="21"/>
+          <w:lang w:eastAsia="en-CA"/>
+        </w:rPr>
+        <w:t>();</w:t>
+      </w:r>
+    </w:p>
+    <w:p>
+      <w:pPr>
+        <w:shd w:val="clear" w:color="auto" w:fill="1E1E1E"/>
+        <w:spacing w:after="0" w:line="285" w:lineRule="atLeast"/>
+        <w:rPr>
+          <w:rFonts w:ascii="Consolas" w:eastAsia="Times New Roman" w:hAnsi="Consolas" w:cs="Times New Roman"/>
+          <w:color w:val="D4D4D4"/>
+          <w:sz w:val="21"/>
+          <w:szCs w:val="21"/>
+          <w:lang w:eastAsia="en-CA"/>
+        </w:rPr>
+      </w:pPr>
+      <w:r>
+        <w:rPr>
+          <w:rFonts w:ascii="Consolas" w:eastAsia="Times New Roman" w:hAnsi="Consolas" w:cs="Times New Roman"/>
+          <w:color w:val="D4D4D4"/>
+          <w:sz w:val="21"/>
+          <w:szCs w:val="21"/>
+          <w:lang w:eastAsia="en-CA"/>
+        </w:rPr>
+        <w:t>    }</w:t>
+      </w:r>
+    </w:p>
+    <w:p>
+      <w:pPr>
+        <w:shd w:val="clear" w:color="auto" w:fill="1E1E1E"/>
+        <w:spacing w:after="0" w:line="285" w:lineRule="atLeast"/>
+        <w:rPr>
+          <w:rFonts w:ascii="Consolas" w:eastAsia="Times New Roman" w:hAnsi="Consolas" w:cs="Times New Roman"/>
+          <w:color w:val="D4D4D4"/>
+          <w:sz w:val="21"/>
+          <w:szCs w:val="21"/>
+          <w:lang w:eastAsia="en-CA"/>
+        </w:rPr>
+      </w:pPr>
+    </w:p>
+    <w:p>
+      <w:pPr>
+        <w:shd w:val="clear" w:color="auto" w:fill="1E1E1E"/>
+        <w:spacing w:after="0" w:line="285" w:lineRule="atLeast"/>
+        <w:rPr>
+          <w:rFonts w:ascii="Consolas" w:eastAsia="Times New Roman" w:hAnsi="Consolas" w:cs="Times New Roman"/>
+          <w:color w:val="D4D4D4"/>
+          <w:sz w:val="21"/>
+          <w:szCs w:val="21"/>
+          <w:lang w:eastAsia="en-CA"/>
+        </w:rPr>
+      </w:pPr>
+      <w:r>
+        <w:rPr>
+          <w:rFonts w:ascii="Consolas" w:eastAsia="Times New Roman" w:hAnsi="Consolas" w:cs="Times New Roman"/>
+          <w:color w:val="D4D4D4"/>
+          <w:sz w:val="21"/>
+          <w:szCs w:val="21"/>
+          <w:lang w:eastAsia="en-CA"/>
+        </w:rPr>
+        <w:t>    </w:t>
+      </w:r>
+      <w:r>
+        <w:rPr>
+          <w:rFonts w:ascii="Consolas" w:eastAsia="Times New Roman" w:hAnsi="Consolas" w:cs="Times New Roman"/>
+          <w:color w:val="9CDCFE"/>
+          <w:sz w:val="21"/>
+          <w:szCs w:val="21"/>
+          <w:lang w:eastAsia="en-CA"/>
+        </w:rPr>
+        <w:t>$name</w:t>
+      </w:r>
+      <w:r>
+        <w:rPr>
+          <w:rFonts w:ascii="Consolas" w:eastAsia="Times New Roman" w:hAnsi="Consolas" w:cs="Times New Roman"/>
+          <w:color w:val="D4D4D4"/>
+          <w:sz w:val="21"/>
+          <w:szCs w:val="21"/>
+          <w:lang w:eastAsia="en-CA"/>
+        </w:rPr>
+        <w:t> = </w:t>
+      </w:r>
+      <w:r>
+        <w:rPr>
+          <w:rFonts w:ascii="Consolas" w:eastAsia="Times New Roman" w:hAnsi="Consolas" w:cs="Times New Roman"/>
+          <w:color w:val="9CDCFE"/>
+          <w:sz w:val="21"/>
+          <w:szCs w:val="21"/>
+          <w:lang w:eastAsia="en-CA"/>
+        </w:rPr>
+        <w:t>$_SESSION</w:t>
+      </w:r>
+      <w:r>
+        <w:rPr>
+          <w:rFonts w:ascii="Consolas" w:eastAsia="Times New Roman" w:hAnsi="Consolas" w:cs="Times New Roman"/>
+          <w:color w:val="D4D4D4"/>
+          <w:sz w:val="21"/>
+          <w:szCs w:val="21"/>
+          <w:lang w:eastAsia="en-CA"/>
+        </w:rPr>
+        <w:t>[</w:t>
+      </w:r>
+      <w:r>
+        <w:rPr>
+          <w:rFonts w:ascii="Consolas" w:eastAsia="Times New Roman" w:hAnsi="Consolas" w:cs="Times New Roman"/>
+          <w:color w:val="CE9178"/>
+          <w:sz w:val="21"/>
+          <w:szCs w:val="21"/>
+          <w:lang w:eastAsia="en-CA"/>
+        </w:rPr>
+        <w:t>'name'</w:t>
+      </w:r>
+      <w:r>
+        <w:rPr>
+          <w:rFonts w:ascii="Consolas" w:eastAsia="Times New Roman" w:hAnsi="Consolas" w:cs="Times New Roman"/>
+          <w:color w:val="D4D4D4"/>
+          <w:sz w:val="21"/>
+          <w:szCs w:val="21"/>
+          <w:lang w:eastAsia="en-CA"/>
+        </w:rPr>
+        <w:t>] ?? </w:t>
+      </w:r>
+      <w:r>
+        <w:rPr>
+          <w:rFonts w:ascii="Consolas" w:eastAsia="Times New Roman" w:hAnsi="Consolas" w:cs="Times New Roman"/>
+          <w:color w:val="CE9178"/>
+          <w:sz w:val="21"/>
+          <w:szCs w:val="21"/>
+          <w:lang w:eastAsia="en-CA"/>
+        </w:rPr>
+        <w:t>'Guest'</w:t>
+      </w:r>
+      <w:r>
+        <w:rPr>
+          <w:rFonts w:ascii="Consolas" w:eastAsia="Times New Roman" w:hAnsi="Consolas" w:cs="Times New Roman"/>
+          <w:color w:val="D4D4D4"/>
+          <w:sz w:val="21"/>
+          <w:szCs w:val="21"/>
+          <w:lang w:eastAsia="en-CA"/>
+        </w:rPr>
+        <w:t>;</w:t>
+      </w:r>
+    </w:p>
+    <w:p>
+      <w:pPr>
+        <w:shd w:val="clear" w:color="auto" w:fill="1E1E1E"/>
+        <w:spacing w:after="0" w:line="285" w:lineRule="atLeast"/>
+        <w:rPr>
+          <w:rFonts w:ascii="Consolas" w:eastAsia="Times New Roman" w:hAnsi="Consolas" w:cs="Times New Roman"/>
+          <w:color w:val="D4D4D4"/>
+          <w:sz w:val="21"/>
+          <w:szCs w:val="21"/>
+          <w:lang w:eastAsia="en-CA"/>
+        </w:rPr>
+      </w:pPr>
+    </w:p>
+    <w:p>
+      <w:pPr>
+        <w:shd w:val="clear" w:color="auto" w:fill="1E1E1E"/>
+        <w:spacing w:after="0" w:line="285" w:lineRule="atLeast"/>
+        <w:rPr>
+          <w:rFonts w:ascii="Consolas" w:eastAsia="Times New Roman" w:hAnsi="Consolas" w:cs="Times New Roman"/>
+          <w:color w:val="D4D4D4"/>
+          <w:sz w:val="21"/>
+          <w:szCs w:val="21"/>
+          <w:lang w:eastAsia="en-CA"/>
+        </w:rPr>
+      </w:pPr>
+      <w:r>
+        <w:rPr>
+          <w:rFonts w:ascii="Consolas" w:eastAsia="Times New Roman" w:hAnsi="Consolas" w:cs="Times New Roman"/>
+          <w:color w:val="D4D4D4"/>
+          <w:sz w:val="21"/>
+          <w:szCs w:val="21"/>
+          <w:lang w:eastAsia="en-CA"/>
+        </w:rPr>
+        <w:t>    </w:t>
+      </w:r>
+      <w:r>
+        <w:rPr>
+          <w:rFonts w:ascii="Consolas" w:eastAsia="Times New Roman" w:hAnsi="Consolas" w:cs="Times New Roman"/>
+          <w:color w:val="6A9955"/>
+          <w:sz w:val="21"/>
+          <w:szCs w:val="21"/>
+          <w:lang w:eastAsia="en-CA"/>
+        </w:rPr>
+        <w:t>// Get cookie</w:t>
+      </w:r>
+    </w:p>
+    <w:p>
+      <w:pPr>
+        <w:shd w:val="clear" w:color="auto" w:fill="1E1E1E"/>
+        <w:spacing w:after="0" w:line="285" w:lineRule="atLeast"/>
+        <w:rPr>
+          <w:rFonts w:ascii="Consolas" w:eastAsia="Times New Roman" w:hAnsi="Consolas" w:cs="Times New Roman"/>
+          <w:color w:val="D4D4D4"/>
+          <w:sz w:val="21"/>
+          <w:szCs w:val="21"/>
+          <w:lang w:eastAsia="en-CA"/>
+        </w:rPr>
+      </w:pPr>
+      <w:r>
+        <w:rPr>
+          <w:rFonts w:ascii="Consolas" w:eastAsia="Times New Roman" w:hAnsi="Consolas" w:cs="Times New Roman"/>
+          <w:color w:val="D4D4D4"/>
+          <w:sz w:val="21"/>
+          <w:szCs w:val="21"/>
+          <w:lang w:eastAsia="en-CA"/>
+        </w:rPr>
+        <w:t>    </w:t>
+      </w:r>
+      <w:r>
+        <w:rPr>
+          <w:rFonts w:ascii="Consolas" w:eastAsia="Times New Roman" w:hAnsi="Consolas" w:cs="Times New Roman"/>
+          <w:color w:val="9CDCFE"/>
+          <w:sz w:val="21"/>
+          <w:szCs w:val="21"/>
+          <w:lang w:eastAsia="en-CA"/>
+        </w:rPr>
+        <w:t>$gender</w:t>
+      </w:r>
+      <w:r>
+        <w:rPr>
+          <w:rFonts w:ascii="Consolas" w:eastAsia="Times New Roman" w:hAnsi="Consolas" w:cs="Times New Roman"/>
+          <w:color w:val="D4D4D4"/>
+          <w:sz w:val="21"/>
+          <w:szCs w:val="21"/>
+          <w:lang w:eastAsia="en-CA"/>
+        </w:rPr>
+        <w:t> = </w:t>
+      </w:r>
+      <w:r>
+        <w:rPr>
+          <w:rFonts w:ascii="Consolas" w:eastAsia="Times New Roman" w:hAnsi="Consolas" w:cs="Times New Roman"/>
+          <w:color w:val="9CDCFE"/>
+          <w:sz w:val="21"/>
+          <w:szCs w:val="21"/>
+          <w:lang w:eastAsia="en-CA"/>
+        </w:rPr>
+        <w:t>$_COOKIE</w:t>
+      </w:r>
+      <w:r>
+        <w:rPr>
+          <w:rFonts w:ascii="Consolas" w:eastAsia="Times New Roman" w:hAnsi="Consolas" w:cs="Times New Roman"/>
+          <w:color w:val="D4D4D4"/>
+          <w:sz w:val="21"/>
+          <w:szCs w:val="21"/>
+          <w:lang w:eastAsia="en-CA"/>
+        </w:rPr>
+        <w:t>[</w:t>
+      </w:r>
+      <w:r>
+        <w:rPr>
+          <w:rFonts w:ascii="Consolas" w:eastAsia="Times New Roman" w:hAnsi="Consolas" w:cs="Times New Roman"/>
+          <w:color w:val="CE9178"/>
+          <w:sz w:val="21"/>
+          <w:szCs w:val="21"/>
+          <w:lang w:eastAsia="en-CA"/>
+        </w:rPr>
+        <w:t>'gender'</w:t>
+      </w:r>
+      <w:r>
+        <w:rPr>
+          <w:rFonts w:ascii="Consolas" w:eastAsia="Times New Roman" w:hAnsi="Consolas" w:cs="Times New Roman"/>
+          <w:color w:val="D4D4D4"/>
+          <w:sz w:val="21"/>
+          <w:szCs w:val="21"/>
+          <w:lang w:eastAsia="en-CA"/>
+        </w:rPr>
+        <w:t>] ?? </w:t>
+      </w:r>
+      <w:r>
+        <w:rPr>
+          <w:rFonts w:ascii="Consolas" w:eastAsia="Times New Roman" w:hAnsi="Consolas" w:cs="Times New Roman"/>
+          <w:color w:val="CE9178"/>
+          <w:sz w:val="21"/>
+          <w:szCs w:val="21"/>
+          <w:lang w:eastAsia="en-CA"/>
+        </w:rPr>
+        <w:t>'Unknown'</w:t>
+      </w:r>
+      <w:r>
+        <w:rPr>
+          <w:rFonts w:ascii="Consolas" w:eastAsia="Times New Roman" w:hAnsi="Consolas" w:cs="Times New Roman"/>
+          <w:color w:val="D4D4D4"/>
+          <w:sz w:val="21"/>
+          <w:szCs w:val="21"/>
+          <w:lang w:eastAsia="en-CA"/>
+        </w:rPr>
+        <w:t>;</w:t>
+      </w:r>
+    </w:p>
+    <w:p>
+      <w:pPr>
+        <w:shd w:val="clear" w:color="auto" w:fill="1E1E1E"/>
+        <w:spacing w:after="0" w:line="285" w:lineRule="atLeast"/>
+        <w:rPr>
+          <w:rFonts w:ascii="Consolas" w:eastAsia="Times New Roman" w:hAnsi="Consolas" w:cs="Times New Roman"/>
+          <w:color w:val="D4D4D4"/>
+          <w:sz w:val="21"/>
+          <w:szCs w:val="21"/>
+          <w:lang w:eastAsia="en-CA"/>
+        </w:rPr>
+      </w:pPr>
+    </w:p>
+    <w:p>
+      <w:pPr>
+        <w:shd w:val="clear" w:color="auto" w:fill="1E1E1E"/>
+        <w:spacing w:after="0" w:line="285" w:lineRule="atLeast"/>
+        <w:rPr>
+          <w:rFonts w:ascii="Consolas" w:eastAsia="Times New Roman" w:hAnsi="Consolas" w:cs="Times New Roman"/>
+          <w:color w:val="D4D4D4"/>
+          <w:sz w:val="21"/>
+          <w:szCs w:val="21"/>
+          <w:lang w:eastAsia="en-CA"/>
+        </w:rPr>
+      </w:pPr>
+      <w:r>
+        <w:rPr>
+          <w:rFonts w:ascii="Consolas" w:eastAsia="Times New Roman" w:hAnsi="Consolas" w:cs="Times New Roman"/>
+          <w:color w:val="569CD6"/>
+          <w:sz w:val="21"/>
+          <w:szCs w:val="21"/>
+          <w:lang w:eastAsia="en-CA"/>
+        </w:rPr>
+        <w:t>?&gt;</w:t>
+      </w:r>
+    </w:p>
+    <w:p>
+      <w:pPr>
+        <w:shd w:val="clear" w:color="auto" w:fill="1E1E1E"/>
+        <w:spacing w:after="0" w:line="285" w:lineRule="atLeast"/>
+        <w:rPr>
+          <w:rFonts w:ascii="Consolas" w:eastAsia="Times New Roman" w:hAnsi="Consolas" w:cs="Times New Roman"/>
+          <w:color w:val="D4D4D4"/>
+          <w:sz w:val="21"/>
+          <w:szCs w:val="21"/>
+          <w:lang w:eastAsia="en-CA"/>
+        </w:rPr>
+      </w:pPr>
+      <w:r>
+        <w:rPr>
+          <w:rFonts w:ascii="Consolas" w:eastAsia="Times New Roman" w:hAnsi="Consolas" w:cs="Times New Roman"/>
+          <w:color w:val="808080"/>
+          <w:sz w:val="21"/>
+          <w:szCs w:val="21"/>
+          <w:lang w:eastAsia="en-CA"/>
+        </w:rPr>
+        <w:t>&lt;</w:t>
+      </w:r>
+      <w:r>
+        <w:rPr>
+          <w:rFonts w:ascii="Consolas" w:eastAsia="Times New Roman" w:hAnsi="Consolas" w:cs="Times New Roman"/>
+          <w:color w:val="569CD6"/>
+          <w:sz w:val="21"/>
+          <w:szCs w:val="21"/>
+          <w:lang w:eastAsia="en-CA"/>
+        </w:rPr>
+        <w:t>body</w:t>
+      </w:r>
+      <w:r>
+        <w:rPr>
+          <w:rFonts w:ascii="Consolas" w:eastAsia="Times New Roman" w:hAnsi="Consolas" w:cs="Times New Roman"/>
+          <w:color w:val="D4D4D4"/>
+          <w:sz w:val="21"/>
+          <w:szCs w:val="21"/>
+          <w:lang w:eastAsia="en-CA"/>
+        </w:rPr>
+        <w:t> </w:t>
+      </w:r>
+      <w:r>
+        <w:rPr>
+          <w:rFonts w:ascii="Consolas" w:eastAsia="Times New Roman" w:hAnsi="Consolas" w:cs="Times New Roman"/>
+          <w:color w:val="9CDCFE"/>
+          <w:sz w:val="21"/>
+          <w:szCs w:val="21"/>
+          <w:lang w:eastAsia="en-CA"/>
+        </w:rPr>
+        <w:t>class</w:t>
+      </w:r>
+      <w:r>
+        <w:rPr>
+          <w:rFonts w:ascii="Consolas" w:eastAsia="Times New Roman" w:hAnsi="Consolas" w:cs="Times New Roman"/>
+          <w:color w:val="D4D4D4"/>
+          <w:sz w:val="21"/>
+          <w:szCs w:val="21"/>
+          <w:lang w:eastAsia="en-CA"/>
+        </w:rPr>
+        <w:t>=</w:t>
+      </w:r>
+      <w:r>
+        <w:rPr>
+          <w:rFonts w:ascii="Consolas" w:eastAsia="Times New Roman" w:hAnsi="Consolas" w:cs="Times New Roman"/>
+          <w:color w:val="CE9178"/>
+          <w:sz w:val="21"/>
+          <w:szCs w:val="21"/>
+          <w:lang w:eastAsia="en-CA"/>
+        </w:rPr>
+        <w:t>"grey lighten-4"</w:t>
+      </w:r>
+      <w:r>
+        <w:rPr>
+          <w:rFonts w:ascii="Consolas" w:eastAsia="Times New Roman" w:hAnsi="Consolas" w:cs="Times New Roman"/>
+          <w:color w:val="808080"/>
+          <w:sz w:val="21"/>
+          <w:szCs w:val="21"/>
+          <w:lang w:eastAsia="en-CA"/>
+        </w:rPr>
+        <w:t>&gt;</w:t>
+      </w:r>
+    </w:p>
+    <w:p>
+      <w:pPr>
+        <w:shd w:val="clear" w:color="auto" w:fill="1E1E1E"/>
+        <w:spacing w:after="0" w:line="285" w:lineRule="atLeast"/>
+        <w:rPr>
+          <w:rFonts w:ascii="Consolas" w:eastAsia="Times New Roman" w:hAnsi="Consolas" w:cs="Times New Roman"/>
+          <w:color w:val="D4D4D4"/>
+          <w:sz w:val="21"/>
+          <w:szCs w:val="21"/>
+          <w:lang w:eastAsia="en-CA"/>
+        </w:rPr>
+      </w:pPr>
+      <w:r>
+        <w:rPr>
+          <w:rFonts w:ascii="Consolas" w:eastAsia="Times New Roman" w:hAnsi="Consolas" w:cs="Times New Roman"/>
+          <w:color w:val="D4D4D4"/>
+          <w:sz w:val="21"/>
+          <w:szCs w:val="21"/>
+          <w:lang w:eastAsia="en-CA"/>
+        </w:rPr>
+        <w:t>    </w:t>
+      </w:r>
+      <w:r>
+        <w:rPr>
+          <w:rFonts w:ascii="Consolas" w:eastAsia="Times New Roman" w:hAnsi="Consolas" w:cs="Times New Roman"/>
+          <w:color w:val="808080"/>
+          <w:sz w:val="21"/>
+          <w:szCs w:val="21"/>
+          <w:lang w:eastAsia="en-CA"/>
+        </w:rPr>
+        <w:t>&lt;</w:t>
+      </w:r>
+      <w:r>
+        <w:rPr>
+          <w:rFonts w:ascii="Consolas" w:eastAsia="Times New Roman" w:hAnsi="Consolas" w:cs="Times New Roman"/>
+          <w:color w:val="569CD6"/>
+          <w:sz w:val="21"/>
+          <w:szCs w:val="21"/>
+          <w:lang w:eastAsia="en-CA"/>
+        </w:rPr>
+        <w:t>nav</w:t>
+      </w:r>
+      <w:r>
+        <w:rPr>
+          <w:rFonts w:ascii="Consolas" w:eastAsia="Times New Roman" w:hAnsi="Consolas" w:cs="Times New Roman"/>
+          <w:color w:val="D4D4D4"/>
+          <w:sz w:val="21"/>
+          <w:szCs w:val="21"/>
+          <w:lang w:eastAsia="en-CA"/>
+        </w:rPr>
+        <w:t> </w:t>
+      </w:r>
+      <w:r>
+        <w:rPr>
+          <w:rFonts w:ascii="Consolas" w:eastAsia="Times New Roman" w:hAnsi="Consolas" w:cs="Times New Roman"/>
+          <w:color w:val="9CDCFE"/>
+          <w:sz w:val="21"/>
+          <w:szCs w:val="21"/>
+          <w:lang w:eastAsia="en-CA"/>
+        </w:rPr>
+        <w:t>class</w:t>
+      </w:r>
+      <w:r>
+        <w:rPr>
+          <w:rFonts w:ascii="Consolas" w:eastAsia="Times New Roman" w:hAnsi="Consolas" w:cs="Times New Roman"/>
+          <w:color w:val="D4D4D4"/>
+          <w:sz w:val="21"/>
+          <w:szCs w:val="21"/>
+          <w:lang w:eastAsia="en-CA"/>
+        </w:rPr>
+        <w:t>=</w:t>
+      </w:r>
+      <w:r>
+        <w:rPr>
+          <w:rFonts w:ascii="Consolas" w:eastAsia="Times New Roman" w:hAnsi="Consolas" w:cs="Times New Roman"/>
+          <w:color w:val="CE9178"/>
+          <w:sz w:val="21"/>
+          <w:szCs w:val="21"/>
+          <w:lang w:eastAsia="en-CA"/>
+        </w:rPr>
+        <w:t>"white z-depth-0"</w:t>
+      </w:r>
+      <w:r>
+        <w:rPr>
+          <w:rFonts w:ascii="Consolas" w:eastAsia="Times New Roman" w:hAnsi="Consolas" w:cs="Times New Roman"/>
+          <w:color w:val="808080"/>
+          <w:sz w:val="21"/>
+          <w:szCs w:val="21"/>
+          <w:lang w:eastAsia="en-CA"/>
+        </w:rPr>
+        <w:t>&gt;</w:t>
+      </w:r>
+    </w:p>
+    <w:p>
+      <w:pPr>
+        <w:shd w:val="clear" w:color="auto" w:fill="1E1E1E"/>
+        <w:spacing w:after="0" w:line="285" w:lineRule="atLeast"/>
+        <w:rPr>
+          <w:rFonts w:ascii="Consolas" w:eastAsia="Times New Roman" w:hAnsi="Consolas" w:cs="Times New Roman"/>
+          <w:color w:val="D4D4D4"/>
+          <w:sz w:val="21"/>
+          <w:szCs w:val="21"/>
+          <w:lang w:eastAsia="en-CA"/>
+        </w:rPr>
+      </w:pPr>
+      <w:r>
+        <w:rPr>
+          <w:rFonts w:ascii="Consolas" w:eastAsia="Times New Roman" w:hAnsi="Consolas" w:cs="Times New Roman"/>
+          <w:color w:val="D4D4D4"/>
+          <w:sz w:val="21"/>
+          <w:szCs w:val="21"/>
+          <w:lang w:eastAsia="en-CA"/>
+        </w:rPr>
+        <w:t>        </w:t>
+      </w:r>
+      <w:r>
+        <w:rPr>
+          <w:rFonts w:ascii="Consolas" w:eastAsia="Times New Roman" w:hAnsi="Consolas" w:cs="Times New Roman"/>
+          <w:color w:val="808080"/>
+          <w:sz w:val="21"/>
+          <w:szCs w:val="21"/>
+          <w:lang w:eastAsia="en-CA"/>
+        </w:rPr>
+        <w:t>&lt;</w:t>
+      </w:r>
+      <w:r>
+        <w:rPr>
+          <w:rFonts w:ascii="Consolas" w:eastAsia="Times New Roman" w:hAnsi="Consolas" w:cs="Times New Roman"/>
+          <w:color w:val="569CD6"/>
+          <w:sz w:val="21"/>
+          <w:szCs w:val="21"/>
+          <w:lang w:eastAsia="en-CA"/>
+        </w:rPr>
+        <w:t>div</w:t>
+      </w:r>
+      <w:r>
+        <w:rPr>
+          <w:rFonts w:ascii="Consolas" w:eastAsia="Times New Roman" w:hAnsi="Consolas" w:cs="Times New Roman"/>
+          <w:color w:val="D4D4D4"/>
+          <w:sz w:val="21"/>
+          <w:szCs w:val="21"/>
+          <w:lang w:eastAsia="en-CA"/>
+        </w:rPr>
+        <w:t> </w:t>
+      </w:r>
+      <w:r>
+        <w:rPr>
+          <w:rFonts w:ascii="Consolas" w:eastAsia="Times New Roman" w:hAnsi="Consolas" w:cs="Times New Roman"/>
+          <w:color w:val="9CDCFE"/>
+          <w:sz w:val="21"/>
+          <w:szCs w:val="21"/>
+          <w:lang w:eastAsia="en-CA"/>
+        </w:rPr>
+        <w:t>class</w:t>
+      </w:r>
+      <w:r>
+        <w:rPr>
+          <w:rFonts w:ascii="Consolas" w:eastAsia="Times New Roman" w:hAnsi="Consolas" w:cs="Times New Roman"/>
+          <w:color w:val="D4D4D4"/>
+          <w:sz w:val="21"/>
+          <w:szCs w:val="21"/>
+          <w:lang w:eastAsia="en-CA"/>
+        </w:rPr>
+        <w:t>=</w:t>
+      </w:r>
+      <w:r>
+        <w:rPr>
+          <w:rFonts w:ascii="Consolas" w:eastAsia="Times New Roman" w:hAnsi="Consolas" w:cs="Times New Roman"/>
+          <w:color w:val="CE9178"/>
+          <w:sz w:val="21"/>
+          <w:szCs w:val="21"/>
+          <w:lang w:eastAsia="en-CA"/>
+        </w:rPr>
+        <w:t>"container"</w:t>
+      </w:r>
+      <w:r>
+        <w:rPr>
+          <w:rFonts w:ascii="Consolas" w:eastAsia="Times New Roman" w:hAnsi="Consolas" w:cs="Times New Roman"/>
+          <w:color w:val="808080"/>
+          <w:sz w:val="21"/>
+          <w:szCs w:val="21"/>
+          <w:lang w:eastAsia="en-CA"/>
+        </w:rPr>
+        <w:t>&gt;</w:t>
+      </w:r>
+    </w:p>
+    <w:p>
+      <w:pPr>
+        <w:shd w:val="clear" w:color="auto" w:fill="1E1E1E"/>
+        <w:spacing w:after="0" w:line="285" w:lineRule="atLeast"/>
+        <w:rPr>
+          <w:rFonts w:ascii="Consolas" w:eastAsia="Times New Roman" w:hAnsi="Consolas" w:cs="Times New Roman"/>
+          <w:color w:val="D4D4D4"/>
+          <w:sz w:val="21"/>
+          <w:szCs w:val="21"/>
+          <w:lang w:eastAsia="en-CA"/>
+        </w:rPr>
+      </w:pPr>
+      <w:r>
+        <w:rPr>
+          <w:rFonts w:ascii="Consolas" w:eastAsia="Times New Roman" w:hAnsi="Consolas" w:cs="Times New Roman"/>
+          <w:color w:val="D4D4D4"/>
+          <w:sz w:val="21"/>
+          <w:szCs w:val="21"/>
+          <w:lang w:eastAsia="en-CA"/>
+        </w:rPr>
+        <w:t>            </w:t>
+      </w:r>
+      <w:r>
+        <w:rPr>
+          <w:rFonts w:ascii="Consolas" w:eastAsia="Times New Roman" w:hAnsi="Consolas" w:cs="Times New Roman"/>
+          <w:color w:val="808080"/>
+          <w:sz w:val="21"/>
+          <w:szCs w:val="21"/>
+          <w:lang w:eastAsia="en-CA"/>
+        </w:rPr>
+        <w:t>&lt;</w:t>
+      </w:r>
+      <w:r>
+        <w:rPr>
+          <w:rFonts w:ascii="Consolas" w:eastAsia="Times New Roman" w:hAnsi="Consolas" w:cs="Times New Roman"/>
+          <w:color w:val="569CD6"/>
+          <w:sz w:val="21"/>
+          <w:szCs w:val="21"/>
+          <w:lang w:eastAsia="en-CA"/>
+        </w:rPr>
+        <w:t>a</w:t>
+      </w:r>
+      <w:r>
+        <w:rPr>
+          <w:rFonts w:ascii="Consolas" w:eastAsia="Times New Roman" w:hAnsi="Consolas" w:cs="Times New Roman"/>
+          <w:color w:val="D4D4D4"/>
+          <w:sz w:val="21"/>
+          <w:szCs w:val="21"/>
+          <w:lang w:eastAsia="en-CA"/>
+        </w:rPr>
+        <w:t> </w:t>
+      </w:r>
+      <w:r>
+        <w:rPr>
+          <w:rFonts w:ascii="Consolas" w:eastAsia="Times New Roman" w:hAnsi="Consolas" w:cs="Times New Roman"/>
+          <w:color w:val="9CDCFE"/>
+          <w:sz w:val="21"/>
+          <w:szCs w:val="21"/>
+          <w:lang w:eastAsia="en-CA"/>
+        </w:rPr>
+        <w:t>href</w:t>
+      </w:r>
+      <w:r>
+        <w:rPr>
+          <w:rFonts w:ascii="Consolas" w:eastAsia="Times New Roman" w:hAnsi="Consolas" w:cs="Times New Roman"/>
+          <w:color w:val="D4D4D4"/>
+          <w:sz w:val="21"/>
+          <w:szCs w:val="21"/>
+          <w:lang w:eastAsia="en-CA"/>
+        </w:rPr>
+        <w:t>=</w:t>
+      </w:r>
+      <w:r>
+        <w:rPr>
+          <w:rFonts w:ascii="Consolas" w:eastAsia="Times New Roman" w:hAnsi="Consolas" w:cs="Times New Roman"/>
+          <w:color w:val="CE9178"/>
+          <w:sz w:val="21"/>
+          <w:szCs w:val="21"/>
+          <w:lang w:eastAsia="en-CA"/>
+        </w:rPr>
+        <w:t>"/PHP_Courses/Net_Ninja/index.php"</w:t>
+      </w:r>
+      <w:r>
+        <w:rPr>
+          <w:rFonts w:ascii="Consolas" w:eastAsia="Times New Roman" w:hAnsi="Consolas" w:cs="Times New Roman"/>
+          <w:color w:val="D4D4D4"/>
+          <w:sz w:val="21"/>
+          <w:szCs w:val="21"/>
+          <w:lang w:eastAsia="en-CA"/>
+        </w:rPr>
+        <w:t> </w:t>
+      </w:r>
+      <w:r>
+        <w:rPr>
+          <w:rFonts w:ascii="Consolas" w:eastAsia="Times New Roman" w:hAnsi="Consolas" w:cs="Times New Roman"/>
+          <w:color w:val="9CDCFE"/>
+          <w:sz w:val="21"/>
+          <w:szCs w:val="21"/>
+          <w:lang w:eastAsia="en-CA"/>
+        </w:rPr>
+        <w:t>class</w:t>
+      </w:r>
+      <w:r>
+        <w:rPr>
+          <w:rFonts w:ascii="Consolas" w:eastAsia="Times New Roman" w:hAnsi="Consolas" w:cs="Times New Roman"/>
+          <w:color w:val="D4D4D4"/>
+          <w:sz w:val="21"/>
+          <w:szCs w:val="21"/>
+          <w:lang w:eastAsia="en-CA"/>
+        </w:rPr>
+        <w:t>=</w:t>
+      </w:r>
+      <w:r>
+        <w:rPr>
+          <w:rFonts w:ascii="Consolas" w:eastAsia="Times New Roman" w:hAnsi="Consolas" w:cs="Times New Roman"/>
+          <w:color w:val="CE9178"/>
+          <w:sz w:val="21"/>
+          <w:szCs w:val="21"/>
+          <w:lang w:eastAsia="en-CA"/>
+        </w:rPr>
+        <w:t>"brand-logo brand-text"</w:t>
+      </w:r>
+      <w:r>
+        <w:rPr>
+          <w:rFonts w:ascii="Consolas" w:eastAsia="Times New Roman" w:hAnsi="Consolas" w:cs="Times New Roman"/>
+          <w:color w:val="808080"/>
+          <w:sz w:val="21"/>
+          <w:szCs w:val="21"/>
+          <w:lang w:eastAsia="en-CA"/>
+        </w:rPr>
+        <w:t>&gt;</w:t>
+      </w:r>
+      <w:r>
+        <w:rPr>
+          <w:rFonts w:ascii="Consolas" w:eastAsia="Times New Roman" w:hAnsi="Consolas" w:cs="Times New Roman"/>
+          <w:color w:val="D4D4D4"/>
+          <w:sz w:val="21"/>
+          <w:szCs w:val="21"/>
+          <w:lang w:eastAsia="en-CA"/>
+        </w:rPr>
+        <w:t>Ninja Pizza</w:t>
+      </w:r>
+      <w:r>
+        <w:rPr>
+          <w:rFonts w:ascii="Consolas" w:eastAsia="Times New Roman" w:hAnsi="Consolas" w:cs="Times New Roman"/>
+          <w:color w:val="808080"/>
+          <w:sz w:val="21"/>
+          <w:szCs w:val="21"/>
+          <w:lang w:eastAsia="en-CA"/>
+        </w:rPr>
+        <w:t>&lt;/</w:t>
+      </w:r>
+      <w:r>
+        <w:rPr>
+          <w:rFonts w:ascii="Consolas" w:eastAsia="Times New Roman" w:hAnsi="Consolas" w:cs="Times New Roman"/>
+          <w:color w:val="569CD6"/>
+          <w:sz w:val="21"/>
+          <w:szCs w:val="21"/>
+          <w:lang w:eastAsia="en-CA"/>
+        </w:rPr>
+        <w:t>a</w:t>
+      </w:r>
+      <w:r>
+        <w:rPr>
+          <w:rFonts w:ascii="Consolas" w:eastAsia="Times New Roman" w:hAnsi="Consolas" w:cs="Times New Roman"/>
+          <w:color w:val="808080"/>
+          <w:sz w:val="21"/>
+          <w:szCs w:val="21"/>
+          <w:lang w:eastAsia="en-CA"/>
+        </w:rPr>
+        <w:t>&gt;</w:t>
+      </w:r>
+    </w:p>
+    <w:p>
+      <w:pPr>
+        <w:shd w:val="clear" w:color="auto" w:fill="1E1E1E"/>
+        <w:spacing w:after="0" w:line="285" w:lineRule="atLeast"/>
+        <w:rPr>
+          <w:rFonts w:ascii="Consolas" w:eastAsia="Times New Roman" w:hAnsi="Consolas" w:cs="Times New Roman"/>
+          <w:color w:val="D4D4D4"/>
+          <w:sz w:val="21"/>
+          <w:szCs w:val="21"/>
+          <w:lang w:eastAsia="en-CA"/>
+        </w:rPr>
+      </w:pPr>
+      <w:r>
+        <w:rPr>
+          <w:rFonts w:ascii="Consolas" w:eastAsia="Times New Roman" w:hAnsi="Consolas" w:cs="Times New Roman"/>
+          <w:color w:val="D4D4D4"/>
+          <w:sz w:val="21"/>
+          <w:szCs w:val="21"/>
+          <w:lang w:eastAsia="en-CA"/>
+        </w:rPr>
+        <w:t>            </w:t>
+      </w:r>
+      <w:r>
+        <w:rPr>
+          <w:rFonts w:ascii="Consolas" w:eastAsia="Times New Roman" w:hAnsi="Consolas" w:cs="Times New Roman"/>
+          <w:color w:val="808080"/>
+          <w:sz w:val="21"/>
+          <w:szCs w:val="21"/>
+          <w:lang w:eastAsia="en-CA"/>
+        </w:rPr>
+        <w:t>&lt;</w:t>
+      </w:r>
+      <w:r>
+        <w:rPr>
+          <w:rFonts w:ascii="Consolas" w:eastAsia="Times New Roman" w:hAnsi="Consolas" w:cs="Times New Roman"/>
+          <w:color w:val="569CD6"/>
+          <w:sz w:val="21"/>
+          <w:szCs w:val="21"/>
+          <w:lang w:eastAsia="en-CA"/>
+        </w:rPr>
+        <w:t>ul</w:t>
+      </w:r>
+      <w:r>
+        <w:rPr>
+          <w:rFonts w:ascii="Consolas" w:eastAsia="Times New Roman" w:hAnsi="Consolas" w:cs="Times New Roman"/>
+          <w:color w:val="D4D4D4"/>
+          <w:sz w:val="21"/>
+          <w:szCs w:val="21"/>
+          <w:lang w:eastAsia="en-CA"/>
+        </w:rPr>
+        <w:t> </w:t>
+      </w:r>
+      <w:r>
+        <w:rPr>
+          <w:rFonts w:ascii="Consolas" w:eastAsia="Times New Roman" w:hAnsi="Consolas" w:cs="Times New Roman"/>
+          <w:color w:val="9CDCFE"/>
+          <w:sz w:val="21"/>
+          <w:szCs w:val="21"/>
+          <w:lang w:eastAsia="en-CA"/>
+        </w:rPr>
+        <w:t>id</w:t>
+      </w:r>
+      <w:r>
+        <w:rPr>
+          <w:rFonts w:ascii="Consolas" w:eastAsia="Times New Roman" w:hAnsi="Consolas" w:cs="Times New Roman"/>
+          <w:color w:val="D4D4D4"/>
+          <w:sz w:val="21"/>
+          <w:szCs w:val="21"/>
+          <w:lang w:eastAsia="en-CA"/>
+        </w:rPr>
+        <w:t>=</w:t>
+      </w:r>
+      <w:r>
+        <w:rPr>
+          <w:rFonts w:ascii="Consolas" w:eastAsia="Times New Roman" w:hAnsi="Consolas" w:cs="Times New Roman"/>
+          <w:color w:val="CE9178"/>
+          <w:sz w:val="21"/>
+          <w:szCs w:val="21"/>
+          <w:lang w:eastAsia="en-CA"/>
+        </w:rPr>
+        <w:t>"nav-mobile"</w:t>
+      </w:r>
+      <w:r>
+        <w:rPr>
+          <w:rFonts w:ascii="Consolas" w:eastAsia="Times New Roman" w:hAnsi="Consolas" w:cs="Times New Roman"/>
+          <w:color w:val="D4D4D4"/>
+          <w:sz w:val="21"/>
+          <w:szCs w:val="21"/>
+          <w:lang w:eastAsia="en-CA"/>
+        </w:rPr>
+        <w:t> </w:t>
+      </w:r>
+      <w:r>
+        <w:rPr>
+          <w:rFonts w:ascii="Consolas" w:eastAsia="Times New Roman" w:hAnsi="Consolas" w:cs="Times New Roman"/>
+          <w:color w:val="9CDCFE"/>
+          <w:sz w:val="21"/>
+          <w:szCs w:val="21"/>
+          <w:lang w:eastAsia="en-CA"/>
+        </w:rPr>
+        <w:t>class</w:t>
+      </w:r>
+      <w:r>
+        <w:rPr>
+          <w:rFonts w:ascii="Consolas" w:eastAsia="Times New Roman" w:hAnsi="Consolas" w:cs="Times New Roman"/>
+          <w:color w:val="D4D4D4"/>
+          <w:sz w:val="21"/>
+          <w:szCs w:val="21"/>
+          <w:lang w:eastAsia="en-CA"/>
+        </w:rPr>
+        <w:t>=</w:t>
+      </w:r>
+      <w:r>
+        <w:rPr>
+          <w:rFonts w:ascii="Consolas" w:eastAsia="Times New Roman" w:hAnsi="Consolas" w:cs="Times New Roman"/>
+          <w:color w:val="CE9178"/>
+          <w:sz w:val="21"/>
+          <w:szCs w:val="21"/>
+          <w:lang w:eastAsia="en-CA"/>
+        </w:rPr>
+        <w:t>"right hand-on-small-and-down"</w:t>
+      </w:r>
+      <w:r>
+        <w:rPr>
+          <w:rFonts w:ascii="Consolas" w:eastAsia="Times New Roman" w:hAnsi="Consolas" w:cs="Times New Roman"/>
+          <w:color w:val="808080"/>
+          <w:sz w:val="21"/>
+          <w:szCs w:val="21"/>
+          <w:lang w:eastAsia="en-CA"/>
+        </w:rPr>
+        <w:t>&gt;</w:t>
+      </w:r>
+    </w:p>
+    <w:p>
+      <w:pPr>
+        <w:shd w:val="clear" w:color="auto" w:fill="1E1E1E"/>
+        <w:spacing w:after="0" w:line="285" w:lineRule="atLeast"/>
+        <w:rPr>
+          <w:rFonts w:ascii="Consolas" w:eastAsia="Times New Roman" w:hAnsi="Consolas" w:cs="Times New Roman"/>
+          <w:color w:val="D4D4D4"/>
+          <w:sz w:val="21"/>
+          <w:szCs w:val="21"/>
+          <w:lang w:eastAsia="en-CA"/>
+        </w:rPr>
+      </w:pPr>
+      <w:r>
+        <w:rPr>
+          <w:rFonts w:ascii="Consolas" w:eastAsia="Times New Roman" w:hAnsi="Consolas" w:cs="Times New Roman"/>
+          <w:color w:val="D4D4D4"/>
+          <w:sz w:val="21"/>
+          <w:szCs w:val="21"/>
+          <w:lang w:eastAsia="en-CA"/>
+        </w:rPr>
+        <w:t>                </w:t>
+      </w:r>
+      <w:r>
+        <w:rPr>
+          <w:rFonts w:ascii="Consolas" w:eastAsia="Times New Roman" w:hAnsi="Consolas" w:cs="Times New Roman"/>
+          <w:color w:val="808080"/>
+          <w:sz w:val="21"/>
+          <w:szCs w:val="21"/>
+          <w:lang w:eastAsia="en-CA"/>
+        </w:rPr>
+        <w:t>&lt;</w:t>
+      </w:r>
+      <w:r>
+        <w:rPr>
+          <w:rFonts w:ascii="Consolas" w:eastAsia="Times New Roman" w:hAnsi="Consolas" w:cs="Times New Roman"/>
+          <w:color w:val="569CD6"/>
+          <w:sz w:val="21"/>
+          <w:szCs w:val="21"/>
+          <w:lang w:eastAsia="en-CA"/>
+        </w:rPr>
+        <w:t>li</w:t>
+      </w:r>
+      <w:r>
+        <w:rPr>
+          <w:rFonts w:ascii="Consolas" w:eastAsia="Times New Roman" w:hAnsi="Consolas" w:cs="Times New Roman"/>
+          <w:color w:val="D4D4D4"/>
+          <w:sz w:val="21"/>
+          <w:szCs w:val="21"/>
+          <w:lang w:eastAsia="en-CA"/>
+        </w:rPr>
+        <w:t> </w:t>
+      </w:r>
+      <w:r>
+        <w:rPr>
+          <w:rFonts w:ascii="Consolas" w:eastAsia="Times New Roman" w:hAnsi="Consolas" w:cs="Times New Roman"/>
+          <w:color w:val="9CDCFE"/>
+          <w:sz w:val="21"/>
+          <w:szCs w:val="21"/>
+          <w:lang w:eastAsia="en-CA"/>
+        </w:rPr>
+        <w:t>class</w:t>
+      </w:r>
+      <w:r>
+        <w:rPr>
+          <w:rFonts w:ascii="Consolas" w:eastAsia="Times New Roman" w:hAnsi="Consolas" w:cs="Times New Roman"/>
+          <w:color w:val="D4D4D4"/>
+          <w:sz w:val="21"/>
+          <w:szCs w:val="21"/>
+          <w:lang w:eastAsia="en-CA"/>
+        </w:rPr>
+        <w:t>=</w:t>
+      </w:r>
+      <w:r>
+        <w:rPr>
+          <w:rFonts w:ascii="Consolas" w:eastAsia="Times New Roman" w:hAnsi="Consolas" w:cs="Times New Roman"/>
+          <w:color w:val="CE9178"/>
+          <w:sz w:val="21"/>
+          <w:szCs w:val="21"/>
+          <w:lang w:eastAsia="en-CA"/>
+        </w:rPr>
+        <w:t>"grey-text"</w:t>
+      </w:r>
+      <w:r>
+        <w:rPr>
+          <w:rFonts w:ascii="Consolas" w:eastAsia="Times New Roman" w:hAnsi="Consolas" w:cs="Times New Roman"/>
+          <w:color w:val="808080"/>
+          <w:sz w:val="21"/>
+          <w:szCs w:val="21"/>
+          <w:lang w:eastAsia="en-CA"/>
+        </w:rPr>
+        <w:t>&gt;</w:t>
+      </w:r>
+      <w:r>
+        <w:rPr>
+          <w:rFonts w:ascii="Consolas" w:eastAsia="Times New Roman" w:hAnsi="Consolas" w:cs="Times New Roman"/>
+          <w:color w:val="D4D4D4"/>
+          <w:sz w:val="21"/>
+          <w:szCs w:val="21"/>
+          <w:lang w:eastAsia="en-CA"/>
+        </w:rPr>
+        <w:t>Hello </w:t>
+      </w:r>
+      <w:r>
+        <w:rPr>
+          <w:rFonts w:ascii="Consolas" w:eastAsia="Times New Roman" w:hAnsi="Consolas" w:cs="Times New Roman"/>
+          <w:color w:val="569CD6"/>
+          <w:sz w:val="21"/>
+          <w:szCs w:val="21"/>
+          <w:lang w:eastAsia="en-CA"/>
+        </w:rPr>
+        <w:t>&lt;?php</w:t>
+      </w:r>
+      <w:r>
+        <w:rPr>
+          <w:rFonts w:ascii="Consolas" w:eastAsia="Times New Roman" w:hAnsi="Consolas" w:cs="Times New Roman"/>
+          <w:color w:val="D4D4D4"/>
+          <w:sz w:val="21"/>
+          <w:szCs w:val="21"/>
+          <w:lang w:eastAsia="en-CA"/>
+        </w:rPr>
+        <w:t> </w:t>
+      </w:r>
+      <w:r>
+        <w:rPr>
+          <w:rFonts w:ascii="Consolas" w:eastAsia="Times New Roman" w:hAnsi="Consolas" w:cs="Times New Roman"/>
+          <w:color w:val="DCDCAA"/>
+          <w:sz w:val="21"/>
+          <w:szCs w:val="21"/>
+          <w:lang w:eastAsia="en-CA"/>
+        </w:rPr>
+        <w:t>echo</w:t>
+      </w:r>
+      <w:r>
+        <w:rPr>
+          <w:rFonts w:ascii="Consolas" w:eastAsia="Times New Roman" w:hAnsi="Consolas" w:cs="Times New Roman"/>
+          <w:color w:val="D4D4D4"/>
+          <w:sz w:val="21"/>
+          <w:szCs w:val="21"/>
+          <w:lang w:eastAsia="en-CA"/>
+        </w:rPr>
+        <w:t> </w:t>
+      </w:r>
+      <w:r>
+        <w:rPr>
+          <w:rFonts w:ascii="Consolas" w:eastAsia="Times New Roman" w:hAnsi="Consolas" w:cs="Times New Roman"/>
+          <w:color w:val="DCDCAA"/>
+          <w:sz w:val="21"/>
+          <w:szCs w:val="21"/>
+          <w:lang w:eastAsia="en-CA"/>
+        </w:rPr>
+        <w:t>htmlspecialchars</w:t>
+      </w:r>
+      <w:r>
+        <w:rPr>
+          <w:rFonts w:ascii="Consolas" w:eastAsia="Times New Roman" w:hAnsi="Consolas" w:cs="Times New Roman"/>
+          <w:color w:val="D4D4D4"/>
+          <w:sz w:val="21"/>
+          <w:szCs w:val="21"/>
+          <w:lang w:eastAsia="en-CA"/>
+        </w:rPr>
+        <w:t>(</w:t>
+      </w:r>
+      <w:r>
+        <w:rPr>
+          <w:rFonts w:ascii="Consolas" w:eastAsia="Times New Roman" w:hAnsi="Consolas" w:cs="Times New Roman"/>
+          <w:color w:val="9CDCFE"/>
+          <w:sz w:val="21"/>
+          <w:szCs w:val="21"/>
+          <w:lang w:eastAsia="en-CA"/>
+        </w:rPr>
+        <w:t>$name</w:t>
+      </w:r>
+      <w:r>
+        <w:rPr>
+          <w:rFonts w:ascii="Consolas" w:eastAsia="Times New Roman" w:hAnsi="Consolas" w:cs="Times New Roman"/>
+          <w:color w:val="D4D4D4"/>
+          <w:sz w:val="21"/>
+          <w:szCs w:val="21"/>
+          <w:lang w:eastAsia="en-CA"/>
+        </w:rPr>
+        <w:t>); </w:t>
+      </w:r>
+      <w:r>
+        <w:rPr>
+          <w:rFonts w:ascii="Consolas" w:eastAsia="Times New Roman" w:hAnsi="Consolas" w:cs="Times New Roman"/>
+          <w:color w:val="569CD6"/>
+          <w:sz w:val="21"/>
+          <w:szCs w:val="21"/>
+          <w:lang w:eastAsia="en-CA"/>
+        </w:rPr>
+        <w:t>?&gt;</w:t>
+      </w:r>
+      <w:r>
+        <w:rPr>
+          <w:rFonts w:ascii="Consolas" w:eastAsia="Times New Roman" w:hAnsi="Consolas" w:cs="Times New Roman"/>
+          <w:color w:val="808080"/>
+          <w:sz w:val="21"/>
+          <w:szCs w:val="21"/>
+          <w:lang w:eastAsia="en-CA"/>
+        </w:rPr>
+        <w:t>&lt;/</w:t>
+      </w:r>
+      <w:r>
+        <w:rPr>
+          <w:rFonts w:ascii="Consolas" w:eastAsia="Times New Roman" w:hAnsi="Consolas" w:cs="Times New Roman"/>
+          <w:color w:val="569CD6"/>
+          <w:sz w:val="21"/>
+          <w:szCs w:val="21"/>
+          <w:lang w:eastAsia="en-CA"/>
+        </w:rPr>
+        <w:t>li</w:t>
+      </w:r>
+      <w:r>
+        <w:rPr>
+          <w:rFonts w:ascii="Consolas" w:eastAsia="Times New Roman" w:hAnsi="Consolas" w:cs="Times New Roman"/>
+          <w:color w:val="808080"/>
+          <w:sz w:val="21"/>
+          <w:szCs w:val="21"/>
+          <w:lang w:eastAsia="en-CA"/>
+        </w:rPr>
+        <w:t>&gt;</w:t>
+      </w:r>
+    </w:p>
+    <w:p>
+      <w:pPr>
+        <w:shd w:val="clear" w:color="auto" w:fill="1E1E1E"/>
+        <w:spacing w:after="0" w:line="285" w:lineRule="atLeast"/>
+        <w:rPr>
+          <w:rFonts w:ascii="Consolas" w:eastAsia="Times New Roman" w:hAnsi="Consolas" w:cs="Times New Roman"/>
+          <w:color w:val="D4D4D4"/>
+          <w:sz w:val="21"/>
+          <w:szCs w:val="21"/>
+          <w:lang w:eastAsia="en-CA"/>
+        </w:rPr>
+      </w:pPr>
+      <w:r>
+        <w:rPr>
+          <w:rFonts w:ascii="Consolas" w:eastAsia="Times New Roman" w:hAnsi="Consolas" w:cs="Times New Roman"/>
+          <w:color w:val="D4D4D4"/>
+          <w:sz w:val="21"/>
+          <w:szCs w:val="21"/>
+          <w:lang w:eastAsia="en-CA"/>
+        </w:rPr>
+        <w:t>                </w:t>
+      </w:r>
+      <w:r>
+        <w:rPr>
+          <w:rFonts w:ascii="Consolas" w:eastAsia="Times New Roman" w:hAnsi="Consolas" w:cs="Times New Roman"/>
+          <w:color w:val="808080"/>
+          <w:sz w:val="21"/>
+          <w:szCs w:val="21"/>
+          <w:lang w:eastAsia="en-CA"/>
+        </w:rPr>
+        <w:t>&lt;</w:t>
+      </w:r>
+      <w:r>
+        <w:rPr>
+          <w:rFonts w:ascii="Consolas" w:eastAsia="Times New Roman" w:hAnsi="Consolas" w:cs="Times New Roman"/>
+          <w:color w:val="569CD6"/>
+          <w:sz w:val="21"/>
+          <w:szCs w:val="21"/>
+          <w:lang w:eastAsia="en-CA"/>
+        </w:rPr>
+        <w:t>li</w:t>
+      </w:r>
+      <w:r>
+        <w:rPr>
+          <w:rFonts w:ascii="Consolas" w:eastAsia="Times New Roman" w:hAnsi="Consolas" w:cs="Times New Roman"/>
+          <w:color w:val="D4D4D4"/>
+          <w:sz w:val="21"/>
+          <w:szCs w:val="21"/>
+          <w:lang w:eastAsia="en-CA"/>
+        </w:rPr>
+        <w:t> </w:t>
+      </w:r>
+      <w:r>
+        <w:rPr>
+          <w:rFonts w:ascii="Consolas" w:eastAsia="Times New Roman" w:hAnsi="Consolas" w:cs="Times New Roman"/>
+          <w:color w:val="9CDCFE"/>
+          <w:sz w:val="21"/>
+          <w:szCs w:val="21"/>
+          <w:lang w:eastAsia="en-CA"/>
+        </w:rPr>
+        <w:t>class</w:t>
+      </w:r>
+      <w:r>
+        <w:rPr>
+          <w:rFonts w:ascii="Consolas" w:eastAsia="Times New Roman" w:hAnsi="Consolas" w:cs="Times New Roman"/>
+          <w:color w:val="D4D4D4"/>
+          <w:sz w:val="21"/>
+          <w:szCs w:val="21"/>
+          <w:lang w:eastAsia="en-CA"/>
+        </w:rPr>
+        <w:t>=</w:t>
+      </w:r>
+      <w:r>
+        <w:rPr>
+          <w:rFonts w:ascii="Consolas" w:eastAsia="Times New Roman" w:hAnsi="Consolas" w:cs="Times New Roman"/>
+          <w:color w:val="CE9178"/>
+          <w:sz w:val="21"/>
+          <w:szCs w:val="21"/>
+          <w:lang w:eastAsia="en-CA"/>
+        </w:rPr>
+        <w:t>"grey-text"</w:t>
+      </w:r>
+      <w:r>
+        <w:rPr>
+          <w:rFonts w:ascii="Consolas" w:eastAsia="Times New Roman" w:hAnsi="Consolas" w:cs="Times New Roman"/>
+          <w:color w:val="808080"/>
+          <w:sz w:val="21"/>
+          <w:szCs w:val="21"/>
+          <w:lang w:eastAsia="en-CA"/>
+        </w:rPr>
+        <w:t>&gt;</w:t>
+      </w:r>
+      <w:r>
+        <w:rPr>
+          <w:rFonts w:ascii="Consolas" w:eastAsia="Times New Roman" w:hAnsi="Consolas" w:cs="Times New Roman"/>
+          <w:color w:val="D4D4D4"/>
+          <w:sz w:val="21"/>
+          <w:szCs w:val="21"/>
+          <w:lang w:eastAsia="en-CA"/>
+        </w:rPr>
+        <w:t>(</w:t>
+      </w:r>
+      <w:r>
+        <w:rPr>
+          <w:rFonts w:ascii="Consolas" w:eastAsia="Times New Roman" w:hAnsi="Consolas" w:cs="Times New Roman"/>
+          <w:color w:val="569CD6"/>
+          <w:sz w:val="21"/>
+          <w:szCs w:val="21"/>
+          <w:lang w:eastAsia="en-CA"/>
+        </w:rPr>
+        <w:t>&lt;?php</w:t>
+      </w:r>
+      <w:r>
+        <w:rPr>
+          <w:rFonts w:ascii="Consolas" w:eastAsia="Times New Roman" w:hAnsi="Consolas" w:cs="Times New Roman"/>
+          <w:color w:val="D4D4D4"/>
+          <w:sz w:val="21"/>
+          <w:szCs w:val="21"/>
+          <w:lang w:eastAsia="en-CA"/>
+        </w:rPr>
+        <w:t> </w:t>
+      </w:r>
+      <w:r>
+        <w:rPr>
+          <w:rFonts w:ascii="Consolas" w:eastAsia="Times New Roman" w:hAnsi="Consolas" w:cs="Times New Roman"/>
+          <w:color w:val="DCDCAA"/>
+          <w:sz w:val="21"/>
+          <w:szCs w:val="21"/>
+          <w:lang w:eastAsia="en-CA"/>
+        </w:rPr>
+        <w:t>echo</w:t>
+      </w:r>
+      <w:r>
+        <w:rPr>
+          <w:rFonts w:ascii="Consolas" w:eastAsia="Times New Roman" w:hAnsi="Consolas" w:cs="Times New Roman"/>
+          <w:color w:val="D4D4D4"/>
+          <w:sz w:val="21"/>
+          <w:szCs w:val="21"/>
+          <w:lang w:eastAsia="en-CA"/>
+        </w:rPr>
+        <w:t> </w:t>
+      </w:r>
+      <w:r>
+        <w:rPr>
+          <w:rFonts w:ascii="Consolas" w:eastAsia="Times New Roman" w:hAnsi="Consolas" w:cs="Times New Roman"/>
+          <w:color w:val="DCDCAA"/>
+          <w:sz w:val="21"/>
+          <w:szCs w:val="21"/>
+          <w:lang w:eastAsia="en-CA"/>
+        </w:rPr>
+        <w:t>htmlspecialchars</w:t>
+      </w:r>
+      <w:r>
+        <w:rPr>
+          <w:rFonts w:ascii="Consolas" w:eastAsia="Times New Roman" w:hAnsi="Consolas" w:cs="Times New Roman"/>
+          <w:color w:val="D4D4D4"/>
+          <w:sz w:val="21"/>
+          <w:szCs w:val="21"/>
+          <w:lang w:eastAsia="en-CA"/>
+        </w:rPr>
+        <w:t>(</w:t>
+      </w:r>
+      <w:r>
+        <w:rPr>
+          <w:rFonts w:ascii="Consolas" w:eastAsia="Times New Roman" w:hAnsi="Consolas" w:cs="Times New Roman"/>
+          <w:color w:val="9CDCFE"/>
+          <w:sz w:val="21"/>
+          <w:szCs w:val="21"/>
+          <w:lang w:eastAsia="en-CA"/>
+        </w:rPr>
+        <w:t>$gender</w:t>
+      </w:r>
+      <w:r>
+        <w:rPr>
+          <w:rFonts w:ascii="Consolas" w:eastAsia="Times New Roman" w:hAnsi="Consolas" w:cs="Times New Roman"/>
+          <w:color w:val="D4D4D4"/>
+          <w:sz w:val="21"/>
+          <w:szCs w:val="21"/>
+          <w:lang w:eastAsia="en-CA"/>
+        </w:rPr>
+        <w:t>); </w:t>
+      </w:r>
+      <w:r>
+        <w:rPr>
+          <w:rFonts w:ascii="Consolas" w:eastAsia="Times New Roman" w:hAnsi="Consolas" w:cs="Times New Roman"/>
+          <w:color w:val="569CD6"/>
+          <w:sz w:val="21"/>
+          <w:szCs w:val="21"/>
+          <w:lang w:eastAsia="en-CA"/>
+        </w:rPr>
+        <w:t>?&gt;</w:t>
+      </w:r>
+      <w:r>
+        <w:rPr>
+          <w:rFonts w:ascii="Consolas" w:eastAsia="Times New Roman" w:hAnsi="Consolas" w:cs="Times New Roman"/>
+          <w:color w:val="D4D4D4"/>
+          <w:sz w:val="21"/>
+          <w:szCs w:val="21"/>
+          <w:lang w:eastAsia="en-CA"/>
+        </w:rPr>
+        <w:t>)</w:t>
+      </w:r>
+      <w:r>
+        <w:rPr>
+          <w:rFonts w:ascii="Consolas" w:eastAsia="Times New Roman" w:hAnsi="Consolas" w:cs="Times New Roman"/>
+          <w:color w:val="808080"/>
+          <w:sz w:val="21"/>
+          <w:szCs w:val="21"/>
+          <w:lang w:eastAsia="en-CA"/>
+        </w:rPr>
+        <w:t>&lt;/</w:t>
+      </w:r>
+      <w:r>
+        <w:rPr>
+          <w:rFonts w:ascii="Consolas" w:eastAsia="Times New Roman" w:hAnsi="Consolas" w:cs="Times New Roman"/>
+          <w:color w:val="569CD6"/>
+          <w:sz w:val="21"/>
+          <w:szCs w:val="21"/>
+          <w:lang w:eastAsia="en-CA"/>
+        </w:rPr>
+        <w:t>li</w:t>
+      </w:r>
+      <w:r>
+        <w:rPr>
+          <w:rFonts w:ascii="Consolas" w:eastAsia="Times New Roman" w:hAnsi="Consolas" w:cs="Times New Roman"/>
+          <w:color w:val="808080"/>
+          <w:sz w:val="21"/>
+          <w:szCs w:val="21"/>
+          <w:lang w:eastAsia="en-CA"/>
+        </w:rPr>
+        <w:t>&gt;</w:t>
+      </w:r>
+    </w:p>
+    <w:p>
+      <w:pPr>
+        <w:shd w:val="clear" w:color="auto" w:fill="1E1E1E"/>
+        <w:spacing w:after="0" w:line="285" w:lineRule="atLeast"/>
+        <w:rPr>
+          <w:rFonts w:ascii="Consolas" w:eastAsia="Times New Roman" w:hAnsi="Consolas" w:cs="Times New Roman"/>
+          <w:color w:val="D4D4D4"/>
+          <w:sz w:val="21"/>
+          <w:szCs w:val="21"/>
+          <w:lang w:eastAsia="en-CA"/>
+        </w:rPr>
+      </w:pPr>
+      <w:r>
+        <w:rPr>
+          <w:rFonts w:ascii="Consolas" w:eastAsia="Times New Roman" w:hAnsi="Consolas" w:cs="Times New Roman"/>
+          <w:color w:val="D4D4D4"/>
+          <w:sz w:val="21"/>
+          <w:szCs w:val="21"/>
+          <w:lang w:eastAsia="en-CA"/>
+        </w:rPr>
+        <w:lastRenderedPageBreak/>
+        <w:t>                </w:t>
+      </w:r>
+      <w:r>
+        <w:rPr>
+          <w:rFonts w:ascii="Consolas" w:eastAsia="Times New Roman" w:hAnsi="Consolas" w:cs="Times New Roman"/>
+          <w:color w:val="808080"/>
+          <w:sz w:val="21"/>
+          <w:szCs w:val="21"/>
+          <w:lang w:eastAsia="en-CA"/>
+        </w:rPr>
+        <w:t>&lt;</w:t>
+      </w:r>
+      <w:r>
+        <w:rPr>
+          <w:rFonts w:ascii="Consolas" w:eastAsia="Times New Roman" w:hAnsi="Consolas" w:cs="Times New Roman"/>
+          <w:color w:val="569CD6"/>
+          <w:sz w:val="21"/>
+          <w:szCs w:val="21"/>
+          <w:lang w:eastAsia="en-CA"/>
+        </w:rPr>
+        <w:t>li</w:t>
+      </w:r>
+      <w:r>
+        <w:rPr>
+          <w:rFonts w:ascii="Consolas" w:eastAsia="Times New Roman" w:hAnsi="Consolas" w:cs="Times New Roman"/>
+          <w:color w:val="808080"/>
+          <w:sz w:val="21"/>
+          <w:szCs w:val="21"/>
+          <w:lang w:eastAsia="en-CA"/>
+        </w:rPr>
+        <w:t>&gt;&lt;</w:t>
+      </w:r>
+      <w:r>
+        <w:rPr>
+          <w:rFonts w:ascii="Consolas" w:eastAsia="Times New Roman" w:hAnsi="Consolas" w:cs="Times New Roman"/>
+          <w:color w:val="569CD6"/>
+          <w:sz w:val="21"/>
+          <w:szCs w:val="21"/>
+          <w:lang w:eastAsia="en-CA"/>
+        </w:rPr>
+        <w:t>a</w:t>
+      </w:r>
+      <w:r>
+        <w:rPr>
+          <w:rFonts w:ascii="Consolas" w:eastAsia="Times New Roman" w:hAnsi="Consolas" w:cs="Times New Roman"/>
+          <w:color w:val="D4D4D4"/>
+          <w:sz w:val="21"/>
+          <w:szCs w:val="21"/>
+          <w:lang w:eastAsia="en-CA"/>
+        </w:rPr>
+        <w:t> </w:t>
+      </w:r>
+      <w:r>
+        <w:rPr>
+          <w:rFonts w:ascii="Consolas" w:eastAsia="Times New Roman" w:hAnsi="Consolas" w:cs="Times New Roman"/>
+          <w:color w:val="9CDCFE"/>
+          <w:sz w:val="21"/>
+          <w:szCs w:val="21"/>
+          <w:lang w:eastAsia="en-CA"/>
+        </w:rPr>
+        <w:t>href</w:t>
+      </w:r>
+      <w:r>
+        <w:rPr>
+          <w:rFonts w:ascii="Consolas" w:eastAsia="Times New Roman" w:hAnsi="Consolas" w:cs="Times New Roman"/>
+          <w:color w:val="D4D4D4"/>
+          <w:sz w:val="21"/>
+          <w:szCs w:val="21"/>
+          <w:lang w:eastAsia="en-CA"/>
+        </w:rPr>
+        <w:t>=</w:t>
+      </w:r>
+      <w:r>
+        <w:rPr>
+          <w:rFonts w:ascii="Consolas" w:eastAsia="Times New Roman" w:hAnsi="Consolas" w:cs="Times New Roman"/>
+          <w:color w:val="CE9178"/>
+          <w:sz w:val="21"/>
+          <w:szCs w:val="21"/>
+          <w:lang w:eastAsia="en-CA"/>
+        </w:rPr>
+        <w:t>"add.php"</w:t>
+      </w:r>
+      <w:r>
+        <w:rPr>
+          <w:rFonts w:ascii="Consolas" w:eastAsia="Times New Roman" w:hAnsi="Consolas" w:cs="Times New Roman"/>
+          <w:color w:val="D4D4D4"/>
+          <w:sz w:val="21"/>
+          <w:szCs w:val="21"/>
+          <w:lang w:eastAsia="en-CA"/>
+        </w:rPr>
+        <w:t> </w:t>
+      </w:r>
+      <w:r>
+        <w:rPr>
+          <w:rFonts w:ascii="Consolas" w:eastAsia="Times New Roman" w:hAnsi="Consolas" w:cs="Times New Roman"/>
+          <w:color w:val="9CDCFE"/>
+          <w:sz w:val="21"/>
+          <w:szCs w:val="21"/>
+          <w:lang w:eastAsia="en-CA"/>
+        </w:rPr>
+        <w:t>class</w:t>
+      </w:r>
+      <w:r>
+        <w:rPr>
+          <w:rFonts w:ascii="Consolas" w:eastAsia="Times New Roman" w:hAnsi="Consolas" w:cs="Times New Roman"/>
+          <w:color w:val="D4D4D4"/>
+          <w:sz w:val="21"/>
+          <w:szCs w:val="21"/>
+          <w:lang w:eastAsia="en-CA"/>
+        </w:rPr>
+        <w:t>=</w:t>
+      </w:r>
+      <w:r>
+        <w:rPr>
+          <w:rFonts w:ascii="Consolas" w:eastAsia="Times New Roman" w:hAnsi="Consolas" w:cs="Times New Roman"/>
+          <w:color w:val="CE9178"/>
+          <w:sz w:val="21"/>
+          <w:szCs w:val="21"/>
+          <w:lang w:eastAsia="en-CA"/>
+        </w:rPr>
+        <w:t>"btn brand z-depth-0"</w:t>
+      </w:r>
+      <w:r>
+        <w:rPr>
+          <w:rFonts w:ascii="Consolas" w:eastAsia="Times New Roman" w:hAnsi="Consolas" w:cs="Times New Roman"/>
+          <w:color w:val="808080"/>
+          <w:sz w:val="21"/>
+          <w:szCs w:val="21"/>
+          <w:lang w:eastAsia="en-CA"/>
+        </w:rPr>
+        <w:t>&gt;</w:t>
+      </w:r>
+      <w:r>
+        <w:rPr>
+          <w:rFonts w:ascii="Consolas" w:eastAsia="Times New Roman" w:hAnsi="Consolas" w:cs="Times New Roman"/>
+          <w:color w:val="D4D4D4"/>
+          <w:sz w:val="21"/>
+          <w:szCs w:val="21"/>
+          <w:lang w:eastAsia="en-CA"/>
+        </w:rPr>
+        <w:t>Add a Pizza</w:t>
+      </w:r>
+      <w:r>
+        <w:rPr>
+          <w:rFonts w:ascii="Consolas" w:eastAsia="Times New Roman" w:hAnsi="Consolas" w:cs="Times New Roman"/>
+          <w:color w:val="808080"/>
+          <w:sz w:val="21"/>
+          <w:szCs w:val="21"/>
+          <w:lang w:eastAsia="en-CA"/>
+        </w:rPr>
+        <w:t>&lt;/</w:t>
+      </w:r>
+      <w:r>
+        <w:rPr>
+          <w:rFonts w:ascii="Consolas" w:eastAsia="Times New Roman" w:hAnsi="Consolas" w:cs="Times New Roman"/>
+          <w:color w:val="569CD6"/>
+          <w:sz w:val="21"/>
+          <w:szCs w:val="21"/>
+          <w:lang w:eastAsia="en-CA"/>
+        </w:rPr>
+        <w:t>a</w:t>
+      </w:r>
+      <w:r>
+        <w:rPr>
+          <w:rFonts w:ascii="Consolas" w:eastAsia="Times New Roman" w:hAnsi="Consolas" w:cs="Times New Roman"/>
+          <w:color w:val="808080"/>
+          <w:sz w:val="21"/>
+          <w:szCs w:val="21"/>
+          <w:lang w:eastAsia="en-CA"/>
+        </w:rPr>
+        <w:t>&gt;&lt;/</w:t>
+      </w:r>
+      <w:r>
+        <w:rPr>
+          <w:rFonts w:ascii="Consolas" w:eastAsia="Times New Roman" w:hAnsi="Consolas" w:cs="Times New Roman"/>
+          <w:color w:val="569CD6"/>
+          <w:sz w:val="21"/>
+          <w:szCs w:val="21"/>
+          <w:lang w:eastAsia="en-CA"/>
+        </w:rPr>
+        <w:t>li</w:t>
+      </w:r>
+      <w:r>
+        <w:rPr>
+          <w:rFonts w:ascii="Consolas" w:eastAsia="Times New Roman" w:hAnsi="Consolas" w:cs="Times New Roman"/>
+          <w:color w:val="808080"/>
+          <w:sz w:val="21"/>
+          <w:szCs w:val="21"/>
+          <w:lang w:eastAsia="en-CA"/>
+        </w:rPr>
+        <w:t>&gt;</w:t>
+      </w:r>
+    </w:p>
+    <w:p>
+      <w:pPr>
+        <w:shd w:val="clear" w:color="auto" w:fill="1E1E1E"/>
+        <w:spacing w:after="0" w:line="285" w:lineRule="atLeast"/>
+        <w:rPr>
+          <w:rFonts w:ascii="Consolas" w:eastAsia="Times New Roman" w:hAnsi="Consolas" w:cs="Times New Roman"/>
+          <w:color w:val="D4D4D4"/>
+          <w:sz w:val="21"/>
+          <w:szCs w:val="21"/>
+          <w:lang w:eastAsia="en-CA"/>
+        </w:rPr>
+      </w:pPr>
+      <w:r>
+        <w:rPr>
+          <w:rFonts w:ascii="Consolas" w:eastAsia="Times New Roman" w:hAnsi="Consolas" w:cs="Times New Roman"/>
+          <w:color w:val="D4D4D4"/>
+          <w:sz w:val="21"/>
+          <w:szCs w:val="21"/>
+          <w:lang w:eastAsia="en-CA"/>
+        </w:rPr>
+        <w:t>            </w:t>
+      </w:r>
+      <w:r>
+        <w:rPr>
+          <w:rFonts w:ascii="Consolas" w:eastAsia="Times New Roman" w:hAnsi="Consolas" w:cs="Times New Roman"/>
+          <w:color w:val="808080"/>
+          <w:sz w:val="21"/>
+          <w:szCs w:val="21"/>
+          <w:lang w:eastAsia="en-CA"/>
+        </w:rPr>
+        <w:t>&lt;/</w:t>
+      </w:r>
+      <w:r>
+        <w:rPr>
+          <w:rFonts w:ascii="Consolas" w:eastAsia="Times New Roman" w:hAnsi="Consolas" w:cs="Times New Roman"/>
+          <w:color w:val="569CD6"/>
+          <w:sz w:val="21"/>
+          <w:szCs w:val="21"/>
+          <w:lang w:eastAsia="en-CA"/>
+        </w:rPr>
+        <w:t>ul</w:t>
+      </w:r>
+      <w:r>
+        <w:rPr>
+          <w:rFonts w:ascii="Consolas" w:eastAsia="Times New Roman" w:hAnsi="Consolas" w:cs="Times New Roman"/>
+          <w:color w:val="808080"/>
+          <w:sz w:val="21"/>
+          <w:szCs w:val="21"/>
+          <w:lang w:eastAsia="en-CA"/>
+        </w:rPr>
+        <w:t>&gt;</w:t>
+      </w:r>
+    </w:p>
+    <w:p>
+      <w:pPr>
+        <w:shd w:val="clear" w:color="auto" w:fill="1E1E1E"/>
+        <w:spacing w:after="0" w:line="285" w:lineRule="atLeast"/>
+        <w:rPr>
+          <w:rFonts w:ascii="Consolas" w:eastAsia="Times New Roman" w:hAnsi="Consolas" w:cs="Times New Roman"/>
+          <w:color w:val="D4D4D4"/>
+          <w:sz w:val="21"/>
+          <w:szCs w:val="21"/>
+          <w:lang w:eastAsia="en-CA"/>
+        </w:rPr>
+      </w:pPr>
+      <w:r>
+        <w:rPr>
+          <w:rFonts w:ascii="Consolas" w:eastAsia="Times New Roman" w:hAnsi="Consolas" w:cs="Times New Roman"/>
+          <w:color w:val="D4D4D4"/>
+          <w:sz w:val="21"/>
+          <w:szCs w:val="21"/>
+          <w:lang w:eastAsia="en-CA"/>
+        </w:rPr>
+        <w:t>        </w:t>
+      </w:r>
+      <w:r>
+        <w:rPr>
+          <w:rFonts w:ascii="Consolas" w:eastAsia="Times New Roman" w:hAnsi="Consolas" w:cs="Times New Roman"/>
+          <w:color w:val="808080"/>
+          <w:sz w:val="21"/>
+          <w:szCs w:val="21"/>
+          <w:lang w:eastAsia="en-CA"/>
+        </w:rPr>
+        <w:t>&lt;/</w:t>
+      </w:r>
+      <w:r>
+        <w:rPr>
+          <w:rFonts w:ascii="Consolas" w:eastAsia="Times New Roman" w:hAnsi="Consolas" w:cs="Times New Roman"/>
+          <w:color w:val="569CD6"/>
+          <w:sz w:val="21"/>
+          <w:szCs w:val="21"/>
+          <w:lang w:eastAsia="en-CA"/>
+        </w:rPr>
+        <w:t>div</w:t>
+      </w:r>
+      <w:r>
+        <w:rPr>
+          <w:rFonts w:ascii="Consolas" w:eastAsia="Times New Roman" w:hAnsi="Consolas" w:cs="Times New Roman"/>
+          <w:color w:val="808080"/>
+          <w:sz w:val="21"/>
+          <w:szCs w:val="21"/>
+          <w:lang w:eastAsia="en-CA"/>
+        </w:rPr>
+        <w:t>&gt;</w:t>
+      </w:r>
+    </w:p>
+    <w:p>
+      <w:pPr>
+        <w:shd w:val="clear" w:color="auto" w:fill="1E1E1E"/>
+        <w:spacing w:after="0" w:line="285" w:lineRule="atLeast"/>
+        <w:rPr>
+          <w:rFonts w:ascii="Consolas" w:eastAsia="Times New Roman" w:hAnsi="Consolas" w:cs="Times New Roman"/>
+          <w:color w:val="D4D4D4"/>
+          <w:sz w:val="21"/>
+          <w:szCs w:val="21"/>
+          <w:lang w:eastAsia="en-CA"/>
+        </w:rPr>
+      </w:pPr>
+      <w:r>
+        <w:rPr>
+          <w:rFonts w:ascii="Consolas" w:eastAsia="Times New Roman" w:hAnsi="Consolas" w:cs="Times New Roman"/>
+          <w:color w:val="D4D4D4"/>
+          <w:sz w:val="21"/>
+          <w:szCs w:val="21"/>
+          <w:lang w:eastAsia="en-CA"/>
+        </w:rPr>
+        <w:t>    </w:t>
+      </w:r>
+      <w:r>
+        <w:rPr>
+          <w:rFonts w:ascii="Consolas" w:eastAsia="Times New Roman" w:hAnsi="Consolas" w:cs="Times New Roman"/>
+          <w:color w:val="808080"/>
+          <w:sz w:val="21"/>
+          <w:szCs w:val="21"/>
+          <w:lang w:eastAsia="en-CA"/>
+        </w:rPr>
+        <w:t>&lt;/</w:t>
+      </w:r>
+      <w:r>
+        <w:rPr>
+          <w:rFonts w:ascii="Consolas" w:eastAsia="Times New Roman" w:hAnsi="Consolas" w:cs="Times New Roman"/>
+          <w:color w:val="569CD6"/>
+          <w:sz w:val="21"/>
+          <w:szCs w:val="21"/>
+          <w:lang w:eastAsia="en-CA"/>
+        </w:rPr>
+        <w:t>nav</w:t>
+      </w:r>
+      <w:r>
+        <w:rPr>
+          <w:rFonts w:ascii="Consolas" w:eastAsia="Times New Roman" w:hAnsi="Consolas" w:cs="Times New Roman"/>
+          <w:color w:val="808080"/>
+          <w:sz w:val="21"/>
+          <w:szCs w:val="21"/>
+          <w:lang w:eastAsia="en-CA"/>
+        </w:rPr>
+        <w:t>&gt;</w:t>
+      </w:r>
+      <w:r>
+        <w:rPr>
+          <w:rFonts w:ascii="Consolas" w:eastAsia="Times New Roman" w:hAnsi="Consolas" w:cs="Times New Roman"/>
+          <w:color w:val="D4D4D4"/>
+          <w:sz w:val="21"/>
+          <w:szCs w:val="21"/>
+          <w:lang w:eastAsia="en-CA"/>
+        </w:rPr>
+        <w:t>    </w:t>
+      </w:r>
+    </w:p>
+    <w:p>
+      <w:pPr>
+        <w:shd w:val="clear" w:color="auto" w:fill="1E1E1E"/>
+        <w:spacing w:after="0" w:line="285" w:lineRule="atLeast"/>
+        <w:rPr>
+          <w:rFonts w:ascii="Consolas" w:eastAsia="Times New Roman" w:hAnsi="Consolas" w:cs="Times New Roman"/>
+          <w:color w:val="D4D4D4"/>
+          <w:sz w:val="21"/>
+          <w:szCs w:val="21"/>
+          <w:lang w:eastAsia="en-CA"/>
+        </w:rPr>
+      </w:pPr>
+    </w:p>
+    <w:p>
+      <w:pPr>
+        <w:shd w:val="clear" w:color="auto" w:fill="1E1E1E"/>
+        <w:spacing w:after="0" w:line="285" w:lineRule="atLeast"/>
+        <w:rPr>
+          <w:rFonts w:ascii="Consolas" w:eastAsia="Times New Roman" w:hAnsi="Consolas" w:cs="Times New Roman"/>
+          <w:color w:val="D4D4D4"/>
+          <w:sz w:val="21"/>
+          <w:szCs w:val="21"/>
+          <w:lang w:eastAsia="en-CA"/>
+        </w:rPr>
+      </w:pPr>
+      <w:r>
+        <w:rPr>
+          <w:rFonts w:ascii="Consolas" w:eastAsia="Times New Roman" w:hAnsi="Consolas" w:cs="Times New Roman"/>
+          <w:color w:val="808080"/>
+          <w:sz w:val="21"/>
+          <w:szCs w:val="21"/>
+          <w:lang w:eastAsia="en-CA"/>
+        </w:rPr>
+        <w:t>&lt;/</w:t>
+      </w:r>
+      <w:r>
+        <w:rPr>
+          <w:rFonts w:ascii="Consolas" w:eastAsia="Times New Roman" w:hAnsi="Consolas" w:cs="Times New Roman"/>
+          <w:color w:val="569CD6"/>
+          <w:sz w:val="21"/>
+          <w:szCs w:val="21"/>
+          <w:lang w:eastAsia="en-CA"/>
+        </w:rPr>
+        <w:t>body</w:t>
+      </w:r>
+      <w:r>
+        <w:rPr>
+          <w:rFonts w:ascii="Consolas" w:eastAsia="Times New Roman" w:hAnsi="Consolas" w:cs="Times New Roman"/>
+          <w:color w:val="808080"/>
+          <w:sz w:val="21"/>
+          <w:szCs w:val="21"/>
+          <w:lang w:eastAsia="en-CA"/>
+        </w:rPr>
+        <w:t>&gt;</w:t>
+      </w:r>
+    </w:p>
+    <w:p>
       <w:bookmarkStart w:id="0" w:name="_GoBack"/>
       <w:bookmarkEnd w:id="0"/>
     </w:p>
-    <w:p>
-      <w:pPr>
-        <w:shd w:val="clear" w:color="auto" w:fill="1E1E1E"/>
-        <w:spacing w:after="0" w:line="285" w:lineRule="atLeast"/>
-        <w:rPr>
-          <w:rFonts w:ascii="Consolas" w:eastAsia="Times New Roman" w:hAnsi="Consolas" w:cs="Times New Roman"/>
-          <w:color w:val="D4D4D4"/>
-          <w:sz w:val="21"/>
-          <w:szCs w:val="21"/>
-          <w:lang w:eastAsia="en-CA"/>
-        </w:rPr>
-      </w:pPr>
-    </w:p>
-    <w:p>
-      <w:pPr>
-        <w:shd w:val="clear" w:color="auto" w:fill="1E1E1E"/>
-        <w:spacing w:after="0" w:line="285" w:lineRule="atLeast"/>
-        <w:rPr>
-          <w:rFonts w:ascii="Consolas" w:eastAsia="Times New Roman" w:hAnsi="Consolas" w:cs="Times New Roman"/>
-          <w:color w:val="D4D4D4"/>
-          <w:sz w:val="21"/>
-          <w:szCs w:val="21"/>
-          <w:lang w:eastAsia="en-CA"/>
-        </w:rPr>
-      </w:pPr>
-      <w:r>
-        <w:rPr>
-          <w:rFonts w:ascii="Consolas" w:eastAsia="Times New Roman" w:hAnsi="Consolas" w:cs="Times New Roman"/>
-          <w:color w:val="C586C0"/>
-          <w:sz w:val="21"/>
-          <w:szCs w:val="21"/>
-          <w:lang w:eastAsia="en-CA"/>
-        </w:rPr>
-        <w:t>if</w:t>
-      </w:r>
-      <w:r>
-        <w:rPr>
-          <w:rFonts w:ascii="Consolas" w:eastAsia="Times New Roman" w:hAnsi="Consolas" w:cs="Times New Roman"/>
-          <w:color w:val="D4D4D4"/>
-          <w:sz w:val="21"/>
-          <w:szCs w:val="21"/>
-          <w:lang w:eastAsia="en-CA"/>
-        </w:rPr>
-        <w:t>(</w:t>
-      </w:r>
-      <w:r>
-        <w:rPr>
-          <w:rFonts w:ascii="Consolas" w:eastAsia="Times New Roman" w:hAnsi="Consolas" w:cs="Times New Roman"/>
-          <w:color w:val="DCDCAA"/>
-          <w:sz w:val="21"/>
-          <w:szCs w:val="21"/>
-          <w:lang w:eastAsia="en-CA"/>
-        </w:rPr>
-        <w:t>isset</w:t>
-      </w:r>
-      <w:r>
-        <w:rPr>
-          <w:rFonts w:ascii="Consolas" w:eastAsia="Times New Roman" w:hAnsi="Consolas" w:cs="Times New Roman"/>
-          <w:color w:val="D4D4D4"/>
-          <w:sz w:val="21"/>
-          <w:szCs w:val="21"/>
-          <w:lang w:eastAsia="en-CA"/>
-        </w:rPr>
-        <w:t>(</w:t>
-      </w:r>
-      <w:r>
-        <w:rPr>
-          <w:rFonts w:ascii="Consolas" w:eastAsia="Times New Roman" w:hAnsi="Consolas" w:cs="Times New Roman"/>
-          <w:color w:val="9CDCFE"/>
-          <w:sz w:val="21"/>
-          <w:szCs w:val="21"/>
-          <w:lang w:eastAsia="en-CA"/>
-        </w:rPr>
-        <w:t>$_POST</w:t>
-      </w:r>
-      <w:r>
-        <w:rPr>
-          <w:rFonts w:ascii="Consolas" w:eastAsia="Times New Roman" w:hAnsi="Consolas" w:cs="Times New Roman"/>
-          <w:color w:val="D4D4D4"/>
-          <w:sz w:val="21"/>
-          <w:szCs w:val="21"/>
-          <w:lang w:eastAsia="en-CA"/>
-        </w:rPr>
-        <w:t>[</w:t>
-      </w:r>
-      <w:r>
-        <w:rPr>
-          <w:rFonts w:ascii="Consolas" w:eastAsia="Times New Roman" w:hAnsi="Consolas" w:cs="Times New Roman"/>
-          <w:color w:val="CE9178"/>
-          <w:sz w:val="21"/>
-          <w:szCs w:val="21"/>
-          <w:lang w:eastAsia="en-CA"/>
-        </w:rPr>
-        <w:t>'submit'</w:t>
-      </w:r>
-      <w:r>
-        <w:rPr>
-          <w:rFonts w:ascii="Consolas" w:eastAsia="Times New Roman" w:hAnsi="Consolas" w:cs="Times New Roman"/>
-          <w:color w:val="D4D4D4"/>
-          <w:sz w:val="21"/>
-          <w:szCs w:val="21"/>
-          <w:lang w:eastAsia="en-CA"/>
-        </w:rPr>
-        <w:t>])){</w:t>
-      </w:r>
-    </w:p>
-    <w:p>
-      <w:pPr>
-        <w:shd w:val="clear" w:color="auto" w:fill="1E1E1E"/>
-        <w:spacing w:after="0" w:line="285" w:lineRule="atLeast"/>
-        <w:rPr>
-          <w:rFonts w:ascii="Consolas" w:eastAsia="Times New Roman" w:hAnsi="Consolas" w:cs="Times New Roman"/>
-          <w:color w:val="D4D4D4"/>
-          <w:sz w:val="21"/>
-          <w:szCs w:val="21"/>
-          <w:lang w:eastAsia="en-CA"/>
-        </w:rPr>
-      </w:pPr>
-    </w:p>
-    <w:p>
-      <w:pPr>
-        <w:shd w:val="clear" w:color="auto" w:fill="1E1E1E"/>
-        <w:spacing w:after="0" w:line="285" w:lineRule="atLeast"/>
-        <w:rPr>
-          <w:rFonts w:ascii="Consolas" w:eastAsia="Times New Roman" w:hAnsi="Consolas" w:cs="Times New Roman"/>
-          <w:color w:val="D4D4D4"/>
-          <w:sz w:val="21"/>
-          <w:szCs w:val="21"/>
-          <w:lang w:eastAsia="en-CA"/>
-        </w:rPr>
-      </w:pPr>
-      <w:r>
-        <w:rPr>
-          <w:rFonts w:ascii="Consolas" w:eastAsia="Times New Roman" w:hAnsi="Consolas" w:cs="Times New Roman"/>
-          <w:color w:val="D4D4D4"/>
-          <w:sz w:val="21"/>
-          <w:szCs w:val="21"/>
-          <w:lang w:eastAsia="en-CA"/>
-        </w:rPr>
-        <w:t>    </w:t>
-      </w:r>
-      <w:r>
-        <w:rPr>
-          <w:rFonts w:ascii="Consolas" w:eastAsia="Times New Roman" w:hAnsi="Consolas" w:cs="Times New Roman"/>
-          <w:color w:val="DCDCAA"/>
-          <w:sz w:val="21"/>
-          <w:szCs w:val="21"/>
-          <w:lang w:eastAsia="en-CA"/>
-        </w:rPr>
-        <w:t>session_start</w:t>
-      </w:r>
-      <w:r>
-        <w:rPr>
-          <w:rFonts w:ascii="Consolas" w:eastAsia="Times New Roman" w:hAnsi="Consolas" w:cs="Times New Roman"/>
-          <w:color w:val="D4D4D4"/>
-          <w:sz w:val="21"/>
-          <w:szCs w:val="21"/>
-          <w:lang w:eastAsia="en-CA"/>
-        </w:rPr>
-        <w:t>();</w:t>
-      </w:r>
-    </w:p>
-    <w:p>
-      <w:pPr>
-        <w:shd w:val="clear" w:color="auto" w:fill="1E1E1E"/>
-        <w:spacing w:after="0" w:line="285" w:lineRule="atLeast"/>
-        <w:rPr>
-          <w:rFonts w:ascii="Consolas" w:eastAsia="Times New Roman" w:hAnsi="Consolas" w:cs="Times New Roman"/>
-          <w:color w:val="D4D4D4"/>
-          <w:sz w:val="21"/>
-          <w:szCs w:val="21"/>
-          <w:lang w:eastAsia="en-CA"/>
-        </w:rPr>
-      </w:pPr>
-    </w:p>
-    <w:p>
-      <w:pPr>
-        <w:shd w:val="clear" w:color="auto" w:fill="1E1E1E"/>
-        <w:spacing w:after="0" w:line="285" w:lineRule="atLeast"/>
-        <w:rPr>
-          <w:rFonts w:ascii="Consolas" w:eastAsia="Times New Roman" w:hAnsi="Consolas" w:cs="Times New Roman"/>
-          <w:color w:val="D4D4D4"/>
-          <w:sz w:val="21"/>
-          <w:szCs w:val="21"/>
-          <w:lang w:eastAsia="en-CA"/>
-        </w:rPr>
-      </w:pPr>
-      <w:r>
-        <w:rPr>
-          <w:rFonts w:ascii="Consolas" w:eastAsia="Times New Roman" w:hAnsi="Consolas" w:cs="Times New Roman"/>
-          <w:color w:val="D4D4D4"/>
-          <w:sz w:val="21"/>
-          <w:szCs w:val="21"/>
-          <w:lang w:eastAsia="en-CA"/>
-        </w:rPr>
-        <w:t>    </w:t>
-      </w:r>
-      <w:r>
-        <w:rPr>
-          <w:rFonts w:ascii="Consolas" w:eastAsia="Times New Roman" w:hAnsi="Consolas" w:cs="Times New Roman"/>
-          <w:color w:val="9CDCFE"/>
-          <w:sz w:val="21"/>
-          <w:szCs w:val="21"/>
-          <w:lang w:eastAsia="en-CA"/>
-        </w:rPr>
-        <w:t>$_SESSION</w:t>
-      </w:r>
-      <w:r>
-        <w:rPr>
-          <w:rFonts w:ascii="Consolas" w:eastAsia="Times New Roman" w:hAnsi="Consolas" w:cs="Times New Roman"/>
-          <w:color w:val="D4D4D4"/>
-          <w:sz w:val="21"/>
-          <w:szCs w:val="21"/>
-          <w:lang w:eastAsia="en-CA"/>
-        </w:rPr>
-        <w:t>[</w:t>
-      </w:r>
-      <w:r>
-        <w:rPr>
-          <w:rFonts w:ascii="Consolas" w:eastAsia="Times New Roman" w:hAnsi="Consolas" w:cs="Times New Roman"/>
-          <w:color w:val="CE9178"/>
-          <w:sz w:val="21"/>
-          <w:szCs w:val="21"/>
-          <w:lang w:eastAsia="en-CA"/>
-        </w:rPr>
-        <w:t>'name'</w:t>
-      </w:r>
-      <w:r>
-        <w:rPr>
-          <w:rFonts w:ascii="Consolas" w:eastAsia="Times New Roman" w:hAnsi="Consolas" w:cs="Times New Roman"/>
-          <w:color w:val="D4D4D4"/>
-          <w:sz w:val="21"/>
-          <w:szCs w:val="21"/>
-          <w:lang w:eastAsia="en-CA"/>
-        </w:rPr>
-        <w:t>] = </w:t>
-      </w:r>
-      <w:r>
-        <w:rPr>
-          <w:rFonts w:ascii="Consolas" w:eastAsia="Times New Roman" w:hAnsi="Consolas" w:cs="Times New Roman"/>
-          <w:color w:val="9CDCFE"/>
-          <w:sz w:val="21"/>
-          <w:szCs w:val="21"/>
-          <w:lang w:eastAsia="en-CA"/>
-        </w:rPr>
-        <w:t>$_POST</w:t>
-      </w:r>
-      <w:r>
-        <w:rPr>
-          <w:rFonts w:ascii="Consolas" w:eastAsia="Times New Roman" w:hAnsi="Consolas" w:cs="Times New Roman"/>
-          <w:color w:val="D4D4D4"/>
-          <w:sz w:val="21"/>
-          <w:szCs w:val="21"/>
-          <w:lang w:eastAsia="en-CA"/>
-        </w:rPr>
-        <w:t>[</w:t>
-      </w:r>
-      <w:r>
-        <w:rPr>
-          <w:rFonts w:ascii="Consolas" w:eastAsia="Times New Roman" w:hAnsi="Consolas" w:cs="Times New Roman"/>
-          <w:color w:val="CE9178"/>
-          <w:sz w:val="21"/>
-          <w:szCs w:val="21"/>
-          <w:lang w:eastAsia="en-CA"/>
-        </w:rPr>
-        <w:t>'name'</w:t>
-      </w:r>
-      <w:r>
-        <w:rPr>
-          <w:rFonts w:ascii="Consolas" w:eastAsia="Times New Roman" w:hAnsi="Consolas" w:cs="Times New Roman"/>
-          <w:color w:val="D4D4D4"/>
-          <w:sz w:val="21"/>
-          <w:szCs w:val="21"/>
-          <w:lang w:eastAsia="en-CA"/>
-        </w:rPr>
-        <w:t>];</w:t>
-      </w:r>
-    </w:p>
-    <w:p>
-      <w:pPr>
-        <w:shd w:val="clear" w:color="auto" w:fill="1E1E1E"/>
-        <w:spacing w:after="0" w:line="285" w:lineRule="atLeast"/>
-        <w:rPr>
-          <w:rFonts w:ascii="Consolas" w:eastAsia="Times New Roman" w:hAnsi="Consolas" w:cs="Times New Roman"/>
-          <w:color w:val="D4D4D4"/>
-          <w:sz w:val="21"/>
-          <w:szCs w:val="21"/>
-          <w:lang w:eastAsia="en-CA"/>
-        </w:rPr>
-      </w:pPr>
-      <w:r>
-        <w:rPr>
-          <w:rFonts w:ascii="Consolas" w:eastAsia="Times New Roman" w:hAnsi="Consolas" w:cs="Times New Roman"/>
-          <w:color w:val="D4D4D4"/>
-          <w:sz w:val="21"/>
-          <w:szCs w:val="21"/>
-          <w:lang w:eastAsia="en-CA"/>
-        </w:rPr>
-        <w:t>    </w:t>
-      </w:r>
-      <w:r>
-        <w:rPr>
-          <w:rFonts w:ascii="Consolas" w:eastAsia="Times New Roman" w:hAnsi="Consolas" w:cs="Times New Roman"/>
-          <w:color w:val="DCDCAA"/>
-          <w:sz w:val="21"/>
-          <w:szCs w:val="21"/>
-          <w:lang w:eastAsia="en-CA"/>
-        </w:rPr>
-        <w:t>echo</w:t>
-      </w:r>
-      <w:r>
-        <w:rPr>
-          <w:rFonts w:ascii="Consolas" w:eastAsia="Times New Roman" w:hAnsi="Consolas" w:cs="Times New Roman"/>
-          <w:color w:val="D4D4D4"/>
-          <w:sz w:val="21"/>
-          <w:szCs w:val="21"/>
-          <w:lang w:eastAsia="en-CA"/>
-        </w:rPr>
-        <w:t> </w:t>
-      </w:r>
-      <w:r>
-        <w:rPr>
-          <w:rFonts w:ascii="Consolas" w:eastAsia="Times New Roman" w:hAnsi="Consolas" w:cs="Times New Roman"/>
-          <w:color w:val="9CDCFE"/>
-          <w:sz w:val="21"/>
-          <w:szCs w:val="21"/>
-          <w:lang w:eastAsia="en-CA"/>
-        </w:rPr>
-        <w:t>$_SESSION</w:t>
-      </w:r>
-      <w:r>
-        <w:rPr>
-          <w:rFonts w:ascii="Consolas" w:eastAsia="Times New Roman" w:hAnsi="Consolas" w:cs="Times New Roman"/>
-          <w:color w:val="D4D4D4"/>
-          <w:sz w:val="21"/>
-          <w:szCs w:val="21"/>
-          <w:lang w:eastAsia="en-CA"/>
-        </w:rPr>
-        <w:t>[</w:t>
-      </w:r>
-      <w:r>
-        <w:rPr>
-          <w:rFonts w:ascii="Consolas" w:eastAsia="Times New Roman" w:hAnsi="Consolas" w:cs="Times New Roman"/>
-          <w:color w:val="CE9178"/>
-          <w:sz w:val="21"/>
-          <w:szCs w:val="21"/>
-          <w:lang w:eastAsia="en-CA"/>
-        </w:rPr>
-        <w:t>'name'</w:t>
-      </w:r>
-      <w:r>
-        <w:rPr>
-          <w:rFonts w:ascii="Consolas" w:eastAsia="Times New Roman" w:hAnsi="Consolas" w:cs="Times New Roman"/>
-          <w:color w:val="D4D4D4"/>
-          <w:sz w:val="21"/>
-          <w:szCs w:val="21"/>
-          <w:lang w:eastAsia="en-CA"/>
-        </w:rPr>
-        <w:t>];</w:t>
-      </w:r>
-    </w:p>
-    <w:p>
-      <w:pPr>
-        <w:shd w:val="clear" w:color="auto" w:fill="1E1E1E"/>
-        <w:spacing w:after="0" w:line="285" w:lineRule="atLeast"/>
-        <w:rPr>
-          <w:rFonts w:ascii="Consolas" w:eastAsia="Times New Roman" w:hAnsi="Consolas" w:cs="Times New Roman"/>
-          <w:color w:val="D4D4D4"/>
-          <w:sz w:val="21"/>
-          <w:szCs w:val="21"/>
-          <w:lang w:eastAsia="en-CA"/>
-        </w:rPr>
-      </w:pPr>
-    </w:p>
-    <w:p>
-      <w:pPr>
-        <w:shd w:val="clear" w:color="auto" w:fill="1E1E1E"/>
-        <w:spacing w:after="0" w:line="285" w:lineRule="atLeast"/>
-        <w:rPr>
-          <w:rFonts w:ascii="Consolas" w:eastAsia="Times New Roman" w:hAnsi="Consolas" w:cs="Times New Roman"/>
-          <w:color w:val="D4D4D4"/>
-          <w:sz w:val="21"/>
-          <w:szCs w:val="21"/>
-          <w:lang w:eastAsia="en-CA"/>
-        </w:rPr>
-      </w:pPr>
-      <w:r>
-        <w:rPr>
-          <w:rFonts w:ascii="Consolas" w:eastAsia="Times New Roman" w:hAnsi="Consolas" w:cs="Times New Roman"/>
-          <w:color w:val="D4D4D4"/>
-          <w:sz w:val="21"/>
-          <w:szCs w:val="21"/>
-          <w:lang w:eastAsia="en-CA"/>
-        </w:rPr>
-        <w:t>    </w:t>
-      </w:r>
-      <w:r>
-        <w:rPr>
-          <w:rFonts w:ascii="Consolas" w:eastAsia="Times New Roman" w:hAnsi="Consolas" w:cs="Times New Roman"/>
-          <w:color w:val="DCDCAA"/>
-          <w:sz w:val="21"/>
-          <w:szCs w:val="21"/>
-          <w:lang w:eastAsia="en-CA"/>
-        </w:rPr>
-        <w:t>header</w:t>
-      </w:r>
-      <w:r>
-        <w:rPr>
-          <w:rFonts w:ascii="Consolas" w:eastAsia="Times New Roman" w:hAnsi="Consolas" w:cs="Times New Roman"/>
-          <w:color w:val="D4D4D4"/>
-          <w:sz w:val="21"/>
-          <w:szCs w:val="21"/>
-          <w:lang w:eastAsia="en-CA"/>
-        </w:rPr>
-        <w:t>(</w:t>
-      </w:r>
-      <w:r>
-        <w:rPr>
-          <w:rFonts w:ascii="Consolas" w:eastAsia="Times New Roman" w:hAnsi="Consolas" w:cs="Times New Roman"/>
-          <w:color w:val="CE9178"/>
-          <w:sz w:val="21"/>
-          <w:szCs w:val="21"/>
-          <w:lang w:eastAsia="en-CA"/>
-        </w:rPr>
-        <w:t>'Location: index.php'</w:t>
-      </w:r>
-      <w:r>
-        <w:rPr>
-          <w:rFonts w:ascii="Consolas" w:eastAsia="Times New Roman" w:hAnsi="Consolas" w:cs="Times New Roman"/>
-          <w:color w:val="D4D4D4"/>
-          <w:sz w:val="21"/>
-          <w:szCs w:val="21"/>
-          <w:lang w:eastAsia="en-CA"/>
-        </w:rPr>
-        <w:t>);</w:t>
-      </w:r>
-    </w:p>
-    <w:p>
-      <w:pPr>
-        <w:shd w:val="clear" w:color="auto" w:fill="1E1E1E"/>
-        <w:spacing w:after="0" w:line="285" w:lineRule="atLeast"/>
-        <w:rPr>
-          <w:rFonts w:ascii="Consolas" w:eastAsia="Times New Roman" w:hAnsi="Consolas" w:cs="Times New Roman"/>
-          <w:color w:val="D4D4D4"/>
-          <w:sz w:val="21"/>
-          <w:szCs w:val="21"/>
-          <w:lang w:eastAsia="en-CA"/>
-        </w:rPr>
-      </w:pPr>
-      <w:r>
-        <w:rPr>
-          <w:rFonts w:ascii="Consolas" w:eastAsia="Times New Roman" w:hAnsi="Consolas" w:cs="Times New Roman"/>
-          <w:color w:val="D4D4D4"/>
-          <w:sz w:val="21"/>
-          <w:szCs w:val="21"/>
-          <w:lang w:eastAsia="en-CA"/>
-        </w:rPr>
-        <w:t>}</w:t>
-      </w:r>
-    </w:p>
-    <w:p>
-      <w:pPr>
-        <w:shd w:val="clear" w:color="auto" w:fill="1E1E1E"/>
-        <w:spacing w:after="0" w:line="285" w:lineRule="atLeast"/>
-        <w:rPr>
-          <w:rFonts w:ascii="Consolas" w:eastAsia="Times New Roman" w:hAnsi="Consolas" w:cs="Times New Roman"/>
-          <w:color w:val="D4D4D4"/>
-          <w:sz w:val="21"/>
-          <w:szCs w:val="21"/>
-          <w:lang w:eastAsia="en-CA"/>
-        </w:rPr>
-      </w:pPr>
-    </w:p>
-    <w:p/>
-    <w:p>
-      <w:pPr>
-        <w:shd w:val="clear" w:color="auto" w:fill="1E1E1E"/>
-        <w:spacing w:after="0" w:line="285" w:lineRule="atLeast"/>
-        <w:rPr>
-          <w:rFonts w:ascii="Consolas" w:eastAsia="Times New Roman" w:hAnsi="Consolas" w:cs="Times New Roman"/>
-          <w:color w:val="D4D4D4"/>
-          <w:sz w:val="21"/>
-          <w:szCs w:val="21"/>
-          <w:lang w:eastAsia="en-CA"/>
-        </w:rPr>
-      </w:pPr>
-      <w:r>
-        <w:rPr>
-          <w:rFonts w:ascii="Consolas" w:eastAsia="Times New Roman" w:hAnsi="Consolas" w:cs="Times New Roman"/>
-          <w:color w:val="569CD6"/>
-          <w:sz w:val="21"/>
-          <w:szCs w:val="21"/>
-          <w:lang w:eastAsia="en-CA"/>
-        </w:rPr>
-        <w:t>&lt;?php</w:t>
-      </w:r>
-    </w:p>
-    <w:p>
-      <w:pPr>
-        <w:shd w:val="clear" w:color="auto" w:fill="1E1E1E"/>
-        <w:spacing w:after="0" w:line="285" w:lineRule="atLeast"/>
-        <w:rPr>
-          <w:rFonts w:ascii="Consolas" w:eastAsia="Times New Roman" w:hAnsi="Consolas" w:cs="Times New Roman"/>
-          <w:color w:val="D4D4D4"/>
-          <w:sz w:val="21"/>
-          <w:szCs w:val="21"/>
-          <w:lang w:eastAsia="en-CA"/>
-        </w:rPr>
-      </w:pPr>
-    </w:p>
-    <w:p>
-      <w:pPr>
-        <w:shd w:val="clear" w:color="auto" w:fill="1E1E1E"/>
-        <w:spacing w:after="0" w:line="285" w:lineRule="atLeast"/>
-        <w:rPr>
-          <w:rFonts w:ascii="Consolas" w:eastAsia="Times New Roman" w:hAnsi="Consolas" w:cs="Times New Roman"/>
-          <w:color w:val="D4D4D4"/>
-          <w:sz w:val="21"/>
-          <w:szCs w:val="21"/>
-          <w:lang w:eastAsia="en-CA"/>
-        </w:rPr>
-      </w:pPr>
-      <w:r>
-        <w:rPr>
-          <w:rFonts w:ascii="Consolas" w:eastAsia="Times New Roman" w:hAnsi="Consolas" w:cs="Times New Roman"/>
-          <w:color w:val="D4D4D4"/>
-          <w:sz w:val="21"/>
-          <w:szCs w:val="21"/>
-          <w:lang w:eastAsia="en-CA"/>
-        </w:rPr>
-        <w:t>    </w:t>
-      </w:r>
-      <w:r>
-        <w:rPr>
-          <w:rFonts w:ascii="Consolas" w:eastAsia="Times New Roman" w:hAnsi="Consolas" w:cs="Times New Roman"/>
-          <w:color w:val="DCDCAA"/>
-          <w:sz w:val="21"/>
-          <w:szCs w:val="21"/>
-          <w:lang w:eastAsia="en-CA"/>
-        </w:rPr>
-        <w:t>session_start</w:t>
-      </w:r>
-      <w:r>
-        <w:rPr>
-          <w:rFonts w:ascii="Consolas" w:eastAsia="Times New Roman" w:hAnsi="Consolas" w:cs="Times New Roman"/>
-          <w:color w:val="D4D4D4"/>
-          <w:sz w:val="21"/>
-          <w:szCs w:val="21"/>
-          <w:lang w:eastAsia="en-CA"/>
-        </w:rPr>
-        <w:t>();</w:t>
-      </w:r>
-    </w:p>
-    <w:p>
-      <w:pPr>
-        <w:shd w:val="clear" w:color="auto" w:fill="1E1E1E"/>
-        <w:spacing w:after="0" w:line="285" w:lineRule="atLeast"/>
-        <w:rPr>
-          <w:rFonts w:ascii="Consolas" w:eastAsia="Times New Roman" w:hAnsi="Consolas" w:cs="Times New Roman"/>
-          <w:color w:val="D4D4D4"/>
-          <w:sz w:val="21"/>
-          <w:szCs w:val="21"/>
-          <w:lang w:eastAsia="en-CA"/>
-        </w:rPr>
-      </w:pPr>
-    </w:p>
-    <w:p>
-      <w:pPr>
-        <w:shd w:val="clear" w:color="auto" w:fill="1E1E1E"/>
-        <w:spacing w:after="0" w:line="285" w:lineRule="atLeast"/>
-        <w:rPr>
-          <w:rFonts w:ascii="Consolas" w:eastAsia="Times New Roman" w:hAnsi="Consolas" w:cs="Times New Roman"/>
-          <w:color w:val="D4D4D4"/>
-          <w:sz w:val="21"/>
-          <w:szCs w:val="21"/>
-          <w:lang w:eastAsia="en-CA"/>
-        </w:rPr>
-      </w:pPr>
-      <w:r>
-        <w:rPr>
-          <w:rFonts w:ascii="Consolas" w:eastAsia="Times New Roman" w:hAnsi="Consolas" w:cs="Times New Roman"/>
-          <w:color w:val="D4D4D4"/>
-          <w:sz w:val="21"/>
-          <w:szCs w:val="21"/>
-          <w:lang w:eastAsia="en-CA"/>
-        </w:rPr>
-        <w:t>    </w:t>
-      </w:r>
-      <w:r>
-        <w:rPr>
-          <w:rFonts w:ascii="Consolas" w:eastAsia="Times New Roman" w:hAnsi="Consolas" w:cs="Times New Roman"/>
-          <w:color w:val="6A9955"/>
-          <w:sz w:val="21"/>
-          <w:szCs w:val="21"/>
-          <w:lang w:eastAsia="en-CA"/>
-        </w:rPr>
-        <w:t>// $_SESSION['name'] = 'yoshi'; </w:t>
-      </w:r>
-    </w:p>
-    <w:p>
-      <w:pPr>
-        <w:shd w:val="clear" w:color="auto" w:fill="1E1E1E"/>
-        <w:spacing w:after="0" w:line="285" w:lineRule="atLeast"/>
-        <w:rPr>
-          <w:rFonts w:ascii="Consolas" w:eastAsia="Times New Roman" w:hAnsi="Consolas" w:cs="Times New Roman"/>
-          <w:color w:val="D4D4D4"/>
-          <w:sz w:val="21"/>
-          <w:szCs w:val="21"/>
-          <w:lang w:eastAsia="en-CA"/>
-        </w:rPr>
-      </w:pPr>
-    </w:p>
-    <w:p>
-      <w:pPr>
-        <w:shd w:val="clear" w:color="auto" w:fill="1E1E1E"/>
-        <w:spacing w:after="0" w:line="285" w:lineRule="atLeast"/>
-        <w:rPr>
-          <w:rFonts w:ascii="Consolas" w:eastAsia="Times New Roman" w:hAnsi="Consolas" w:cs="Times New Roman"/>
-          <w:color w:val="D4D4D4"/>
-          <w:sz w:val="21"/>
-          <w:szCs w:val="21"/>
-          <w:lang w:eastAsia="en-CA"/>
-        </w:rPr>
-      </w:pPr>
-      <w:r>
-        <w:rPr>
-          <w:rFonts w:ascii="Consolas" w:eastAsia="Times New Roman" w:hAnsi="Consolas" w:cs="Times New Roman"/>
-          <w:color w:val="D4D4D4"/>
-          <w:sz w:val="21"/>
-          <w:szCs w:val="21"/>
-          <w:lang w:eastAsia="en-CA"/>
-        </w:rPr>
-        <w:t>    </w:t>
-      </w:r>
-      <w:r>
-        <w:rPr>
-          <w:rFonts w:ascii="Consolas" w:eastAsia="Times New Roman" w:hAnsi="Consolas" w:cs="Times New Roman"/>
-          <w:color w:val="C586C0"/>
-          <w:sz w:val="21"/>
-          <w:szCs w:val="21"/>
-          <w:lang w:eastAsia="en-CA"/>
-        </w:rPr>
-        <w:t>if</w:t>
-      </w:r>
-      <w:r>
-        <w:rPr>
-          <w:rFonts w:ascii="Consolas" w:eastAsia="Times New Roman" w:hAnsi="Consolas" w:cs="Times New Roman"/>
-          <w:color w:val="D4D4D4"/>
-          <w:sz w:val="21"/>
-          <w:szCs w:val="21"/>
-          <w:lang w:eastAsia="en-CA"/>
-        </w:rPr>
-        <w:t>(</w:t>
-      </w:r>
-      <w:r>
-        <w:rPr>
-          <w:rFonts w:ascii="Consolas" w:eastAsia="Times New Roman" w:hAnsi="Consolas" w:cs="Times New Roman"/>
-          <w:color w:val="9CDCFE"/>
-          <w:sz w:val="21"/>
-          <w:szCs w:val="21"/>
-          <w:lang w:eastAsia="en-CA"/>
-        </w:rPr>
-        <w:t>$_SERVER</w:t>
-      </w:r>
-      <w:r>
-        <w:rPr>
-          <w:rFonts w:ascii="Consolas" w:eastAsia="Times New Roman" w:hAnsi="Consolas" w:cs="Times New Roman"/>
-          <w:color w:val="D4D4D4"/>
-          <w:sz w:val="21"/>
-          <w:szCs w:val="21"/>
-          <w:lang w:eastAsia="en-CA"/>
-        </w:rPr>
-        <w:t>[</w:t>
-      </w:r>
-      <w:r>
-        <w:rPr>
-          <w:rFonts w:ascii="Consolas" w:eastAsia="Times New Roman" w:hAnsi="Consolas" w:cs="Times New Roman"/>
-          <w:color w:val="CE9178"/>
-          <w:sz w:val="21"/>
-          <w:szCs w:val="21"/>
-          <w:lang w:eastAsia="en-CA"/>
-        </w:rPr>
-        <w:t>'QUERY_STRING'</w:t>
-      </w:r>
-      <w:r>
-        <w:rPr>
-          <w:rFonts w:ascii="Consolas" w:eastAsia="Times New Roman" w:hAnsi="Consolas" w:cs="Times New Roman"/>
-          <w:color w:val="D4D4D4"/>
-          <w:sz w:val="21"/>
-          <w:szCs w:val="21"/>
-          <w:lang w:eastAsia="en-CA"/>
-        </w:rPr>
-        <w:t>] == </w:t>
-      </w:r>
-      <w:r>
-        <w:rPr>
-          <w:rFonts w:ascii="Consolas" w:eastAsia="Times New Roman" w:hAnsi="Consolas" w:cs="Times New Roman"/>
-          <w:color w:val="CE9178"/>
-          <w:sz w:val="21"/>
-          <w:szCs w:val="21"/>
-          <w:lang w:eastAsia="en-CA"/>
-        </w:rPr>
-        <w:t>'noname'</w:t>
-      </w:r>
-      <w:r>
-        <w:rPr>
-          <w:rFonts w:ascii="Consolas" w:eastAsia="Times New Roman" w:hAnsi="Consolas" w:cs="Times New Roman"/>
-          <w:color w:val="D4D4D4"/>
-          <w:sz w:val="21"/>
-          <w:szCs w:val="21"/>
-          <w:lang w:eastAsia="en-CA"/>
-        </w:rPr>
-        <w:t>){</w:t>
-      </w:r>
-    </w:p>
-    <w:p>
-      <w:pPr>
-        <w:shd w:val="clear" w:color="auto" w:fill="1E1E1E"/>
-        <w:spacing w:after="0" w:line="285" w:lineRule="atLeast"/>
-        <w:rPr>
-          <w:rFonts w:ascii="Consolas" w:eastAsia="Times New Roman" w:hAnsi="Consolas" w:cs="Times New Roman"/>
-          <w:color w:val="D4D4D4"/>
-          <w:sz w:val="21"/>
-          <w:szCs w:val="21"/>
-          <w:lang w:eastAsia="en-CA"/>
-        </w:rPr>
-      </w:pPr>
-      <w:r>
-        <w:rPr>
-          <w:rFonts w:ascii="Consolas" w:eastAsia="Times New Roman" w:hAnsi="Consolas" w:cs="Times New Roman"/>
-          <w:color w:val="D4D4D4"/>
-          <w:sz w:val="21"/>
-          <w:szCs w:val="21"/>
-          <w:lang w:eastAsia="en-CA"/>
-        </w:rPr>
-        <w:t>        </w:t>
-      </w:r>
-      <w:r>
-        <w:rPr>
-          <w:rFonts w:ascii="Consolas" w:eastAsia="Times New Roman" w:hAnsi="Consolas" w:cs="Times New Roman"/>
-          <w:color w:val="6A9955"/>
-          <w:sz w:val="21"/>
-          <w:szCs w:val="21"/>
-          <w:lang w:eastAsia="en-CA"/>
-        </w:rPr>
-        <w:t>//  </w:t>
-      </w:r>
-    </w:p>
-    <w:p>
-      <w:pPr>
-        <w:shd w:val="clear" w:color="auto" w:fill="1E1E1E"/>
-        <w:spacing w:after="0" w:line="285" w:lineRule="atLeast"/>
-        <w:rPr>
-          <w:rFonts w:ascii="Consolas" w:eastAsia="Times New Roman" w:hAnsi="Consolas" w:cs="Times New Roman"/>
-          <w:color w:val="D4D4D4"/>
-          <w:sz w:val="21"/>
-          <w:szCs w:val="21"/>
-          <w:lang w:eastAsia="en-CA"/>
-        </w:rPr>
-      </w:pPr>
-      <w:r>
-        <w:rPr>
-          <w:rFonts w:ascii="Consolas" w:eastAsia="Times New Roman" w:hAnsi="Consolas" w:cs="Times New Roman"/>
-          <w:color w:val="D4D4D4"/>
-          <w:sz w:val="21"/>
-          <w:szCs w:val="21"/>
-          <w:lang w:eastAsia="en-CA"/>
-        </w:rPr>
-        <w:t>        </w:t>
-      </w:r>
-      <w:r>
-        <w:rPr>
-          <w:rFonts w:ascii="Consolas" w:eastAsia="Times New Roman" w:hAnsi="Consolas" w:cs="Times New Roman"/>
-          <w:color w:val="DCDCAA"/>
-          <w:sz w:val="21"/>
-          <w:szCs w:val="21"/>
-          <w:lang w:eastAsia="en-CA"/>
-        </w:rPr>
-        <w:t>session_unset</w:t>
-      </w:r>
-      <w:r>
-        <w:rPr>
-          <w:rFonts w:ascii="Consolas" w:eastAsia="Times New Roman" w:hAnsi="Consolas" w:cs="Times New Roman"/>
-          <w:color w:val="D4D4D4"/>
-          <w:sz w:val="21"/>
-          <w:szCs w:val="21"/>
-          <w:lang w:eastAsia="en-CA"/>
-        </w:rPr>
-        <w:t>();</w:t>
-      </w:r>
-    </w:p>
-    <w:p>
-      <w:pPr>
-        <w:shd w:val="clear" w:color="auto" w:fill="1E1E1E"/>
-        <w:spacing w:after="0" w:line="285" w:lineRule="atLeast"/>
-        <w:rPr>
-          <w:rFonts w:ascii="Consolas" w:eastAsia="Times New Roman" w:hAnsi="Consolas" w:cs="Times New Roman"/>
-          <w:color w:val="D4D4D4"/>
-          <w:sz w:val="21"/>
-          <w:szCs w:val="21"/>
-          <w:lang w:eastAsia="en-CA"/>
-        </w:rPr>
-      </w:pPr>
-      <w:r>
-        <w:rPr>
-          <w:rFonts w:ascii="Consolas" w:eastAsia="Times New Roman" w:hAnsi="Consolas" w:cs="Times New Roman"/>
-          <w:color w:val="D4D4D4"/>
-          <w:sz w:val="21"/>
-          <w:szCs w:val="21"/>
-          <w:lang w:eastAsia="en-CA"/>
-        </w:rPr>
-        <w:t>    }</w:t>
-      </w:r>
-    </w:p>
-    <w:p>
-      <w:pPr>
-        <w:shd w:val="clear" w:color="auto" w:fill="1E1E1E"/>
-        <w:spacing w:after="0" w:line="285" w:lineRule="atLeast"/>
-        <w:rPr>
-          <w:rFonts w:ascii="Consolas" w:eastAsia="Times New Roman" w:hAnsi="Consolas" w:cs="Times New Roman"/>
-          <w:color w:val="D4D4D4"/>
-          <w:sz w:val="21"/>
-          <w:szCs w:val="21"/>
-          <w:lang w:eastAsia="en-CA"/>
-        </w:rPr>
-      </w:pPr>
-    </w:p>
-    <w:p>
-      <w:pPr>
-        <w:shd w:val="clear" w:color="auto" w:fill="1E1E1E"/>
-        <w:spacing w:after="0" w:line="285" w:lineRule="atLeast"/>
-        <w:rPr>
-          <w:rFonts w:ascii="Consolas" w:eastAsia="Times New Roman" w:hAnsi="Consolas" w:cs="Times New Roman"/>
-          <w:color w:val="D4D4D4"/>
-          <w:sz w:val="21"/>
-          <w:szCs w:val="21"/>
-          <w:lang w:eastAsia="en-CA"/>
-        </w:rPr>
-      </w:pPr>
-      <w:r>
-        <w:rPr>
-          <w:rFonts w:ascii="Consolas" w:eastAsia="Times New Roman" w:hAnsi="Consolas" w:cs="Times New Roman"/>
-          <w:color w:val="D4D4D4"/>
-          <w:sz w:val="21"/>
-          <w:szCs w:val="21"/>
-          <w:lang w:eastAsia="en-CA"/>
-        </w:rPr>
-        <w:t>    </w:t>
-      </w:r>
-      <w:r>
-        <w:rPr>
-          <w:rFonts w:ascii="Consolas" w:eastAsia="Times New Roman" w:hAnsi="Consolas" w:cs="Times New Roman"/>
-          <w:color w:val="9CDCFE"/>
-          <w:sz w:val="21"/>
-          <w:szCs w:val="21"/>
-          <w:lang w:eastAsia="en-CA"/>
-        </w:rPr>
-        <w:t>$name</w:t>
-      </w:r>
-      <w:r>
-        <w:rPr>
-          <w:rFonts w:ascii="Consolas" w:eastAsia="Times New Roman" w:hAnsi="Consolas" w:cs="Times New Roman"/>
-          <w:color w:val="D4D4D4"/>
-          <w:sz w:val="21"/>
-          <w:szCs w:val="21"/>
-          <w:lang w:eastAsia="en-CA"/>
-        </w:rPr>
-        <w:t> = </w:t>
-      </w:r>
-      <w:r>
-        <w:rPr>
-          <w:rFonts w:ascii="Consolas" w:eastAsia="Times New Roman" w:hAnsi="Consolas" w:cs="Times New Roman"/>
-          <w:color w:val="9CDCFE"/>
-          <w:sz w:val="21"/>
-          <w:szCs w:val="21"/>
-          <w:lang w:eastAsia="en-CA"/>
-        </w:rPr>
-        <w:t>$_SESSION</w:t>
-      </w:r>
-      <w:r>
-        <w:rPr>
-          <w:rFonts w:ascii="Consolas" w:eastAsia="Times New Roman" w:hAnsi="Consolas" w:cs="Times New Roman"/>
-          <w:color w:val="D4D4D4"/>
-          <w:sz w:val="21"/>
-          <w:szCs w:val="21"/>
-          <w:lang w:eastAsia="en-CA"/>
-        </w:rPr>
-        <w:t>[</w:t>
-      </w:r>
-      <w:r>
-        <w:rPr>
-          <w:rFonts w:ascii="Consolas" w:eastAsia="Times New Roman" w:hAnsi="Consolas" w:cs="Times New Roman"/>
-          <w:color w:val="CE9178"/>
-          <w:sz w:val="21"/>
-          <w:szCs w:val="21"/>
-          <w:lang w:eastAsia="en-CA"/>
-        </w:rPr>
-        <w:t>'name'</w:t>
-      </w:r>
-      <w:r>
-        <w:rPr>
-          <w:rFonts w:ascii="Consolas" w:eastAsia="Times New Roman" w:hAnsi="Consolas" w:cs="Times New Roman"/>
-          <w:color w:val="D4D4D4"/>
-          <w:sz w:val="21"/>
-          <w:szCs w:val="21"/>
-          <w:lang w:eastAsia="en-CA"/>
-        </w:rPr>
-        <w:t>] ?? </w:t>
-      </w:r>
-      <w:r>
-        <w:rPr>
-          <w:rFonts w:ascii="Consolas" w:eastAsia="Times New Roman" w:hAnsi="Consolas" w:cs="Times New Roman"/>
-          <w:color w:val="CE9178"/>
-          <w:sz w:val="21"/>
-          <w:szCs w:val="21"/>
-          <w:lang w:eastAsia="en-CA"/>
-        </w:rPr>
-        <w:t>'Guest'</w:t>
-      </w:r>
-      <w:r>
-        <w:rPr>
-          <w:rFonts w:ascii="Consolas" w:eastAsia="Times New Roman" w:hAnsi="Consolas" w:cs="Times New Roman"/>
-          <w:color w:val="D4D4D4"/>
-          <w:sz w:val="21"/>
-          <w:szCs w:val="21"/>
-          <w:lang w:eastAsia="en-CA"/>
-        </w:rPr>
-        <w:t>;</w:t>
-      </w:r>
-    </w:p>
-    <w:p>
-      <w:pPr>
-        <w:shd w:val="clear" w:color="auto" w:fill="1E1E1E"/>
-        <w:spacing w:after="0" w:line="285" w:lineRule="atLeast"/>
-        <w:rPr>
-          <w:rFonts w:ascii="Consolas" w:eastAsia="Times New Roman" w:hAnsi="Consolas" w:cs="Times New Roman"/>
-          <w:color w:val="D4D4D4"/>
-          <w:sz w:val="21"/>
-          <w:szCs w:val="21"/>
-          <w:lang w:eastAsia="en-CA"/>
-        </w:rPr>
-      </w:pPr>
-    </w:p>
-    <w:p>
-      <w:pPr>
-        <w:shd w:val="clear" w:color="auto" w:fill="1E1E1E"/>
-        <w:spacing w:after="0" w:line="285" w:lineRule="atLeast"/>
-        <w:rPr>
-          <w:rFonts w:ascii="Consolas" w:eastAsia="Times New Roman" w:hAnsi="Consolas" w:cs="Times New Roman"/>
-          <w:color w:val="D4D4D4"/>
-          <w:sz w:val="21"/>
-          <w:szCs w:val="21"/>
-          <w:lang w:eastAsia="en-CA"/>
-        </w:rPr>
-      </w:pPr>
-      <w:r>
-        <w:rPr>
-          <w:rFonts w:ascii="Consolas" w:eastAsia="Times New Roman" w:hAnsi="Consolas" w:cs="Times New Roman"/>
-          <w:color w:val="569CD6"/>
-          <w:sz w:val="21"/>
-          <w:szCs w:val="21"/>
-          <w:lang w:eastAsia="en-CA"/>
-        </w:rPr>
-        <w:t>?&gt;</w:t>
-      </w:r>
-    </w:p>
-    <w:p/>
     <w:sectPr>
       <w:pgSz w:w="12240" w:h="15840"/>
       <w:pgMar w:top="1440" w:right="1440" w:bottom="1440" w:left="1440" w:header="708" w:footer="708" w:gutter="0"/>

</xml_diff>

<commit_message>
Learned the different tasks that can be done to a file using the filesystems.
</commit_message>
<xml_diff>
--- a/Net_Ninja/notes.docx
+++ b/Net_Ninja/notes.docx
@@ -28276,9 +28276,1788 @@
         <w:t>&gt;</w:t>
       </w:r>
     </w:p>
-    <w:p>
+    <w:p/>
+    <w:p>
+      <w:pPr>
+        <w:shd w:val="clear" w:color="auto" w:fill="1E1E1E"/>
+        <w:spacing w:after="0" w:line="285" w:lineRule="atLeast"/>
+        <w:rPr>
+          <w:rFonts w:ascii="Consolas" w:eastAsia="Times New Roman" w:hAnsi="Consolas" w:cs="Times New Roman"/>
+          <w:color w:val="D4D4D4"/>
+          <w:sz w:val="21"/>
+          <w:szCs w:val="21"/>
+          <w:lang w:eastAsia="en-CA"/>
+        </w:rPr>
+      </w:pPr>
+      <w:r>
+        <w:rPr>
+          <w:rFonts w:ascii="Consolas" w:eastAsia="Times New Roman" w:hAnsi="Consolas" w:cs="Times New Roman"/>
+          <w:color w:val="D4D4D4"/>
+          <w:sz w:val="21"/>
+          <w:szCs w:val="21"/>
+          <w:lang w:eastAsia="en-CA"/>
+        </w:rPr>
+        <w:t> </w:t>
+      </w:r>
+      <w:r>
+        <w:rPr>
+          <w:rFonts w:ascii="Consolas" w:eastAsia="Times New Roman" w:hAnsi="Consolas" w:cs="Times New Roman"/>
+          <w:color w:val="9CDCFE"/>
+          <w:sz w:val="21"/>
+          <w:szCs w:val="21"/>
+          <w:lang w:eastAsia="en-CA"/>
+        </w:rPr>
+        <w:t>$file</w:t>
+      </w:r>
+      <w:r>
+        <w:rPr>
+          <w:rFonts w:ascii="Consolas" w:eastAsia="Times New Roman" w:hAnsi="Consolas" w:cs="Times New Roman"/>
+          <w:color w:val="D4D4D4"/>
+          <w:sz w:val="21"/>
+          <w:szCs w:val="21"/>
+          <w:lang w:eastAsia="en-CA"/>
+        </w:rPr>
+        <w:t> = </w:t>
+      </w:r>
+      <w:r>
+        <w:rPr>
+          <w:rFonts w:ascii="Consolas" w:eastAsia="Times New Roman" w:hAnsi="Consolas" w:cs="Times New Roman"/>
+          <w:color w:val="CE9178"/>
+          <w:sz w:val="21"/>
+          <w:szCs w:val="21"/>
+          <w:lang w:eastAsia="en-CA"/>
+        </w:rPr>
+        <w:t>'quotes.txt'</w:t>
+      </w:r>
+      <w:r>
+        <w:rPr>
+          <w:rFonts w:ascii="Consolas" w:eastAsia="Times New Roman" w:hAnsi="Consolas" w:cs="Times New Roman"/>
+          <w:color w:val="D4D4D4"/>
+          <w:sz w:val="21"/>
+          <w:szCs w:val="21"/>
+          <w:lang w:eastAsia="en-CA"/>
+        </w:rPr>
+        <w:t>;</w:t>
+      </w:r>
+    </w:p>
+    <w:p>
+      <w:pPr>
+        <w:shd w:val="clear" w:color="auto" w:fill="1E1E1E"/>
+        <w:spacing w:after="0" w:line="285" w:lineRule="atLeast"/>
+        <w:rPr>
+          <w:rFonts w:ascii="Consolas" w:eastAsia="Times New Roman" w:hAnsi="Consolas" w:cs="Times New Roman"/>
+          <w:color w:val="D4D4D4"/>
+          <w:sz w:val="21"/>
+          <w:szCs w:val="21"/>
+          <w:lang w:eastAsia="en-CA"/>
+        </w:rPr>
+      </w:pPr>
+      <w:r>
+        <w:rPr>
+          <w:rFonts w:ascii="Consolas" w:eastAsia="Times New Roman" w:hAnsi="Consolas" w:cs="Times New Roman"/>
+          <w:color w:val="D4D4D4"/>
+          <w:sz w:val="21"/>
+          <w:szCs w:val="21"/>
+          <w:lang w:eastAsia="en-CA"/>
+        </w:rPr>
+        <w:t>    </w:t>
+      </w:r>
+    </w:p>
+    <w:p>
+      <w:pPr>
+        <w:shd w:val="clear" w:color="auto" w:fill="1E1E1E"/>
+        <w:spacing w:after="0" w:line="285" w:lineRule="atLeast"/>
+        <w:rPr>
+          <w:rFonts w:ascii="Consolas" w:eastAsia="Times New Roman" w:hAnsi="Consolas" w:cs="Times New Roman"/>
+          <w:color w:val="D4D4D4"/>
+          <w:sz w:val="21"/>
+          <w:szCs w:val="21"/>
+          <w:lang w:eastAsia="en-CA"/>
+        </w:rPr>
+      </w:pPr>
+      <w:r>
+        <w:rPr>
+          <w:rFonts w:ascii="Consolas" w:eastAsia="Times New Roman" w:hAnsi="Consolas" w:cs="Times New Roman"/>
+          <w:color w:val="D4D4D4"/>
+          <w:sz w:val="21"/>
+          <w:szCs w:val="21"/>
+          <w:lang w:eastAsia="en-CA"/>
+        </w:rPr>
+        <w:t>    </w:t>
+      </w:r>
+      <w:r>
+        <w:rPr>
+          <w:rFonts w:ascii="Consolas" w:eastAsia="Times New Roman" w:hAnsi="Consolas" w:cs="Times New Roman"/>
+          <w:color w:val="6A9955"/>
+          <w:sz w:val="21"/>
+          <w:szCs w:val="21"/>
+          <w:lang w:eastAsia="en-CA"/>
+        </w:rPr>
+        <w:t>// The following code is used to select a file and take an action with it, for example:</w:t>
+      </w:r>
+    </w:p>
+    <w:p>
+      <w:pPr>
+        <w:shd w:val="clear" w:color="auto" w:fill="1E1E1E"/>
+        <w:spacing w:after="0" w:line="285" w:lineRule="atLeast"/>
+        <w:rPr>
+          <w:rFonts w:ascii="Consolas" w:eastAsia="Times New Roman" w:hAnsi="Consolas" w:cs="Times New Roman"/>
+          <w:color w:val="D4D4D4"/>
+          <w:sz w:val="21"/>
+          <w:szCs w:val="21"/>
+          <w:lang w:eastAsia="en-CA"/>
+        </w:rPr>
+      </w:pPr>
+      <w:r>
+        <w:rPr>
+          <w:rFonts w:ascii="Consolas" w:eastAsia="Times New Roman" w:hAnsi="Consolas" w:cs="Times New Roman"/>
+          <w:color w:val="D4D4D4"/>
+          <w:sz w:val="21"/>
+          <w:szCs w:val="21"/>
+          <w:lang w:eastAsia="en-CA"/>
+        </w:rPr>
+        <w:t>    </w:t>
+      </w:r>
+      <w:r>
+        <w:rPr>
+          <w:rFonts w:ascii="Consolas" w:eastAsia="Times New Roman" w:hAnsi="Consolas" w:cs="Times New Roman"/>
+          <w:color w:val="6A9955"/>
+          <w:sz w:val="21"/>
+          <w:szCs w:val="21"/>
+          <w:lang w:eastAsia="en-CA"/>
+        </w:rPr>
+        <w:t>// $handle = fopen(the variable that contains the file ($file in this case), the action to be taken('r' for read)) </w:t>
+      </w:r>
+    </w:p>
+    <w:p>
+      <w:pPr>
+        <w:shd w:val="clear" w:color="auto" w:fill="1E1E1E"/>
+        <w:spacing w:after="0" w:line="285" w:lineRule="atLeast"/>
+        <w:rPr>
+          <w:rFonts w:ascii="Consolas" w:eastAsia="Times New Roman" w:hAnsi="Consolas" w:cs="Times New Roman"/>
+          <w:color w:val="D4D4D4"/>
+          <w:sz w:val="21"/>
+          <w:szCs w:val="21"/>
+          <w:lang w:eastAsia="en-CA"/>
+        </w:rPr>
+      </w:pPr>
+      <w:r>
+        <w:rPr>
+          <w:rFonts w:ascii="Consolas" w:eastAsia="Times New Roman" w:hAnsi="Consolas" w:cs="Times New Roman"/>
+          <w:color w:val="D4D4D4"/>
+          <w:sz w:val="21"/>
+          <w:szCs w:val="21"/>
+          <w:lang w:eastAsia="en-CA"/>
+        </w:rPr>
+        <w:t>    </w:t>
+      </w:r>
+      <w:r>
+        <w:rPr>
+          <w:rFonts w:ascii="Consolas" w:eastAsia="Times New Roman" w:hAnsi="Consolas" w:cs="Times New Roman"/>
+          <w:color w:val="9CDCFE"/>
+          <w:sz w:val="21"/>
+          <w:szCs w:val="21"/>
+          <w:lang w:eastAsia="en-CA"/>
+        </w:rPr>
+        <w:t>$handle</w:t>
+      </w:r>
+      <w:r>
+        <w:rPr>
+          <w:rFonts w:ascii="Consolas" w:eastAsia="Times New Roman" w:hAnsi="Consolas" w:cs="Times New Roman"/>
+          <w:color w:val="D4D4D4"/>
+          <w:sz w:val="21"/>
+          <w:szCs w:val="21"/>
+          <w:lang w:eastAsia="en-CA"/>
+        </w:rPr>
+        <w:t> = </w:t>
+      </w:r>
+      <w:r>
+        <w:rPr>
+          <w:rFonts w:ascii="Consolas" w:eastAsia="Times New Roman" w:hAnsi="Consolas" w:cs="Times New Roman"/>
+          <w:color w:val="DCDCAA"/>
+          <w:sz w:val="21"/>
+          <w:szCs w:val="21"/>
+          <w:lang w:eastAsia="en-CA"/>
+        </w:rPr>
+        <w:t>fopen</w:t>
+      </w:r>
+      <w:r>
+        <w:rPr>
+          <w:rFonts w:ascii="Consolas" w:eastAsia="Times New Roman" w:hAnsi="Consolas" w:cs="Times New Roman"/>
+          <w:color w:val="D4D4D4"/>
+          <w:sz w:val="21"/>
+          <w:szCs w:val="21"/>
+          <w:lang w:eastAsia="en-CA"/>
+        </w:rPr>
+        <w:t>(</w:t>
+      </w:r>
+      <w:r>
+        <w:rPr>
+          <w:rFonts w:ascii="Consolas" w:eastAsia="Times New Roman" w:hAnsi="Consolas" w:cs="Times New Roman"/>
+          <w:color w:val="9CDCFE"/>
+          <w:sz w:val="21"/>
+          <w:szCs w:val="21"/>
+          <w:lang w:eastAsia="en-CA"/>
+        </w:rPr>
+        <w:t>$file</w:t>
+      </w:r>
+      <w:r>
+        <w:rPr>
+          <w:rFonts w:ascii="Consolas" w:eastAsia="Times New Roman" w:hAnsi="Consolas" w:cs="Times New Roman"/>
+          <w:color w:val="D4D4D4"/>
+          <w:sz w:val="21"/>
+          <w:szCs w:val="21"/>
+          <w:lang w:eastAsia="en-CA"/>
+        </w:rPr>
+        <w:t>, </w:t>
+      </w:r>
+      <w:r>
+        <w:rPr>
+          <w:rFonts w:ascii="Consolas" w:eastAsia="Times New Roman" w:hAnsi="Consolas" w:cs="Times New Roman"/>
+          <w:color w:val="CE9178"/>
+          <w:sz w:val="21"/>
+          <w:szCs w:val="21"/>
+          <w:lang w:eastAsia="en-CA"/>
+        </w:rPr>
+        <w:t>'r'</w:t>
+      </w:r>
+      <w:r>
+        <w:rPr>
+          <w:rFonts w:ascii="Consolas" w:eastAsia="Times New Roman" w:hAnsi="Consolas" w:cs="Times New Roman"/>
+          <w:color w:val="D4D4D4"/>
+          <w:sz w:val="21"/>
+          <w:szCs w:val="21"/>
+          <w:lang w:eastAsia="en-CA"/>
+        </w:rPr>
+        <w:t>);</w:t>
+      </w:r>
+    </w:p>
+    <w:p>
+      <w:pPr>
+        <w:shd w:val="clear" w:color="auto" w:fill="1E1E1E"/>
+        <w:spacing w:after="0" w:line="285" w:lineRule="atLeast"/>
+        <w:rPr>
+          <w:rFonts w:ascii="Consolas" w:eastAsia="Times New Roman" w:hAnsi="Consolas" w:cs="Times New Roman"/>
+          <w:color w:val="D4D4D4"/>
+          <w:sz w:val="21"/>
+          <w:szCs w:val="21"/>
+          <w:lang w:eastAsia="en-CA"/>
+        </w:rPr>
+      </w:pPr>
+    </w:p>
+    <w:p>
+      <w:pPr>
+        <w:shd w:val="clear" w:color="auto" w:fill="1E1E1E"/>
+        <w:spacing w:after="0" w:line="285" w:lineRule="atLeast"/>
+        <w:rPr>
+          <w:rFonts w:ascii="Consolas" w:eastAsia="Times New Roman" w:hAnsi="Consolas" w:cs="Times New Roman"/>
+          <w:color w:val="D4D4D4"/>
+          <w:sz w:val="21"/>
+          <w:szCs w:val="21"/>
+          <w:lang w:eastAsia="en-CA"/>
+        </w:rPr>
+      </w:pPr>
+      <w:r>
+        <w:rPr>
+          <w:rFonts w:ascii="Consolas" w:eastAsia="Times New Roman" w:hAnsi="Consolas" w:cs="Times New Roman"/>
+          <w:color w:val="D4D4D4"/>
+          <w:sz w:val="21"/>
+          <w:szCs w:val="21"/>
+          <w:lang w:eastAsia="en-CA"/>
+        </w:rPr>
+        <w:t>    </w:t>
+      </w:r>
+      <w:r>
+        <w:rPr>
+          <w:rFonts w:ascii="Consolas" w:eastAsia="Times New Roman" w:hAnsi="Consolas" w:cs="Times New Roman"/>
+          <w:color w:val="6A9955"/>
+          <w:sz w:val="21"/>
+          <w:szCs w:val="21"/>
+          <w:lang w:eastAsia="en-CA"/>
+        </w:rPr>
+        <w:t>// Read the opened file of the above:</w:t>
+      </w:r>
+    </w:p>
+    <w:p>
+      <w:pPr>
+        <w:shd w:val="clear" w:color="auto" w:fill="1E1E1E"/>
+        <w:spacing w:after="0" w:line="285" w:lineRule="atLeast"/>
+        <w:rPr>
+          <w:rFonts w:ascii="Consolas" w:eastAsia="Times New Roman" w:hAnsi="Consolas" w:cs="Times New Roman"/>
+          <w:color w:val="D4D4D4"/>
+          <w:sz w:val="21"/>
+          <w:szCs w:val="21"/>
+          <w:lang w:eastAsia="en-CA"/>
+        </w:rPr>
+      </w:pPr>
+      <w:r>
+        <w:rPr>
+          <w:rFonts w:ascii="Consolas" w:eastAsia="Times New Roman" w:hAnsi="Consolas" w:cs="Times New Roman"/>
+          <w:color w:val="D4D4D4"/>
+          <w:sz w:val="21"/>
+          <w:szCs w:val="21"/>
+          <w:lang w:eastAsia="en-CA"/>
+        </w:rPr>
+        <w:t>    </w:t>
+      </w:r>
+      <w:r>
+        <w:rPr>
+          <w:rFonts w:ascii="Consolas" w:eastAsia="Times New Roman" w:hAnsi="Consolas" w:cs="Times New Roman"/>
+          <w:color w:val="6A9955"/>
+          <w:sz w:val="21"/>
+          <w:szCs w:val="21"/>
+          <w:lang w:eastAsia="en-CA"/>
+        </w:rPr>
+        <w:t>// echo fread(the variable made to open a file, how many bytes that will be read)</w:t>
+      </w:r>
+    </w:p>
+    <w:p>
+      <w:pPr>
+        <w:shd w:val="clear" w:color="auto" w:fill="1E1E1E"/>
+        <w:spacing w:after="0" w:line="285" w:lineRule="atLeast"/>
+        <w:rPr>
+          <w:rFonts w:ascii="Consolas" w:eastAsia="Times New Roman" w:hAnsi="Consolas" w:cs="Times New Roman"/>
+          <w:color w:val="D4D4D4"/>
+          <w:sz w:val="21"/>
+          <w:szCs w:val="21"/>
+          <w:lang w:eastAsia="en-CA"/>
+        </w:rPr>
+      </w:pPr>
+      <w:r>
+        <w:rPr>
+          <w:rFonts w:ascii="Consolas" w:eastAsia="Times New Roman" w:hAnsi="Consolas" w:cs="Times New Roman"/>
+          <w:color w:val="D4D4D4"/>
+          <w:sz w:val="21"/>
+          <w:szCs w:val="21"/>
+          <w:lang w:eastAsia="en-CA"/>
+        </w:rPr>
+        <w:t>    </w:t>
+      </w:r>
+      <w:r>
+        <w:rPr>
+          <w:rFonts w:ascii="Consolas" w:eastAsia="Times New Roman" w:hAnsi="Consolas" w:cs="Times New Roman"/>
+          <w:color w:val="DCDCAA"/>
+          <w:sz w:val="21"/>
+          <w:szCs w:val="21"/>
+          <w:lang w:eastAsia="en-CA"/>
+        </w:rPr>
+        <w:t>echo</w:t>
+      </w:r>
+      <w:r>
+        <w:rPr>
+          <w:rFonts w:ascii="Consolas" w:eastAsia="Times New Roman" w:hAnsi="Consolas" w:cs="Times New Roman"/>
+          <w:color w:val="D4D4D4"/>
+          <w:sz w:val="21"/>
+          <w:szCs w:val="21"/>
+          <w:lang w:eastAsia="en-CA"/>
+        </w:rPr>
+        <w:t> </w:t>
+      </w:r>
+      <w:r>
+        <w:rPr>
+          <w:rFonts w:ascii="Consolas" w:eastAsia="Times New Roman" w:hAnsi="Consolas" w:cs="Times New Roman"/>
+          <w:color w:val="DCDCAA"/>
+          <w:sz w:val="21"/>
+          <w:szCs w:val="21"/>
+          <w:lang w:eastAsia="en-CA"/>
+        </w:rPr>
+        <w:t>fread</w:t>
+      </w:r>
+      <w:r>
+        <w:rPr>
+          <w:rFonts w:ascii="Consolas" w:eastAsia="Times New Roman" w:hAnsi="Consolas" w:cs="Times New Roman"/>
+          <w:color w:val="D4D4D4"/>
+          <w:sz w:val="21"/>
+          <w:szCs w:val="21"/>
+          <w:lang w:eastAsia="en-CA"/>
+        </w:rPr>
+        <w:t>(</w:t>
+      </w:r>
+      <w:r>
+        <w:rPr>
+          <w:rFonts w:ascii="Consolas" w:eastAsia="Times New Roman" w:hAnsi="Consolas" w:cs="Times New Roman"/>
+          <w:color w:val="9CDCFE"/>
+          <w:sz w:val="21"/>
+          <w:szCs w:val="21"/>
+          <w:lang w:eastAsia="en-CA"/>
+        </w:rPr>
+        <w:t>$handle</w:t>
+      </w:r>
+      <w:r>
+        <w:rPr>
+          <w:rFonts w:ascii="Consolas" w:eastAsia="Times New Roman" w:hAnsi="Consolas" w:cs="Times New Roman"/>
+          <w:color w:val="D4D4D4"/>
+          <w:sz w:val="21"/>
+          <w:szCs w:val="21"/>
+          <w:lang w:eastAsia="en-CA"/>
+        </w:rPr>
+        <w:t>, </w:t>
+      </w:r>
+      <w:r>
+        <w:rPr>
+          <w:rFonts w:ascii="Consolas" w:eastAsia="Times New Roman" w:hAnsi="Consolas" w:cs="Times New Roman"/>
+          <w:color w:val="DCDCAA"/>
+          <w:sz w:val="21"/>
+          <w:szCs w:val="21"/>
+          <w:lang w:eastAsia="en-CA"/>
+        </w:rPr>
+        <w:t>filesize</w:t>
+      </w:r>
+      <w:r>
+        <w:rPr>
+          <w:rFonts w:ascii="Consolas" w:eastAsia="Times New Roman" w:hAnsi="Consolas" w:cs="Times New Roman"/>
+          <w:color w:val="D4D4D4"/>
+          <w:sz w:val="21"/>
+          <w:szCs w:val="21"/>
+          <w:lang w:eastAsia="en-CA"/>
+        </w:rPr>
+        <w:t>(</w:t>
+      </w:r>
+      <w:r>
+        <w:rPr>
+          <w:rFonts w:ascii="Consolas" w:eastAsia="Times New Roman" w:hAnsi="Consolas" w:cs="Times New Roman"/>
+          <w:color w:val="9CDCFE"/>
+          <w:sz w:val="21"/>
+          <w:szCs w:val="21"/>
+          <w:lang w:eastAsia="en-CA"/>
+        </w:rPr>
+        <w:t>$file</w:t>
+      </w:r>
+      <w:r>
+        <w:rPr>
+          <w:rFonts w:ascii="Consolas" w:eastAsia="Times New Roman" w:hAnsi="Consolas" w:cs="Times New Roman"/>
+          <w:color w:val="D4D4D4"/>
+          <w:sz w:val="21"/>
+          <w:szCs w:val="21"/>
+          <w:lang w:eastAsia="en-CA"/>
+        </w:rPr>
+        <w:t>));</w:t>
+      </w:r>
+    </w:p>
+    <w:p>
+      <w:pPr>
+        <w:shd w:val="clear" w:color="auto" w:fill="1E1E1E"/>
+        <w:spacing w:after="0" w:line="285" w:lineRule="atLeast"/>
+        <w:rPr>
+          <w:rFonts w:ascii="Consolas" w:eastAsia="Times New Roman" w:hAnsi="Consolas" w:cs="Times New Roman"/>
+          <w:color w:val="D4D4D4"/>
+          <w:sz w:val="21"/>
+          <w:szCs w:val="21"/>
+          <w:lang w:eastAsia="en-CA"/>
+        </w:rPr>
+      </w:pPr>
+    </w:p>
+    <w:p>
+      <w:pPr>
+        <w:shd w:val="clear" w:color="auto" w:fill="1E1E1E"/>
+        <w:spacing w:after="0" w:line="285" w:lineRule="atLeast"/>
+        <w:rPr>
+          <w:rFonts w:ascii="Consolas" w:eastAsia="Times New Roman" w:hAnsi="Consolas" w:cs="Times New Roman"/>
+          <w:color w:val="D4D4D4"/>
+          <w:sz w:val="21"/>
+          <w:szCs w:val="21"/>
+          <w:lang w:eastAsia="en-CA"/>
+        </w:rPr>
+      </w:pPr>
+      <w:r>
+        <w:rPr>
+          <w:rFonts w:ascii="Consolas" w:eastAsia="Times New Roman" w:hAnsi="Consolas" w:cs="Times New Roman"/>
+          <w:color w:val="D4D4D4"/>
+          <w:sz w:val="21"/>
+          <w:szCs w:val="21"/>
+          <w:lang w:eastAsia="en-CA"/>
+        </w:rPr>
+        <w:t>    </w:t>
+      </w:r>
+      <w:r>
+        <w:rPr>
+          <w:rFonts w:ascii="Consolas" w:eastAsia="Times New Roman" w:hAnsi="Consolas" w:cs="Times New Roman"/>
+          <w:color w:val="6A9955"/>
+          <w:sz w:val="21"/>
+          <w:szCs w:val="21"/>
+          <w:lang w:eastAsia="en-CA"/>
+        </w:rPr>
+        <w:t>// To just read a certain amount of the characters, we do:</w:t>
+      </w:r>
+    </w:p>
+    <w:p>
+      <w:pPr>
+        <w:shd w:val="clear" w:color="auto" w:fill="1E1E1E"/>
+        <w:spacing w:after="0" w:line="285" w:lineRule="atLeast"/>
+        <w:rPr>
+          <w:rFonts w:ascii="Consolas" w:eastAsia="Times New Roman" w:hAnsi="Consolas" w:cs="Times New Roman"/>
+          <w:color w:val="D4D4D4"/>
+          <w:sz w:val="21"/>
+          <w:szCs w:val="21"/>
+          <w:lang w:eastAsia="en-CA"/>
+        </w:rPr>
+      </w:pPr>
+      <w:r>
+        <w:rPr>
+          <w:rFonts w:ascii="Consolas" w:eastAsia="Times New Roman" w:hAnsi="Consolas" w:cs="Times New Roman"/>
+          <w:color w:val="D4D4D4"/>
+          <w:sz w:val="21"/>
+          <w:szCs w:val="21"/>
+          <w:lang w:eastAsia="en-CA"/>
+        </w:rPr>
+        <w:t>    </w:t>
+      </w:r>
+      <w:r>
+        <w:rPr>
+          <w:rFonts w:ascii="Consolas" w:eastAsia="Times New Roman" w:hAnsi="Consolas" w:cs="Times New Roman"/>
+          <w:color w:val="6A9955"/>
+          <w:sz w:val="21"/>
+          <w:szCs w:val="21"/>
+          <w:lang w:eastAsia="en-CA"/>
+        </w:rPr>
+        <w:t>// echo fread(the variable used to open the file, how many characters that need to be read)</w:t>
+      </w:r>
+    </w:p>
+    <w:p>
+      <w:pPr>
+        <w:shd w:val="clear" w:color="auto" w:fill="1E1E1E"/>
+        <w:spacing w:after="0" w:line="285" w:lineRule="atLeast"/>
+        <w:rPr>
+          <w:rFonts w:ascii="Consolas" w:eastAsia="Times New Roman" w:hAnsi="Consolas" w:cs="Times New Roman"/>
+          <w:color w:val="D4D4D4"/>
+          <w:sz w:val="21"/>
+          <w:szCs w:val="21"/>
+          <w:lang w:eastAsia="en-CA"/>
+        </w:rPr>
+      </w:pPr>
+      <w:r>
+        <w:rPr>
+          <w:rFonts w:ascii="Consolas" w:eastAsia="Times New Roman" w:hAnsi="Consolas" w:cs="Times New Roman"/>
+          <w:color w:val="D4D4D4"/>
+          <w:sz w:val="21"/>
+          <w:szCs w:val="21"/>
+          <w:lang w:eastAsia="en-CA"/>
+        </w:rPr>
+        <w:t>    </w:t>
+      </w:r>
+      <w:r>
+        <w:rPr>
+          <w:rFonts w:ascii="Consolas" w:eastAsia="Times New Roman" w:hAnsi="Consolas" w:cs="Times New Roman"/>
+          <w:color w:val="DCDCAA"/>
+          <w:sz w:val="21"/>
+          <w:szCs w:val="21"/>
+          <w:lang w:eastAsia="en-CA"/>
+        </w:rPr>
+        <w:t>echo</w:t>
+      </w:r>
+      <w:r>
+        <w:rPr>
+          <w:rFonts w:ascii="Consolas" w:eastAsia="Times New Roman" w:hAnsi="Consolas" w:cs="Times New Roman"/>
+          <w:color w:val="D4D4D4"/>
+          <w:sz w:val="21"/>
+          <w:szCs w:val="21"/>
+          <w:lang w:eastAsia="en-CA"/>
+        </w:rPr>
+        <w:t> </w:t>
+      </w:r>
+      <w:r>
+        <w:rPr>
+          <w:rFonts w:ascii="Consolas" w:eastAsia="Times New Roman" w:hAnsi="Consolas" w:cs="Times New Roman"/>
+          <w:color w:val="DCDCAA"/>
+          <w:sz w:val="21"/>
+          <w:szCs w:val="21"/>
+          <w:lang w:eastAsia="en-CA"/>
+        </w:rPr>
+        <w:t>fread</w:t>
+      </w:r>
+      <w:r>
+        <w:rPr>
+          <w:rFonts w:ascii="Consolas" w:eastAsia="Times New Roman" w:hAnsi="Consolas" w:cs="Times New Roman"/>
+          <w:color w:val="D4D4D4"/>
+          <w:sz w:val="21"/>
+          <w:szCs w:val="21"/>
+          <w:lang w:eastAsia="en-CA"/>
+        </w:rPr>
+        <w:t>(</w:t>
+      </w:r>
+      <w:r>
+        <w:rPr>
+          <w:rFonts w:ascii="Consolas" w:eastAsia="Times New Roman" w:hAnsi="Consolas" w:cs="Times New Roman"/>
+          <w:color w:val="9CDCFE"/>
+          <w:sz w:val="21"/>
+          <w:szCs w:val="21"/>
+          <w:lang w:eastAsia="en-CA"/>
+        </w:rPr>
+        <w:t>$handle</w:t>
+      </w:r>
+      <w:r>
+        <w:rPr>
+          <w:rFonts w:ascii="Consolas" w:eastAsia="Times New Roman" w:hAnsi="Consolas" w:cs="Times New Roman"/>
+          <w:color w:val="D4D4D4"/>
+          <w:sz w:val="21"/>
+          <w:szCs w:val="21"/>
+          <w:lang w:eastAsia="en-CA"/>
+        </w:rPr>
+        <w:t>, </w:t>
+      </w:r>
+      <w:r>
+        <w:rPr>
+          <w:rFonts w:ascii="Consolas" w:eastAsia="Times New Roman" w:hAnsi="Consolas" w:cs="Times New Roman"/>
+          <w:color w:val="B5CEA8"/>
+          <w:sz w:val="21"/>
+          <w:szCs w:val="21"/>
+          <w:lang w:eastAsia="en-CA"/>
+        </w:rPr>
+        <w:t>40</w:t>
+      </w:r>
+      <w:r>
+        <w:rPr>
+          <w:rFonts w:ascii="Consolas" w:eastAsia="Times New Roman" w:hAnsi="Consolas" w:cs="Times New Roman"/>
+          <w:color w:val="D4D4D4"/>
+          <w:sz w:val="21"/>
+          <w:szCs w:val="21"/>
+          <w:lang w:eastAsia="en-CA"/>
+        </w:rPr>
+        <w:t>);</w:t>
+      </w:r>
+    </w:p>
+    <w:p>
+      <w:pPr>
+        <w:shd w:val="clear" w:color="auto" w:fill="1E1E1E"/>
+        <w:spacing w:after="0" w:line="285" w:lineRule="atLeast"/>
+        <w:rPr>
+          <w:rFonts w:ascii="Consolas" w:eastAsia="Times New Roman" w:hAnsi="Consolas" w:cs="Times New Roman"/>
+          <w:color w:val="D4D4D4"/>
+          <w:sz w:val="21"/>
+          <w:szCs w:val="21"/>
+          <w:lang w:eastAsia="en-CA"/>
+        </w:rPr>
+      </w:pPr>
+    </w:p>
+    <w:p>
+      <w:pPr>
+        <w:shd w:val="clear" w:color="auto" w:fill="1E1E1E"/>
+        <w:spacing w:after="0" w:line="285" w:lineRule="atLeast"/>
+        <w:rPr>
+          <w:rFonts w:ascii="Consolas" w:eastAsia="Times New Roman" w:hAnsi="Consolas" w:cs="Times New Roman"/>
+          <w:color w:val="D4D4D4"/>
+          <w:sz w:val="21"/>
+          <w:szCs w:val="21"/>
+          <w:lang w:eastAsia="en-CA"/>
+        </w:rPr>
+      </w:pPr>
+      <w:r>
+        <w:rPr>
+          <w:rFonts w:ascii="Consolas" w:eastAsia="Times New Roman" w:hAnsi="Consolas" w:cs="Times New Roman"/>
+          <w:color w:val="D4D4D4"/>
+          <w:sz w:val="21"/>
+          <w:szCs w:val="21"/>
+          <w:lang w:eastAsia="en-CA"/>
+        </w:rPr>
+        <w:t>    </w:t>
+      </w:r>
+      <w:r>
+        <w:rPr>
+          <w:rFonts w:ascii="Consolas" w:eastAsia="Times New Roman" w:hAnsi="Consolas" w:cs="Times New Roman"/>
+          <w:color w:val="6A9955"/>
+          <w:sz w:val="21"/>
+          <w:szCs w:val="21"/>
+          <w:lang w:eastAsia="en-CA"/>
+        </w:rPr>
+        <w:t>// Reading a single line:</w:t>
+      </w:r>
+    </w:p>
+    <w:p>
+      <w:pPr>
+        <w:shd w:val="clear" w:color="auto" w:fill="1E1E1E"/>
+        <w:spacing w:after="0" w:line="285" w:lineRule="atLeast"/>
+        <w:rPr>
+          <w:rFonts w:ascii="Consolas" w:eastAsia="Times New Roman" w:hAnsi="Consolas" w:cs="Times New Roman"/>
+          <w:color w:val="D4D4D4"/>
+          <w:sz w:val="21"/>
+          <w:szCs w:val="21"/>
+          <w:lang w:eastAsia="en-CA"/>
+        </w:rPr>
+      </w:pPr>
+      <w:r>
+        <w:rPr>
+          <w:rFonts w:ascii="Consolas" w:eastAsia="Times New Roman" w:hAnsi="Consolas" w:cs="Times New Roman"/>
+          <w:color w:val="D4D4D4"/>
+          <w:sz w:val="21"/>
+          <w:szCs w:val="21"/>
+          <w:lang w:eastAsia="en-CA"/>
+        </w:rPr>
+        <w:t>    </w:t>
+      </w:r>
+      <w:r>
+        <w:rPr>
+          <w:rFonts w:ascii="Consolas" w:eastAsia="Times New Roman" w:hAnsi="Consolas" w:cs="Times New Roman"/>
+          <w:color w:val="DCDCAA"/>
+          <w:sz w:val="21"/>
+          <w:szCs w:val="21"/>
+          <w:lang w:eastAsia="en-CA"/>
+        </w:rPr>
+        <w:t>echo</w:t>
+      </w:r>
+      <w:r>
+        <w:rPr>
+          <w:rFonts w:ascii="Consolas" w:eastAsia="Times New Roman" w:hAnsi="Consolas" w:cs="Times New Roman"/>
+          <w:color w:val="D4D4D4"/>
+          <w:sz w:val="21"/>
+          <w:szCs w:val="21"/>
+          <w:lang w:eastAsia="en-CA"/>
+        </w:rPr>
+        <w:t> </w:t>
+      </w:r>
+      <w:r>
+        <w:rPr>
+          <w:rFonts w:ascii="Consolas" w:eastAsia="Times New Roman" w:hAnsi="Consolas" w:cs="Times New Roman"/>
+          <w:color w:val="DCDCAA"/>
+          <w:sz w:val="21"/>
+          <w:szCs w:val="21"/>
+          <w:lang w:eastAsia="en-CA"/>
+        </w:rPr>
+        <w:t>fgets</w:t>
+      </w:r>
+      <w:r>
+        <w:rPr>
+          <w:rFonts w:ascii="Consolas" w:eastAsia="Times New Roman" w:hAnsi="Consolas" w:cs="Times New Roman"/>
+          <w:color w:val="D4D4D4"/>
+          <w:sz w:val="21"/>
+          <w:szCs w:val="21"/>
+          <w:lang w:eastAsia="en-CA"/>
+        </w:rPr>
+        <w:t>(</w:t>
+      </w:r>
+      <w:r>
+        <w:rPr>
+          <w:rFonts w:ascii="Consolas" w:eastAsia="Times New Roman" w:hAnsi="Consolas" w:cs="Times New Roman"/>
+          <w:color w:val="9CDCFE"/>
+          <w:sz w:val="21"/>
+          <w:szCs w:val="21"/>
+          <w:lang w:eastAsia="en-CA"/>
+        </w:rPr>
+        <w:t>$handle</w:t>
+      </w:r>
+      <w:r>
+        <w:rPr>
+          <w:rFonts w:ascii="Consolas" w:eastAsia="Times New Roman" w:hAnsi="Consolas" w:cs="Times New Roman"/>
+          <w:color w:val="D4D4D4"/>
+          <w:sz w:val="21"/>
+          <w:szCs w:val="21"/>
+          <w:lang w:eastAsia="en-CA"/>
+        </w:rPr>
+        <w:t>);</w:t>
+      </w:r>
+    </w:p>
+    <w:p>
+      <w:pPr>
+        <w:shd w:val="clear" w:color="auto" w:fill="1E1E1E"/>
+        <w:spacing w:after="0" w:line="285" w:lineRule="atLeast"/>
+        <w:rPr>
+          <w:rFonts w:ascii="Consolas" w:eastAsia="Times New Roman" w:hAnsi="Consolas" w:cs="Times New Roman"/>
+          <w:color w:val="D4D4D4"/>
+          <w:sz w:val="21"/>
+          <w:szCs w:val="21"/>
+          <w:lang w:eastAsia="en-CA"/>
+        </w:rPr>
+      </w:pPr>
+    </w:p>
+    <w:p>
+      <w:pPr>
+        <w:shd w:val="clear" w:color="auto" w:fill="1E1E1E"/>
+        <w:spacing w:after="0" w:line="285" w:lineRule="atLeast"/>
+        <w:rPr>
+          <w:rFonts w:ascii="Consolas" w:eastAsia="Times New Roman" w:hAnsi="Consolas" w:cs="Times New Roman"/>
+          <w:color w:val="D4D4D4"/>
+          <w:sz w:val="21"/>
+          <w:szCs w:val="21"/>
+          <w:lang w:eastAsia="en-CA"/>
+        </w:rPr>
+      </w:pPr>
+      <w:r>
+        <w:rPr>
+          <w:rFonts w:ascii="Consolas" w:eastAsia="Times New Roman" w:hAnsi="Consolas" w:cs="Times New Roman"/>
+          <w:color w:val="D4D4D4"/>
+          <w:sz w:val="21"/>
+          <w:szCs w:val="21"/>
+          <w:lang w:eastAsia="en-CA"/>
+        </w:rPr>
+        <w:t>    </w:t>
+      </w:r>
+      <w:r>
+        <w:rPr>
+          <w:rFonts w:ascii="Consolas" w:eastAsia="Times New Roman" w:hAnsi="Consolas" w:cs="Times New Roman"/>
+          <w:color w:val="6A9955"/>
+          <w:sz w:val="21"/>
+          <w:szCs w:val="21"/>
+          <w:lang w:eastAsia="en-CA"/>
+        </w:rPr>
+        <w:t>// Reading a single character:</w:t>
+      </w:r>
+    </w:p>
+    <w:p>
+      <w:pPr>
+        <w:shd w:val="clear" w:color="auto" w:fill="1E1E1E"/>
+        <w:spacing w:after="0" w:line="285" w:lineRule="atLeast"/>
+        <w:rPr>
+          <w:rFonts w:ascii="Consolas" w:eastAsia="Times New Roman" w:hAnsi="Consolas" w:cs="Times New Roman"/>
+          <w:color w:val="D4D4D4"/>
+          <w:sz w:val="21"/>
+          <w:szCs w:val="21"/>
+          <w:lang w:eastAsia="en-CA"/>
+        </w:rPr>
+      </w:pPr>
+      <w:r>
+        <w:rPr>
+          <w:rFonts w:ascii="Consolas" w:eastAsia="Times New Roman" w:hAnsi="Consolas" w:cs="Times New Roman"/>
+          <w:color w:val="D4D4D4"/>
+          <w:sz w:val="21"/>
+          <w:szCs w:val="21"/>
+          <w:lang w:eastAsia="en-CA"/>
+        </w:rPr>
+        <w:t>    </w:t>
+      </w:r>
+      <w:r>
+        <w:rPr>
+          <w:rFonts w:ascii="Consolas" w:eastAsia="Times New Roman" w:hAnsi="Consolas" w:cs="Times New Roman"/>
+          <w:color w:val="DCDCAA"/>
+          <w:sz w:val="21"/>
+          <w:szCs w:val="21"/>
+          <w:lang w:eastAsia="en-CA"/>
+        </w:rPr>
+        <w:t>echo</w:t>
+      </w:r>
+      <w:r>
+        <w:rPr>
+          <w:rFonts w:ascii="Consolas" w:eastAsia="Times New Roman" w:hAnsi="Consolas" w:cs="Times New Roman"/>
+          <w:color w:val="D4D4D4"/>
+          <w:sz w:val="21"/>
+          <w:szCs w:val="21"/>
+          <w:lang w:eastAsia="en-CA"/>
+        </w:rPr>
+        <w:t> </w:t>
+      </w:r>
+      <w:r>
+        <w:rPr>
+          <w:rFonts w:ascii="Consolas" w:eastAsia="Times New Roman" w:hAnsi="Consolas" w:cs="Times New Roman"/>
+          <w:color w:val="DCDCAA"/>
+          <w:sz w:val="21"/>
+          <w:szCs w:val="21"/>
+          <w:lang w:eastAsia="en-CA"/>
+        </w:rPr>
+        <w:t>fgetc</w:t>
+      </w:r>
+      <w:r>
+        <w:rPr>
+          <w:rFonts w:ascii="Consolas" w:eastAsia="Times New Roman" w:hAnsi="Consolas" w:cs="Times New Roman"/>
+          <w:color w:val="D4D4D4"/>
+          <w:sz w:val="21"/>
+          <w:szCs w:val="21"/>
+          <w:lang w:eastAsia="en-CA"/>
+        </w:rPr>
+        <w:t>(</w:t>
+      </w:r>
+      <w:r>
+        <w:rPr>
+          <w:rFonts w:ascii="Consolas" w:eastAsia="Times New Roman" w:hAnsi="Consolas" w:cs="Times New Roman"/>
+          <w:color w:val="9CDCFE"/>
+          <w:sz w:val="21"/>
+          <w:szCs w:val="21"/>
+          <w:lang w:eastAsia="en-CA"/>
+        </w:rPr>
+        <w:t>$handle</w:t>
+      </w:r>
+      <w:r>
+        <w:rPr>
+          <w:rFonts w:ascii="Consolas" w:eastAsia="Times New Roman" w:hAnsi="Consolas" w:cs="Times New Roman"/>
+          <w:color w:val="D4D4D4"/>
+          <w:sz w:val="21"/>
+          <w:szCs w:val="21"/>
+          <w:lang w:eastAsia="en-CA"/>
+        </w:rPr>
+        <w:t>);</w:t>
+      </w:r>
+    </w:p>
+    <w:p>
+      <w:pPr>
+        <w:shd w:val="clear" w:color="auto" w:fill="1E1E1E"/>
+        <w:spacing w:after="0" w:line="285" w:lineRule="atLeast"/>
+        <w:rPr>
+          <w:rFonts w:ascii="Consolas" w:eastAsia="Times New Roman" w:hAnsi="Consolas" w:cs="Times New Roman"/>
+          <w:color w:val="D4D4D4"/>
+          <w:sz w:val="21"/>
+          <w:szCs w:val="21"/>
+          <w:lang w:eastAsia="en-CA"/>
+        </w:rPr>
+      </w:pPr>
+    </w:p>
+    <w:p>
+      <w:pPr>
+        <w:shd w:val="clear" w:color="auto" w:fill="1E1E1E"/>
+        <w:spacing w:after="0" w:line="285" w:lineRule="atLeast"/>
+        <w:rPr>
+          <w:rFonts w:ascii="Consolas" w:eastAsia="Times New Roman" w:hAnsi="Consolas" w:cs="Times New Roman"/>
+          <w:color w:val="D4D4D4"/>
+          <w:sz w:val="21"/>
+          <w:szCs w:val="21"/>
+          <w:lang w:eastAsia="en-CA"/>
+        </w:rPr>
+      </w:pPr>
+      <w:r>
+        <w:rPr>
+          <w:rFonts w:ascii="Consolas" w:eastAsia="Times New Roman" w:hAnsi="Consolas" w:cs="Times New Roman"/>
+          <w:color w:val="D4D4D4"/>
+          <w:sz w:val="21"/>
+          <w:szCs w:val="21"/>
+          <w:lang w:eastAsia="en-CA"/>
+        </w:rPr>
+        <w:t>    </w:t>
+      </w:r>
+      <w:r>
+        <w:rPr>
+          <w:rFonts w:ascii="Consolas" w:eastAsia="Times New Roman" w:hAnsi="Consolas" w:cs="Times New Roman"/>
+          <w:color w:val="6A9955"/>
+          <w:sz w:val="21"/>
+          <w:szCs w:val="21"/>
+          <w:lang w:eastAsia="en-CA"/>
+        </w:rPr>
+        <w:t>// For reading and writing, we add a plus in front of the r in $handle:</w:t>
+      </w:r>
+    </w:p>
+    <w:p>
+      <w:pPr>
+        <w:shd w:val="clear" w:color="auto" w:fill="1E1E1E"/>
+        <w:spacing w:after="0" w:line="285" w:lineRule="atLeast"/>
+        <w:rPr>
+          <w:rFonts w:ascii="Consolas" w:eastAsia="Times New Roman" w:hAnsi="Consolas" w:cs="Times New Roman"/>
+          <w:color w:val="D4D4D4"/>
+          <w:sz w:val="21"/>
+          <w:szCs w:val="21"/>
+          <w:lang w:eastAsia="en-CA"/>
+        </w:rPr>
+      </w:pPr>
+      <w:r>
+        <w:rPr>
+          <w:rFonts w:ascii="Consolas" w:eastAsia="Times New Roman" w:hAnsi="Consolas" w:cs="Times New Roman"/>
+          <w:color w:val="D4D4D4"/>
+          <w:sz w:val="21"/>
+          <w:szCs w:val="21"/>
+          <w:lang w:eastAsia="en-CA"/>
+        </w:rPr>
+        <w:t>    </w:t>
+      </w:r>
+      <w:r>
+        <w:rPr>
+          <w:rFonts w:ascii="Consolas" w:eastAsia="Times New Roman" w:hAnsi="Consolas" w:cs="Times New Roman"/>
+          <w:color w:val="9CDCFE"/>
+          <w:sz w:val="21"/>
+          <w:szCs w:val="21"/>
+          <w:lang w:eastAsia="en-CA"/>
+        </w:rPr>
+        <w:t>$handle</w:t>
+      </w:r>
+      <w:r>
+        <w:rPr>
+          <w:rFonts w:ascii="Consolas" w:eastAsia="Times New Roman" w:hAnsi="Consolas" w:cs="Times New Roman"/>
+          <w:color w:val="D4D4D4"/>
+          <w:sz w:val="21"/>
+          <w:szCs w:val="21"/>
+          <w:lang w:eastAsia="en-CA"/>
+        </w:rPr>
+        <w:t> = </w:t>
+      </w:r>
+      <w:r>
+        <w:rPr>
+          <w:rFonts w:ascii="Consolas" w:eastAsia="Times New Roman" w:hAnsi="Consolas" w:cs="Times New Roman"/>
+          <w:color w:val="DCDCAA"/>
+          <w:sz w:val="21"/>
+          <w:szCs w:val="21"/>
+          <w:lang w:eastAsia="en-CA"/>
+        </w:rPr>
+        <w:t>fopen</w:t>
+      </w:r>
+      <w:r>
+        <w:rPr>
+          <w:rFonts w:ascii="Consolas" w:eastAsia="Times New Roman" w:hAnsi="Consolas" w:cs="Times New Roman"/>
+          <w:color w:val="D4D4D4"/>
+          <w:sz w:val="21"/>
+          <w:szCs w:val="21"/>
+          <w:lang w:eastAsia="en-CA"/>
+        </w:rPr>
+        <w:t>(</w:t>
+      </w:r>
+      <w:r>
+        <w:rPr>
+          <w:rFonts w:ascii="Consolas" w:eastAsia="Times New Roman" w:hAnsi="Consolas" w:cs="Times New Roman"/>
+          <w:color w:val="9CDCFE"/>
+          <w:sz w:val="21"/>
+          <w:szCs w:val="21"/>
+          <w:lang w:eastAsia="en-CA"/>
+        </w:rPr>
+        <w:t>$file</w:t>
+      </w:r>
+      <w:r>
+        <w:rPr>
+          <w:rFonts w:ascii="Consolas" w:eastAsia="Times New Roman" w:hAnsi="Consolas" w:cs="Times New Roman"/>
+          <w:color w:val="D4D4D4"/>
+          <w:sz w:val="21"/>
+          <w:szCs w:val="21"/>
+          <w:lang w:eastAsia="en-CA"/>
+        </w:rPr>
+        <w:t>, </w:t>
+      </w:r>
+      <w:r>
+        <w:rPr>
+          <w:rFonts w:ascii="Consolas" w:eastAsia="Times New Roman" w:hAnsi="Consolas" w:cs="Times New Roman"/>
+          <w:color w:val="CE9178"/>
+          <w:sz w:val="21"/>
+          <w:szCs w:val="21"/>
+          <w:lang w:eastAsia="en-CA"/>
+        </w:rPr>
+        <w:t>'r+'</w:t>
+      </w:r>
+      <w:r>
+        <w:rPr>
+          <w:rFonts w:ascii="Consolas" w:eastAsia="Times New Roman" w:hAnsi="Consolas" w:cs="Times New Roman"/>
+          <w:color w:val="D4D4D4"/>
+          <w:sz w:val="21"/>
+          <w:szCs w:val="21"/>
+          <w:lang w:eastAsia="en-CA"/>
+        </w:rPr>
+        <w:t>);</w:t>
+      </w:r>
+    </w:p>
+    <w:p>
+      <w:pPr>
+        <w:shd w:val="clear" w:color="auto" w:fill="1E1E1E"/>
+        <w:spacing w:after="0" w:line="285" w:lineRule="atLeast"/>
+        <w:rPr>
+          <w:rFonts w:ascii="Consolas" w:eastAsia="Times New Roman" w:hAnsi="Consolas" w:cs="Times New Roman"/>
+          <w:color w:val="D4D4D4"/>
+          <w:sz w:val="21"/>
+          <w:szCs w:val="21"/>
+          <w:lang w:eastAsia="en-CA"/>
+        </w:rPr>
+      </w:pPr>
+    </w:p>
+    <w:p>
+      <w:pPr>
+        <w:shd w:val="clear" w:color="auto" w:fill="1E1E1E"/>
+        <w:spacing w:after="0" w:line="285" w:lineRule="atLeast"/>
+        <w:rPr>
+          <w:rFonts w:ascii="Consolas" w:eastAsia="Times New Roman" w:hAnsi="Consolas" w:cs="Times New Roman"/>
+          <w:color w:val="D4D4D4"/>
+          <w:sz w:val="21"/>
+          <w:szCs w:val="21"/>
+          <w:lang w:eastAsia="en-CA"/>
+        </w:rPr>
+      </w:pPr>
+      <w:r>
+        <w:rPr>
+          <w:rFonts w:ascii="Consolas" w:eastAsia="Times New Roman" w:hAnsi="Consolas" w:cs="Times New Roman"/>
+          <w:color w:val="D4D4D4"/>
+          <w:sz w:val="21"/>
+          <w:szCs w:val="21"/>
+          <w:lang w:eastAsia="en-CA"/>
+        </w:rPr>
+        <w:t>    </w:t>
+      </w:r>
+      <w:r>
+        <w:rPr>
+          <w:rFonts w:ascii="Consolas" w:eastAsia="Times New Roman" w:hAnsi="Consolas" w:cs="Times New Roman"/>
+          <w:color w:val="DCDCAA"/>
+          <w:sz w:val="21"/>
+          <w:szCs w:val="21"/>
+          <w:lang w:eastAsia="en-CA"/>
+        </w:rPr>
+        <w:t>fwrite</w:t>
+      </w:r>
+      <w:r>
+        <w:rPr>
+          <w:rFonts w:ascii="Consolas" w:eastAsia="Times New Roman" w:hAnsi="Consolas" w:cs="Times New Roman"/>
+          <w:color w:val="D4D4D4"/>
+          <w:sz w:val="21"/>
+          <w:szCs w:val="21"/>
+          <w:lang w:eastAsia="en-CA"/>
+        </w:rPr>
+        <w:t>(</w:t>
+      </w:r>
+      <w:r>
+        <w:rPr>
+          <w:rFonts w:ascii="Consolas" w:eastAsia="Times New Roman" w:hAnsi="Consolas" w:cs="Times New Roman"/>
+          <w:color w:val="9CDCFE"/>
+          <w:sz w:val="21"/>
+          <w:szCs w:val="21"/>
+          <w:lang w:eastAsia="en-CA"/>
+        </w:rPr>
+        <w:t>$handle</w:t>
+      </w:r>
+      <w:r>
+        <w:rPr>
+          <w:rFonts w:ascii="Consolas" w:eastAsia="Times New Roman" w:hAnsi="Consolas" w:cs="Times New Roman"/>
+          <w:color w:val="D4D4D4"/>
+          <w:sz w:val="21"/>
+          <w:szCs w:val="21"/>
+          <w:lang w:eastAsia="en-CA"/>
+        </w:rPr>
+        <w:t>, </w:t>
+      </w:r>
+      <w:r>
+        <w:rPr>
+          <w:rFonts w:ascii="Consolas" w:eastAsia="Times New Roman" w:hAnsi="Consolas" w:cs="Times New Roman"/>
+          <w:color w:val="CE9178"/>
+          <w:sz w:val="21"/>
+          <w:szCs w:val="21"/>
+          <w:lang w:eastAsia="en-CA"/>
+        </w:rPr>
+        <w:t>"</w:t>
+      </w:r>
+      <w:r>
+        <w:rPr>
+          <w:rFonts w:ascii="Consolas" w:eastAsia="Times New Roman" w:hAnsi="Consolas" w:cs="Times New Roman"/>
+          <w:color w:val="D7BA7D"/>
+          <w:sz w:val="21"/>
+          <w:szCs w:val="21"/>
+          <w:lang w:eastAsia="en-CA"/>
+        </w:rPr>
+        <w:t>\n</w:t>
+      </w:r>
+      <w:r>
+        <w:rPr>
+          <w:rFonts w:ascii="Consolas" w:eastAsia="Times New Roman" w:hAnsi="Consolas" w:cs="Times New Roman"/>
+          <w:color w:val="CE9178"/>
+          <w:sz w:val="21"/>
+          <w:szCs w:val="21"/>
+          <w:lang w:eastAsia="en-CA"/>
+        </w:rPr>
+        <w:t>Everything popular is wrong"</w:t>
+      </w:r>
+      <w:r>
+        <w:rPr>
+          <w:rFonts w:ascii="Consolas" w:eastAsia="Times New Roman" w:hAnsi="Consolas" w:cs="Times New Roman"/>
+          <w:color w:val="D4D4D4"/>
+          <w:sz w:val="21"/>
+          <w:szCs w:val="21"/>
+          <w:lang w:eastAsia="en-CA"/>
+        </w:rPr>
+        <w:t>);</w:t>
+      </w:r>
+    </w:p>
+    <w:p>
+      <w:pPr>
+        <w:shd w:val="clear" w:color="auto" w:fill="1E1E1E"/>
+        <w:spacing w:after="0" w:line="285" w:lineRule="atLeast"/>
+        <w:rPr>
+          <w:rFonts w:ascii="Consolas" w:eastAsia="Times New Roman" w:hAnsi="Consolas" w:cs="Times New Roman"/>
+          <w:color w:val="D4D4D4"/>
+          <w:sz w:val="21"/>
+          <w:szCs w:val="21"/>
+          <w:lang w:eastAsia="en-CA"/>
+        </w:rPr>
+      </w:pPr>
+      <w:r>
+        <w:rPr>
+          <w:rFonts w:ascii="Consolas" w:eastAsia="Times New Roman" w:hAnsi="Consolas" w:cs="Times New Roman"/>
+          <w:color w:val="D4D4D4"/>
+          <w:sz w:val="21"/>
+          <w:szCs w:val="21"/>
+          <w:lang w:eastAsia="en-CA"/>
+        </w:rPr>
+        <w:t>    </w:t>
+      </w:r>
+      <w:r>
+        <w:rPr>
+          <w:rFonts w:ascii="Consolas" w:eastAsia="Times New Roman" w:hAnsi="Consolas" w:cs="Times New Roman"/>
+          <w:color w:val="DCDCAA"/>
+          <w:sz w:val="21"/>
+          <w:szCs w:val="21"/>
+          <w:lang w:eastAsia="en-CA"/>
+        </w:rPr>
+        <w:t>echo</w:t>
+      </w:r>
+      <w:r>
+        <w:rPr>
+          <w:rFonts w:ascii="Consolas" w:eastAsia="Times New Roman" w:hAnsi="Consolas" w:cs="Times New Roman"/>
+          <w:color w:val="D4D4D4"/>
+          <w:sz w:val="21"/>
+          <w:szCs w:val="21"/>
+          <w:lang w:eastAsia="en-CA"/>
+        </w:rPr>
+        <w:t> </w:t>
+      </w:r>
+      <w:r>
+        <w:rPr>
+          <w:rFonts w:ascii="Consolas" w:eastAsia="Times New Roman" w:hAnsi="Consolas" w:cs="Times New Roman"/>
+          <w:color w:val="DCDCAA"/>
+          <w:sz w:val="21"/>
+          <w:szCs w:val="21"/>
+          <w:lang w:eastAsia="en-CA"/>
+        </w:rPr>
+        <w:t>fread</w:t>
+      </w:r>
+      <w:r>
+        <w:rPr>
+          <w:rFonts w:ascii="Consolas" w:eastAsia="Times New Roman" w:hAnsi="Consolas" w:cs="Times New Roman"/>
+          <w:color w:val="D4D4D4"/>
+          <w:sz w:val="21"/>
+          <w:szCs w:val="21"/>
+          <w:lang w:eastAsia="en-CA"/>
+        </w:rPr>
+        <w:t>(</w:t>
+      </w:r>
+      <w:r>
+        <w:rPr>
+          <w:rFonts w:ascii="Consolas" w:eastAsia="Times New Roman" w:hAnsi="Consolas" w:cs="Times New Roman"/>
+          <w:color w:val="9CDCFE"/>
+          <w:sz w:val="21"/>
+          <w:szCs w:val="21"/>
+          <w:lang w:eastAsia="en-CA"/>
+        </w:rPr>
+        <w:t>$handle</w:t>
+      </w:r>
+      <w:r>
+        <w:rPr>
+          <w:rFonts w:ascii="Consolas" w:eastAsia="Times New Roman" w:hAnsi="Consolas" w:cs="Times New Roman"/>
+          <w:color w:val="D4D4D4"/>
+          <w:sz w:val="21"/>
+          <w:szCs w:val="21"/>
+          <w:lang w:eastAsia="en-CA"/>
+        </w:rPr>
+        <w:t>, </w:t>
+      </w:r>
+      <w:r>
+        <w:rPr>
+          <w:rFonts w:ascii="Consolas" w:eastAsia="Times New Roman" w:hAnsi="Consolas" w:cs="Times New Roman"/>
+          <w:color w:val="DCDCAA"/>
+          <w:sz w:val="21"/>
+          <w:szCs w:val="21"/>
+          <w:lang w:eastAsia="en-CA"/>
+        </w:rPr>
+        <w:t>filesize</w:t>
+      </w:r>
+      <w:r>
+        <w:rPr>
+          <w:rFonts w:ascii="Consolas" w:eastAsia="Times New Roman" w:hAnsi="Consolas" w:cs="Times New Roman"/>
+          <w:color w:val="D4D4D4"/>
+          <w:sz w:val="21"/>
+          <w:szCs w:val="21"/>
+          <w:lang w:eastAsia="en-CA"/>
+        </w:rPr>
+        <w:t>(</w:t>
+      </w:r>
+      <w:r>
+        <w:rPr>
+          <w:rFonts w:ascii="Consolas" w:eastAsia="Times New Roman" w:hAnsi="Consolas" w:cs="Times New Roman"/>
+          <w:color w:val="9CDCFE"/>
+          <w:sz w:val="21"/>
+          <w:szCs w:val="21"/>
+          <w:lang w:eastAsia="en-CA"/>
+        </w:rPr>
+        <w:t>$file</w:t>
+      </w:r>
+      <w:r>
+        <w:rPr>
+          <w:rFonts w:ascii="Consolas" w:eastAsia="Times New Roman" w:hAnsi="Consolas" w:cs="Times New Roman"/>
+          <w:color w:val="D4D4D4"/>
+          <w:sz w:val="21"/>
+          <w:szCs w:val="21"/>
+          <w:lang w:eastAsia="en-CA"/>
+        </w:rPr>
+        <w:t>));</w:t>
+      </w:r>
+    </w:p>
+    <w:p>
+      <w:pPr>
+        <w:shd w:val="clear" w:color="auto" w:fill="1E1E1E"/>
+        <w:spacing w:after="0" w:line="285" w:lineRule="atLeast"/>
+        <w:rPr>
+          <w:rFonts w:ascii="Consolas" w:eastAsia="Times New Roman" w:hAnsi="Consolas" w:cs="Times New Roman"/>
+          <w:color w:val="D4D4D4"/>
+          <w:sz w:val="21"/>
+          <w:szCs w:val="21"/>
+          <w:lang w:eastAsia="en-CA"/>
+        </w:rPr>
+      </w:pPr>
+    </w:p>
+    <w:p>
+      <w:pPr>
+        <w:shd w:val="clear" w:color="auto" w:fill="1E1E1E"/>
+        <w:spacing w:after="0" w:line="285" w:lineRule="atLeast"/>
+        <w:rPr>
+          <w:rFonts w:ascii="Consolas" w:eastAsia="Times New Roman" w:hAnsi="Consolas" w:cs="Times New Roman"/>
+          <w:color w:val="D4D4D4"/>
+          <w:sz w:val="21"/>
+          <w:szCs w:val="21"/>
+          <w:lang w:eastAsia="en-CA"/>
+        </w:rPr>
+      </w:pPr>
+      <w:r>
+        <w:rPr>
+          <w:rFonts w:ascii="Consolas" w:eastAsia="Times New Roman" w:hAnsi="Consolas" w:cs="Times New Roman"/>
+          <w:color w:val="D4D4D4"/>
+          <w:sz w:val="21"/>
+          <w:szCs w:val="21"/>
+          <w:lang w:eastAsia="en-CA"/>
+        </w:rPr>
+        <w:t>    </w:t>
+      </w:r>
+      <w:r>
+        <w:rPr>
+          <w:rFonts w:ascii="Consolas" w:eastAsia="Times New Roman" w:hAnsi="Consolas" w:cs="Times New Roman"/>
+          <w:color w:val="6A9955"/>
+          <w:sz w:val="21"/>
+          <w:szCs w:val="21"/>
+          <w:lang w:eastAsia="en-CA"/>
+        </w:rPr>
+        <w:t>// If you want to add a new line at the end of the text, do the following:</w:t>
+      </w:r>
+    </w:p>
+    <w:p>
+      <w:pPr>
+        <w:shd w:val="clear" w:color="auto" w:fill="1E1E1E"/>
+        <w:spacing w:after="0" w:line="285" w:lineRule="atLeast"/>
+        <w:rPr>
+          <w:rFonts w:ascii="Consolas" w:eastAsia="Times New Roman" w:hAnsi="Consolas" w:cs="Times New Roman"/>
+          <w:color w:val="D4D4D4"/>
+          <w:sz w:val="21"/>
+          <w:szCs w:val="21"/>
+          <w:lang w:eastAsia="en-CA"/>
+        </w:rPr>
+      </w:pPr>
+      <w:r>
+        <w:rPr>
+          <w:rFonts w:ascii="Consolas" w:eastAsia="Times New Roman" w:hAnsi="Consolas" w:cs="Times New Roman"/>
+          <w:color w:val="D4D4D4"/>
+          <w:sz w:val="21"/>
+          <w:szCs w:val="21"/>
+          <w:lang w:eastAsia="en-CA"/>
+        </w:rPr>
+        <w:t>    </w:t>
+      </w:r>
+      <w:r>
+        <w:rPr>
+          <w:rFonts w:ascii="Consolas" w:eastAsia="Times New Roman" w:hAnsi="Consolas" w:cs="Times New Roman"/>
+          <w:color w:val="9CDCFE"/>
+          <w:sz w:val="21"/>
+          <w:szCs w:val="21"/>
+          <w:lang w:eastAsia="en-CA"/>
+        </w:rPr>
+        <w:t>$handle</w:t>
+      </w:r>
+      <w:r>
+        <w:rPr>
+          <w:rFonts w:ascii="Consolas" w:eastAsia="Times New Roman" w:hAnsi="Consolas" w:cs="Times New Roman"/>
+          <w:color w:val="D4D4D4"/>
+          <w:sz w:val="21"/>
+          <w:szCs w:val="21"/>
+          <w:lang w:eastAsia="en-CA"/>
+        </w:rPr>
+        <w:t> = </w:t>
+      </w:r>
+      <w:r>
+        <w:rPr>
+          <w:rFonts w:ascii="Consolas" w:eastAsia="Times New Roman" w:hAnsi="Consolas" w:cs="Times New Roman"/>
+          <w:color w:val="DCDCAA"/>
+          <w:sz w:val="21"/>
+          <w:szCs w:val="21"/>
+          <w:lang w:eastAsia="en-CA"/>
+        </w:rPr>
+        <w:t>fopen</w:t>
+      </w:r>
+      <w:r>
+        <w:rPr>
+          <w:rFonts w:ascii="Consolas" w:eastAsia="Times New Roman" w:hAnsi="Consolas" w:cs="Times New Roman"/>
+          <w:color w:val="D4D4D4"/>
+          <w:sz w:val="21"/>
+          <w:szCs w:val="21"/>
+          <w:lang w:eastAsia="en-CA"/>
+        </w:rPr>
+        <w:t>(</w:t>
+      </w:r>
+      <w:r>
+        <w:rPr>
+          <w:rFonts w:ascii="Consolas" w:eastAsia="Times New Roman" w:hAnsi="Consolas" w:cs="Times New Roman"/>
+          <w:color w:val="9CDCFE"/>
+          <w:sz w:val="21"/>
+          <w:szCs w:val="21"/>
+          <w:lang w:eastAsia="en-CA"/>
+        </w:rPr>
+        <w:t>$file</w:t>
+      </w:r>
+      <w:r>
+        <w:rPr>
+          <w:rFonts w:ascii="Consolas" w:eastAsia="Times New Roman" w:hAnsi="Consolas" w:cs="Times New Roman"/>
+          <w:color w:val="D4D4D4"/>
+          <w:sz w:val="21"/>
+          <w:szCs w:val="21"/>
+          <w:lang w:eastAsia="en-CA"/>
+        </w:rPr>
+        <w:t>, </w:t>
+      </w:r>
+      <w:r>
+        <w:rPr>
+          <w:rFonts w:ascii="Consolas" w:eastAsia="Times New Roman" w:hAnsi="Consolas" w:cs="Times New Roman"/>
+          <w:color w:val="CE9178"/>
+          <w:sz w:val="21"/>
+          <w:szCs w:val="21"/>
+          <w:lang w:eastAsia="en-CA"/>
+        </w:rPr>
+        <w:t>'a+'</w:t>
+      </w:r>
+      <w:r>
+        <w:rPr>
+          <w:rFonts w:ascii="Consolas" w:eastAsia="Times New Roman" w:hAnsi="Consolas" w:cs="Times New Roman"/>
+          <w:color w:val="D4D4D4"/>
+          <w:sz w:val="21"/>
+          <w:szCs w:val="21"/>
+          <w:lang w:eastAsia="en-CA"/>
+        </w:rPr>
+        <w:t>);</w:t>
+      </w:r>
+    </w:p>
+    <w:p>
+      <w:pPr>
+        <w:shd w:val="clear" w:color="auto" w:fill="1E1E1E"/>
+        <w:spacing w:after="0" w:line="285" w:lineRule="atLeast"/>
+        <w:rPr>
+          <w:rFonts w:ascii="Consolas" w:eastAsia="Times New Roman" w:hAnsi="Consolas" w:cs="Times New Roman"/>
+          <w:color w:val="D4D4D4"/>
+          <w:sz w:val="21"/>
+          <w:szCs w:val="21"/>
+          <w:lang w:eastAsia="en-CA"/>
+        </w:rPr>
+      </w:pPr>
+      <w:r>
+        <w:rPr>
+          <w:rFonts w:ascii="Consolas" w:eastAsia="Times New Roman" w:hAnsi="Consolas" w:cs="Times New Roman"/>
+          <w:color w:val="D4D4D4"/>
+          <w:sz w:val="21"/>
+          <w:szCs w:val="21"/>
+          <w:lang w:eastAsia="en-CA"/>
+        </w:rPr>
+        <w:t>    </w:t>
+      </w:r>
+      <w:r>
+        <w:rPr>
+          <w:rFonts w:ascii="Consolas" w:eastAsia="Times New Roman" w:hAnsi="Consolas" w:cs="Times New Roman"/>
+          <w:color w:val="DCDCAA"/>
+          <w:sz w:val="21"/>
+          <w:szCs w:val="21"/>
+          <w:lang w:eastAsia="en-CA"/>
+        </w:rPr>
+        <w:t>fwrite</w:t>
+      </w:r>
+      <w:r>
+        <w:rPr>
+          <w:rFonts w:ascii="Consolas" w:eastAsia="Times New Roman" w:hAnsi="Consolas" w:cs="Times New Roman"/>
+          <w:color w:val="D4D4D4"/>
+          <w:sz w:val="21"/>
+          <w:szCs w:val="21"/>
+          <w:lang w:eastAsia="en-CA"/>
+        </w:rPr>
+        <w:t>(</w:t>
+      </w:r>
+      <w:r>
+        <w:rPr>
+          <w:rFonts w:ascii="Consolas" w:eastAsia="Times New Roman" w:hAnsi="Consolas" w:cs="Times New Roman"/>
+          <w:color w:val="9CDCFE"/>
+          <w:sz w:val="21"/>
+          <w:szCs w:val="21"/>
+          <w:lang w:eastAsia="en-CA"/>
+        </w:rPr>
+        <w:t>$handle</w:t>
+      </w:r>
+      <w:r>
+        <w:rPr>
+          <w:rFonts w:ascii="Consolas" w:eastAsia="Times New Roman" w:hAnsi="Consolas" w:cs="Times New Roman"/>
+          <w:color w:val="D4D4D4"/>
+          <w:sz w:val="21"/>
+          <w:szCs w:val="21"/>
+          <w:lang w:eastAsia="en-CA"/>
+        </w:rPr>
+        <w:t>, </w:t>
+      </w:r>
+      <w:r>
+        <w:rPr>
+          <w:rFonts w:ascii="Consolas" w:eastAsia="Times New Roman" w:hAnsi="Consolas" w:cs="Times New Roman"/>
+          <w:color w:val="CE9178"/>
+          <w:sz w:val="21"/>
+          <w:szCs w:val="21"/>
+          <w:lang w:eastAsia="en-CA"/>
+        </w:rPr>
+        <w:t>"</w:t>
+      </w:r>
+      <w:r>
+        <w:rPr>
+          <w:rFonts w:ascii="Consolas" w:eastAsia="Times New Roman" w:hAnsi="Consolas" w:cs="Times New Roman"/>
+          <w:color w:val="D7BA7D"/>
+          <w:sz w:val="21"/>
+          <w:szCs w:val="21"/>
+          <w:lang w:eastAsia="en-CA"/>
+        </w:rPr>
+        <w:t>\n</w:t>
+      </w:r>
+      <w:r>
+        <w:rPr>
+          <w:rFonts w:ascii="Consolas" w:eastAsia="Times New Roman" w:hAnsi="Consolas" w:cs="Times New Roman"/>
+          <w:color w:val="CE9178"/>
+          <w:sz w:val="21"/>
+          <w:szCs w:val="21"/>
+          <w:lang w:eastAsia="en-CA"/>
+        </w:rPr>
+        <w:t>Everything popular is wrong"</w:t>
+      </w:r>
+      <w:r>
+        <w:rPr>
+          <w:rFonts w:ascii="Consolas" w:eastAsia="Times New Roman" w:hAnsi="Consolas" w:cs="Times New Roman"/>
+          <w:color w:val="D4D4D4"/>
+          <w:sz w:val="21"/>
+          <w:szCs w:val="21"/>
+          <w:lang w:eastAsia="en-CA"/>
+        </w:rPr>
+        <w:t>);</w:t>
+      </w:r>
+    </w:p>
+    <w:p>
+      <w:pPr>
+        <w:shd w:val="clear" w:color="auto" w:fill="1E1E1E"/>
+        <w:spacing w:after="0" w:line="285" w:lineRule="atLeast"/>
+        <w:rPr>
+          <w:rFonts w:ascii="Consolas" w:eastAsia="Times New Roman" w:hAnsi="Consolas" w:cs="Times New Roman"/>
+          <w:color w:val="D4D4D4"/>
+          <w:sz w:val="21"/>
+          <w:szCs w:val="21"/>
+          <w:lang w:eastAsia="en-CA"/>
+        </w:rPr>
+      </w:pPr>
+      <w:r>
+        <w:rPr>
+          <w:rFonts w:ascii="Consolas" w:eastAsia="Times New Roman" w:hAnsi="Consolas" w:cs="Times New Roman"/>
+          <w:color w:val="D4D4D4"/>
+          <w:sz w:val="21"/>
+          <w:szCs w:val="21"/>
+          <w:lang w:eastAsia="en-CA"/>
+        </w:rPr>
+        <w:t> </w:t>
+      </w:r>
+      <w:r>
+        <w:rPr>
+          <w:rFonts w:ascii="Consolas" w:eastAsia="Times New Roman" w:hAnsi="Consolas" w:cs="Times New Roman"/>
+          <w:color w:val="6A9955"/>
+          <w:sz w:val="21"/>
+          <w:szCs w:val="21"/>
+          <w:lang w:eastAsia="en-CA"/>
+        </w:rPr>
+        <w:t>// Closing a file:</w:t>
+      </w:r>
+    </w:p>
+    <w:p>
+      <w:pPr>
+        <w:shd w:val="clear" w:color="auto" w:fill="1E1E1E"/>
+        <w:spacing w:after="0" w:line="285" w:lineRule="atLeast"/>
+        <w:rPr>
+          <w:rFonts w:ascii="Consolas" w:eastAsia="Times New Roman" w:hAnsi="Consolas" w:cs="Times New Roman"/>
+          <w:color w:val="D4D4D4"/>
+          <w:sz w:val="21"/>
+          <w:szCs w:val="21"/>
+          <w:lang w:eastAsia="en-CA"/>
+        </w:rPr>
+      </w:pPr>
+      <w:r>
+        <w:rPr>
+          <w:rFonts w:ascii="Consolas" w:eastAsia="Times New Roman" w:hAnsi="Consolas" w:cs="Times New Roman"/>
+          <w:color w:val="D4D4D4"/>
+          <w:sz w:val="21"/>
+          <w:szCs w:val="21"/>
+          <w:lang w:eastAsia="en-CA"/>
+        </w:rPr>
+        <w:t>    </w:t>
+      </w:r>
+      <w:r>
+        <w:rPr>
+          <w:rFonts w:ascii="Consolas" w:eastAsia="Times New Roman" w:hAnsi="Consolas" w:cs="Times New Roman"/>
+          <w:color w:val="DCDCAA"/>
+          <w:sz w:val="21"/>
+          <w:szCs w:val="21"/>
+          <w:lang w:eastAsia="en-CA"/>
+        </w:rPr>
+        <w:t>fclose</w:t>
+      </w:r>
+      <w:r>
+        <w:rPr>
+          <w:rFonts w:ascii="Consolas" w:eastAsia="Times New Roman" w:hAnsi="Consolas" w:cs="Times New Roman"/>
+          <w:color w:val="D4D4D4"/>
+          <w:sz w:val="21"/>
+          <w:szCs w:val="21"/>
+          <w:lang w:eastAsia="en-CA"/>
+        </w:rPr>
+        <w:t>(</w:t>
+      </w:r>
+      <w:r>
+        <w:rPr>
+          <w:rFonts w:ascii="Consolas" w:eastAsia="Times New Roman" w:hAnsi="Consolas" w:cs="Times New Roman"/>
+          <w:color w:val="9CDCFE"/>
+          <w:sz w:val="21"/>
+          <w:szCs w:val="21"/>
+          <w:lang w:eastAsia="en-CA"/>
+        </w:rPr>
+        <w:t>$handle</w:t>
+      </w:r>
+      <w:r>
+        <w:rPr>
+          <w:rFonts w:ascii="Consolas" w:eastAsia="Times New Roman" w:hAnsi="Consolas" w:cs="Times New Roman"/>
+          <w:color w:val="D4D4D4"/>
+          <w:sz w:val="21"/>
+          <w:szCs w:val="21"/>
+          <w:lang w:eastAsia="en-CA"/>
+        </w:rPr>
+        <w:t>);</w:t>
+      </w:r>
+    </w:p>
+    <w:p>
+      <w:pPr>
+        <w:shd w:val="clear" w:color="auto" w:fill="1E1E1E"/>
+        <w:spacing w:after="0" w:line="285" w:lineRule="atLeast"/>
+        <w:rPr>
+          <w:rFonts w:ascii="Consolas" w:eastAsia="Times New Roman" w:hAnsi="Consolas" w:cs="Times New Roman"/>
+          <w:color w:val="D4D4D4"/>
+          <w:sz w:val="21"/>
+          <w:szCs w:val="21"/>
+          <w:lang w:eastAsia="en-CA"/>
+        </w:rPr>
+      </w:pPr>
+      <w:r>
+        <w:rPr>
+          <w:rFonts w:ascii="Consolas" w:eastAsia="Times New Roman" w:hAnsi="Consolas" w:cs="Times New Roman"/>
+          <w:color w:val="D4D4D4"/>
+          <w:sz w:val="21"/>
+          <w:szCs w:val="21"/>
+          <w:lang w:eastAsia="en-CA"/>
+        </w:rPr>
+        <w:t>    </w:t>
+      </w:r>
+    </w:p>
+    <w:p>
+      <w:pPr>
+        <w:shd w:val="clear" w:color="auto" w:fill="1E1E1E"/>
+        <w:spacing w:after="0" w:line="285" w:lineRule="atLeast"/>
+        <w:rPr>
+          <w:rFonts w:ascii="Consolas" w:eastAsia="Times New Roman" w:hAnsi="Consolas" w:cs="Times New Roman"/>
+          <w:color w:val="D4D4D4"/>
+          <w:sz w:val="21"/>
+          <w:szCs w:val="21"/>
+          <w:lang w:eastAsia="en-CA"/>
+        </w:rPr>
+      </w:pPr>
+      <w:r>
+        <w:rPr>
+          <w:rFonts w:ascii="Consolas" w:eastAsia="Times New Roman" w:hAnsi="Consolas" w:cs="Times New Roman"/>
+          <w:color w:val="D4D4D4"/>
+          <w:sz w:val="21"/>
+          <w:szCs w:val="21"/>
+          <w:lang w:eastAsia="en-CA"/>
+        </w:rPr>
+        <w:lastRenderedPageBreak/>
+        <w:t>    </w:t>
+      </w:r>
+      <w:r>
+        <w:rPr>
+          <w:rFonts w:ascii="Consolas" w:eastAsia="Times New Roman" w:hAnsi="Consolas" w:cs="Times New Roman"/>
+          <w:color w:val="6A9955"/>
+          <w:sz w:val="21"/>
+          <w:szCs w:val="21"/>
+          <w:lang w:eastAsia="en-CA"/>
+        </w:rPr>
+        <w:t>// Deleting a file</w:t>
+      </w:r>
+    </w:p>
+    <w:p>
+      <w:pPr>
+        <w:shd w:val="clear" w:color="auto" w:fill="1E1E1E"/>
+        <w:spacing w:after="0" w:line="285" w:lineRule="atLeast"/>
+        <w:rPr>
+          <w:rFonts w:ascii="Consolas" w:eastAsia="Times New Roman" w:hAnsi="Consolas" w:cs="Times New Roman"/>
+          <w:color w:val="D4D4D4"/>
+          <w:sz w:val="21"/>
+          <w:szCs w:val="21"/>
+          <w:lang w:eastAsia="en-CA"/>
+        </w:rPr>
+      </w:pPr>
+      <w:r>
+        <w:rPr>
+          <w:rFonts w:ascii="Consolas" w:eastAsia="Times New Roman" w:hAnsi="Consolas" w:cs="Times New Roman"/>
+          <w:color w:val="D4D4D4"/>
+          <w:sz w:val="21"/>
+          <w:szCs w:val="21"/>
+          <w:lang w:eastAsia="en-CA"/>
+        </w:rPr>
+        <w:t>    </w:t>
+      </w:r>
+      <w:r>
+        <w:rPr>
+          <w:rFonts w:ascii="Consolas" w:eastAsia="Times New Roman" w:hAnsi="Consolas" w:cs="Times New Roman"/>
+          <w:color w:val="DCDCAA"/>
+          <w:sz w:val="21"/>
+          <w:szCs w:val="21"/>
+          <w:lang w:eastAsia="en-CA"/>
+        </w:rPr>
+        <w:t>unlink</w:t>
+      </w:r>
+      <w:r>
+        <w:rPr>
+          <w:rFonts w:ascii="Consolas" w:eastAsia="Times New Roman" w:hAnsi="Consolas" w:cs="Times New Roman"/>
+          <w:color w:val="D4D4D4"/>
+          <w:sz w:val="21"/>
+          <w:szCs w:val="21"/>
+          <w:lang w:eastAsia="en-CA"/>
+        </w:rPr>
+        <w:t>(</w:t>
+      </w:r>
+      <w:r>
+        <w:rPr>
+          <w:rFonts w:ascii="Consolas" w:eastAsia="Times New Roman" w:hAnsi="Consolas" w:cs="Times New Roman"/>
+          <w:color w:val="9CDCFE"/>
+          <w:sz w:val="21"/>
+          <w:szCs w:val="21"/>
+          <w:lang w:eastAsia="en-CA"/>
+        </w:rPr>
+        <w:t>$file</w:t>
+      </w:r>
+      <w:r>
+        <w:rPr>
+          <w:rFonts w:ascii="Consolas" w:eastAsia="Times New Roman" w:hAnsi="Consolas" w:cs="Times New Roman"/>
+          <w:color w:val="D4D4D4"/>
+          <w:sz w:val="21"/>
+          <w:szCs w:val="21"/>
+          <w:lang w:eastAsia="en-CA"/>
+        </w:rPr>
+        <w:t>);</w:t>
+      </w:r>
+    </w:p>
+    <w:p>
+      <w:pPr>
+        <w:shd w:val="clear" w:color="auto" w:fill="1E1E1E"/>
+        <w:spacing w:after="0" w:line="285" w:lineRule="atLeast"/>
+        <w:rPr>
+          <w:rFonts w:ascii="Consolas" w:eastAsia="Times New Roman" w:hAnsi="Consolas" w:cs="Times New Roman"/>
+          <w:color w:val="D4D4D4"/>
+          <w:sz w:val="21"/>
+          <w:szCs w:val="21"/>
+          <w:lang w:eastAsia="en-CA"/>
+        </w:rPr>
+      </w:pPr>
       <w:bookmarkStart w:id="0" w:name="_GoBack"/>
       <w:bookmarkEnd w:id="0"/>
+    </w:p>
+    <w:p/>
+    <w:p>
+      <w:r>
+        <w:t xml:space="preserve">The website for more on filesystem openings: </w:t>
+      </w:r>
+      <w:hyperlink r:id="rId11" w:history="1">
+        <w:r>
+          <w:rPr>
+            <w:rStyle w:val="Hyperlink"/>
+          </w:rPr>
+          <w:t>https://www.w3schools.com/php/func_filesystem_fopen.asp</w:t>
+        </w:r>
+      </w:hyperlink>
     </w:p>
     <w:sectPr>
       <w:pgSz w:w="12240" w:h="15840"/>

</xml_diff>